<commit_message>
Avances de la mañana
</commit_message>
<xml_diff>
--- a/INFORME PARCIAL INFORMÁTICA 2.docx
+++ b/INFORME PARCIAL INFORMÁTICA 2.docx
@@ -562,81 +562,53 @@
             <w:tcW w:w="8828" w:type="dxa"/>
           </w:tcPr>
           <w:p>
-            <w:pPr>
-              <w:spacing w:after="0" w:line="240" w:lineRule="auto"/>
-            </w:pPr>
             <w:r>
               <w:t>char high='+', low='-';</w:t>
             </w:r>
           </w:p>
           <w:p>
-            <w:pPr>
-              <w:spacing w:after="0" w:line="240" w:lineRule="auto"/>
-            </w:pPr>
             <w:r>
               <w:t xml:space="preserve">    char matriz[8][8];</w:t>
             </w:r>
           </w:p>
           <w:p>
-            <w:pPr>
-              <w:spacing w:after="0" w:line="240" w:lineRule="auto"/>
-            </w:pPr>
             <w:r>
               <w:t xml:space="preserve">    for(int i=0; i&lt;8; i++){</w:t>
             </w:r>
           </w:p>
           <w:p>
-            <w:pPr>
-              <w:spacing w:after="0" w:line="240" w:lineRule="auto"/>
-            </w:pPr>
             <w:r>
               <w:t xml:space="preserve">        for(int j=0;j&lt;8;j++){</w:t>
             </w:r>
           </w:p>
           <w:p>
-            <w:pPr>
-              <w:spacing w:after="0" w:line="240" w:lineRule="auto"/>
-            </w:pPr>
             <w:r>
               <w:t xml:space="preserve">            matriz[i][j]= high;</w:t>
             </w:r>
           </w:p>
           <w:p>
-            <w:pPr>
-              <w:spacing w:after="0" w:line="240" w:lineRule="auto"/>
-            </w:pPr>
             <w:r>
               <w:t xml:space="preserve">        }</w:t>
             </w:r>
           </w:p>
           <w:p>
-            <w:pPr>
-              <w:spacing w:after="0" w:line="240" w:lineRule="auto"/>
-            </w:pPr>
             <w:r>
               <w:lastRenderedPageBreak/>
               <w:t xml:space="preserve">    }</w:t>
             </w:r>
           </w:p>
           <w:p>
-            <w:pPr>
-              <w:spacing w:after="0" w:line="240" w:lineRule="auto"/>
-            </w:pPr>
             <w:r>
               <w:t xml:space="preserve">    //Imprimir la matriz</w:t>
             </w:r>
           </w:p>
           <w:p>
-            <w:pPr>
-              <w:spacing w:after="0" w:line="240" w:lineRule="auto"/>
-            </w:pPr>
             <w:r>
               <w:t xml:space="preserve">    for(int i=0; i&lt;8; i++){</w:t>
             </w:r>
           </w:p>
           <w:p>
             <w:pPr>
-              <w:spacing w:after="0" w:line="240" w:lineRule="auto"/>
               <w:rPr>
                 <w:lang w:val="es-CO"/>
               </w:rPr>
@@ -653,7 +625,6 @@
           </w:p>
           <w:p>
             <w:pPr>
-              <w:spacing w:after="0" w:line="240" w:lineRule="auto"/>
               <w:rPr>
                 <w:lang w:val="es-CO"/>
               </w:rPr>
@@ -667,7 +638,6 @@
           </w:p>
           <w:p>
             <w:pPr>
-              <w:spacing w:after="0" w:line="240" w:lineRule="auto"/>
               <w:rPr>
                 <w:lang w:val="es-CO"/>
               </w:rPr>
@@ -681,7 +651,6 @@
           </w:p>
           <w:p>
             <w:pPr>
-              <w:spacing w:after="0" w:line="240" w:lineRule="auto"/>
               <w:rPr>
                 <w:lang w:val="es-CO"/>
               </w:rPr>
@@ -695,7 +664,6 @@
           </w:p>
           <w:p>
             <w:pPr>
-              <w:spacing w:after="0" w:line="240" w:lineRule="auto"/>
               <w:rPr>
                 <w:lang w:val="es-CO"/>
               </w:rPr>
@@ -709,7 +677,6 @@
           </w:p>
           <w:p>
             <w:pPr>
-              <w:spacing w:after="0" w:line="240" w:lineRule="auto"/>
               <w:rPr>
                 <w:lang w:val="es-CO"/>
               </w:rPr>
@@ -1607,16 +1574,12 @@
             <w:tcW w:w="8828" w:type="dxa"/>
           </w:tcPr>
           <w:p>
-            <w:pPr>
-              <w:spacing w:after="0" w:line="240" w:lineRule="auto"/>
-            </w:pPr>
             <w:r>
               <w:t>char high='+', low='-';</w:t>
             </w:r>
           </w:p>
           <w:p>
             <w:pPr>
-              <w:spacing w:after="0" w:line="240" w:lineRule="auto"/>
               <w:rPr>
                 <w:lang w:val="es-CO"/>
               </w:rPr>
@@ -1633,7 +1596,6 @@
           </w:p>
           <w:p>
             <w:pPr>
-              <w:spacing w:after="0" w:line="240" w:lineRule="auto"/>
               <w:rPr>
                 <w:lang w:val="es-CO"/>
               </w:rPr>
@@ -1647,7 +1609,6 @@
           </w:p>
           <w:p>
             <w:pPr>
-              <w:spacing w:after="0" w:line="240" w:lineRule="auto"/>
               <w:rPr>
                 <w:lang w:val="es-CO"/>
               </w:rPr>
@@ -1661,7 +1622,6 @@
           </w:p>
           <w:p>
             <w:pPr>
-              <w:spacing w:after="0" w:line="240" w:lineRule="auto"/>
               <w:rPr>
                 <w:lang w:val="es-CO"/>
               </w:rPr>
@@ -1674,9 +1634,6 @@
             </w:r>
           </w:p>
           <w:p>
-            <w:pPr>
-              <w:spacing w:after="0" w:line="240" w:lineRule="auto"/>
-            </w:pPr>
             <w:r>
               <w:rPr>
                 <w:lang w:val="es-CO"/>
@@ -1688,48 +1645,32 @@
             </w:r>
           </w:p>
           <w:p>
-            <w:pPr>
-              <w:spacing w:after="0" w:line="240" w:lineRule="auto"/>
-            </w:pPr>
             <w:r>
               <w:t xml:space="preserve">            if(j&gt;=cotainferior and j&lt;cotasuperior){</w:t>
             </w:r>
           </w:p>
           <w:p>
-            <w:pPr>
-              <w:spacing w:after="0" w:line="240" w:lineRule="auto"/>
-            </w:pPr>
             <w:r>
               <w:t xml:space="preserve">                for(int control2=j; control2&lt;cotasuperior;control2++){</w:t>
             </w:r>
           </w:p>
           <w:p>
-            <w:pPr>
-              <w:spacing w:after="0" w:line="240" w:lineRule="auto"/>
-            </w:pPr>
             <w:r>
               <w:t xml:space="preserve">                    matriz[i][j]=high;}</w:t>
             </w:r>
           </w:p>
           <w:p>
-            <w:pPr>
-              <w:spacing w:after="0" w:line="240" w:lineRule="auto"/>
-            </w:pPr>
             <w:r>
               <w:t xml:space="preserve">            }else{</w:t>
             </w:r>
           </w:p>
           <w:p>
-            <w:pPr>
-              <w:spacing w:after="0" w:line="240" w:lineRule="auto"/>
-            </w:pPr>
             <w:r>
               <w:t xml:space="preserve">                matriz[i][j]=low;</w:t>
             </w:r>
           </w:p>
           <w:p>
             <w:pPr>
-              <w:spacing w:after="0" w:line="240" w:lineRule="auto"/>
               <w:rPr>
                 <w:lang w:val="es-CO"/>
               </w:rPr>
@@ -1746,7 +1687,6 @@
           </w:p>
           <w:p>
             <w:pPr>
-              <w:spacing w:after="0" w:line="240" w:lineRule="auto"/>
               <w:rPr>
                 <w:lang w:val="es-CO"/>
               </w:rPr>
@@ -1760,7 +1700,6 @@
           </w:p>
           <w:p>
             <w:pPr>
-              <w:spacing w:after="0" w:line="240" w:lineRule="auto"/>
               <w:rPr>
                 <w:lang w:val="es-CO"/>
               </w:rPr>
@@ -1774,7 +1713,6 @@
           </w:p>
           <w:p>
             <w:pPr>
-              <w:spacing w:after="0" w:line="240" w:lineRule="auto"/>
               <w:rPr>
                 <w:lang w:val="es-CO"/>
               </w:rPr>
@@ -1788,7 +1726,6 @@
           </w:p>
           <w:p>
             <w:pPr>
-              <w:spacing w:after="0" w:line="240" w:lineRule="auto"/>
               <w:rPr>
                 <w:lang w:val="es-CO"/>
               </w:rPr>
@@ -1802,7 +1739,6 @@
           </w:p>
           <w:p>
             <w:pPr>
-              <w:spacing w:after="0" w:line="240" w:lineRule="auto"/>
               <w:rPr>
                 <w:lang w:val="es-CO"/>
               </w:rPr>
@@ -1816,7 +1752,6 @@
           </w:p>
           <w:p>
             <w:pPr>
-              <w:spacing w:after="0" w:line="240" w:lineRule="auto"/>
               <w:rPr>
                 <w:lang w:val="es-CO"/>
               </w:rPr>
@@ -1831,7 +1766,6 @@
           </w:p>
           <w:p>
             <w:pPr>
-              <w:spacing w:after="0" w:line="240" w:lineRule="auto"/>
               <w:rPr>
                 <w:lang w:val="es-CO"/>
               </w:rPr>
@@ -1845,7 +1779,6 @@
           </w:p>
           <w:p>
             <w:pPr>
-              <w:spacing w:after="0" w:line="240" w:lineRule="auto"/>
               <w:rPr>
                 <w:lang w:val="es-CO"/>
               </w:rPr>
@@ -1858,9 +1791,6 @@
             </w:r>
           </w:p>
           <w:p>
-            <w:pPr>
-              <w:spacing w:after="0" w:line="240" w:lineRule="auto"/>
-            </w:pPr>
             <w:r>
               <w:rPr>
                 <w:lang w:val="es-CO"/>
@@ -1872,136 +1802,87 @@
             </w:r>
           </w:p>
           <w:p>
-            <w:pPr>
-              <w:spacing w:after="0" w:line="240" w:lineRule="auto"/>
-            </w:pPr>
             <w:r>
               <w:t xml:space="preserve">    for(int i=5; i&lt;8; i++){</w:t>
             </w:r>
           </w:p>
           <w:p>
-            <w:pPr>
-              <w:spacing w:after="0" w:line="240" w:lineRule="auto"/>
-            </w:pPr>
             <w:r>
               <w:t xml:space="preserve">        for(int j=0;j&lt;8;j++){</w:t>
             </w:r>
           </w:p>
           <w:p>
-            <w:pPr>
-              <w:spacing w:after="0" w:line="240" w:lineRule="auto"/>
-            </w:pPr>
             <w:r>
               <w:t xml:space="preserve">            if(j&gt;=cotainferior and j&lt;cotasuperior){</w:t>
             </w:r>
           </w:p>
           <w:p>
-            <w:pPr>
-              <w:spacing w:after="0" w:line="240" w:lineRule="auto"/>
-            </w:pPr>
             <w:r>
               <w:t xml:space="preserve">                for(int control2=j; control2&lt;cotasuperior;control2++){</w:t>
             </w:r>
           </w:p>
           <w:p>
-            <w:pPr>
-              <w:spacing w:after="0" w:line="240" w:lineRule="auto"/>
-            </w:pPr>
             <w:r>
               <w:t xml:space="preserve">                    matriz[i][j]=high;}</w:t>
             </w:r>
           </w:p>
           <w:p>
-            <w:pPr>
-              <w:spacing w:after="0" w:line="240" w:lineRule="auto"/>
-            </w:pPr>
             <w:r>
               <w:t xml:space="preserve">            }else{</w:t>
             </w:r>
           </w:p>
           <w:p>
-            <w:pPr>
-              <w:spacing w:after="0" w:line="240" w:lineRule="auto"/>
-            </w:pPr>
             <w:r>
               <w:t xml:space="preserve">                matriz[i][j]=low;</w:t>
             </w:r>
           </w:p>
           <w:p>
-            <w:pPr>
-              <w:spacing w:after="0" w:line="240" w:lineRule="auto"/>
-            </w:pPr>
             <w:r>
               <w:t xml:space="preserve">            }</w:t>
             </w:r>
           </w:p>
           <w:p>
-            <w:pPr>
-              <w:spacing w:after="0" w:line="240" w:lineRule="auto"/>
-            </w:pPr>
             <w:r>
               <w:t xml:space="preserve">        }</w:t>
             </w:r>
           </w:p>
           <w:p>
-            <w:pPr>
-              <w:spacing w:after="0" w:line="240" w:lineRule="auto"/>
-            </w:pPr>
             <w:r>
               <w:t xml:space="preserve">        cotainferior+=1;</w:t>
             </w:r>
           </w:p>
           <w:p>
-            <w:pPr>
-              <w:spacing w:after="0" w:line="240" w:lineRule="auto"/>
-            </w:pPr>
             <w:r>
               <w:t xml:space="preserve">        cotasuperior-=1;</w:t>
             </w:r>
           </w:p>
           <w:p>
-            <w:pPr>
-              <w:spacing w:after="0" w:line="240" w:lineRule="auto"/>
-            </w:pPr>
             <w:r>
               <w:t xml:space="preserve">    }</w:t>
             </w:r>
           </w:p>
           <w:p>
-            <w:pPr>
-              <w:spacing w:after="0" w:line="240" w:lineRule="auto"/>
-            </w:pPr>
             <w:r>
               <w:t xml:space="preserve">    </w:t>
             </w:r>
           </w:p>
           <w:p>
-            <w:pPr>
-              <w:spacing w:after="0" w:line="240" w:lineRule="auto"/>
-            </w:pPr>
             <w:r>
               <w:t xml:space="preserve">    //Imprimir la matriz</w:t>
             </w:r>
           </w:p>
           <w:p>
-            <w:pPr>
-              <w:spacing w:after="0" w:line="240" w:lineRule="auto"/>
-            </w:pPr>
             <w:r>
               <w:t xml:space="preserve">    for(int i=0; i&lt;8; i++){</w:t>
             </w:r>
           </w:p>
           <w:p>
-            <w:pPr>
-              <w:spacing w:after="0" w:line="240" w:lineRule="auto"/>
-            </w:pPr>
             <w:r>
               <w:t xml:space="preserve">        for(int j=0;j&lt;8;j++){</w:t>
             </w:r>
           </w:p>
           <w:p>
             <w:pPr>
-              <w:spacing w:after="0" w:line="240" w:lineRule="auto"/>
               <w:rPr>
                 <w:lang w:val="es-CO"/>
               </w:rPr>
@@ -2018,7 +1899,6 @@
           </w:p>
           <w:p>
             <w:pPr>
-              <w:spacing w:after="0" w:line="240" w:lineRule="auto"/>
               <w:rPr>
                 <w:lang w:val="es-CO"/>
               </w:rPr>
@@ -2032,7 +1912,6 @@
           </w:p>
           <w:p>
             <w:pPr>
-              <w:spacing w:after="0" w:line="240" w:lineRule="auto"/>
               <w:rPr>
                 <w:lang w:val="es-CO"/>
               </w:rPr>
@@ -2046,7 +1925,6 @@
           </w:p>
           <w:p>
             <w:pPr>
-              <w:spacing w:after="0" w:line="240" w:lineRule="auto"/>
               <w:rPr>
                 <w:lang w:val="es-CO"/>
               </w:rPr>
@@ -2060,7 +1938,6 @@
           </w:p>
           <w:p>
             <w:pPr>
-              <w:spacing w:after="0" w:line="240" w:lineRule="auto"/>
               <w:rPr>
                 <w:lang w:val="es-CO"/>
               </w:rPr>
@@ -2156,16 +2033,12 @@
             <w:tcW w:w="8828" w:type="dxa"/>
           </w:tcPr>
           <w:p>
-            <w:pPr>
-              <w:spacing w:after="0" w:line="240" w:lineRule="auto"/>
-            </w:pPr>
             <w:r>
               <w:t>char high='+', low='-';</w:t>
             </w:r>
           </w:p>
           <w:p>
             <w:pPr>
-              <w:spacing w:after="0" w:line="240" w:lineRule="auto"/>
               <w:rPr>
                 <w:lang w:val="es-CO"/>
               </w:rPr>
@@ -2182,7 +2055,6 @@
           </w:p>
           <w:p>
             <w:pPr>
-              <w:spacing w:after="0" w:line="240" w:lineRule="auto"/>
               <w:rPr>
                 <w:lang w:val="es-CO"/>
               </w:rPr>
@@ -2195,9 +2067,6 @@
             </w:r>
           </w:p>
           <w:p>
-            <w:pPr>
-              <w:spacing w:after="0" w:line="240" w:lineRule="auto"/>
-            </w:pPr>
             <w:r>
               <w:rPr>
                 <w:lang w:val="es-CO"/>
@@ -2209,72 +2078,47 @@
             </w:r>
           </w:p>
           <w:p>
-            <w:pPr>
-              <w:spacing w:after="0" w:line="240" w:lineRule="auto"/>
-            </w:pPr>
             <w:r>
               <w:t xml:space="preserve">    for(int i=0; i&lt;8; i++){</w:t>
             </w:r>
           </w:p>
           <w:p>
-            <w:pPr>
-              <w:spacing w:after="0" w:line="240" w:lineRule="auto"/>
-            </w:pPr>
             <w:r>
               <w:t xml:space="preserve">        for(int j=0;j&lt;8;j++){</w:t>
             </w:r>
           </w:p>
           <w:p>
-            <w:pPr>
-              <w:spacing w:after="0" w:line="240" w:lineRule="auto"/>
-            </w:pPr>
             <w:r>
               <w:t xml:space="preserve">            if(j==extremoIzquierdo){</w:t>
             </w:r>
           </w:p>
           <w:p>
-            <w:pPr>
-              <w:spacing w:after="0" w:line="240" w:lineRule="auto"/>
-            </w:pPr>
             <w:r>
               <w:t xml:space="preserve">                matriz[i][j]=high;</w:t>
             </w:r>
           </w:p>
           <w:p>
-            <w:pPr>
-              <w:spacing w:after="0" w:line="240" w:lineRule="auto"/>
-            </w:pPr>
             <w:r>
               <w:t xml:space="preserve">            }else if(j==extremoDerecho){</w:t>
             </w:r>
           </w:p>
           <w:p>
-            <w:pPr>
-              <w:spacing w:after="0" w:line="240" w:lineRule="auto"/>
-            </w:pPr>
             <w:r>
               <w:t xml:space="preserve">                matriz[i][j]=high;</w:t>
             </w:r>
           </w:p>
           <w:p>
-            <w:pPr>
-              <w:spacing w:after="0" w:line="240" w:lineRule="auto"/>
-            </w:pPr>
             <w:r>
               <w:t xml:space="preserve">            }else{</w:t>
             </w:r>
           </w:p>
           <w:p>
-            <w:pPr>
-              <w:spacing w:after="0" w:line="240" w:lineRule="auto"/>
-            </w:pPr>
             <w:r>
               <w:t xml:space="preserve">                matriz[i][j]=low;</w:t>
             </w:r>
           </w:p>
           <w:p>
             <w:pPr>
-              <w:spacing w:after="0" w:line="240" w:lineRule="auto"/>
               <w:rPr>
                 <w:lang w:val="es-CO"/>
               </w:rPr>
@@ -2291,7 +2135,6 @@
           </w:p>
           <w:p>
             <w:pPr>
-              <w:spacing w:after="0" w:line="240" w:lineRule="auto"/>
               <w:rPr>
                 <w:lang w:val="es-CO"/>
               </w:rPr>
@@ -2305,7 +2148,6 @@
           </w:p>
           <w:p>
             <w:pPr>
-              <w:spacing w:after="0" w:line="240" w:lineRule="auto"/>
               <w:rPr>
                 <w:lang w:val="es-CO"/>
               </w:rPr>
@@ -2319,7 +2161,6 @@
           </w:p>
           <w:p>
             <w:pPr>
-              <w:spacing w:after="0" w:line="240" w:lineRule="auto"/>
               <w:rPr>
                 <w:lang w:val="es-CO"/>
               </w:rPr>
@@ -2334,7 +2175,6 @@
           </w:p>
           <w:p>
             <w:pPr>
-              <w:spacing w:after="0" w:line="240" w:lineRule="auto"/>
               <w:rPr>
                 <w:lang w:val="es-CO"/>
               </w:rPr>
@@ -2347,9 +2187,6 @@
             </w:r>
           </w:p>
           <w:p>
-            <w:pPr>
-              <w:spacing w:after="0" w:line="240" w:lineRule="auto"/>
-            </w:pPr>
             <w:r>
               <w:rPr>
                 <w:lang w:val="es-CO"/>
@@ -2361,16 +2198,12 @@
             </w:r>
           </w:p>
           <w:p>
-            <w:pPr>
-              <w:spacing w:after="0" w:line="240" w:lineRule="auto"/>
-            </w:pPr>
             <w:r>
               <w:t xml:space="preserve">    for(int i=0; i&lt;8; i++){</w:t>
             </w:r>
           </w:p>
           <w:p>
             <w:pPr>
-              <w:spacing w:after="0" w:line="240" w:lineRule="auto"/>
               <w:rPr>
                 <w:lang w:val="es-CO"/>
               </w:rPr>
@@ -2387,7 +2220,6 @@
           </w:p>
           <w:p>
             <w:pPr>
-              <w:spacing w:after="0" w:line="240" w:lineRule="auto"/>
               <w:rPr>
                 <w:lang w:val="es-CO"/>
               </w:rPr>
@@ -2401,7 +2233,6 @@
           </w:p>
           <w:p>
             <w:pPr>
-              <w:spacing w:after="0" w:line="240" w:lineRule="auto"/>
               <w:rPr>
                 <w:lang w:val="es-CO"/>
               </w:rPr>
@@ -2415,7 +2246,6 @@
           </w:p>
           <w:p>
             <w:pPr>
-              <w:spacing w:after="0" w:line="240" w:lineRule="auto"/>
               <w:rPr>
                 <w:lang w:val="es-CO"/>
               </w:rPr>
@@ -2429,7 +2259,6 @@
           </w:p>
           <w:p>
             <w:pPr>
-              <w:spacing w:after="0" w:line="240" w:lineRule="auto"/>
               <w:rPr>
                 <w:lang w:val="es-CO"/>
               </w:rPr>
@@ -2443,7 +2272,6 @@
           </w:p>
           <w:p>
             <w:pPr>
-              <w:spacing w:after="0" w:line="240" w:lineRule="auto"/>
               <w:rPr>
                 <w:lang w:val="es-CO"/>
               </w:rPr>
@@ -2540,80 +2368,6 @@
           <w:lang w:val="es-CO"/>
         </w:rPr>
         <w:t>.</w:t>
-      </w:r>
-    </w:p>
-    <w:p>
-      <w:pPr>
-        <w:rPr>
-          <w:rFonts w:ascii="Roboto" w:hAnsi="Roboto"/>
-          <w:color w:val="202124"/>
-          <w:sz w:val="20"/>
-          <w:szCs w:val="20"/>
-          <w:shd w:val="clear" w:color="auto" w:fill="FFFFFF"/>
-          <w:lang w:val="es-CO"/>
-        </w:rPr>
-      </w:pPr>
-      <w:r>
-        <w:rPr>
-          <w:rFonts w:ascii="Roboto" w:hAnsi="Roboto"/>
-          <w:b/>
-          <w:bCs/>
-          <w:color w:val="202124"/>
-          <w:sz w:val="20"/>
-          <w:szCs w:val="20"/>
-          <w:shd w:val="clear" w:color="auto" w:fill="FFFFFF"/>
-          <w:lang w:val="es-CO"/>
-        </w:rPr>
-        <w:t>Patrón 4:</w:t>
-      </w:r>
-      <w:r>
-        <w:rPr>
-          <w:rFonts w:ascii="Roboto" w:hAnsi="Roboto"/>
-          <w:color w:val="202124"/>
-          <w:sz w:val="20"/>
-          <w:szCs w:val="20"/>
-          <w:shd w:val="clear" w:color="auto" w:fill="FFFFFF"/>
-          <w:lang w:val="es-CO"/>
-        </w:rPr>
-        <w:t xml:space="preserve"> </w:t>
-      </w:r>
-      <w:r>
-        <w:rPr>
-          <w:rFonts w:ascii="Roboto" w:hAnsi="Roboto"/>
-          <w:color w:val="202124"/>
-          <w:sz w:val="20"/>
-          <w:szCs w:val="20"/>
-          <w:shd w:val="clear" w:color="auto" w:fill="FFFFFF"/>
-          <w:lang w:val="es-CO"/>
-        </w:rPr>
-        <w:t>Encendemos 4 leds en el primer extremo y lo vamos desplazando a la derecha hasta la cuarta iteración, repetimos el patrón tal cual en la quinta y de la sexta a la octava desplazamos los leds encendidos a la izquierda</w:t>
-      </w:r>
-    </w:p>
-    <w:p>
-      <w:pPr>
-        <w:rPr>
-          <w:rFonts w:ascii="Roboto" w:hAnsi="Roboto"/>
-          <w:b/>
-          <w:bCs/>
-          <w:color w:val="202124"/>
-          <w:sz w:val="20"/>
-          <w:szCs w:val="20"/>
-          <w:shd w:val="clear" w:color="auto" w:fill="FFFFFF"/>
-          <w:lang w:val="es-CO"/>
-        </w:rPr>
-      </w:pPr>
-      <w:r>
-        <w:rPr>
-          <w:rFonts w:ascii="Roboto" w:hAnsi="Roboto"/>
-          <w:b/>
-          <w:bCs/>
-          <w:color w:val="202124"/>
-          <w:sz w:val="20"/>
-          <w:szCs w:val="20"/>
-          <w:shd w:val="clear" w:color="auto" w:fill="FFFFFF"/>
-          <w:lang w:val="es-CO"/>
-        </w:rPr>
-        <w:t>Código:</w:t>
       </w:r>
     </w:p>
     <w:tbl>
@@ -2639,6 +2393,1107 @@
                 <w:sz w:val="20"/>
                 <w:szCs w:val="20"/>
                 <w:shd w:val="clear" w:color="auto" w:fill="FFFFFF"/>
+                <w:lang w:val="es-CO"/>
+              </w:rPr>
+            </w:pPr>
+            <w:r>
+              <w:rPr>
+                <w:rFonts w:ascii="Roboto" w:hAnsi="Roboto"/>
+                <w:color w:val="202124"/>
+                <w:sz w:val="20"/>
+                <w:szCs w:val="20"/>
+                <w:shd w:val="clear" w:color="auto" w:fill="FFFFFF"/>
+                <w:lang w:val="es-CO"/>
+              </w:rPr>
+              <w:t>int main()</w:t>
+            </w:r>
+          </w:p>
+          <w:p>
+            <w:pPr>
+              <w:spacing w:after="0" w:line="240" w:lineRule="auto"/>
+              <w:rPr>
+                <w:rFonts w:ascii="Roboto" w:hAnsi="Roboto"/>
+                <w:color w:val="202124"/>
+                <w:sz w:val="20"/>
+                <w:szCs w:val="20"/>
+                <w:shd w:val="clear" w:color="auto" w:fill="FFFFFF"/>
+                <w:lang w:val="es-CO"/>
+              </w:rPr>
+            </w:pPr>
+            <w:r>
+              <w:rPr>
+                <w:rFonts w:ascii="Roboto" w:hAnsi="Roboto"/>
+                <w:color w:val="202124"/>
+                <w:sz w:val="20"/>
+                <w:szCs w:val="20"/>
+                <w:shd w:val="clear" w:color="auto" w:fill="FFFFFF"/>
+                <w:lang w:val="es-CO"/>
+              </w:rPr>
+              <w:t>{</w:t>
+            </w:r>
+          </w:p>
+          <w:p>
+            <w:pPr>
+              <w:spacing w:after="0" w:line="240" w:lineRule="auto"/>
+              <w:rPr>
+                <w:rFonts w:ascii="Roboto" w:hAnsi="Roboto"/>
+                <w:color w:val="202124"/>
+                <w:sz w:val="20"/>
+                <w:szCs w:val="20"/>
+                <w:shd w:val="clear" w:color="auto" w:fill="FFFFFF"/>
+                <w:lang w:val="es-CO"/>
+              </w:rPr>
+            </w:pPr>
+            <w:r>
+              <w:rPr>
+                <w:rFonts w:ascii="Roboto" w:hAnsi="Roboto"/>
+                <w:color w:val="202124"/>
+                <w:sz w:val="20"/>
+                <w:szCs w:val="20"/>
+                <w:shd w:val="clear" w:color="auto" w:fill="FFFFFF"/>
+                <w:lang w:val="es-CO"/>
+              </w:rPr>
+              <w:t xml:space="preserve">    char high = '+', low='-';</w:t>
+            </w:r>
+          </w:p>
+          <w:p>
+            <w:pPr>
+              <w:spacing w:after="0" w:line="240" w:lineRule="auto"/>
+              <w:rPr>
+                <w:rFonts w:ascii="Roboto" w:hAnsi="Roboto"/>
+                <w:color w:val="202124"/>
+                <w:sz w:val="20"/>
+                <w:szCs w:val="20"/>
+                <w:shd w:val="clear" w:color="auto" w:fill="FFFFFF"/>
+                <w:lang w:val="es-CO"/>
+              </w:rPr>
+            </w:pPr>
+            <w:r>
+              <w:rPr>
+                <w:rFonts w:ascii="Roboto" w:hAnsi="Roboto"/>
+                <w:color w:val="202124"/>
+                <w:sz w:val="20"/>
+                <w:szCs w:val="20"/>
+                <w:shd w:val="clear" w:color="auto" w:fill="FFFFFF"/>
+                <w:lang w:val="es-CO"/>
+              </w:rPr>
+              <w:t xml:space="preserve">    char matriz[8][8];</w:t>
+            </w:r>
+          </w:p>
+          <w:p>
+            <w:pPr>
+              <w:spacing w:after="0" w:line="240" w:lineRule="auto"/>
+              <w:rPr>
+                <w:rFonts w:ascii="Roboto" w:hAnsi="Roboto"/>
+                <w:color w:val="202124"/>
+                <w:sz w:val="20"/>
+                <w:szCs w:val="20"/>
+                <w:shd w:val="clear" w:color="auto" w:fill="FFFFFF"/>
+                <w:lang w:val="es-CO"/>
+              </w:rPr>
+            </w:pPr>
+            <w:r>
+              <w:rPr>
+                <w:rFonts w:ascii="Roboto" w:hAnsi="Roboto"/>
+                <w:color w:val="202124"/>
+                <w:sz w:val="20"/>
+                <w:szCs w:val="20"/>
+                <w:shd w:val="clear" w:color="auto" w:fill="FFFFFF"/>
+                <w:lang w:val="es-CO"/>
+              </w:rPr>
+              <w:t xml:space="preserve">    int i = 0;</w:t>
+            </w:r>
+          </w:p>
+          <w:p>
+            <w:pPr>
+              <w:spacing w:after="0" w:line="240" w:lineRule="auto"/>
+              <w:rPr>
+                <w:rFonts w:ascii="Roboto" w:hAnsi="Roboto"/>
+                <w:color w:val="202124"/>
+                <w:sz w:val="20"/>
+                <w:szCs w:val="20"/>
+                <w:shd w:val="clear" w:color="auto" w:fill="FFFFFF"/>
+                <w:lang w:val="es-CO"/>
+              </w:rPr>
+            </w:pPr>
+            <w:r>
+              <w:rPr>
+                <w:rFonts w:ascii="Roboto" w:hAnsi="Roboto"/>
+                <w:color w:val="202124"/>
+                <w:sz w:val="20"/>
+                <w:szCs w:val="20"/>
+                <w:shd w:val="clear" w:color="auto" w:fill="FFFFFF"/>
+                <w:lang w:val="es-CO"/>
+              </w:rPr>
+              <w:t xml:space="preserve">    int sep1 = 0,sep2 = 2, sep3 = 3, sep4 = 5, sep5 = 6; //señalamos los leds apagados</w:t>
+            </w:r>
+          </w:p>
+          <w:p>
+            <w:pPr>
+              <w:spacing w:after="0" w:line="240" w:lineRule="auto"/>
+              <w:rPr>
+                <w:rFonts w:ascii="Roboto" w:hAnsi="Roboto"/>
+                <w:color w:val="202124"/>
+                <w:sz w:val="20"/>
+                <w:szCs w:val="20"/>
+                <w:shd w:val="clear" w:color="auto" w:fill="FFFFFF"/>
+                <w:lang w:val="es-CO"/>
+              </w:rPr>
+            </w:pPr>
+            <w:r>
+              <w:rPr>
+                <w:rFonts w:ascii="Roboto" w:hAnsi="Roboto"/>
+                <w:color w:val="202124"/>
+                <w:sz w:val="20"/>
+                <w:szCs w:val="20"/>
+                <w:shd w:val="clear" w:color="auto" w:fill="FFFFFF"/>
+                <w:lang w:val="es-CO"/>
+              </w:rPr>
+              <w:t xml:space="preserve">    //introducimos el ciclo for que se encarga de llenar la matriz</w:t>
+            </w:r>
+          </w:p>
+          <w:p>
+            <w:pPr>
+              <w:spacing w:after="0" w:line="240" w:lineRule="auto"/>
+              <w:rPr>
+                <w:rFonts w:ascii="Roboto" w:hAnsi="Roboto"/>
+                <w:color w:val="202124"/>
+                <w:sz w:val="20"/>
+                <w:szCs w:val="20"/>
+                <w:shd w:val="clear" w:color="auto" w:fill="FFFFFF"/>
+                <w:lang w:val="es-CO"/>
+              </w:rPr>
+            </w:pPr>
+            <w:r>
+              <w:rPr>
+                <w:rFonts w:ascii="Roboto" w:hAnsi="Roboto"/>
+                <w:color w:val="202124"/>
+                <w:sz w:val="20"/>
+                <w:szCs w:val="20"/>
+                <w:shd w:val="clear" w:color="auto" w:fill="FFFFFF"/>
+                <w:lang w:val="es-CO"/>
+              </w:rPr>
+              <w:t xml:space="preserve">    while(i &gt;=0 &amp;&amp; i&lt;8){</w:t>
+            </w:r>
+          </w:p>
+          <w:p>
+            <w:pPr>
+              <w:spacing w:after="0" w:line="240" w:lineRule="auto"/>
+              <w:rPr>
+                <w:rFonts w:ascii="Roboto" w:hAnsi="Roboto"/>
+                <w:color w:val="202124"/>
+                <w:sz w:val="20"/>
+                <w:szCs w:val="20"/>
+                <w:shd w:val="clear" w:color="auto" w:fill="FFFFFF"/>
+                <w:lang w:val="es-CO"/>
+              </w:rPr>
+            </w:pPr>
+            <w:r>
+              <w:rPr>
+                <w:rFonts w:ascii="Roboto" w:hAnsi="Roboto"/>
+                <w:color w:val="202124"/>
+                <w:sz w:val="20"/>
+                <w:szCs w:val="20"/>
+                <w:shd w:val="clear" w:color="auto" w:fill="FFFFFF"/>
+                <w:lang w:val="es-CO"/>
+              </w:rPr>
+              <w:t xml:space="preserve">        //hacemos los ciclos que van a crear las filas</w:t>
+            </w:r>
+          </w:p>
+          <w:p>
+            <w:pPr>
+              <w:spacing w:after="0" w:line="240" w:lineRule="auto"/>
+              <w:rPr>
+                <w:rFonts w:ascii="Roboto" w:hAnsi="Roboto"/>
+                <w:color w:val="202124"/>
+                <w:sz w:val="20"/>
+                <w:szCs w:val="20"/>
+                <w:shd w:val="clear" w:color="auto" w:fill="FFFFFF"/>
+                <w:lang w:val="es-CO"/>
+              </w:rPr>
+            </w:pPr>
+            <w:r>
+              <w:rPr>
+                <w:rFonts w:ascii="Roboto" w:hAnsi="Roboto"/>
+                <w:color w:val="202124"/>
+                <w:sz w:val="20"/>
+                <w:szCs w:val="20"/>
+                <w:shd w:val="clear" w:color="auto" w:fill="FFFFFF"/>
+                <w:lang w:val="es-CO"/>
+              </w:rPr>
+              <w:t xml:space="preserve">        for(int a=0; a&lt;2; a++){</w:t>
+            </w:r>
+          </w:p>
+          <w:p>
+            <w:pPr>
+              <w:spacing w:after="0" w:line="240" w:lineRule="auto"/>
+              <w:rPr>
+                <w:rFonts w:ascii="Roboto" w:hAnsi="Roboto"/>
+                <w:color w:val="202124"/>
+                <w:sz w:val="20"/>
+                <w:szCs w:val="20"/>
+                <w:shd w:val="clear" w:color="auto" w:fill="FFFFFF"/>
+                <w:lang w:val="es-CO"/>
+              </w:rPr>
+            </w:pPr>
+            <w:r>
+              <w:rPr>
+                <w:rFonts w:ascii="Roboto" w:hAnsi="Roboto"/>
+                <w:color w:val="202124"/>
+                <w:sz w:val="20"/>
+                <w:szCs w:val="20"/>
+                <w:shd w:val="clear" w:color="auto" w:fill="FFFFFF"/>
+                <w:lang w:val="es-CO"/>
+              </w:rPr>
+              <w:t xml:space="preserve">            for(int j=0; j&lt;8; j++){</w:t>
+            </w:r>
+          </w:p>
+          <w:p>
+            <w:pPr>
+              <w:spacing w:after="0" w:line="240" w:lineRule="auto"/>
+              <w:rPr>
+                <w:rFonts w:ascii="Roboto" w:hAnsi="Roboto"/>
+                <w:color w:val="202124"/>
+                <w:sz w:val="20"/>
+                <w:szCs w:val="20"/>
+                <w:shd w:val="clear" w:color="auto" w:fill="FFFFFF"/>
+                <w:lang w:val="es-CO"/>
+              </w:rPr>
+            </w:pPr>
+            <w:r>
+              <w:rPr>
+                <w:rFonts w:ascii="Roboto" w:hAnsi="Roboto"/>
+                <w:color w:val="202124"/>
+                <w:sz w:val="20"/>
+                <w:szCs w:val="20"/>
+                <w:shd w:val="clear" w:color="auto" w:fill="FFFFFF"/>
+                <w:lang w:val="es-CO"/>
+              </w:rPr>
+              <w:t xml:space="preserve">                if(j==sep2 || j==sep4){</w:t>
+            </w:r>
+          </w:p>
+          <w:p>
+            <w:pPr>
+              <w:spacing w:after="0" w:line="240" w:lineRule="auto"/>
+              <w:rPr>
+                <w:rFonts w:ascii="Roboto" w:hAnsi="Roboto"/>
+                <w:color w:val="202124"/>
+                <w:sz w:val="20"/>
+                <w:szCs w:val="20"/>
+                <w:shd w:val="clear" w:color="auto" w:fill="FFFFFF"/>
+                <w:lang w:val="es-CO"/>
+              </w:rPr>
+            </w:pPr>
+            <w:r>
+              <w:rPr>
+                <w:rFonts w:ascii="Roboto" w:hAnsi="Roboto"/>
+                <w:color w:val="202124"/>
+                <w:sz w:val="20"/>
+                <w:szCs w:val="20"/>
+                <w:shd w:val="clear" w:color="auto" w:fill="FFFFFF"/>
+                <w:lang w:val="es-CO"/>
+              </w:rPr>
+              <w:t xml:space="preserve">                    matriz[i][j]=low;</w:t>
+            </w:r>
+          </w:p>
+          <w:p>
+            <w:pPr>
+              <w:spacing w:after="0" w:line="240" w:lineRule="auto"/>
+              <w:rPr>
+                <w:rFonts w:ascii="Roboto" w:hAnsi="Roboto"/>
+                <w:color w:val="202124"/>
+                <w:sz w:val="20"/>
+                <w:szCs w:val="20"/>
+                <w:shd w:val="clear" w:color="auto" w:fill="FFFFFF"/>
+                <w:lang w:val="es-CO"/>
+              </w:rPr>
+            </w:pPr>
+            <w:r>
+              <w:rPr>
+                <w:rFonts w:ascii="Roboto" w:hAnsi="Roboto"/>
+                <w:color w:val="202124"/>
+                <w:sz w:val="20"/>
+                <w:szCs w:val="20"/>
+                <w:shd w:val="clear" w:color="auto" w:fill="FFFFFF"/>
+                <w:lang w:val="es-CO"/>
+              </w:rPr>
+              <w:t xml:space="preserve">                }else{</w:t>
+            </w:r>
+          </w:p>
+          <w:p>
+            <w:pPr>
+              <w:spacing w:after="0" w:line="240" w:lineRule="auto"/>
+              <w:rPr>
+                <w:rFonts w:ascii="Roboto" w:hAnsi="Roboto"/>
+                <w:color w:val="202124"/>
+                <w:sz w:val="20"/>
+                <w:szCs w:val="20"/>
+                <w:shd w:val="clear" w:color="auto" w:fill="FFFFFF"/>
+                <w:lang w:val="es-CO"/>
+              </w:rPr>
+            </w:pPr>
+            <w:r>
+              <w:rPr>
+                <w:rFonts w:ascii="Roboto" w:hAnsi="Roboto"/>
+                <w:color w:val="202124"/>
+                <w:sz w:val="20"/>
+                <w:szCs w:val="20"/>
+                <w:shd w:val="clear" w:color="auto" w:fill="FFFFFF"/>
+                <w:lang w:val="es-CO"/>
+              </w:rPr>
+              <w:t xml:space="preserve">                    matriz[i][j]=high;</w:t>
+            </w:r>
+          </w:p>
+          <w:p>
+            <w:pPr>
+              <w:spacing w:after="0" w:line="240" w:lineRule="auto"/>
+              <w:rPr>
+                <w:rFonts w:ascii="Roboto" w:hAnsi="Roboto"/>
+                <w:color w:val="202124"/>
+                <w:sz w:val="20"/>
+                <w:szCs w:val="20"/>
+                <w:shd w:val="clear" w:color="auto" w:fill="FFFFFF"/>
+                <w:lang w:val="es-CO"/>
+              </w:rPr>
+            </w:pPr>
+            <w:r>
+              <w:rPr>
+                <w:rFonts w:ascii="Roboto" w:hAnsi="Roboto"/>
+                <w:color w:val="202124"/>
+                <w:sz w:val="20"/>
+                <w:szCs w:val="20"/>
+                <w:shd w:val="clear" w:color="auto" w:fill="FFFFFF"/>
+                <w:lang w:val="es-CO"/>
+              </w:rPr>
+              <w:t xml:space="preserve">                }</w:t>
+            </w:r>
+          </w:p>
+          <w:p>
+            <w:pPr>
+              <w:spacing w:after="0" w:line="240" w:lineRule="auto"/>
+              <w:rPr>
+                <w:rFonts w:ascii="Roboto" w:hAnsi="Roboto"/>
+                <w:color w:val="202124"/>
+                <w:sz w:val="20"/>
+                <w:szCs w:val="20"/>
+                <w:shd w:val="clear" w:color="auto" w:fill="FFFFFF"/>
+                <w:lang w:val="es-CO"/>
+              </w:rPr>
+            </w:pPr>
+            <w:r>
+              <w:rPr>
+                <w:rFonts w:ascii="Roboto" w:hAnsi="Roboto"/>
+                <w:color w:val="202124"/>
+                <w:sz w:val="20"/>
+                <w:szCs w:val="20"/>
+                <w:shd w:val="clear" w:color="auto" w:fill="FFFFFF"/>
+                <w:lang w:val="es-CO"/>
+              </w:rPr>
+              <w:t xml:space="preserve">            }</w:t>
+            </w:r>
+          </w:p>
+          <w:p>
+            <w:pPr>
+              <w:spacing w:after="0" w:line="240" w:lineRule="auto"/>
+              <w:rPr>
+                <w:rFonts w:ascii="Roboto" w:hAnsi="Roboto"/>
+                <w:color w:val="202124"/>
+                <w:sz w:val="20"/>
+                <w:szCs w:val="20"/>
+                <w:shd w:val="clear" w:color="auto" w:fill="FFFFFF"/>
+                <w:lang w:val="es-CO"/>
+              </w:rPr>
+            </w:pPr>
+            <w:r>
+              <w:rPr>
+                <w:rFonts w:ascii="Roboto" w:hAnsi="Roboto"/>
+                <w:color w:val="202124"/>
+                <w:sz w:val="20"/>
+                <w:szCs w:val="20"/>
+                <w:shd w:val="clear" w:color="auto" w:fill="FFFFFF"/>
+                <w:lang w:val="es-CO"/>
+              </w:rPr>
+              <w:t xml:space="preserve">            i += 1;</w:t>
+            </w:r>
+          </w:p>
+          <w:p>
+            <w:pPr>
+              <w:spacing w:after="0" w:line="240" w:lineRule="auto"/>
+              <w:rPr>
+                <w:rFonts w:ascii="Roboto" w:hAnsi="Roboto"/>
+                <w:color w:val="202124"/>
+                <w:sz w:val="20"/>
+                <w:szCs w:val="20"/>
+                <w:shd w:val="clear" w:color="auto" w:fill="FFFFFF"/>
+                <w:lang w:val="es-CO"/>
+              </w:rPr>
+            </w:pPr>
+            <w:r>
+              <w:rPr>
+                <w:rFonts w:ascii="Roboto" w:hAnsi="Roboto"/>
+                <w:color w:val="202124"/>
+                <w:sz w:val="20"/>
+                <w:szCs w:val="20"/>
+                <w:shd w:val="clear" w:color="auto" w:fill="FFFFFF"/>
+                <w:lang w:val="es-CO"/>
+              </w:rPr>
+              <w:t xml:space="preserve">        }</w:t>
+            </w:r>
+          </w:p>
+          <w:p>
+            <w:pPr>
+              <w:spacing w:after="0" w:line="240" w:lineRule="auto"/>
+              <w:rPr>
+                <w:rFonts w:ascii="Roboto" w:hAnsi="Roboto"/>
+                <w:color w:val="202124"/>
+                <w:sz w:val="20"/>
+                <w:szCs w:val="20"/>
+                <w:shd w:val="clear" w:color="auto" w:fill="FFFFFF"/>
+                <w:lang w:val="es-CO"/>
+              </w:rPr>
+            </w:pPr>
+            <w:r>
+              <w:rPr>
+                <w:rFonts w:ascii="Roboto" w:hAnsi="Roboto"/>
+                <w:color w:val="202124"/>
+                <w:sz w:val="20"/>
+                <w:szCs w:val="20"/>
+                <w:shd w:val="clear" w:color="auto" w:fill="FFFFFF"/>
+                <w:lang w:val="es-CO"/>
+              </w:rPr>
+              <w:t xml:space="preserve">        for(int a=0;a&lt;2;a++){</w:t>
+            </w:r>
+          </w:p>
+          <w:p>
+            <w:pPr>
+              <w:spacing w:after="0" w:line="240" w:lineRule="auto"/>
+              <w:rPr>
+                <w:rFonts w:ascii="Roboto" w:hAnsi="Roboto"/>
+                <w:color w:val="202124"/>
+                <w:sz w:val="20"/>
+                <w:szCs w:val="20"/>
+                <w:shd w:val="clear" w:color="auto" w:fill="FFFFFF"/>
+                <w:lang w:val="es-CO"/>
+              </w:rPr>
+            </w:pPr>
+            <w:r>
+              <w:rPr>
+                <w:rFonts w:ascii="Roboto" w:hAnsi="Roboto"/>
+                <w:color w:val="202124"/>
+                <w:sz w:val="20"/>
+                <w:szCs w:val="20"/>
+                <w:shd w:val="clear" w:color="auto" w:fill="FFFFFF"/>
+                <w:lang w:val="es-CO"/>
+              </w:rPr>
+              <w:t xml:space="preserve">            for(int j=0; j&lt;8; j++){</w:t>
+            </w:r>
+          </w:p>
+          <w:p>
+            <w:pPr>
+              <w:spacing w:after="0" w:line="240" w:lineRule="auto"/>
+              <w:rPr>
+                <w:rFonts w:ascii="Roboto" w:hAnsi="Roboto"/>
+                <w:color w:val="202124"/>
+                <w:sz w:val="20"/>
+                <w:szCs w:val="20"/>
+                <w:shd w:val="clear" w:color="auto" w:fill="FFFFFF"/>
+                <w:lang w:val="es-CO"/>
+              </w:rPr>
+            </w:pPr>
+            <w:r>
+              <w:rPr>
+                <w:rFonts w:ascii="Roboto" w:hAnsi="Roboto"/>
+                <w:color w:val="202124"/>
+                <w:sz w:val="20"/>
+                <w:szCs w:val="20"/>
+                <w:shd w:val="clear" w:color="auto" w:fill="FFFFFF"/>
+                <w:lang w:val="es-CO"/>
+              </w:rPr>
+              <w:t xml:space="preserve">                if(j==sep1 || j==sep3 || j==sep5){</w:t>
+            </w:r>
+          </w:p>
+          <w:p>
+            <w:pPr>
+              <w:spacing w:after="0" w:line="240" w:lineRule="auto"/>
+              <w:rPr>
+                <w:rFonts w:ascii="Roboto" w:hAnsi="Roboto"/>
+                <w:color w:val="202124"/>
+                <w:sz w:val="20"/>
+                <w:szCs w:val="20"/>
+                <w:shd w:val="clear" w:color="auto" w:fill="FFFFFF"/>
+                <w:lang w:val="es-CO"/>
+              </w:rPr>
+            </w:pPr>
+            <w:r>
+              <w:rPr>
+                <w:rFonts w:ascii="Roboto" w:hAnsi="Roboto"/>
+                <w:color w:val="202124"/>
+                <w:sz w:val="20"/>
+                <w:szCs w:val="20"/>
+                <w:shd w:val="clear" w:color="auto" w:fill="FFFFFF"/>
+                <w:lang w:val="es-CO"/>
+              </w:rPr>
+              <w:t xml:space="preserve">                    matriz[i][j]=low;</w:t>
+            </w:r>
+          </w:p>
+          <w:p>
+            <w:pPr>
+              <w:spacing w:after="0" w:line="240" w:lineRule="auto"/>
+              <w:rPr>
+                <w:rFonts w:ascii="Roboto" w:hAnsi="Roboto"/>
+                <w:color w:val="202124"/>
+                <w:sz w:val="20"/>
+                <w:szCs w:val="20"/>
+                <w:shd w:val="clear" w:color="auto" w:fill="FFFFFF"/>
+                <w:lang w:val="es-CO"/>
+              </w:rPr>
+            </w:pPr>
+            <w:r>
+              <w:rPr>
+                <w:rFonts w:ascii="Roboto" w:hAnsi="Roboto"/>
+                <w:color w:val="202124"/>
+                <w:sz w:val="20"/>
+                <w:szCs w:val="20"/>
+                <w:shd w:val="clear" w:color="auto" w:fill="FFFFFF"/>
+                <w:lang w:val="es-CO"/>
+              </w:rPr>
+              <w:t xml:space="preserve">                }else{</w:t>
+            </w:r>
+          </w:p>
+          <w:p>
+            <w:pPr>
+              <w:spacing w:after="0" w:line="240" w:lineRule="auto"/>
+              <w:rPr>
+                <w:rFonts w:ascii="Roboto" w:hAnsi="Roboto"/>
+                <w:color w:val="202124"/>
+                <w:sz w:val="20"/>
+                <w:szCs w:val="20"/>
+                <w:shd w:val="clear" w:color="auto" w:fill="FFFFFF"/>
+                <w:lang w:val="es-CO"/>
+              </w:rPr>
+            </w:pPr>
+            <w:r>
+              <w:rPr>
+                <w:rFonts w:ascii="Roboto" w:hAnsi="Roboto"/>
+                <w:color w:val="202124"/>
+                <w:sz w:val="20"/>
+                <w:szCs w:val="20"/>
+                <w:shd w:val="clear" w:color="auto" w:fill="FFFFFF"/>
+                <w:lang w:val="es-CO"/>
+              </w:rPr>
+              <w:t xml:space="preserve">                    matriz[i][j]=high;</w:t>
+            </w:r>
+          </w:p>
+          <w:p>
+            <w:pPr>
+              <w:spacing w:after="0" w:line="240" w:lineRule="auto"/>
+              <w:rPr>
+                <w:rFonts w:ascii="Roboto" w:hAnsi="Roboto"/>
+                <w:color w:val="202124"/>
+                <w:sz w:val="20"/>
+                <w:szCs w:val="20"/>
+                <w:shd w:val="clear" w:color="auto" w:fill="FFFFFF"/>
+                <w:lang w:val="es-CO"/>
+              </w:rPr>
+            </w:pPr>
+            <w:r>
+              <w:rPr>
+                <w:rFonts w:ascii="Roboto" w:hAnsi="Roboto"/>
+                <w:color w:val="202124"/>
+                <w:sz w:val="20"/>
+                <w:szCs w:val="20"/>
+                <w:shd w:val="clear" w:color="auto" w:fill="FFFFFF"/>
+                <w:lang w:val="es-CO"/>
+              </w:rPr>
+              <w:t xml:space="preserve">                }</w:t>
+            </w:r>
+          </w:p>
+          <w:p>
+            <w:pPr>
+              <w:spacing w:after="0" w:line="240" w:lineRule="auto"/>
+              <w:rPr>
+                <w:rFonts w:ascii="Roboto" w:hAnsi="Roboto"/>
+                <w:color w:val="202124"/>
+                <w:sz w:val="20"/>
+                <w:szCs w:val="20"/>
+                <w:shd w:val="clear" w:color="auto" w:fill="FFFFFF"/>
+                <w:lang w:val="es-CO"/>
+              </w:rPr>
+            </w:pPr>
+            <w:r>
+              <w:rPr>
+                <w:rFonts w:ascii="Roboto" w:hAnsi="Roboto"/>
+                <w:color w:val="202124"/>
+                <w:sz w:val="20"/>
+                <w:szCs w:val="20"/>
+                <w:shd w:val="clear" w:color="auto" w:fill="FFFFFF"/>
+                <w:lang w:val="es-CO"/>
+              </w:rPr>
+              <w:t xml:space="preserve">            }</w:t>
+            </w:r>
+          </w:p>
+          <w:p>
+            <w:pPr>
+              <w:spacing w:after="0" w:line="240" w:lineRule="auto"/>
+              <w:rPr>
+                <w:rFonts w:ascii="Roboto" w:hAnsi="Roboto"/>
+                <w:color w:val="202124"/>
+                <w:sz w:val="20"/>
+                <w:szCs w:val="20"/>
+                <w:shd w:val="clear" w:color="auto" w:fill="FFFFFF"/>
+                <w:lang w:val="es-CO"/>
+              </w:rPr>
+            </w:pPr>
+            <w:r>
+              <w:rPr>
+                <w:rFonts w:ascii="Roboto" w:hAnsi="Roboto"/>
+                <w:color w:val="202124"/>
+                <w:sz w:val="20"/>
+                <w:szCs w:val="20"/>
+                <w:shd w:val="clear" w:color="auto" w:fill="FFFFFF"/>
+                <w:lang w:val="es-CO"/>
+              </w:rPr>
+              <w:t xml:space="preserve">            i += 1;</w:t>
+            </w:r>
+          </w:p>
+          <w:p>
+            <w:pPr>
+              <w:spacing w:after="0" w:line="240" w:lineRule="auto"/>
+              <w:rPr>
+                <w:rFonts w:ascii="Roboto" w:hAnsi="Roboto"/>
+                <w:color w:val="202124"/>
+                <w:sz w:val="20"/>
+                <w:szCs w:val="20"/>
+                <w:shd w:val="clear" w:color="auto" w:fill="FFFFFF"/>
+                <w:lang w:val="es-CO"/>
+              </w:rPr>
+            </w:pPr>
+            <w:r>
+              <w:rPr>
+                <w:rFonts w:ascii="Roboto" w:hAnsi="Roboto"/>
+                <w:color w:val="202124"/>
+                <w:sz w:val="20"/>
+                <w:szCs w:val="20"/>
+                <w:shd w:val="clear" w:color="auto" w:fill="FFFFFF"/>
+                <w:lang w:val="es-CO"/>
+              </w:rPr>
+              <w:t xml:space="preserve">        }</w:t>
+            </w:r>
+          </w:p>
+          <w:p>
+            <w:pPr>
+              <w:spacing w:after="0" w:line="240" w:lineRule="auto"/>
+              <w:rPr>
+                <w:rFonts w:ascii="Roboto" w:hAnsi="Roboto"/>
+                <w:color w:val="202124"/>
+                <w:sz w:val="20"/>
+                <w:szCs w:val="20"/>
+                <w:shd w:val="clear" w:color="auto" w:fill="FFFFFF"/>
+                <w:lang w:val="es-CO"/>
+              </w:rPr>
+            </w:pPr>
+          </w:p>
+          <w:p>
+            <w:pPr>
+              <w:spacing w:after="0" w:line="240" w:lineRule="auto"/>
+              <w:rPr>
+                <w:rFonts w:ascii="Roboto" w:hAnsi="Roboto"/>
+                <w:color w:val="202124"/>
+                <w:sz w:val="20"/>
+                <w:szCs w:val="20"/>
+                <w:shd w:val="clear" w:color="auto" w:fill="FFFFFF"/>
+                <w:lang w:val="es-CO"/>
+              </w:rPr>
+            </w:pPr>
+            <w:r>
+              <w:rPr>
+                <w:rFonts w:ascii="Roboto" w:hAnsi="Roboto"/>
+                <w:color w:val="202124"/>
+                <w:sz w:val="20"/>
+                <w:szCs w:val="20"/>
+                <w:shd w:val="clear" w:color="auto" w:fill="FFFFFF"/>
+                <w:lang w:val="es-CO"/>
+              </w:rPr>
+              <w:t xml:space="preserve">    }</w:t>
+            </w:r>
+          </w:p>
+          <w:p>
+            <w:pPr>
+              <w:spacing w:after="0" w:line="240" w:lineRule="auto"/>
+              <w:rPr>
+                <w:rFonts w:ascii="Roboto" w:hAnsi="Roboto"/>
+                <w:color w:val="202124"/>
+                <w:sz w:val="20"/>
+                <w:szCs w:val="20"/>
+                <w:shd w:val="clear" w:color="auto" w:fill="FFFFFF"/>
+                <w:lang w:val="es-CO"/>
+              </w:rPr>
+            </w:pPr>
+            <w:r>
+              <w:rPr>
+                <w:rFonts w:ascii="Roboto" w:hAnsi="Roboto"/>
+                <w:color w:val="202124"/>
+                <w:sz w:val="20"/>
+                <w:szCs w:val="20"/>
+                <w:shd w:val="clear" w:color="auto" w:fill="FFFFFF"/>
+                <w:lang w:val="es-CO"/>
+              </w:rPr>
+              <w:t xml:space="preserve">    //imprimimos la matriz</w:t>
+            </w:r>
+          </w:p>
+          <w:p>
+            <w:pPr>
+              <w:spacing w:after="0" w:line="240" w:lineRule="auto"/>
+              <w:rPr>
+                <w:rFonts w:ascii="Roboto" w:hAnsi="Roboto"/>
+                <w:color w:val="202124"/>
+                <w:sz w:val="20"/>
+                <w:szCs w:val="20"/>
+                <w:shd w:val="clear" w:color="auto" w:fill="FFFFFF"/>
+                <w:lang w:val="es-CO"/>
+              </w:rPr>
+            </w:pPr>
+          </w:p>
+          <w:p>
+            <w:pPr>
+              <w:spacing w:after="0" w:line="240" w:lineRule="auto"/>
+              <w:rPr>
+                <w:rFonts w:ascii="Roboto" w:hAnsi="Roboto"/>
+                <w:color w:val="202124"/>
+                <w:sz w:val="20"/>
+                <w:szCs w:val="20"/>
+                <w:shd w:val="clear" w:color="auto" w:fill="FFFFFF"/>
+                <w:lang w:val="es-CO"/>
+              </w:rPr>
+            </w:pPr>
+            <w:r>
+              <w:rPr>
+                <w:rFonts w:ascii="Roboto" w:hAnsi="Roboto"/>
+                <w:color w:val="202124"/>
+                <w:sz w:val="20"/>
+                <w:szCs w:val="20"/>
+                <w:shd w:val="clear" w:color="auto" w:fill="FFFFFF"/>
+                <w:lang w:val="es-CO"/>
+              </w:rPr>
+              <w:t xml:space="preserve">    for(int i=0; i&lt;8; i++){</w:t>
+            </w:r>
+          </w:p>
+          <w:p>
+            <w:pPr>
+              <w:spacing w:after="0" w:line="240" w:lineRule="auto"/>
+              <w:rPr>
+                <w:rFonts w:ascii="Roboto" w:hAnsi="Roboto"/>
+                <w:color w:val="202124"/>
+                <w:sz w:val="20"/>
+                <w:szCs w:val="20"/>
+                <w:shd w:val="clear" w:color="auto" w:fill="FFFFFF"/>
+                <w:lang w:val="es-CO"/>
+              </w:rPr>
+            </w:pPr>
+            <w:r>
+              <w:rPr>
+                <w:rFonts w:ascii="Roboto" w:hAnsi="Roboto"/>
+                <w:color w:val="202124"/>
+                <w:sz w:val="20"/>
+                <w:szCs w:val="20"/>
+                <w:shd w:val="clear" w:color="auto" w:fill="FFFFFF"/>
+                <w:lang w:val="es-CO"/>
+              </w:rPr>
+              <w:t xml:space="preserve">        for(int j=0;j&lt;8;j++){</w:t>
+            </w:r>
+          </w:p>
+          <w:p>
+            <w:pPr>
+              <w:spacing w:after="0" w:line="240" w:lineRule="auto"/>
+              <w:rPr>
+                <w:rFonts w:ascii="Roboto" w:hAnsi="Roboto"/>
+                <w:color w:val="202124"/>
+                <w:sz w:val="20"/>
+                <w:szCs w:val="20"/>
+                <w:shd w:val="clear" w:color="auto" w:fill="FFFFFF"/>
+                <w:lang w:val="es-CO"/>
+              </w:rPr>
+            </w:pPr>
+            <w:r>
+              <w:rPr>
+                <w:rFonts w:ascii="Roboto" w:hAnsi="Roboto"/>
+                <w:color w:val="202124"/>
+                <w:sz w:val="20"/>
+                <w:szCs w:val="20"/>
+                <w:shd w:val="clear" w:color="auto" w:fill="FFFFFF"/>
+                <w:lang w:val="es-CO"/>
+              </w:rPr>
+              <w:t xml:space="preserve">            char posicion= matriz[i][j];</w:t>
+            </w:r>
+          </w:p>
+          <w:p>
+            <w:pPr>
+              <w:spacing w:after="0" w:line="240" w:lineRule="auto"/>
+              <w:rPr>
+                <w:rFonts w:ascii="Roboto" w:hAnsi="Roboto"/>
+                <w:color w:val="202124"/>
+                <w:sz w:val="20"/>
+                <w:szCs w:val="20"/>
+                <w:shd w:val="clear" w:color="auto" w:fill="FFFFFF"/>
+                <w:lang w:val="es-CO"/>
+              </w:rPr>
+            </w:pPr>
+            <w:r>
+              <w:rPr>
+                <w:rFonts w:ascii="Roboto" w:hAnsi="Roboto"/>
+                <w:color w:val="202124"/>
+                <w:sz w:val="20"/>
+                <w:szCs w:val="20"/>
+                <w:shd w:val="clear" w:color="auto" w:fill="FFFFFF"/>
+                <w:lang w:val="es-CO"/>
+              </w:rPr>
+              <w:lastRenderedPageBreak/>
+              <w:t xml:space="preserve">            char espacio= ' ';</w:t>
+            </w:r>
+          </w:p>
+          <w:p>
+            <w:pPr>
+              <w:spacing w:after="0" w:line="240" w:lineRule="auto"/>
+              <w:rPr>
+                <w:rFonts w:ascii="Roboto" w:hAnsi="Roboto"/>
+                <w:color w:val="202124"/>
+                <w:sz w:val="20"/>
+                <w:szCs w:val="20"/>
+                <w:shd w:val="clear" w:color="auto" w:fill="FFFFFF"/>
+                <w:lang w:val="es-CO"/>
+              </w:rPr>
+            </w:pPr>
+            <w:r>
+              <w:rPr>
+                <w:rFonts w:ascii="Roboto" w:hAnsi="Roboto"/>
+                <w:color w:val="202124"/>
+                <w:sz w:val="20"/>
+                <w:szCs w:val="20"/>
+                <w:shd w:val="clear" w:color="auto" w:fill="FFFFFF"/>
+                <w:lang w:val="es-CO"/>
+              </w:rPr>
+              <w:t xml:space="preserve">            cout&lt;&lt; espacio&lt;&lt; posicion;</w:t>
+            </w:r>
+          </w:p>
+          <w:p>
+            <w:pPr>
+              <w:spacing w:after="0" w:line="240" w:lineRule="auto"/>
+              <w:rPr>
+                <w:rFonts w:ascii="Roboto" w:hAnsi="Roboto"/>
+                <w:color w:val="202124"/>
+                <w:sz w:val="20"/>
+                <w:szCs w:val="20"/>
+                <w:shd w:val="clear" w:color="auto" w:fill="FFFFFF"/>
+                <w:lang w:val="es-CO"/>
+              </w:rPr>
+            </w:pPr>
+            <w:r>
+              <w:rPr>
+                <w:rFonts w:ascii="Roboto" w:hAnsi="Roboto"/>
+                <w:color w:val="202124"/>
+                <w:sz w:val="20"/>
+                <w:szCs w:val="20"/>
+                <w:shd w:val="clear" w:color="auto" w:fill="FFFFFF"/>
+                <w:lang w:val="es-CO"/>
+              </w:rPr>
+              <w:t xml:space="preserve">        }</w:t>
+            </w:r>
+          </w:p>
+          <w:p>
+            <w:pPr>
+              <w:spacing w:after="0" w:line="240" w:lineRule="auto"/>
+              <w:rPr>
+                <w:rFonts w:ascii="Roboto" w:hAnsi="Roboto"/>
+                <w:color w:val="202124"/>
+                <w:sz w:val="20"/>
+                <w:szCs w:val="20"/>
+                <w:shd w:val="clear" w:color="auto" w:fill="FFFFFF"/>
+                <w:lang w:val="es-CO"/>
+              </w:rPr>
+            </w:pPr>
+            <w:r>
+              <w:rPr>
+                <w:rFonts w:ascii="Roboto" w:hAnsi="Roboto"/>
+                <w:color w:val="202124"/>
+                <w:sz w:val="20"/>
+                <w:szCs w:val="20"/>
+                <w:shd w:val="clear" w:color="auto" w:fill="FFFFFF"/>
+                <w:lang w:val="es-CO"/>
+              </w:rPr>
+              <w:t xml:space="preserve">        cout&lt;&lt;endl;</w:t>
+            </w:r>
+          </w:p>
+          <w:p>
+            <w:pPr>
+              <w:spacing w:after="0" w:line="240" w:lineRule="auto"/>
+              <w:rPr>
+                <w:rFonts w:ascii="Roboto" w:hAnsi="Roboto"/>
+                <w:color w:val="202124"/>
+                <w:sz w:val="20"/>
+                <w:szCs w:val="20"/>
+                <w:shd w:val="clear" w:color="auto" w:fill="FFFFFF"/>
+                <w:lang w:val="es-CO"/>
+              </w:rPr>
+            </w:pPr>
+            <w:r>
+              <w:rPr>
+                <w:rFonts w:ascii="Roboto" w:hAnsi="Roboto"/>
+                <w:color w:val="202124"/>
+                <w:sz w:val="20"/>
+                <w:szCs w:val="20"/>
+                <w:shd w:val="clear" w:color="auto" w:fill="FFFFFF"/>
+                <w:lang w:val="es-CO"/>
+              </w:rPr>
+              <w:t xml:space="preserve">    }</w:t>
+            </w:r>
+          </w:p>
+          <w:p>
+            <w:pPr>
+              <w:spacing w:after="0" w:line="240" w:lineRule="auto"/>
+              <w:rPr>
+                <w:rFonts w:ascii="Roboto" w:hAnsi="Roboto"/>
+                <w:color w:val="202124"/>
+                <w:sz w:val="20"/>
+                <w:szCs w:val="20"/>
+                <w:shd w:val="clear" w:color="auto" w:fill="FFFFFF"/>
+                <w:lang w:val="es-CO"/>
+              </w:rPr>
+            </w:pPr>
+          </w:p>
+          <w:p>
+            <w:pPr>
+              <w:rPr>
+                <w:rFonts w:ascii="Roboto" w:hAnsi="Roboto"/>
+                <w:color w:val="202124"/>
+                <w:sz w:val="20"/>
+                <w:szCs w:val="20"/>
+                <w:shd w:val="clear" w:color="auto" w:fill="FFFFFF"/>
+                <w:lang w:val="es-CO"/>
+              </w:rPr>
+            </w:pPr>
+            <w:r>
+              <w:rPr>
+                <w:rFonts w:ascii="Roboto" w:hAnsi="Roboto"/>
+                <w:color w:val="202124"/>
+                <w:sz w:val="20"/>
+                <w:szCs w:val="20"/>
+                <w:shd w:val="clear" w:color="auto" w:fill="FFFFFF"/>
+                <w:lang w:val="es-CO"/>
+              </w:rPr>
+              <w:t>}</w:t>
+            </w:r>
+          </w:p>
+        </w:tc>
+      </w:tr>
+    </w:tbl>
+    <w:p>
+      <w:pPr>
+        <w:rPr>
+          <w:rFonts w:ascii="Roboto" w:hAnsi="Roboto"/>
+          <w:color w:val="202124"/>
+          <w:sz w:val="20"/>
+          <w:szCs w:val="20"/>
+          <w:shd w:val="clear" w:color="auto" w:fill="FFFFFF"/>
+          <w:lang w:val="es-CO"/>
+        </w:rPr>
+      </w:pPr>
+    </w:p>
+    <w:p>
+      <w:pPr>
+        <w:rPr>
+          <w:rFonts w:ascii="Roboto" w:hAnsi="Roboto"/>
+          <w:color w:val="202124"/>
+          <w:sz w:val="20"/>
+          <w:szCs w:val="20"/>
+          <w:shd w:val="clear" w:color="auto" w:fill="FFFFFF"/>
+          <w:lang w:val="es-CO"/>
+        </w:rPr>
+      </w:pPr>
+      <w:r>
+        <w:rPr>
+          <w:rFonts w:ascii="Roboto" w:hAnsi="Roboto"/>
+          <w:b/>
+          <w:bCs/>
+          <w:color w:val="202124"/>
+          <w:sz w:val="20"/>
+          <w:szCs w:val="20"/>
+          <w:shd w:val="clear" w:color="auto" w:fill="FFFFFF"/>
+          <w:lang w:val="es-CO"/>
+        </w:rPr>
+        <w:t>Patrón 4:</w:t>
+      </w:r>
+      <w:r>
+        <w:rPr>
+          <w:rFonts w:ascii="Roboto" w:hAnsi="Roboto"/>
+          <w:color w:val="202124"/>
+          <w:sz w:val="20"/>
+          <w:szCs w:val="20"/>
+          <w:shd w:val="clear" w:color="auto" w:fill="FFFFFF"/>
+          <w:lang w:val="es-CO"/>
+        </w:rPr>
+        <w:t xml:space="preserve"> </w:t>
+      </w:r>
+      <w:r>
+        <w:rPr>
+          <w:rFonts w:ascii="Roboto" w:hAnsi="Roboto"/>
+          <w:color w:val="202124"/>
+          <w:sz w:val="20"/>
+          <w:szCs w:val="20"/>
+          <w:shd w:val="clear" w:color="auto" w:fill="FFFFFF"/>
+          <w:lang w:val="es-CO"/>
+        </w:rPr>
+        <w:t>Encendemos 4 leds en el primer extremo y lo vamos desplazando a la derecha hasta la cuarta iteración, repetimos el patrón tal cual en la quinta y de la sexta a la octava desplazamos los leds encendidos a la izquierda</w:t>
+      </w:r>
+    </w:p>
+    <w:p>
+      <w:pPr>
+        <w:rPr>
+          <w:rFonts w:ascii="Roboto" w:hAnsi="Roboto"/>
+          <w:b/>
+          <w:bCs/>
+          <w:color w:val="202124"/>
+          <w:sz w:val="20"/>
+          <w:szCs w:val="20"/>
+          <w:shd w:val="clear" w:color="auto" w:fill="FFFFFF"/>
+          <w:lang w:val="es-CO"/>
+        </w:rPr>
+      </w:pPr>
+      <w:r>
+        <w:rPr>
+          <w:rFonts w:ascii="Roboto" w:hAnsi="Roboto"/>
+          <w:b/>
+          <w:bCs/>
+          <w:color w:val="202124"/>
+          <w:sz w:val="20"/>
+          <w:szCs w:val="20"/>
+          <w:shd w:val="clear" w:color="auto" w:fill="FFFFFF"/>
+          <w:lang w:val="es-CO"/>
+        </w:rPr>
+        <w:t>Código:</w:t>
+      </w:r>
+    </w:p>
+    <w:tbl>
+      <w:tblPr>
+        <w:tblStyle w:val="Tablaconcuadrcula"/>
+        <w:tblW w:w="0" w:type="auto"/>
+        <w:tblLook w:val="04A0" w:firstRow="1" w:lastRow="0" w:firstColumn="1" w:lastColumn="0" w:noHBand="0" w:noVBand="1"/>
+      </w:tblPr>
+      <w:tblGrid>
+        <w:gridCol w:w="8828"/>
+      </w:tblGrid>
+      <w:tr>
+        <w:tc>
+          <w:tcPr>
+            <w:tcW w:w="8828" w:type="dxa"/>
+          </w:tcPr>
+          <w:p>
+            <w:pPr>
+              <w:rPr>
+                <w:rFonts w:ascii="Roboto" w:hAnsi="Roboto"/>
+                <w:color w:val="202124"/>
+                <w:sz w:val="20"/>
+                <w:szCs w:val="20"/>
+                <w:shd w:val="clear" w:color="auto" w:fill="FFFFFF"/>
               </w:rPr>
             </w:pPr>
             <w:r>
@@ -2654,7 +3509,6 @@
           </w:p>
           <w:p>
             <w:pPr>
-              <w:spacing w:after="0" w:line="240" w:lineRule="auto"/>
               <w:rPr>
                 <w:rFonts w:ascii="Roboto" w:hAnsi="Roboto"/>
                 <w:color w:val="202124"/>
@@ -2688,7 +3542,6 @@
           </w:p>
           <w:p>
             <w:pPr>
-              <w:spacing w:after="0" w:line="240" w:lineRule="auto"/>
               <w:rPr>
                 <w:rFonts w:ascii="Roboto" w:hAnsi="Roboto"/>
                 <w:color w:val="202124"/>
@@ -2712,7 +3565,6 @@
           </w:p>
           <w:p>
             <w:pPr>
-              <w:spacing w:after="0" w:line="240" w:lineRule="auto"/>
               <w:rPr>
                 <w:rFonts w:ascii="Roboto" w:hAnsi="Roboto"/>
                 <w:color w:val="202124"/>
@@ -2736,7 +3588,6 @@
           </w:p>
           <w:p>
             <w:pPr>
-              <w:spacing w:after="0" w:line="240" w:lineRule="auto"/>
               <w:rPr>
                 <w:rFonts w:ascii="Roboto" w:hAnsi="Roboto"/>
                 <w:color w:val="202124"/>
@@ -2760,7 +3611,6 @@
           </w:p>
           <w:p>
             <w:pPr>
-              <w:spacing w:after="0" w:line="240" w:lineRule="auto"/>
               <w:rPr>
                 <w:rFonts w:ascii="Roboto" w:hAnsi="Roboto"/>
                 <w:color w:val="202124"/>
@@ -2793,7 +3643,6 @@
           </w:p>
           <w:p>
             <w:pPr>
-              <w:spacing w:after="0" w:line="240" w:lineRule="auto"/>
               <w:rPr>
                 <w:rFonts w:ascii="Roboto" w:hAnsi="Roboto"/>
                 <w:color w:val="202124"/>
@@ -2815,7 +3664,6 @@
           </w:p>
           <w:p>
             <w:pPr>
-              <w:spacing w:after="0" w:line="240" w:lineRule="auto"/>
               <w:rPr>
                 <w:rFonts w:ascii="Roboto" w:hAnsi="Roboto"/>
                 <w:color w:val="202124"/>
@@ -2837,7 +3685,6 @@
           </w:p>
           <w:p>
             <w:pPr>
-              <w:spacing w:after="0" w:line="240" w:lineRule="auto"/>
               <w:rPr>
                 <w:rFonts w:ascii="Roboto" w:hAnsi="Roboto"/>
                 <w:color w:val="202124"/>
@@ -2859,7 +3706,6 @@
           </w:p>
           <w:p>
             <w:pPr>
-              <w:spacing w:after="0" w:line="240" w:lineRule="auto"/>
               <w:rPr>
                 <w:rFonts w:ascii="Roboto" w:hAnsi="Roboto"/>
                 <w:color w:val="202124"/>
@@ -2881,7 +3727,6 @@
           </w:p>
           <w:p>
             <w:pPr>
-              <w:spacing w:after="0" w:line="240" w:lineRule="auto"/>
               <w:rPr>
                 <w:rFonts w:ascii="Roboto" w:hAnsi="Roboto"/>
                 <w:color w:val="202124"/>
@@ -2903,7 +3748,6 @@
           </w:p>
           <w:p>
             <w:pPr>
-              <w:spacing w:after="0" w:line="240" w:lineRule="auto"/>
               <w:rPr>
                 <w:rFonts w:ascii="Roboto" w:hAnsi="Roboto"/>
                 <w:color w:val="202124"/>
@@ -2937,7 +3781,6 @@
           </w:p>
           <w:p>
             <w:pPr>
-              <w:spacing w:after="0" w:line="240" w:lineRule="auto"/>
               <w:rPr>
                 <w:rFonts w:ascii="Roboto" w:hAnsi="Roboto"/>
                 <w:color w:val="202124"/>
@@ -2961,7 +3804,6 @@
           </w:p>
           <w:p>
             <w:pPr>
-              <w:spacing w:after="0" w:line="240" w:lineRule="auto"/>
               <w:rPr>
                 <w:rFonts w:ascii="Roboto" w:hAnsi="Roboto"/>
                 <w:color w:val="202124"/>
@@ -2985,7 +3827,6 @@
           </w:p>
           <w:p>
             <w:pPr>
-              <w:spacing w:after="0" w:line="240" w:lineRule="auto"/>
               <w:rPr>
                 <w:rFonts w:ascii="Roboto" w:hAnsi="Roboto"/>
                 <w:color w:val="202124"/>
@@ -3009,7 +3850,6 @@
           </w:p>
           <w:p>
             <w:pPr>
-              <w:spacing w:after="0" w:line="240" w:lineRule="auto"/>
               <w:rPr>
                 <w:rFonts w:ascii="Roboto" w:hAnsi="Roboto"/>
                 <w:color w:val="202124"/>
@@ -3033,7 +3873,6 @@
           </w:p>
           <w:p>
             <w:pPr>
-              <w:spacing w:after="0" w:line="240" w:lineRule="auto"/>
               <w:rPr>
                 <w:rFonts w:ascii="Roboto" w:hAnsi="Roboto"/>
                 <w:color w:val="202124"/>
@@ -3057,20 +3896,18 @@
           </w:p>
           <w:p>
             <w:pPr>
-              <w:spacing w:after="0" w:line="240" w:lineRule="auto"/>
-              <w:rPr>
-                <w:rFonts w:ascii="Roboto" w:hAnsi="Roboto"/>
-                <w:color w:val="202124"/>
-                <w:sz w:val="20"/>
-                <w:szCs w:val="20"/>
-                <w:shd w:val="clear" w:color="auto" w:fill="FFFFFF"/>
-                <w:lang w:val="es-CO"/>
-              </w:rPr>
-            </w:pPr>
-          </w:p>
-          <w:p>
-            <w:pPr>
-              <w:spacing w:after="0" w:line="240" w:lineRule="auto"/>
+              <w:rPr>
+                <w:rFonts w:ascii="Roboto" w:hAnsi="Roboto"/>
+                <w:color w:val="202124"/>
+                <w:sz w:val="20"/>
+                <w:szCs w:val="20"/>
+                <w:shd w:val="clear" w:color="auto" w:fill="FFFFFF"/>
+                <w:lang w:val="es-CO"/>
+              </w:rPr>
+            </w:pPr>
+          </w:p>
+          <w:p>
+            <w:pPr>
               <w:rPr>
                 <w:rFonts w:ascii="Roboto" w:hAnsi="Roboto"/>
                 <w:color w:val="202124"/>
@@ -3094,7 +3931,6 @@
           </w:p>
           <w:p>
             <w:pPr>
-              <w:spacing w:after="0" w:line="240" w:lineRule="auto"/>
               <w:rPr>
                 <w:rFonts w:ascii="Roboto" w:hAnsi="Roboto"/>
                 <w:color w:val="202124"/>
@@ -3118,7 +3954,6 @@
           </w:p>
           <w:p>
             <w:pPr>
-              <w:spacing w:after="0" w:line="240" w:lineRule="auto"/>
               <w:rPr>
                 <w:rFonts w:ascii="Roboto" w:hAnsi="Roboto"/>
                 <w:color w:val="202124"/>
@@ -3151,7 +3986,6 @@
           </w:p>
           <w:p>
             <w:pPr>
-              <w:spacing w:after="0" w:line="240" w:lineRule="auto"/>
               <w:rPr>
                 <w:rFonts w:ascii="Roboto" w:hAnsi="Roboto"/>
                 <w:color w:val="202124"/>
@@ -3173,7 +4007,6 @@
           </w:p>
           <w:p>
             <w:pPr>
-              <w:spacing w:after="0" w:line="240" w:lineRule="auto"/>
               <w:rPr>
                 <w:rFonts w:ascii="Roboto" w:hAnsi="Roboto"/>
                 <w:color w:val="202124"/>
@@ -3195,7 +4028,6 @@
           </w:p>
           <w:p>
             <w:pPr>
-              <w:spacing w:after="0" w:line="240" w:lineRule="auto"/>
               <w:rPr>
                 <w:rFonts w:ascii="Roboto" w:hAnsi="Roboto"/>
                 <w:color w:val="202124"/>
@@ -3217,7 +4049,6 @@
           </w:p>
           <w:p>
             <w:pPr>
-              <w:spacing w:after="0" w:line="240" w:lineRule="auto"/>
               <w:rPr>
                 <w:rFonts w:ascii="Roboto" w:hAnsi="Roboto"/>
                 <w:color w:val="202124"/>
@@ -3239,7 +4070,6 @@
           </w:p>
           <w:p>
             <w:pPr>
-              <w:spacing w:after="0" w:line="240" w:lineRule="auto"/>
               <w:rPr>
                 <w:rFonts w:ascii="Roboto" w:hAnsi="Roboto"/>
                 <w:color w:val="202124"/>
@@ -3261,7 +4091,6 @@
           </w:p>
           <w:p>
             <w:pPr>
-              <w:spacing w:after="0" w:line="240" w:lineRule="auto"/>
               <w:rPr>
                 <w:rFonts w:ascii="Roboto" w:hAnsi="Roboto"/>
                 <w:color w:val="202124"/>
@@ -3283,7 +4112,6 @@
           </w:p>
           <w:p>
             <w:pPr>
-              <w:spacing w:after="0" w:line="240" w:lineRule="auto"/>
               <w:rPr>
                 <w:rFonts w:ascii="Roboto" w:hAnsi="Roboto"/>
                 <w:color w:val="202124"/>
@@ -3305,7 +4133,6 @@
           </w:p>
           <w:p>
             <w:pPr>
-              <w:spacing w:after="0" w:line="240" w:lineRule="auto"/>
               <w:rPr>
                 <w:rFonts w:ascii="Roboto" w:hAnsi="Roboto"/>
                 <w:color w:val="202124"/>
@@ -3339,7 +4166,6 @@
           </w:p>
           <w:p>
             <w:pPr>
-              <w:spacing w:after="0" w:line="240" w:lineRule="auto"/>
               <w:rPr>
                 <w:rFonts w:ascii="Roboto" w:hAnsi="Roboto"/>
                 <w:color w:val="202124"/>
@@ -3363,7 +4189,6 @@
           </w:p>
           <w:p>
             <w:pPr>
-              <w:spacing w:after="0" w:line="240" w:lineRule="auto"/>
               <w:rPr>
                 <w:rFonts w:ascii="Roboto" w:hAnsi="Roboto"/>
                 <w:color w:val="202124"/>
@@ -3387,7 +4212,196 @@
           </w:p>
           <w:p>
             <w:pPr>
-              <w:spacing w:after="0" w:line="240" w:lineRule="auto"/>
+              <w:rPr>
+                <w:rFonts w:ascii="Roboto" w:hAnsi="Roboto"/>
+                <w:color w:val="202124"/>
+                <w:sz w:val="20"/>
+                <w:szCs w:val="20"/>
+                <w:shd w:val="clear" w:color="auto" w:fill="FFFFFF"/>
+                <w:lang w:val="es-CO"/>
+              </w:rPr>
+            </w:pPr>
+            <w:r>
+              <w:rPr>
+                <w:rFonts w:ascii="Roboto" w:hAnsi="Roboto"/>
+                <w:color w:val="202124"/>
+                <w:sz w:val="20"/>
+                <w:szCs w:val="20"/>
+                <w:shd w:val="clear" w:color="auto" w:fill="FFFFFF"/>
+                <w:lang w:val="es-CO"/>
+              </w:rPr>
+              <w:t xml:space="preserve">        cotasuperior-=1;</w:t>
+            </w:r>
+          </w:p>
+          <w:p>
+            <w:pPr>
+              <w:rPr>
+                <w:rFonts w:ascii="Roboto" w:hAnsi="Roboto"/>
+                <w:color w:val="202124"/>
+                <w:sz w:val="20"/>
+                <w:szCs w:val="20"/>
+                <w:shd w:val="clear" w:color="auto" w:fill="FFFFFF"/>
+                <w:lang w:val="es-CO"/>
+              </w:rPr>
+            </w:pPr>
+            <w:r>
+              <w:rPr>
+                <w:rFonts w:ascii="Roboto" w:hAnsi="Roboto"/>
+                <w:color w:val="202124"/>
+                <w:sz w:val="20"/>
+                <w:szCs w:val="20"/>
+                <w:shd w:val="clear" w:color="auto" w:fill="FFFFFF"/>
+                <w:lang w:val="es-CO"/>
+              </w:rPr>
+              <w:t xml:space="preserve">    }</w:t>
+            </w:r>
+          </w:p>
+          <w:p>
+            <w:pPr>
+              <w:rPr>
+                <w:rFonts w:ascii="Roboto" w:hAnsi="Roboto"/>
+                <w:color w:val="202124"/>
+                <w:sz w:val="20"/>
+                <w:szCs w:val="20"/>
+                <w:shd w:val="clear" w:color="auto" w:fill="FFFFFF"/>
+                <w:lang w:val="es-CO"/>
+              </w:rPr>
+            </w:pPr>
+          </w:p>
+          <w:p>
+            <w:pPr>
+              <w:rPr>
+                <w:rFonts w:ascii="Roboto" w:hAnsi="Roboto"/>
+                <w:color w:val="202124"/>
+                <w:sz w:val="20"/>
+                <w:szCs w:val="20"/>
+                <w:shd w:val="clear" w:color="auto" w:fill="FFFFFF"/>
+              </w:rPr>
+            </w:pPr>
+            <w:r>
+              <w:rPr>
+                <w:rFonts w:ascii="Roboto" w:hAnsi="Roboto"/>
+                <w:color w:val="202124"/>
+                <w:sz w:val="20"/>
+                <w:szCs w:val="20"/>
+                <w:shd w:val="clear" w:color="auto" w:fill="FFFFFF"/>
+                <w:lang w:val="es-CO"/>
+              </w:rPr>
+              <w:t xml:space="preserve">    </w:t>
+            </w:r>
+            <w:r>
+              <w:rPr>
+                <w:rFonts w:ascii="Roboto" w:hAnsi="Roboto"/>
+                <w:color w:val="202124"/>
+                <w:sz w:val="20"/>
+                <w:szCs w:val="20"/>
+                <w:shd w:val="clear" w:color="auto" w:fill="FFFFFF"/>
+              </w:rPr>
+              <w:t>//Imprimir la matriz</w:t>
+            </w:r>
+          </w:p>
+          <w:p>
+            <w:pPr>
+              <w:rPr>
+                <w:rFonts w:ascii="Roboto" w:hAnsi="Roboto"/>
+                <w:color w:val="202124"/>
+                <w:sz w:val="20"/>
+                <w:szCs w:val="20"/>
+                <w:shd w:val="clear" w:color="auto" w:fill="FFFFFF"/>
+              </w:rPr>
+            </w:pPr>
+            <w:r>
+              <w:rPr>
+                <w:rFonts w:ascii="Roboto" w:hAnsi="Roboto"/>
+                <w:color w:val="202124"/>
+                <w:sz w:val="20"/>
+                <w:szCs w:val="20"/>
+                <w:shd w:val="clear" w:color="auto" w:fill="FFFFFF"/>
+              </w:rPr>
+              <w:t xml:space="preserve">    for(int i=0; i&lt;8; i++){</w:t>
+            </w:r>
+          </w:p>
+          <w:p>
+            <w:pPr>
+              <w:rPr>
+                <w:rFonts w:ascii="Roboto" w:hAnsi="Roboto"/>
+                <w:color w:val="202124"/>
+                <w:sz w:val="20"/>
+                <w:szCs w:val="20"/>
+                <w:shd w:val="clear" w:color="auto" w:fill="FFFFFF"/>
+                <w:lang w:val="es-CO"/>
+              </w:rPr>
+            </w:pPr>
+            <w:r>
+              <w:rPr>
+                <w:rFonts w:ascii="Roboto" w:hAnsi="Roboto"/>
+                <w:color w:val="202124"/>
+                <w:sz w:val="20"/>
+                <w:szCs w:val="20"/>
+                <w:shd w:val="clear" w:color="auto" w:fill="FFFFFF"/>
+              </w:rPr>
+              <w:t xml:space="preserve">        </w:t>
+            </w:r>
+            <w:r>
+              <w:rPr>
+                <w:rFonts w:ascii="Roboto" w:hAnsi="Roboto"/>
+                <w:color w:val="202124"/>
+                <w:sz w:val="20"/>
+                <w:szCs w:val="20"/>
+                <w:shd w:val="clear" w:color="auto" w:fill="FFFFFF"/>
+                <w:lang w:val="es-CO"/>
+              </w:rPr>
+              <w:t>for(int j=0;j&lt;8;j++){</w:t>
+            </w:r>
+          </w:p>
+          <w:p>
+            <w:pPr>
+              <w:rPr>
+                <w:rFonts w:ascii="Roboto" w:hAnsi="Roboto"/>
+                <w:color w:val="202124"/>
+                <w:sz w:val="20"/>
+                <w:szCs w:val="20"/>
+                <w:shd w:val="clear" w:color="auto" w:fill="FFFFFF"/>
+                <w:lang w:val="es-CO"/>
+              </w:rPr>
+            </w:pPr>
+            <w:r>
+              <w:rPr>
+                <w:rFonts w:ascii="Roboto" w:hAnsi="Roboto"/>
+                <w:color w:val="202124"/>
+                <w:sz w:val="20"/>
+                <w:szCs w:val="20"/>
+                <w:shd w:val="clear" w:color="auto" w:fill="FFFFFF"/>
+                <w:lang w:val="es-CO"/>
+              </w:rPr>
+              <w:t xml:space="preserve">            char posicion= matriz[i][j];</w:t>
+            </w:r>
+          </w:p>
+          <w:p>
+            <w:pPr>
+              <w:rPr>
+                <w:rFonts w:ascii="Roboto" w:hAnsi="Roboto"/>
+                <w:color w:val="202124"/>
+                <w:sz w:val="20"/>
+                <w:szCs w:val="20"/>
+                <w:shd w:val="clear" w:color="auto" w:fill="FFFFFF"/>
+                <w:lang w:val="es-CO"/>
+              </w:rPr>
+            </w:pPr>
+            <w:r>
+              <w:rPr>
+                <w:rFonts w:ascii="Roboto" w:hAnsi="Roboto"/>
+                <w:color w:val="202124"/>
+                <w:sz w:val="20"/>
+                <w:szCs w:val="20"/>
+                <w:shd w:val="clear" w:color="auto" w:fill="FFFFFF"/>
+                <w:lang w:val="es-CO"/>
+              </w:rPr>
+              <w:t xml:space="preserve">            char espacio= ' ';</w:t>
+            </w:r>
+          </w:p>
+          <w:p>
+            <w:pPr>
               <w:rPr>
                 <w:rFonts w:ascii="Roboto" w:hAnsi="Roboto"/>
                 <w:color w:val="202124"/>
@@ -3407,210 +4421,11 @@
                 <w:lang w:val="es-CO"/>
               </w:rPr>
               <w:lastRenderedPageBreak/>
-              <w:t xml:space="preserve">        cotasuperior-=1;</w:t>
-            </w:r>
-          </w:p>
-          <w:p>
-            <w:pPr>
-              <w:spacing w:after="0" w:line="240" w:lineRule="auto"/>
-              <w:rPr>
-                <w:rFonts w:ascii="Roboto" w:hAnsi="Roboto"/>
-                <w:color w:val="202124"/>
-                <w:sz w:val="20"/>
-                <w:szCs w:val="20"/>
-                <w:shd w:val="clear" w:color="auto" w:fill="FFFFFF"/>
-                <w:lang w:val="es-CO"/>
-              </w:rPr>
-            </w:pPr>
-            <w:r>
-              <w:rPr>
-                <w:rFonts w:ascii="Roboto" w:hAnsi="Roboto"/>
-                <w:color w:val="202124"/>
-                <w:sz w:val="20"/>
-                <w:szCs w:val="20"/>
-                <w:shd w:val="clear" w:color="auto" w:fill="FFFFFF"/>
-                <w:lang w:val="es-CO"/>
-              </w:rPr>
-              <w:t xml:space="preserve">    }</w:t>
-            </w:r>
-          </w:p>
-          <w:p>
-            <w:pPr>
-              <w:spacing w:after="0" w:line="240" w:lineRule="auto"/>
-              <w:rPr>
-                <w:rFonts w:ascii="Roboto" w:hAnsi="Roboto"/>
-                <w:color w:val="202124"/>
-                <w:sz w:val="20"/>
-                <w:szCs w:val="20"/>
-                <w:shd w:val="clear" w:color="auto" w:fill="FFFFFF"/>
-                <w:lang w:val="es-CO"/>
-              </w:rPr>
-            </w:pPr>
-          </w:p>
-          <w:p>
-            <w:pPr>
-              <w:spacing w:after="0" w:line="240" w:lineRule="auto"/>
-              <w:rPr>
-                <w:rFonts w:ascii="Roboto" w:hAnsi="Roboto"/>
-                <w:color w:val="202124"/>
-                <w:sz w:val="20"/>
-                <w:szCs w:val="20"/>
-                <w:shd w:val="clear" w:color="auto" w:fill="FFFFFF"/>
-              </w:rPr>
-            </w:pPr>
-            <w:r>
-              <w:rPr>
-                <w:rFonts w:ascii="Roboto" w:hAnsi="Roboto"/>
-                <w:color w:val="202124"/>
-                <w:sz w:val="20"/>
-                <w:szCs w:val="20"/>
-                <w:shd w:val="clear" w:color="auto" w:fill="FFFFFF"/>
-                <w:lang w:val="es-CO"/>
-              </w:rPr>
-              <w:t xml:space="preserve">    </w:t>
-            </w:r>
-            <w:r>
-              <w:rPr>
-                <w:rFonts w:ascii="Roboto" w:hAnsi="Roboto"/>
-                <w:color w:val="202124"/>
-                <w:sz w:val="20"/>
-                <w:szCs w:val="20"/>
-                <w:shd w:val="clear" w:color="auto" w:fill="FFFFFF"/>
-              </w:rPr>
-              <w:t>//Imprimir la matriz</w:t>
-            </w:r>
-          </w:p>
-          <w:p>
-            <w:pPr>
-              <w:spacing w:after="0" w:line="240" w:lineRule="auto"/>
-              <w:rPr>
-                <w:rFonts w:ascii="Roboto" w:hAnsi="Roboto"/>
-                <w:color w:val="202124"/>
-                <w:sz w:val="20"/>
-                <w:szCs w:val="20"/>
-                <w:shd w:val="clear" w:color="auto" w:fill="FFFFFF"/>
-              </w:rPr>
-            </w:pPr>
-            <w:r>
-              <w:rPr>
-                <w:rFonts w:ascii="Roboto" w:hAnsi="Roboto"/>
-                <w:color w:val="202124"/>
-                <w:sz w:val="20"/>
-                <w:szCs w:val="20"/>
-                <w:shd w:val="clear" w:color="auto" w:fill="FFFFFF"/>
-              </w:rPr>
-              <w:t xml:space="preserve">    for(int i=0; i&lt;8; i++){</w:t>
-            </w:r>
-          </w:p>
-          <w:p>
-            <w:pPr>
-              <w:spacing w:after="0" w:line="240" w:lineRule="auto"/>
-              <w:rPr>
-                <w:rFonts w:ascii="Roboto" w:hAnsi="Roboto"/>
-                <w:color w:val="202124"/>
-                <w:sz w:val="20"/>
-                <w:szCs w:val="20"/>
-                <w:shd w:val="clear" w:color="auto" w:fill="FFFFFF"/>
-                <w:lang w:val="es-CO"/>
-              </w:rPr>
-            </w:pPr>
-            <w:r>
-              <w:rPr>
-                <w:rFonts w:ascii="Roboto" w:hAnsi="Roboto"/>
-                <w:color w:val="202124"/>
-                <w:sz w:val="20"/>
-                <w:szCs w:val="20"/>
-                <w:shd w:val="clear" w:color="auto" w:fill="FFFFFF"/>
-              </w:rPr>
-              <w:t xml:space="preserve">        </w:t>
-            </w:r>
-            <w:r>
-              <w:rPr>
-                <w:rFonts w:ascii="Roboto" w:hAnsi="Roboto"/>
-                <w:color w:val="202124"/>
-                <w:sz w:val="20"/>
-                <w:szCs w:val="20"/>
-                <w:shd w:val="clear" w:color="auto" w:fill="FFFFFF"/>
-                <w:lang w:val="es-CO"/>
-              </w:rPr>
-              <w:t>for(int j=0;j&lt;8;j++){</w:t>
-            </w:r>
-          </w:p>
-          <w:p>
-            <w:pPr>
-              <w:spacing w:after="0" w:line="240" w:lineRule="auto"/>
-              <w:rPr>
-                <w:rFonts w:ascii="Roboto" w:hAnsi="Roboto"/>
-                <w:color w:val="202124"/>
-                <w:sz w:val="20"/>
-                <w:szCs w:val="20"/>
-                <w:shd w:val="clear" w:color="auto" w:fill="FFFFFF"/>
-                <w:lang w:val="es-CO"/>
-              </w:rPr>
-            </w:pPr>
-            <w:r>
-              <w:rPr>
-                <w:rFonts w:ascii="Roboto" w:hAnsi="Roboto"/>
-                <w:color w:val="202124"/>
-                <w:sz w:val="20"/>
-                <w:szCs w:val="20"/>
-                <w:shd w:val="clear" w:color="auto" w:fill="FFFFFF"/>
-                <w:lang w:val="es-CO"/>
-              </w:rPr>
-              <w:t xml:space="preserve">            char posicion= matriz[i][j];</w:t>
-            </w:r>
-          </w:p>
-          <w:p>
-            <w:pPr>
-              <w:spacing w:after="0" w:line="240" w:lineRule="auto"/>
-              <w:rPr>
-                <w:rFonts w:ascii="Roboto" w:hAnsi="Roboto"/>
-                <w:color w:val="202124"/>
-                <w:sz w:val="20"/>
-                <w:szCs w:val="20"/>
-                <w:shd w:val="clear" w:color="auto" w:fill="FFFFFF"/>
-                <w:lang w:val="es-CO"/>
-              </w:rPr>
-            </w:pPr>
-            <w:r>
-              <w:rPr>
-                <w:rFonts w:ascii="Roboto" w:hAnsi="Roboto"/>
-                <w:color w:val="202124"/>
-                <w:sz w:val="20"/>
-                <w:szCs w:val="20"/>
-                <w:shd w:val="clear" w:color="auto" w:fill="FFFFFF"/>
-                <w:lang w:val="es-CO"/>
-              </w:rPr>
-              <w:t xml:space="preserve">            char espacio= ' ';</w:t>
-            </w:r>
-          </w:p>
-          <w:p>
-            <w:pPr>
-              <w:spacing w:after="0" w:line="240" w:lineRule="auto"/>
-              <w:rPr>
-                <w:rFonts w:ascii="Roboto" w:hAnsi="Roboto"/>
-                <w:color w:val="202124"/>
-                <w:sz w:val="20"/>
-                <w:szCs w:val="20"/>
-                <w:shd w:val="clear" w:color="auto" w:fill="FFFFFF"/>
-                <w:lang w:val="es-CO"/>
-              </w:rPr>
-            </w:pPr>
-            <w:r>
-              <w:rPr>
-                <w:rFonts w:ascii="Roboto" w:hAnsi="Roboto"/>
-                <w:color w:val="202124"/>
-                <w:sz w:val="20"/>
-                <w:szCs w:val="20"/>
-                <w:shd w:val="clear" w:color="auto" w:fill="FFFFFF"/>
-                <w:lang w:val="es-CO"/>
-              </w:rPr>
               <w:t xml:space="preserve">            cout&lt;&lt; espacio&lt;&lt; posicion;</w:t>
             </w:r>
           </w:p>
           <w:p>
             <w:pPr>
-              <w:spacing w:after="0" w:line="240" w:lineRule="auto"/>
               <w:rPr>
                 <w:rFonts w:ascii="Roboto" w:hAnsi="Roboto"/>
                 <w:color w:val="202124"/>
@@ -3634,7 +4449,6 @@
           </w:p>
           <w:p>
             <w:pPr>
-              <w:spacing w:after="0" w:line="240" w:lineRule="auto"/>
               <w:rPr>
                 <w:rFonts w:ascii="Roboto" w:hAnsi="Roboto"/>
                 <w:color w:val="202124"/>
@@ -3774,7 +4588,7 @@
           <w:lang w:val="es-CO"/>
         </w:rPr>
         <w:drawing>
-          <wp:inline distT="0" distB="0" distL="0" distR="0" wp14:anchorId="2BB5F1A7" wp14:editId="0F79476B">
+          <wp:inline distT="0" distB="0" distL="0" distR="0" wp14:anchorId="2BB5F1A7" wp14:editId="04B751F2">
             <wp:extent cx="5612130" cy="5566410"/>
             <wp:effectExtent l="0" t="0" r="7620" b="0"/>
             <wp:docPr id="1074186183" name="Imagen 2"/>

</xml_diff>

<commit_message>
Entrega de avance del proyecto
</commit_message>
<xml_diff>
--- a/INFORME PARCIAL INFORMÁTICA 2.docx
+++ b/INFORME PARCIAL INFORMÁTICA 2.docx
@@ -41,322 +41,6 @@
           <w:rtl w:val="0"/>
         </w:rPr>
         <w:t xml:space="preserve">Primeros aportes (14/09/2023)</w:t>
-      </w:r>
-    </w:p>
-    <w:p>
-      <w:pPr>
-        <w:keepNext w:val="0"/>
-        <w:keepLines w:val="0"/>
-        <w:pageBreakBefore w:val="0"/>
-        <w:widowControl w:val="1"/>
-        <w:numPr>
-          <w:ilvl w:val="0"/>
-          <w:numId w:val="1"/>
-        </w:numPr>
-        <w:pBdr>
-          <w:top w:space="0" w:sz="0" w:val="nil"/>
-          <w:left w:space="0" w:sz="0" w:val="nil"/>
-          <w:bottom w:space="0" w:sz="0" w:val="nil"/>
-          <w:right w:space="0" w:sz="0" w:val="nil"/>
-          <w:between w:space="0" w:sz="0" w:val="nil"/>
-        </w:pBdr>
-        <w:shd w:fill="auto" w:val="clear"/>
-        <w:spacing w:after="0" w:before="0" w:line="259" w:lineRule="auto"/>
-        <w:ind w:left="720" w:right="0" w:hanging="360"/>
-        <w:jc w:val="left"/>
-        <w:rPr>
-          <w:rFonts w:ascii="Calibri" w:cs="Calibri" w:eastAsia="Calibri" w:hAnsi="Calibri"/>
-          <w:b w:val="1"/>
-          <w:i w:val="1"/>
-          <w:smallCaps w:val="0"/>
-          <w:strike w:val="0"/>
-          <w:color w:val="000000"/>
-          <w:sz w:val="22"/>
-          <w:szCs w:val="22"/>
-          <w:u w:val="none"/>
-          <w:shd w:fill="auto" w:val="clear"/>
-          <w:vertAlign w:val="baseline"/>
-        </w:rPr>
-      </w:pPr>
-      <w:r>
-        <w:rPr>
-          <w:rFonts w:ascii="Calibri" w:cs="Calibri" w:eastAsia="Calibri" w:hAnsi="Calibri"/>
-          <w:b w:val="1"/>
-          <w:i w:val="1"/>
-          <w:smallCaps w:val="0"/>
-          <w:strike w:val="0"/>
-          <w:color w:val="000000"/>
-          <w:sz w:val="22"/>
-          <w:szCs w:val="22"/>
-          <w:u w:val="none"/>
-          <w:shd w:fill="auto" w:val="clear"/>
-          <w:vertAlign w:val="baseline"/>
-          <w:rtl w:val="0"/>
-        </w:rPr>
-        <w:t xml:space="preserve">Análisis del problema y consideraciones para la alternativa de solución propuesta</w:t>
-      </w:r>
-    </w:p>
-    <w:p>
-      <w:pPr>
-        <w:keepNext w:val="0"/>
-        <w:keepLines w:val="0"/>
-        <w:pageBreakBefore w:val="0"/>
-        <w:widowControl w:val="1"/>
-        <w:numPr>
-          <w:ilvl w:val="0"/>
-          <w:numId w:val="1"/>
-        </w:numPr>
-        <w:pBdr>
-          <w:top w:space="0" w:sz="0" w:val="nil"/>
-          <w:left w:space="0" w:sz="0" w:val="nil"/>
-          <w:bottom w:space="0" w:sz="0" w:val="nil"/>
-          <w:right w:space="0" w:sz="0" w:val="nil"/>
-          <w:between w:space="0" w:sz="0" w:val="nil"/>
-        </w:pBdr>
-        <w:shd w:fill="auto" w:val="clear"/>
-        <w:spacing w:after="0" w:before="0" w:line="259" w:lineRule="auto"/>
-        <w:ind w:left="720" w:right="0" w:hanging="360"/>
-        <w:jc w:val="left"/>
-        <w:rPr>
-          <w:rFonts w:ascii="Calibri" w:cs="Calibri" w:eastAsia="Calibri" w:hAnsi="Calibri"/>
-          <w:b w:val="1"/>
-          <w:i w:val="1"/>
-          <w:smallCaps w:val="0"/>
-          <w:strike w:val="0"/>
-          <w:color w:val="000000"/>
-          <w:sz w:val="22"/>
-          <w:szCs w:val="22"/>
-          <w:u w:val="none"/>
-          <w:shd w:fill="auto" w:val="clear"/>
-          <w:vertAlign w:val="baseline"/>
-        </w:rPr>
-      </w:pPr>
-      <w:r>
-        <w:rPr>
-          <w:rFonts w:ascii="Calibri" w:cs="Calibri" w:eastAsia="Calibri" w:hAnsi="Calibri"/>
-          <w:b w:val="1"/>
-          <w:i w:val="1"/>
-          <w:smallCaps w:val="0"/>
-          <w:strike w:val="0"/>
-          <w:color w:val="000000"/>
-          <w:sz w:val="22"/>
-          <w:szCs w:val="22"/>
-          <w:u w:val="none"/>
-          <w:shd w:fill="auto" w:val="clear"/>
-          <w:vertAlign w:val="baseline"/>
-          <w:rtl w:val="0"/>
-        </w:rPr>
-        <w:t xml:space="preserve">Esquema donde describa las tareas que usted definió en el desarrollo de los algoritmos. </w:t>
-      </w:r>
-    </w:p>
-    <w:p>
-      <w:pPr>
-        <w:keepNext w:val="0"/>
-        <w:keepLines w:val="0"/>
-        <w:pageBreakBefore w:val="0"/>
-        <w:widowControl w:val="1"/>
-        <w:numPr>
-          <w:ilvl w:val="0"/>
-          <w:numId w:val="1"/>
-        </w:numPr>
-        <w:pBdr>
-          <w:top w:space="0" w:sz="0" w:val="nil"/>
-          <w:left w:space="0" w:sz="0" w:val="nil"/>
-          <w:bottom w:space="0" w:sz="0" w:val="nil"/>
-          <w:right w:space="0" w:sz="0" w:val="nil"/>
-          <w:between w:space="0" w:sz="0" w:val="nil"/>
-        </w:pBdr>
-        <w:shd w:fill="auto" w:val="clear"/>
-        <w:spacing w:after="0" w:before="0" w:line="259" w:lineRule="auto"/>
-        <w:ind w:left="720" w:right="0" w:hanging="360"/>
-        <w:jc w:val="left"/>
-        <w:rPr>
-          <w:rFonts w:ascii="Calibri" w:cs="Calibri" w:eastAsia="Calibri" w:hAnsi="Calibri"/>
-          <w:b w:val="1"/>
-          <w:i w:val="1"/>
-          <w:smallCaps w:val="0"/>
-          <w:strike w:val="0"/>
-          <w:color w:val="000000"/>
-          <w:sz w:val="22"/>
-          <w:szCs w:val="22"/>
-          <w:u w:val="none"/>
-          <w:shd w:fill="auto" w:val="clear"/>
-          <w:vertAlign w:val="baseline"/>
-        </w:rPr>
-      </w:pPr>
-      <w:r>
-        <w:rPr>
-          <w:rFonts w:ascii="Calibri" w:cs="Calibri" w:eastAsia="Calibri" w:hAnsi="Calibri"/>
-          <w:b w:val="1"/>
-          <w:i w:val="1"/>
-          <w:smallCaps w:val="0"/>
-          <w:strike w:val="0"/>
-          <w:color w:val="000000"/>
-          <w:sz w:val="22"/>
-          <w:szCs w:val="22"/>
-          <w:u w:val="none"/>
-          <w:shd w:fill="auto" w:val="clear"/>
-          <w:vertAlign w:val="baseline"/>
-          <w:rtl w:val="0"/>
-        </w:rPr>
-        <w:t xml:space="preserve">Algoritmos implementados</w:t>
-      </w:r>
-    </w:p>
-    <w:p>
-      <w:pPr>
-        <w:keepNext w:val="0"/>
-        <w:keepLines w:val="0"/>
-        <w:pageBreakBefore w:val="0"/>
-        <w:widowControl w:val="1"/>
-        <w:numPr>
-          <w:ilvl w:val="0"/>
-          <w:numId w:val="1"/>
-        </w:numPr>
-        <w:pBdr>
-          <w:top w:space="0" w:sz="0" w:val="nil"/>
-          <w:left w:space="0" w:sz="0" w:val="nil"/>
-          <w:bottom w:space="0" w:sz="0" w:val="nil"/>
-          <w:right w:space="0" w:sz="0" w:val="nil"/>
-          <w:between w:space="0" w:sz="0" w:val="nil"/>
-        </w:pBdr>
-        <w:shd w:fill="auto" w:val="clear"/>
-        <w:spacing w:after="0" w:before="0" w:line="259" w:lineRule="auto"/>
-        <w:ind w:left="720" w:right="0" w:hanging="360"/>
-        <w:jc w:val="left"/>
-        <w:rPr>
-          <w:rFonts w:ascii="Calibri" w:cs="Calibri" w:eastAsia="Calibri" w:hAnsi="Calibri"/>
-          <w:b w:val="1"/>
-          <w:i w:val="1"/>
-          <w:smallCaps w:val="0"/>
-          <w:strike w:val="0"/>
-          <w:color w:val="000000"/>
-          <w:sz w:val="22"/>
-          <w:szCs w:val="22"/>
-          <w:u w:val="none"/>
-          <w:shd w:fill="auto" w:val="clear"/>
-          <w:vertAlign w:val="baseline"/>
-        </w:rPr>
-      </w:pPr>
-      <w:r>
-        <w:rPr>
-          <w:rFonts w:ascii="Calibri" w:cs="Calibri" w:eastAsia="Calibri" w:hAnsi="Calibri"/>
-          <w:b w:val="1"/>
-          <w:i w:val="1"/>
-          <w:smallCaps w:val="0"/>
-          <w:strike w:val="0"/>
-          <w:color w:val="000000"/>
-          <w:sz w:val="22"/>
-          <w:szCs w:val="22"/>
-          <w:u w:val="none"/>
-          <w:shd w:fill="auto" w:val="clear"/>
-          <w:vertAlign w:val="baseline"/>
-          <w:rtl w:val="0"/>
-        </w:rPr>
-        <w:t xml:space="preserve">Problemas de desarrollo que afrontó</w:t>
-      </w:r>
-    </w:p>
-    <w:p>
-      <w:pPr>
-        <w:keepNext w:val="0"/>
-        <w:keepLines w:val="0"/>
-        <w:pageBreakBefore w:val="0"/>
-        <w:widowControl w:val="1"/>
-        <w:numPr>
-          <w:ilvl w:val="0"/>
-          <w:numId w:val="1"/>
-        </w:numPr>
-        <w:pBdr>
-          <w:top w:space="0" w:sz="0" w:val="nil"/>
-          <w:left w:space="0" w:sz="0" w:val="nil"/>
-          <w:bottom w:space="0" w:sz="0" w:val="nil"/>
-          <w:right w:space="0" w:sz="0" w:val="nil"/>
-          <w:between w:space="0" w:sz="0" w:val="nil"/>
-        </w:pBdr>
-        <w:shd w:fill="auto" w:val="clear"/>
-        <w:spacing w:after="160" w:before="0" w:line="259" w:lineRule="auto"/>
-        <w:ind w:left="720" w:right="0" w:hanging="360"/>
-        <w:jc w:val="left"/>
-        <w:rPr>
-          <w:rFonts w:ascii="Calibri" w:cs="Calibri" w:eastAsia="Calibri" w:hAnsi="Calibri"/>
-          <w:b w:val="1"/>
-          <w:i w:val="1"/>
-          <w:smallCaps w:val="0"/>
-          <w:strike w:val="0"/>
-          <w:color w:val="000000"/>
-          <w:sz w:val="22"/>
-          <w:szCs w:val="22"/>
-          <w:u w:val="none"/>
-          <w:shd w:fill="auto" w:val="clear"/>
-          <w:vertAlign w:val="baseline"/>
-        </w:rPr>
-      </w:pPr>
-      <w:r>
-        <w:rPr>
-          <w:rFonts w:ascii="Calibri" w:cs="Calibri" w:eastAsia="Calibri" w:hAnsi="Calibri"/>
-          <w:b w:val="1"/>
-          <w:i w:val="1"/>
-          <w:smallCaps w:val="0"/>
-          <w:strike w:val="0"/>
-          <w:color w:val="000000"/>
-          <w:sz w:val="22"/>
-          <w:szCs w:val="22"/>
-          <w:u w:val="none"/>
-          <w:shd w:fill="auto" w:val="clear"/>
-          <w:vertAlign w:val="baseline"/>
-          <w:rtl w:val="0"/>
-        </w:rPr>
-        <w:t xml:space="preserve">Evolución de la solución y consideraciones a tener en cuenta en la implementación.</w:t>
-      </w:r>
-    </w:p>
-    <w:p>
-      <w:pPr>
-        <w:rPr/>
-      </w:pPr>
-      <w:r>
-        <w:rPr>
-          <w:rtl w:val="0"/>
-        </w:rPr>
-        <w:t xml:space="preserve">Consideraciones respecto al análisis del problema y la solución propuesta:</w:t>
-      </w:r>
-    </w:p>
-    <w:p>
-      <w:pPr>
-        <w:rPr/>
-      </w:pPr>
-      <w:r>
-        <w:rPr>
-          <w:rtl w:val="0"/>
-        </w:rPr>
-        <w:tab/>
-        <w:t xml:space="preserve">Se tiene como punto de partida el cómo representar una matriz en Arduino mediante el lenguaje de programación que maneja (el uso de arreglos, punteros, la memoria dinámica y la memoria estática para guardar y reproducir el comportamiento de los LEDs). Después de esa familiarización con el tipo de estructuras de control y de datos y de tener una fluidez con su manejo y sus definiciones al momento de usarlas (nótese que nos referimos a la parte de la codificación), resta el tener en consideración los componentes electrónicosa utilizar y concatenar (nótese que nos referimos a las características del hardware disponible). </w:t>
-      </w:r>
-    </w:p>
-    <w:p>
-      <w:pPr>
-        <w:ind w:firstLine="720"/>
-        <w:rPr/>
-      </w:pPr>
-      <w:r>
-        <w:rPr>
-          <w:rtl w:val="0"/>
-        </w:rPr>
-        <w:t xml:space="preserve">Para esta parte vamos a utilizar un Arduino y un integrado electrónico conocido como 74HC595, que nos va a permitir generar datos en paralelo a partir de datos en serie. De esta forma, podemo generar ocho salidas con sólo tres pines digitales del Arduino. No obstante, dado el tamaño de la matriz, se debe recurrir a una definición electrónica de la información y también a la concatenación de otro 74HC595 al anterior (cosa que es posible por un lujo del mismo 74HC595). De esta manera, podríamos manejar prácticamente de forma simultánea a cada led en la matriz, facilitando los problemas de impresión consecutiva y de imagen a mostrar. </w:t>
-      </w:r>
-      <w:r>
-        <w:rPr>
-          <w:rtl w:val="0"/>
-        </w:rPr>
-      </w:r>
-    </w:p>
-    <w:p>
-      <w:pPr>
-        <w:rPr/>
-      </w:pPr>
-      <w:r>
-        <w:rPr>
-          <w:rtl w:val="0"/>
-        </w:rPr>
-        <w:t xml:space="preserve">Preguntas formuladas en el proceso:</w:t>
       </w:r>
     </w:p>
     <w:p>
@@ -382,8 +66,8 @@
         <w:jc w:val="left"/>
         <w:rPr>
           <w:rFonts w:ascii="Calibri" w:cs="Calibri" w:eastAsia="Calibri" w:hAnsi="Calibri"/>
-          <w:b w:val="0"/>
-          <w:i w:val="0"/>
+          <w:b w:val="1"/>
+          <w:i w:val="1"/>
           <w:smallCaps w:val="0"/>
           <w:strike w:val="0"/>
           <w:color w:val="000000"/>
@@ -397,8 +81,8 @@
       <w:r>
         <w:rPr>
           <w:rFonts w:ascii="Calibri" w:cs="Calibri" w:eastAsia="Calibri" w:hAnsi="Calibri"/>
-          <w:b w:val="0"/>
-          <w:i w:val="0"/>
+          <w:b w:val="1"/>
+          <w:i w:val="1"/>
           <w:smallCaps w:val="0"/>
           <w:strike w:val="0"/>
           <w:color w:val="000000"/>
@@ -409,7 +93,72 @@
           <w:vertAlign w:val="baseline"/>
           <w:rtl w:val="0"/>
         </w:rPr>
-        <w:t xml:space="preserve">¿Qué ventajas tiene la memoria dinámica ante el stack? </w:t>
+        <w:t xml:space="preserve">Análisis del problema y consideraciones para la alternativa de solución propuesta</w:t>
+      </w:r>
+    </w:p>
+    <w:p>
+      <w:pPr>
+        <w:keepNext w:val="0"/>
+        <w:keepLines w:val="0"/>
+        <w:pageBreakBefore w:val="0"/>
+        <w:widowControl w:val="1"/>
+        <w:pBdr>
+          <w:top w:space="0" w:sz="0" w:val="nil"/>
+          <w:left w:space="0" w:sz="0" w:val="nil"/>
+          <w:bottom w:space="0" w:sz="0" w:val="nil"/>
+          <w:right w:space="0" w:sz="0" w:val="nil"/>
+          <w:between w:space="0" w:sz="0" w:val="nil"/>
+        </w:pBdr>
+        <w:shd w:fill="auto" w:val="clear"/>
+        <w:spacing w:after="0" w:before="0" w:line="259" w:lineRule="auto"/>
+        <w:ind w:left="720" w:right="0" w:firstLine="0"/>
+        <w:jc w:val="left"/>
+        <w:rPr>
+          <w:b w:val="1"/>
+          <w:i w:val="1"/>
+        </w:rPr>
+      </w:pPr>
+      <w:r>
+        <w:rPr>
+          <w:rtl w:val="0"/>
+        </w:rPr>
+      </w:r>
+    </w:p>
+    <w:p>
+      <w:pPr>
+        <w:ind w:firstLine="720"/>
+        <w:rPr/>
+      </w:pPr>
+      <w:r>
+        <w:rPr>
+          <w:rtl w:val="0"/>
+        </w:rPr>
+        <w:t xml:space="preserve">Se tiene como punto de partida el cómo representar una matriz en Arduino mediante el lenguaje de programación que maneja (el uso de arreglos, punteros, la memoria dinámica y la memoria estática para guardar y reproducir el comportamiento de los LEDs). Después de esa familiarización con el tipo de estructuras de control y de datos y de tener una fluidez con su manejo y sus definiciones al momento de usarlas (nótese que nos referimos a la parte de la codificación), resta el tener en consideración los componentes electrónicosa utilizar y concatenar (nótese que nos referimos a las características del hardware disponible). </w:t>
+      </w:r>
+    </w:p>
+    <w:p>
+      <w:pPr>
+        <w:keepNext w:val="0"/>
+        <w:keepLines w:val="0"/>
+        <w:pageBreakBefore w:val="0"/>
+        <w:widowControl w:val="1"/>
+        <w:pBdr>
+          <w:top w:space="0" w:sz="0" w:val="nil"/>
+          <w:left w:space="0" w:sz="0" w:val="nil"/>
+          <w:bottom w:space="0" w:sz="0" w:val="nil"/>
+          <w:right w:space="0" w:sz="0" w:val="nil"/>
+          <w:between w:space="0" w:sz="0" w:val="nil"/>
+        </w:pBdr>
+        <w:shd w:fill="auto" w:val="clear"/>
+        <w:spacing w:after="0" w:before="0" w:line="259" w:lineRule="auto"/>
+        <w:ind w:right="0"/>
+        <w:jc w:val="left"/>
+        <w:rPr/>
+      </w:pPr>
+      <w:r>
+        <w:rPr>
+          <w:rtl w:val="0"/>
+        </w:rPr>
       </w:r>
     </w:p>
     <w:p>
@@ -435,8 +184,8 @@
         <w:jc w:val="left"/>
         <w:rPr>
           <w:rFonts w:ascii="Calibri" w:cs="Calibri" w:eastAsia="Calibri" w:hAnsi="Calibri"/>
-          <w:b w:val="0"/>
-          <w:i w:val="0"/>
+          <w:b w:val="1"/>
+          <w:i w:val="1"/>
           <w:smallCaps w:val="0"/>
           <w:strike w:val="0"/>
           <w:color w:val="000000"/>
@@ -450,8 +199,8 @@
       <w:r>
         <w:rPr>
           <w:rFonts w:ascii="Calibri" w:cs="Calibri" w:eastAsia="Calibri" w:hAnsi="Calibri"/>
-          <w:b w:val="0"/>
-          <w:i w:val="0"/>
+          <w:b w:val="1"/>
+          <w:i w:val="1"/>
           <w:smallCaps w:val="0"/>
           <w:strike w:val="0"/>
           <w:color w:val="000000"/>
@@ -462,7 +211,415 @@
           <w:vertAlign w:val="baseline"/>
           <w:rtl w:val="0"/>
         </w:rPr>
-        <w:t xml:space="preserve">¿Para qué su usa el Git-ignore?</w:t>
+        <w:t xml:space="preserve">Esquema donde describa las tareas que usted definió en el desarrollo de los algoritmos. </w:t>
+      </w:r>
+    </w:p>
+    <w:p>
+      <w:pPr>
+        <w:keepNext w:val="0"/>
+        <w:keepLines w:val="0"/>
+        <w:pageBreakBefore w:val="0"/>
+        <w:widowControl w:val="1"/>
+        <w:pBdr>
+          <w:top w:space="0" w:sz="0" w:val="nil"/>
+          <w:left w:space="0" w:sz="0" w:val="nil"/>
+          <w:bottom w:space="0" w:sz="0" w:val="nil"/>
+          <w:right w:space="0" w:sz="0" w:val="nil"/>
+          <w:between w:space="0" w:sz="0" w:val="nil"/>
+        </w:pBdr>
+        <w:shd w:fill="auto" w:val="clear"/>
+        <w:spacing w:after="0" w:before="0" w:line="259" w:lineRule="auto"/>
+        <w:ind w:left="0" w:right="0" w:firstLine="0"/>
+        <w:jc w:val="left"/>
+        <w:rPr>
+          <w:b w:val="1"/>
+          <w:i w:val="1"/>
+        </w:rPr>
+      </w:pPr>
+      <w:r>
+        <w:rPr>
+          <w:rtl w:val="0"/>
+        </w:rPr>
+      </w:r>
+    </w:p>
+    <w:p>
+      <w:pPr>
+        <w:rPr/>
+      </w:pPr>
+      <w:r>
+        <w:rPr>
+          <w:b w:val="1"/>
+          <w:rtl w:val="0"/>
+        </w:rPr>
+        <w:t xml:space="preserve">Patrón 1: </w:t>
+      </w:r>
+      <w:r>
+        <w:rPr>
+          <w:rtl w:val="0"/>
+        </w:rPr>
+        <w:t xml:space="preserve">Haremos un triángulo teniendo en cuenta las filas y luego replicaremos ese código de manera decreciente.</w:t>
+      </w:r>
+    </w:p>
+    <w:p>
+      <w:pPr>
+        <w:rPr/>
+      </w:pPr>
+      <w:r>
+        <w:rPr>
+          <w:rtl w:val="0"/>
+        </w:rPr>
+      </w:r>
+    </w:p>
+    <w:p>
+      <w:pPr>
+        <w:jc w:val="center"/>
+        <w:rPr/>
+      </w:pPr>
+      <w:r>
+        <w:rPr/>
+        <w:drawing>
+          <wp:inline distB="114300" distT="114300" distL="114300" distR="114300">
+            <wp:extent cx="1438275" cy="1495425"/>
+            <wp:effectExtent b="0" l="0" r="0" t="0"/>
+            <wp:docPr id="3" name="image3.png"/>
+            <a:graphic>
+              <a:graphicData uri="http://schemas.openxmlformats.org/drawingml/2006/picture">
+                <pic:pic>
+                  <pic:nvPicPr>
+                    <pic:cNvPr id="0" name="image3.png"/>
+                    <pic:cNvPicPr preferRelativeResize="0"/>
+                  </pic:nvPicPr>
+                  <pic:blipFill>
+                    <a:blip r:embed="rId6"/>
+                    <a:srcRect b="0" l="0" r="0" t="0"/>
+                    <a:stretch>
+                      <a:fillRect/>
+                    </a:stretch>
+                  </pic:blipFill>
+                  <pic:spPr>
+                    <a:xfrm>
+                      <a:off x="0" y="0"/>
+                      <a:ext cx="1438275" cy="1495425"/>
+                    </a:xfrm>
+                    <a:prstGeom prst="rect"/>
+                    <a:ln/>
+                  </pic:spPr>
+                </pic:pic>
+              </a:graphicData>
+            </a:graphic>
+          </wp:inline>
+        </w:drawing>
+      </w:r>
+      <w:r>
+        <w:rPr>
+          <w:rtl w:val="0"/>
+        </w:rPr>
+      </w:r>
+    </w:p>
+    <w:p>
+      <w:pPr>
+        <w:rPr/>
+      </w:pPr>
+      <w:r>
+        <w:rPr>
+          <w:b w:val="1"/>
+          <w:rtl w:val="0"/>
+        </w:rPr>
+        <w:t xml:space="preserve">Patrón 2: </w:t>
+      </w:r>
+      <w:r>
+        <w:rPr>
+          <w:rtl w:val="0"/>
+        </w:rPr>
+        <w:t xml:space="preserve">Analizamos la figura por los extremos, a medida que va iterando la función vamos desplazando la posición de los leds encendidos unos a la izquierda(restando) y otros a la derecha(sumando).</w:t>
+      </w:r>
+    </w:p>
+    <w:p>
+      <w:pPr>
+        <w:jc w:val="center"/>
+        <w:rPr/>
+      </w:pPr>
+      <w:r>
+        <w:rPr/>
+        <w:drawing>
+          <wp:inline distB="114300" distT="114300" distL="114300" distR="114300">
+            <wp:extent cx="1438275" cy="1495425"/>
+            <wp:effectExtent b="0" l="0" r="0" t="0"/>
+            <wp:docPr id="2" name="image4.png"/>
+            <a:graphic>
+              <a:graphicData uri="http://schemas.openxmlformats.org/drawingml/2006/picture">
+                <pic:pic>
+                  <pic:nvPicPr>
+                    <pic:cNvPr id="0" name="image4.png"/>
+                    <pic:cNvPicPr preferRelativeResize="0"/>
+                  </pic:nvPicPr>
+                  <pic:blipFill>
+                    <a:blip r:embed="rId7"/>
+                    <a:srcRect b="0" l="0" r="0" t="0"/>
+                    <a:stretch>
+                      <a:fillRect/>
+                    </a:stretch>
+                  </pic:blipFill>
+                  <pic:spPr>
+                    <a:xfrm>
+                      <a:off x="0" y="0"/>
+                      <a:ext cx="1438275" cy="1495425"/>
+                    </a:xfrm>
+                    <a:prstGeom prst="rect"/>
+                    <a:ln/>
+                  </pic:spPr>
+                </pic:pic>
+              </a:graphicData>
+            </a:graphic>
+          </wp:inline>
+        </w:drawing>
+      </w:r>
+      <w:r>
+        <w:rPr>
+          <w:rtl w:val="0"/>
+        </w:rPr>
+      </w:r>
+    </w:p>
+    <w:p>
+      <w:pPr>
+        <w:rPr>
+          <w:rFonts w:ascii="Roboto" w:cs="Roboto" w:eastAsia="Roboto" w:hAnsi="Roboto"/>
+          <w:color w:val="202124"/>
+          <w:sz w:val="20"/>
+          <w:szCs w:val="20"/>
+          <w:highlight w:val="white"/>
+        </w:rPr>
+      </w:pPr>
+      <w:r>
+        <w:rPr>
+          <w:b w:val="1"/>
+          <w:rtl w:val="0"/>
+        </w:rPr>
+        <w:t xml:space="preserve">Patrón 3: </w:t>
+      </w:r>
+      <w:r>
+        <w:rPr>
+          <w:rFonts w:ascii="Roboto" w:cs="Roboto" w:eastAsia="Roboto" w:hAnsi="Roboto"/>
+          <w:color w:val="202124"/>
+          <w:sz w:val="20"/>
+          <w:szCs w:val="20"/>
+          <w:highlight w:val="white"/>
+          <w:rtl w:val="0"/>
+        </w:rPr>
+        <w:t xml:space="preserve">Haremos que cada dos renglones de la matriz se impriman, dado que son el mismo patrón, y a cada renglón se le encienden dos leds y se apaga uno.</w:t>
+      </w:r>
+    </w:p>
+    <w:p>
+      <w:pPr>
+        <w:jc w:val="center"/>
+        <w:rPr>
+          <w:rFonts w:ascii="Roboto" w:cs="Roboto" w:eastAsia="Roboto" w:hAnsi="Roboto"/>
+          <w:color w:val="202124"/>
+          <w:sz w:val="20"/>
+          <w:szCs w:val="20"/>
+          <w:highlight w:val="white"/>
+        </w:rPr>
+      </w:pPr>
+      <w:r>
+        <w:rPr>
+          <w:rFonts w:ascii="Roboto" w:cs="Roboto" w:eastAsia="Roboto" w:hAnsi="Roboto"/>
+          <w:color w:val="202124"/>
+          <w:sz w:val="20"/>
+          <w:szCs w:val="20"/>
+          <w:highlight w:val="white"/>
+        </w:rPr>
+        <w:drawing>
+          <wp:inline distB="114300" distT="114300" distL="114300" distR="114300">
+            <wp:extent cx="1438275" cy="1495425"/>
+            <wp:effectExtent b="0" l="0" r="0" t="0"/>
+            <wp:docPr id="4" name="image5.png"/>
+            <a:graphic>
+              <a:graphicData uri="http://schemas.openxmlformats.org/drawingml/2006/picture">
+                <pic:pic>
+                  <pic:nvPicPr>
+                    <pic:cNvPr id="0" name="image5.png"/>
+                    <pic:cNvPicPr preferRelativeResize="0"/>
+                  </pic:nvPicPr>
+                  <pic:blipFill>
+                    <a:blip r:embed="rId8"/>
+                    <a:srcRect b="0" l="0" r="0" t="0"/>
+                    <a:stretch>
+                      <a:fillRect/>
+                    </a:stretch>
+                  </pic:blipFill>
+                  <pic:spPr>
+                    <a:xfrm>
+                      <a:off x="0" y="0"/>
+                      <a:ext cx="1438275" cy="1495425"/>
+                    </a:xfrm>
+                    <a:prstGeom prst="rect"/>
+                    <a:ln/>
+                  </pic:spPr>
+                </pic:pic>
+              </a:graphicData>
+            </a:graphic>
+          </wp:inline>
+        </w:drawing>
+      </w:r>
+      <w:r>
+        <w:rPr>
+          <w:rtl w:val="0"/>
+        </w:rPr>
+      </w:r>
+    </w:p>
+    <w:p>
+      <w:pPr>
+        <w:rPr>
+          <w:rFonts w:ascii="Roboto" w:cs="Roboto" w:eastAsia="Roboto" w:hAnsi="Roboto"/>
+          <w:color w:val="202124"/>
+          <w:sz w:val="20"/>
+          <w:szCs w:val="20"/>
+          <w:highlight w:val="white"/>
+        </w:rPr>
+      </w:pPr>
+      <w:r>
+        <w:rPr>
+          <w:rFonts w:ascii="Roboto" w:cs="Roboto" w:eastAsia="Roboto" w:hAnsi="Roboto"/>
+          <w:b w:val="1"/>
+          <w:color w:val="202124"/>
+          <w:sz w:val="20"/>
+          <w:szCs w:val="20"/>
+          <w:highlight w:val="white"/>
+          <w:rtl w:val="0"/>
+        </w:rPr>
+        <w:t xml:space="preserve">Patrón 4:</w:t>
+      </w:r>
+      <w:r>
+        <w:rPr>
+          <w:rFonts w:ascii="Roboto" w:cs="Roboto" w:eastAsia="Roboto" w:hAnsi="Roboto"/>
+          <w:color w:val="202124"/>
+          <w:sz w:val="20"/>
+          <w:szCs w:val="20"/>
+          <w:highlight w:val="white"/>
+          <w:rtl w:val="0"/>
+        </w:rPr>
+        <w:t xml:space="preserve"> Encendemos 4 leds en el primer extremo y lo vamos desplazando a la derecha hasta la cuarta iteración, repetimos el patrón tal cual en la quinta y de la sexta a la octava desplazamos los leds encendidos a la izquierda</w:t>
+      </w:r>
+    </w:p>
+    <w:p>
+      <w:pPr>
+        <w:jc w:val="center"/>
+        <w:rPr>
+          <w:rFonts w:ascii="Roboto" w:cs="Roboto" w:eastAsia="Roboto" w:hAnsi="Roboto"/>
+          <w:color w:val="202124"/>
+          <w:sz w:val="20"/>
+          <w:szCs w:val="20"/>
+          <w:highlight w:val="white"/>
+        </w:rPr>
+      </w:pPr>
+      <w:r>
+        <w:rPr>
+          <w:rFonts w:ascii="Roboto" w:cs="Roboto" w:eastAsia="Roboto" w:hAnsi="Roboto"/>
+          <w:color w:val="202124"/>
+          <w:sz w:val="20"/>
+          <w:szCs w:val="20"/>
+          <w:highlight w:val="white"/>
+        </w:rPr>
+        <w:drawing>
+          <wp:inline distB="114300" distT="114300" distL="114300" distR="114300">
+            <wp:extent cx="1438275" cy="1495425"/>
+            <wp:effectExtent b="0" l="0" r="0" t="0"/>
+            <wp:docPr id="1" name="image2.png"/>
+            <a:graphic>
+              <a:graphicData uri="http://schemas.openxmlformats.org/drawingml/2006/picture">
+                <pic:pic>
+                  <pic:nvPicPr>
+                    <pic:cNvPr id="0" name="image2.png"/>
+                    <pic:cNvPicPr preferRelativeResize="0"/>
+                  </pic:nvPicPr>
+                  <pic:blipFill>
+                    <a:blip r:embed="rId9"/>
+                    <a:srcRect b="0" l="0" r="0" t="0"/>
+                    <a:stretch>
+                      <a:fillRect/>
+                    </a:stretch>
+                  </pic:blipFill>
+                  <pic:spPr>
+                    <a:xfrm>
+                      <a:off x="0" y="0"/>
+                      <a:ext cx="1438275" cy="1495425"/>
+                    </a:xfrm>
+                    <a:prstGeom prst="rect"/>
+                    <a:ln/>
+                  </pic:spPr>
+                </pic:pic>
+              </a:graphicData>
+            </a:graphic>
+          </wp:inline>
+        </w:drawing>
+      </w:r>
+      <w:r>
+        <w:rPr>
+          <w:rtl w:val="0"/>
+        </w:rPr>
+      </w:r>
+    </w:p>
+    <w:p>
+      <w:pPr>
+        <w:jc w:val="center"/>
+        <w:rPr>
+          <w:rFonts w:ascii="Roboto" w:cs="Roboto" w:eastAsia="Roboto" w:hAnsi="Roboto"/>
+          <w:color w:val="202124"/>
+          <w:sz w:val="20"/>
+          <w:szCs w:val="20"/>
+          <w:highlight w:val="white"/>
+        </w:rPr>
+      </w:pPr>
+      <w:r>
+        <w:rPr>
+          <w:rtl w:val="0"/>
+        </w:rPr>
+      </w:r>
+    </w:p>
+    <w:p>
+      <w:pPr>
+        <w:jc w:val="left"/>
+        <w:rPr>
+          <w:rFonts w:ascii="Roboto" w:cs="Roboto" w:eastAsia="Roboto" w:hAnsi="Roboto"/>
+          <w:color w:val="202124"/>
+          <w:sz w:val="20"/>
+          <w:szCs w:val="20"/>
+          <w:highlight w:val="white"/>
+        </w:rPr>
+      </w:pPr>
+      <w:r>
+        <w:rPr>
+          <w:rFonts w:ascii="Roboto" w:cs="Roboto" w:eastAsia="Roboto" w:hAnsi="Roboto"/>
+          <w:b w:val="1"/>
+          <w:color w:val="202124"/>
+          <w:sz w:val="20"/>
+          <w:szCs w:val="20"/>
+          <w:highlight w:val="white"/>
+          <w:rtl w:val="0"/>
+        </w:rPr>
+        <w:t xml:space="preserve">Para encender toda la matriz,</w:t>
+      </w:r>
+      <w:r>
+        <w:rPr>
+          <w:rFonts w:ascii="Roboto" w:cs="Roboto" w:eastAsia="Roboto" w:hAnsi="Roboto"/>
+          <w:color w:val="202124"/>
+          <w:sz w:val="20"/>
+          <w:szCs w:val="20"/>
+          <w:highlight w:val="white"/>
+          <w:rtl w:val="0"/>
+        </w:rPr>
+        <w:t xml:space="preserve"> vamos a recorrer con un arreglo cada variable asociada a un led se enciende.</w:t>
+      </w:r>
+    </w:p>
+    <w:p>
+      <w:pPr>
+        <w:jc w:val="left"/>
+        <w:rPr/>
+      </w:pPr>
+      <w:r>
+        <w:rPr>
+          <w:rtl w:val="0"/>
+        </w:rPr>
       </w:r>
     </w:p>
     <w:p>
@@ -483,13 +640,13 @@
           <w:between w:space="0" w:sz="0" w:val="nil"/>
         </w:pBdr>
         <w:shd w:fill="auto" w:val="clear"/>
-        <w:spacing w:after="160" w:before="0" w:line="259" w:lineRule="auto"/>
+        <w:spacing w:after="0" w:before="0" w:line="259" w:lineRule="auto"/>
         <w:ind w:left="720" w:right="0" w:hanging="360"/>
         <w:jc w:val="left"/>
         <w:rPr>
           <w:rFonts w:ascii="Calibri" w:cs="Calibri" w:eastAsia="Calibri" w:hAnsi="Calibri"/>
-          <w:b w:val="0"/>
-          <w:i w:val="0"/>
+          <w:b w:val="1"/>
+          <w:i w:val="1"/>
           <w:smallCaps w:val="0"/>
           <w:strike w:val="0"/>
           <w:color w:val="000000"/>
@@ -503,8 +660,8 @@
       <w:r>
         <w:rPr>
           <w:rFonts w:ascii="Calibri" w:cs="Calibri" w:eastAsia="Calibri" w:hAnsi="Calibri"/>
-          <w:b w:val="0"/>
-          <w:i w:val="0"/>
+          <w:b w:val="1"/>
+          <w:i w:val="1"/>
           <w:smallCaps w:val="0"/>
           <w:strike w:val="0"/>
           <w:color w:val="000000"/>
@@ -515,18 +672,7 @@
           <w:vertAlign w:val="baseline"/>
           <w:rtl w:val="0"/>
         </w:rPr>
-        <w:t xml:space="preserve">¿Cuál es el formato de entrada de los datos para los LED’S?</w:t>
-      </w:r>
-    </w:p>
-    <w:p>
-      <w:pPr>
-        <w:rPr/>
-      </w:pPr>
-      <w:r>
-        <w:rPr>
-          <w:rtl w:val="0"/>
-        </w:rPr>
-        <w:t xml:space="preserve">Acuerdos:</w:t>
+        <w:t xml:space="preserve">Algoritmos implementados</w:t>
       </w:r>
     </w:p>
     <w:p>
@@ -535,10 +681,6 @@
         <w:keepLines w:val="0"/>
         <w:pageBreakBefore w:val="0"/>
         <w:widowControl w:val="1"/>
-        <w:numPr>
-          <w:ilvl w:val="0"/>
-          <w:numId w:val="4"/>
-        </w:numPr>
         <w:pBdr>
           <w:top w:space="0" w:sz="0" w:val="nil"/>
           <w:left w:space="0" w:sz="0" w:val="nil"/>
@@ -548,468 +690,14 @@
         </w:pBdr>
         <w:shd w:fill="auto" w:val="clear"/>
         <w:spacing w:after="0" w:before="0" w:line="259" w:lineRule="auto"/>
-        <w:ind w:left="720" w:right="0" w:hanging="360"/>
+        <w:ind w:right="0"/>
         <w:jc w:val="left"/>
-        <w:rPr>
-          <w:rFonts w:ascii="Calibri" w:cs="Calibri" w:eastAsia="Calibri" w:hAnsi="Calibri"/>
-          <w:b w:val="0"/>
-          <w:i w:val="0"/>
-          <w:smallCaps w:val="0"/>
-          <w:strike w:val="0"/>
-          <w:color w:val="000000"/>
-          <w:sz w:val="22"/>
-          <w:szCs w:val="22"/>
-          <w:u w:val="none"/>
-          <w:shd w:fill="auto" w:val="clear"/>
-          <w:vertAlign w:val="baseline"/>
-        </w:rPr>
-      </w:pPr>
-      <w:r>
-        <w:rPr>
-          <w:rFonts w:ascii="Calibri" w:cs="Calibri" w:eastAsia="Calibri" w:hAnsi="Calibri"/>
-          <w:b w:val="0"/>
-          <w:i w:val="0"/>
-          <w:smallCaps w:val="0"/>
-          <w:strike w:val="0"/>
-          <w:color w:val="000000"/>
-          <w:sz w:val="22"/>
-          <w:szCs w:val="22"/>
-          <w:u w:val="none"/>
-          <w:shd w:fill="auto" w:val="clear"/>
-          <w:vertAlign w:val="baseline"/>
-          <w:rtl w:val="0"/>
-        </w:rPr>
-        <w:t xml:space="preserve">Trabajar de 08:00 -09:00 am y de 08:00 pm-12:00 am en el archivo todos los días</w:t>
-      </w:r>
-    </w:p>
-    <w:p>
-      <w:pPr>
-        <w:keepNext w:val="0"/>
-        <w:keepLines w:val="0"/>
-        <w:pageBreakBefore w:val="0"/>
-        <w:widowControl w:val="1"/>
-        <w:numPr>
-          <w:ilvl w:val="0"/>
-          <w:numId w:val="4"/>
-        </w:numPr>
-        <w:pBdr>
-          <w:top w:space="0" w:sz="0" w:val="nil"/>
-          <w:left w:space="0" w:sz="0" w:val="nil"/>
-          <w:bottom w:space="0" w:sz="0" w:val="nil"/>
-          <w:right w:space="0" w:sz="0" w:val="nil"/>
-          <w:between w:space="0" w:sz="0" w:val="nil"/>
-        </w:pBdr>
-        <w:shd w:fill="auto" w:val="clear"/>
-        <w:spacing w:after="0" w:before="0" w:line="259" w:lineRule="auto"/>
-        <w:ind w:left="720" w:right="0" w:hanging="360"/>
-        <w:jc w:val="left"/>
-        <w:rPr>
-          <w:rFonts w:ascii="Calibri" w:cs="Calibri" w:eastAsia="Calibri" w:hAnsi="Calibri"/>
-          <w:b w:val="0"/>
-          <w:i w:val="0"/>
-          <w:smallCaps w:val="0"/>
-          <w:strike w:val="0"/>
-          <w:color w:val="000000"/>
-          <w:sz w:val="22"/>
-          <w:szCs w:val="22"/>
-          <w:u w:val="none"/>
-          <w:shd w:fill="auto" w:val="clear"/>
-          <w:vertAlign w:val="baseline"/>
-        </w:rPr>
-      </w:pPr>
-      <w:r>
-        <w:rPr>
-          <w:rFonts w:ascii="Calibri" w:cs="Calibri" w:eastAsia="Calibri" w:hAnsi="Calibri"/>
-          <w:b w:val="0"/>
-          <w:i w:val="0"/>
-          <w:smallCaps w:val="0"/>
-          <w:strike w:val="0"/>
-          <w:color w:val="000000"/>
-          <w:sz w:val="22"/>
-          <w:szCs w:val="22"/>
-          <w:u w:val="none"/>
-          <w:shd w:fill="auto" w:val="clear"/>
-          <w:vertAlign w:val="baseline"/>
-          <w:rtl w:val="0"/>
-        </w:rPr>
-        <w:t xml:space="preserve">Subir el segundo commit a las 11:50 pm todos los días</w:t>
-      </w:r>
-    </w:p>
-    <w:p>
-      <w:pPr>
-        <w:keepNext w:val="0"/>
-        <w:keepLines w:val="0"/>
-        <w:pageBreakBefore w:val="0"/>
-        <w:widowControl w:val="1"/>
-        <w:numPr>
-          <w:ilvl w:val="0"/>
-          <w:numId w:val="4"/>
-        </w:numPr>
-        <w:pBdr>
-          <w:top w:space="0" w:sz="0" w:val="nil"/>
-          <w:left w:space="0" w:sz="0" w:val="nil"/>
-          <w:bottom w:space="0" w:sz="0" w:val="nil"/>
-          <w:right w:space="0" w:sz="0" w:val="nil"/>
-          <w:between w:space="0" w:sz="0" w:val="nil"/>
-        </w:pBdr>
-        <w:shd w:fill="auto" w:val="clear"/>
-        <w:spacing w:after="160" w:before="0" w:line="259" w:lineRule="auto"/>
-        <w:ind w:left="720" w:right="0" w:hanging="360"/>
-        <w:jc w:val="left"/>
-        <w:rPr>
-          <w:rFonts w:ascii="Calibri" w:cs="Calibri" w:eastAsia="Calibri" w:hAnsi="Calibri"/>
-          <w:b w:val="0"/>
-          <w:i w:val="0"/>
-          <w:smallCaps w:val="0"/>
-          <w:strike w:val="0"/>
-          <w:color w:val="000000"/>
-          <w:sz w:val="22"/>
-          <w:szCs w:val="22"/>
-          <w:u w:val="none"/>
-          <w:shd w:fill="auto" w:val="clear"/>
-          <w:vertAlign w:val="baseline"/>
-        </w:rPr>
-      </w:pPr>
-      <w:r>
-        <w:rPr>
-          <w:rFonts w:ascii="Calibri" w:cs="Calibri" w:eastAsia="Calibri" w:hAnsi="Calibri"/>
-          <w:b w:val="0"/>
-          <w:i w:val="0"/>
-          <w:smallCaps w:val="0"/>
-          <w:strike w:val="0"/>
-          <w:color w:val="000000"/>
-          <w:sz w:val="22"/>
-          <w:szCs w:val="22"/>
-          <w:u w:val="none"/>
-          <w:shd w:fill="auto" w:val="clear"/>
-          <w:vertAlign w:val="baseline"/>
-          <w:rtl w:val="0"/>
-        </w:rPr>
-        <w:t xml:space="preserve">Realizaremos el vídeo el viernes 22 de septiembre. </w:t>
-      </w:r>
-    </w:p>
-    <w:p>
-      <w:pPr>
         <w:rPr/>
       </w:pPr>
       <w:r>
         <w:rPr>
           <w:rtl w:val="0"/>
         </w:rPr>
-        <w:t xml:space="preserve">Enlace al proyecto en tinkercard: </w:t>
-      </w:r>
-      <w:hyperlink r:id="rId6">
-        <w:r>
-          <w:rPr>
-            <w:color w:val="0563c1"/>
-            <w:u w:val="single"/>
-            <w:rtl w:val="0"/>
-          </w:rPr>
-          <w:t xml:space="preserve">https://www.tinkercad.com/things/81HGCE5FQIT?sharecode=mrxWwzQoLmXpCdjmZE6az5yd21304jRjNfOSm302SNQ</w:t>
-        </w:r>
-      </w:hyperlink>
-      <w:r>
-        <w:rPr>
-          <w:rtl w:val="0"/>
-        </w:rPr>
-      </w:r>
-    </w:p>
-    <w:p>
-      <w:pPr>
-        <w:rPr/>
-      </w:pPr>
-      <w:r>
-        <w:rPr>
-          <w:rtl w:val="0"/>
-        </w:rPr>
-        <w:t xml:space="preserve">Cosas por hacer:</w:t>
-      </w:r>
-    </w:p>
-    <w:p>
-      <w:pPr>
-        <w:keepNext w:val="0"/>
-        <w:keepLines w:val="0"/>
-        <w:pageBreakBefore w:val="0"/>
-        <w:widowControl w:val="1"/>
-        <w:numPr>
-          <w:ilvl w:val="0"/>
-          <w:numId w:val="3"/>
-        </w:numPr>
-        <w:pBdr>
-          <w:top w:space="0" w:sz="0" w:val="nil"/>
-          <w:left w:space="0" w:sz="0" w:val="nil"/>
-          <w:bottom w:space="0" w:sz="0" w:val="nil"/>
-          <w:right w:space="0" w:sz="0" w:val="nil"/>
-          <w:between w:space="0" w:sz="0" w:val="nil"/>
-        </w:pBdr>
-        <w:shd w:fill="auto" w:val="clear"/>
-        <w:spacing w:after="0" w:before="0" w:line="259" w:lineRule="auto"/>
-        <w:ind w:left="720" w:right="0" w:hanging="360"/>
-        <w:jc w:val="left"/>
-        <w:rPr>
-          <w:rFonts w:ascii="Calibri" w:cs="Calibri" w:eastAsia="Calibri" w:hAnsi="Calibri"/>
-          <w:b w:val="0"/>
-          <w:i w:val="0"/>
-          <w:smallCaps w:val="0"/>
-          <w:strike w:val="0"/>
-          <w:color w:val="000000"/>
-          <w:sz w:val="22"/>
-          <w:szCs w:val="22"/>
-          <w:u w:val="none"/>
-          <w:shd w:fill="auto" w:val="clear"/>
-          <w:vertAlign w:val="baseline"/>
-        </w:rPr>
-      </w:pPr>
-      <w:r>
-        <w:rPr>
-          <w:rFonts w:ascii="Calibri" w:cs="Calibri" w:eastAsia="Calibri" w:hAnsi="Calibri"/>
-          <w:b w:val="0"/>
-          <w:i w:val="0"/>
-          <w:smallCaps w:val="0"/>
-          <w:strike w:val="0"/>
-          <w:color w:val="000000"/>
-          <w:sz w:val="22"/>
-          <w:szCs w:val="22"/>
-          <w:u w:val="none"/>
-          <w:shd w:fill="auto" w:val="clear"/>
-          <w:vertAlign w:val="baseline"/>
-          <w:rtl w:val="0"/>
-        </w:rPr>
-        <w:t xml:space="preserve">Creación de la matriz de LEDS</w:t>
-      </w:r>
-    </w:p>
-    <w:p>
-      <w:pPr>
-        <w:keepNext w:val="0"/>
-        <w:keepLines w:val="0"/>
-        <w:pageBreakBefore w:val="0"/>
-        <w:widowControl w:val="1"/>
-        <w:numPr>
-          <w:ilvl w:val="0"/>
-          <w:numId w:val="3"/>
-        </w:numPr>
-        <w:pBdr>
-          <w:top w:space="0" w:sz="0" w:val="nil"/>
-          <w:left w:space="0" w:sz="0" w:val="nil"/>
-          <w:bottom w:space="0" w:sz="0" w:val="nil"/>
-          <w:right w:space="0" w:sz="0" w:val="nil"/>
-          <w:between w:space="0" w:sz="0" w:val="nil"/>
-        </w:pBdr>
-        <w:shd w:fill="auto" w:val="clear"/>
-        <w:spacing w:after="0" w:before="0" w:line="259" w:lineRule="auto"/>
-        <w:ind w:left="720" w:right="0" w:hanging="360"/>
-        <w:jc w:val="left"/>
-        <w:rPr>
-          <w:rFonts w:ascii="Calibri" w:cs="Calibri" w:eastAsia="Calibri" w:hAnsi="Calibri"/>
-          <w:b w:val="0"/>
-          <w:i w:val="0"/>
-          <w:smallCaps w:val="0"/>
-          <w:strike w:val="0"/>
-          <w:color w:val="000000"/>
-          <w:sz w:val="22"/>
-          <w:szCs w:val="22"/>
-          <w:u w:val="none"/>
-          <w:shd w:fill="auto" w:val="clear"/>
-          <w:vertAlign w:val="baseline"/>
-        </w:rPr>
-      </w:pPr>
-      <w:r>
-        <w:rPr>
-          <w:rFonts w:ascii="Calibri" w:cs="Calibri" w:eastAsia="Calibri" w:hAnsi="Calibri"/>
-          <w:b w:val="0"/>
-          <w:i w:val="0"/>
-          <w:smallCaps w:val="0"/>
-          <w:strike w:val="0"/>
-          <w:color w:val="000000"/>
-          <w:sz w:val="22"/>
-          <w:szCs w:val="22"/>
-          <w:u w:val="none"/>
-          <w:shd w:fill="auto" w:val="clear"/>
-          <w:vertAlign w:val="baseline"/>
-          <w:rtl w:val="0"/>
-        </w:rPr>
-        <w:t xml:space="preserve">Creación de la función verificación que encienda y apague los 64 LEDS cada cierto tiempo</w:t>
-      </w:r>
-    </w:p>
-    <w:p>
-      <w:pPr>
-        <w:keepNext w:val="0"/>
-        <w:keepLines w:val="0"/>
-        <w:pageBreakBefore w:val="0"/>
-        <w:widowControl w:val="1"/>
-        <w:numPr>
-          <w:ilvl w:val="0"/>
-          <w:numId w:val="3"/>
-        </w:numPr>
-        <w:pBdr>
-          <w:top w:space="0" w:sz="0" w:val="nil"/>
-          <w:left w:space="0" w:sz="0" w:val="nil"/>
-          <w:bottom w:space="0" w:sz="0" w:val="nil"/>
-          <w:right w:space="0" w:sz="0" w:val="nil"/>
-          <w:between w:space="0" w:sz="0" w:val="nil"/>
-        </w:pBdr>
-        <w:shd w:fill="auto" w:val="clear"/>
-        <w:spacing w:after="0" w:before="0" w:line="259" w:lineRule="auto"/>
-        <w:ind w:left="720" w:right="0" w:hanging="360"/>
-        <w:jc w:val="left"/>
-        <w:rPr>
-          <w:rFonts w:ascii="Calibri" w:cs="Calibri" w:eastAsia="Calibri" w:hAnsi="Calibri"/>
-          <w:b w:val="0"/>
-          <w:i w:val="0"/>
-          <w:smallCaps w:val="0"/>
-          <w:strike w:val="0"/>
-          <w:color w:val="000000"/>
-          <w:sz w:val="22"/>
-          <w:szCs w:val="22"/>
-          <w:u w:val="none"/>
-          <w:shd w:fill="auto" w:val="clear"/>
-          <w:vertAlign w:val="baseline"/>
-        </w:rPr>
-      </w:pPr>
-      <w:r>
-        <w:rPr>
-          <w:rFonts w:ascii="Calibri" w:cs="Calibri" w:eastAsia="Calibri" w:hAnsi="Calibri"/>
-          <w:b w:val="0"/>
-          <w:i w:val="0"/>
-          <w:smallCaps w:val="0"/>
-          <w:strike w:val="0"/>
-          <w:color w:val="000000"/>
-          <w:sz w:val="22"/>
-          <w:szCs w:val="22"/>
-          <w:u w:val="none"/>
-          <w:shd w:fill="auto" w:val="clear"/>
-          <w:vertAlign w:val="baseline"/>
-          <w:rtl w:val="0"/>
-        </w:rPr>
-        <w:t xml:space="preserve">Creación de la función imagen que recibe ordenes e imprime una figura indicada</w:t>
-      </w:r>
-    </w:p>
-    <w:p>
-      <w:pPr>
-        <w:keepNext w:val="0"/>
-        <w:keepLines w:val="0"/>
-        <w:pageBreakBefore w:val="0"/>
-        <w:widowControl w:val="1"/>
-        <w:numPr>
-          <w:ilvl w:val="0"/>
-          <w:numId w:val="3"/>
-        </w:numPr>
-        <w:pBdr>
-          <w:top w:space="0" w:sz="0" w:val="nil"/>
-          <w:left w:space="0" w:sz="0" w:val="nil"/>
-          <w:bottom w:space="0" w:sz="0" w:val="nil"/>
-          <w:right w:space="0" w:sz="0" w:val="nil"/>
-          <w:between w:space="0" w:sz="0" w:val="nil"/>
-        </w:pBdr>
-        <w:shd w:fill="auto" w:val="clear"/>
-        <w:spacing w:after="0" w:before="0" w:line="259" w:lineRule="auto"/>
-        <w:ind w:left="720" w:right="0" w:hanging="360"/>
-        <w:jc w:val="left"/>
-        <w:rPr>
-          <w:rFonts w:ascii="Calibri" w:cs="Calibri" w:eastAsia="Calibri" w:hAnsi="Calibri"/>
-          <w:b w:val="0"/>
-          <w:i w:val="0"/>
-          <w:smallCaps w:val="0"/>
-          <w:strike w:val="0"/>
-          <w:color w:val="000000"/>
-          <w:sz w:val="22"/>
-          <w:szCs w:val="22"/>
-          <w:u w:val="none"/>
-          <w:shd w:fill="auto" w:val="clear"/>
-          <w:vertAlign w:val="baseline"/>
-        </w:rPr>
-      </w:pPr>
-      <w:r>
-        <w:rPr>
-          <w:rFonts w:ascii="Calibri" w:cs="Calibri" w:eastAsia="Calibri" w:hAnsi="Calibri"/>
-          <w:b w:val="0"/>
-          <w:i w:val="0"/>
-          <w:smallCaps w:val="0"/>
-          <w:strike w:val="0"/>
-          <w:color w:val="000000"/>
-          <w:sz w:val="22"/>
-          <w:szCs w:val="22"/>
-          <w:u w:val="none"/>
-          <w:shd w:fill="auto" w:val="clear"/>
-          <w:vertAlign w:val="baseline"/>
-          <w:rtl w:val="0"/>
-        </w:rPr>
-        <w:t xml:space="preserve">Imprimir los patrones</w:t>
-      </w:r>
-    </w:p>
-    <w:p>
-      <w:pPr>
-        <w:keepNext w:val="0"/>
-        <w:keepLines w:val="0"/>
-        <w:pageBreakBefore w:val="0"/>
-        <w:widowControl w:val="1"/>
-        <w:numPr>
-          <w:ilvl w:val="0"/>
-          <w:numId w:val="3"/>
-        </w:numPr>
-        <w:pBdr>
-          <w:top w:space="0" w:sz="0" w:val="nil"/>
-          <w:left w:space="0" w:sz="0" w:val="nil"/>
-          <w:bottom w:space="0" w:sz="0" w:val="nil"/>
-          <w:right w:space="0" w:sz="0" w:val="nil"/>
-          <w:between w:space="0" w:sz="0" w:val="nil"/>
-        </w:pBdr>
-        <w:shd w:fill="auto" w:val="clear"/>
-        <w:spacing w:after="160" w:before="0" w:line="259" w:lineRule="auto"/>
-        <w:ind w:left="720" w:right="0" w:hanging="360"/>
-        <w:jc w:val="left"/>
-        <w:rPr>
-          <w:rFonts w:ascii="Calibri" w:cs="Calibri" w:eastAsia="Calibri" w:hAnsi="Calibri"/>
-          <w:b w:val="0"/>
-          <w:i w:val="0"/>
-          <w:smallCaps w:val="0"/>
-          <w:strike w:val="0"/>
-          <w:color w:val="000000"/>
-          <w:sz w:val="22"/>
-          <w:szCs w:val="22"/>
-          <w:u w:val="none"/>
-          <w:shd w:fill="auto" w:val="clear"/>
-          <w:vertAlign w:val="baseline"/>
-        </w:rPr>
-      </w:pPr>
-      <w:r>
-        <w:rPr>
-          <w:rFonts w:ascii="Calibri" w:cs="Calibri" w:eastAsia="Calibri" w:hAnsi="Calibri"/>
-          <w:b w:val="0"/>
-          <w:i w:val="0"/>
-          <w:smallCaps w:val="0"/>
-          <w:strike w:val="0"/>
-          <w:color w:val="000000"/>
-          <w:sz w:val="22"/>
-          <w:szCs w:val="22"/>
-          <w:u w:val="none"/>
-          <w:shd w:fill="auto" w:val="clear"/>
-          <w:vertAlign w:val="baseline"/>
-          <w:rtl w:val="0"/>
-        </w:rPr>
-        <w:t xml:space="preserve">Menú para el usuario</w:t>
-      </w:r>
-    </w:p>
-    <w:p>
-      <w:pPr>
-        <w:rPr/>
-      </w:pPr>
-      <w:r>
-        <w:rPr>
-          <w:rtl w:val="0"/>
-        </w:rPr>
-        <w:t xml:space="preserve">Desarrollo de las especificaciones</w:t>
-      </w:r>
-    </w:p>
-    <w:p>
-      <w:pPr>
-        <w:rPr/>
-      </w:pPr>
-      <w:r>
-        <w:rPr>
-          <w:rtl w:val="0"/>
-        </w:rPr>
-        <w:t xml:space="preserve">1.</w:t>
       </w:r>
     </w:p>
     <w:p>
@@ -1023,7 +711,7 @@
           <w:b w:val="1"/>
           <w:rtl w:val="0"/>
         </w:rPr>
-        <w:t xml:space="preserve">Código:</w:t>
+        <w:t xml:space="preserve">Código para encender toda la matriz:</w:t>
       </w:r>
     </w:p>
     <w:tbl>
@@ -1059,6 +747,7 @@
           <w:tcPr/>
           <w:p>
             <w:pPr>
+              <w:spacing w:after="0" w:line="240" w:lineRule="auto"/>
               <w:rPr/>
             </w:pPr>
             <w:r>
@@ -1070,6 +759,7 @@
           </w:p>
           <w:p>
             <w:pPr>
+              <w:spacing w:after="0" w:line="240" w:lineRule="auto"/>
               <w:rPr/>
             </w:pPr>
             <w:r>
@@ -1081,6 +771,7 @@
           </w:p>
           <w:p>
             <w:pPr>
+              <w:spacing w:after="0" w:line="240" w:lineRule="auto"/>
               <w:rPr/>
             </w:pPr>
             <w:r>
@@ -1092,6 +783,7 @@
           </w:p>
           <w:p>
             <w:pPr>
+              <w:spacing w:after="0" w:line="240" w:lineRule="auto"/>
               <w:rPr/>
             </w:pPr>
             <w:r>
@@ -1103,6 +795,7 @@
           </w:p>
           <w:p>
             <w:pPr>
+              <w:spacing w:after="0" w:line="240" w:lineRule="auto"/>
               <w:rPr/>
             </w:pPr>
             <w:r>
@@ -1114,6 +807,7 @@
           </w:p>
           <w:p>
             <w:pPr>
+              <w:spacing w:after="0" w:line="240" w:lineRule="auto"/>
               <w:rPr/>
             </w:pPr>
             <w:r>
@@ -1125,6 +819,7 @@
           </w:p>
           <w:p>
             <w:pPr>
+              <w:spacing w:after="0" w:line="240" w:lineRule="auto"/>
               <w:rPr/>
             </w:pPr>
             <w:r>
@@ -1136,6 +831,7 @@
           </w:p>
           <w:p>
             <w:pPr>
+              <w:spacing w:after="0" w:line="240" w:lineRule="auto"/>
               <w:rPr/>
             </w:pPr>
             <w:r>
@@ -1147,6 +843,7 @@
           </w:p>
           <w:p>
             <w:pPr>
+              <w:spacing w:after="0" w:line="240" w:lineRule="auto"/>
               <w:rPr/>
             </w:pPr>
             <w:r>
@@ -1158,6 +855,7 @@
           </w:p>
           <w:p>
             <w:pPr>
+              <w:spacing w:after="0" w:line="240" w:lineRule="auto"/>
               <w:rPr/>
             </w:pPr>
             <w:r>
@@ -1169,6 +867,7 @@
           </w:p>
           <w:p>
             <w:pPr>
+              <w:spacing w:after="0" w:line="240" w:lineRule="auto"/>
               <w:rPr/>
             </w:pPr>
             <w:r>
@@ -1180,6 +879,7 @@
           </w:p>
           <w:p>
             <w:pPr>
+              <w:spacing w:after="0" w:line="240" w:lineRule="auto"/>
               <w:rPr/>
             </w:pPr>
             <w:r>
@@ -1191,6 +891,7 @@
           </w:p>
           <w:p>
             <w:pPr>
+              <w:spacing w:after="0" w:line="240" w:lineRule="auto"/>
               <w:rPr/>
             </w:pPr>
             <w:r>
@@ -1202,6 +903,7 @@
           </w:p>
           <w:p>
             <w:pPr>
+              <w:spacing w:after="0" w:line="240" w:lineRule="auto"/>
               <w:rPr/>
             </w:pPr>
             <w:r>
@@ -1213,6 +915,7 @@
           </w:p>
           <w:p>
             <w:pPr>
+              <w:spacing w:after="0" w:line="240" w:lineRule="auto"/>
               <w:rPr/>
             </w:pPr>
             <w:r>
@@ -1224,6 +927,7 @@
           </w:p>
           <w:p>
             <w:pPr>
+              <w:spacing w:after="0" w:line="240" w:lineRule="auto"/>
               <w:rPr>
                 <w:b w:val="1"/>
               </w:rPr>
@@ -1255,983 +959,16 @@
     </w:p>
     <w:p>
       <w:pPr>
-        <w:rPr/>
-      </w:pPr>
-      <w:r>
-        <w:rPr>
-          <w:rtl w:val="0"/>
-        </w:rPr>
-        <w:t xml:space="preserve">2.</w:t>
-      </w:r>
-    </w:p>
-    <w:p>
-      <w:pPr>
-        <w:rPr/>
-      </w:pPr>
-      <w:r>
-        <w:rPr>
-          <w:rtl w:val="0"/>
-        </w:rPr>
-        <w:t xml:space="preserve">3.</w:t>
-      </w:r>
-    </w:p>
-    <w:p>
-      <w:pPr>
-        <w:rPr/>
-      </w:pPr>
-      <w:r>
-        <w:rPr>
-          <w:rtl w:val="0"/>
-        </w:rPr>
-        <w:t xml:space="preserve">4.</w:t>
-      </w:r>
-    </w:p>
-    <w:p>
-      <w:pPr>
-        <w:rPr/>
-      </w:pPr>
-      <w:r>
-        <w:rPr/>
-        <w:drawing>
-          <wp:inline distB="0" distT="0" distL="0" distR="0">
-            <wp:extent cx="5612130" cy="1471295"/>
-            <wp:effectExtent b="0" l="0" r="0" t="0"/>
-            <wp:docPr id="10" name="image2.png"/>
-            <a:graphic>
-              <a:graphicData uri="http://schemas.openxmlformats.org/drawingml/2006/picture">
-                <pic:pic>
-                  <pic:nvPicPr>
-                    <pic:cNvPr id="0" name="image2.png"/>
-                    <pic:cNvPicPr preferRelativeResize="0"/>
-                  </pic:nvPicPr>
-                  <pic:blipFill>
-                    <a:blip r:embed="rId7"/>
-                    <a:srcRect b="0" l="0" r="0" t="0"/>
-                    <a:stretch>
-                      <a:fillRect/>
-                    </a:stretch>
-                  </pic:blipFill>
-                  <pic:spPr>
-                    <a:xfrm>
-                      <a:off x="0" y="0"/>
-                      <a:ext cx="5612130" cy="1471295"/>
-                    </a:xfrm>
-                    <a:prstGeom prst="rect"/>
-                    <a:ln/>
-                  </pic:spPr>
-                </pic:pic>
-              </a:graphicData>
-            </a:graphic>
-          </wp:inline>
-        </w:drawing>
-      </w:r>
-      <w:r>
-        <w:rPr>
-          <w:rtl w:val="0"/>
-        </w:rPr>
-      </w:r>
-      <w:r>
-        <mc:AlternateContent>
-          <mc:Choice Requires="wpg">
-            <w:drawing>
-              <wp:anchor allowOverlap="1" behindDoc="0" distB="0" distT="0" distL="114300" distR="114300" hidden="0" layoutInCell="1" locked="0" relativeHeight="0" simplePos="0">
-                <wp:simplePos x="0" y="0"/>
-                <wp:positionH relativeFrom="column">
-                  <wp:posOffset>88901</wp:posOffset>
-                </wp:positionH>
-                <wp:positionV relativeFrom="paragraph">
-                  <wp:posOffset>88900</wp:posOffset>
-                </wp:positionV>
-                <wp:extent cx="1182565" cy="533938"/>
-                <wp:effectExtent b="0" l="0" r="0" t="0"/>
-                <wp:wrapNone/>
-                <wp:docPr id="2" name=""/>
-                <a:graphic>
-                  <a:graphicData uri="http://schemas.microsoft.com/office/word/2010/wordprocessingShape">
-                    <wps:wsp>
-                      <wps:cNvSpPr/>
-                      <wps:cNvPr id="3" name="Shape 3"/>
-                      <wps:spPr>
-                        <a:xfrm>
-                          <a:off x="4773768" y="3532081"/>
-                          <a:ext cx="1144465" cy="495838"/>
-                        </a:xfrm>
-                        <a:prstGeom prst="triangle">
-                          <a:avLst>
-                            <a:gd fmla="val 50000" name="adj"/>
-                          </a:avLst>
-                        </a:prstGeom>
-                        <a:noFill/>
-                        <a:ln cap="flat" cmpd="sng" w="38100">
-                          <a:solidFill>
-                            <a:schemeClr val="accent6"/>
-                          </a:solidFill>
-                          <a:prstDash val="solid"/>
-                          <a:miter lim="800000"/>
-                          <a:headEnd len="sm" w="sm" type="none"/>
-                          <a:tailEnd len="sm" w="sm" type="none"/>
-                        </a:ln>
-                      </wps:spPr>
-                      <wps:txbx>
-                        <w:txbxContent>
-                          <w:p>
-                            <w:pPr>
-                              <w:spacing w:after="0" w:before="0" w:line="240"/>
-                              <w:ind w:left="0" w:right="0" w:firstLine="0"/>
-                              <w:jc w:val="left"/>
-                              <w:textDirection w:val="btLr"/>
-                            </w:pPr>
-                          </w:p>
-                        </w:txbxContent>
-                      </wps:txbx>
-                      <wps:bodyPr anchorCtr="0" anchor="ctr" bIns="91425" lIns="91425" spcFirstLastPara="1" rIns="91425" wrap="square" tIns="91425">
-                        <a:noAutofit/>
-                      </wps:bodyPr>
-                    </wps:wsp>
-                  </a:graphicData>
-                </a:graphic>
-              </wp:anchor>
-            </w:drawing>
-          </mc:Choice>
-          <mc:Fallback>
-            <w:drawing>
-              <wp:anchor allowOverlap="1" behindDoc="0" distB="0" distT="0" distL="114300" distR="114300" hidden="0" layoutInCell="1" locked="0" relativeHeight="0" simplePos="0">
-                <wp:simplePos x="0" y="0"/>
-                <wp:positionH relativeFrom="column">
-                  <wp:posOffset>88901</wp:posOffset>
-                </wp:positionH>
-                <wp:positionV relativeFrom="paragraph">
-                  <wp:posOffset>88900</wp:posOffset>
-                </wp:positionV>
-                <wp:extent cx="1182565" cy="533938"/>
-                <wp:effectExtent b="0" l="0" r="0" t="0"/>
-                <wp:wrapNone/>
-                <wp:docPr id="2" name="image4.png"/>
-                <a:graphic>
-                  <a:graphicData uri="http://schemas.openxmlformats.org/drawingml/2006/picture">
-                    <pic:pic>
-                      <pic:nvPicPr>
-                        <pic:cNvPr id="0" name="image4.png"/>
-                        <pic:cNvPicPr preferRelativeResize="0"/>
-                      </pic:nvPicPr>
-                      <pic:blipFill>
-                        <a:blip r:embed="rId8"/>
-                        <a:srcRect/>
-                        <a:stretch>
-                          <a:fillRect/>
-                        </a:stretch>
-                      </pic:blipFill>
-                      <pic:spPr>
-                        <a:xfrm>
-                          <a:off x="0" y="0"/>
-                          <a:ext cx="1182565" cy="533938"/>
-                        </a:xfrm>
-                        <a:prstGeom prst="rect"/>
-                        <a:ln/>
-                      </pic:spPr>
-                    </pic:pic>
-                  </a:graphicData>
-                </a:graphic>
-              </wp:anchor>
-            </w:drawing>
-          </mc:Fallback>
-        </mc:AlternateContent>
-      </w:r>
-      <w:r>
-        <mc:AlternateContent>
-          <mc:Choice Requires="wpg">
-            <w:drawing>
-              <wp:anchor allowOverlap="1" behindDoc="0" distB="0" distT="0" distL="114300" distR="114300" hidden="0" layoutInCell="1" locked="0" relativeHeight="0" simplePos="0">
-                <wp:simplePos x="0" y="0"/>
-                <wp:positionH relativeFrom="column">
-                  <wp:posOffset>114300</wp:posOffset>
-                </wp:positionH>
-                <wp:positionV relativeFrom="paragraph">
-                  <wp:posOffset>736600</wp:posOffset>
-                </wp:positionV>
-                <wp:extent cx="1164981" cy="521336"/>
-                <wp:effectExtent b="0" l="0" r="0" t="0"/>
-                <wp:wrapNone/>
-                <wp:docPr id="7" name=""/>
-                <a:graphic>
-                  <a:graphicData uri="http://schemas.microsoft.com/office/word/2010/wordprocessingShape">
-                    <wps:wsp>
-                      <wps:cNvSpPr/>
-                      <wps:cNvPr id="8" name="Shape 8"/>
-                      <wps:spPr>
-                        <a:xfrm rot="10800000">
-                          <a:off x="4782560" y="3538382"/>
-                          <a:ext cx="1126881" cy="483236"/>
-                        </a:xfrm>
-                        <a:prstGeom prst="triangle">
-                          <a:avLst>
-                            <a:gd fmla="val 50000" name="adj"/>
-                          </a:avLst>
-                        </a:prstGeom>
-                        <a:noFill/>
-                        <a:ln cap="flat" cmpd="sng" w="38100">
-                          <a:solidFill>
-                            <a:schemeClr val="accent6"/>
-                          </a:solidFill>
-                          <a:prstDash val="solid"/>
-                          <a:miter lim="800000"/>
-                          <a:headEnd len="sm" w="sm" type="none"/>
-                          <a:tailEnd len="sm" w="sm" type="none"/>
-                        </a:ln>
-                      </wps:spPr>
-                      <wps:txbx>
-                        <w:txbxContent>
-                          <w:p>
-                            <w:pPr>
-                              <w:spacing w:after="0" w:before="0" w:line="240"/>
-                              <w:ind w:left="0" w:right="0" w:firstLine="0"/>
-                              <w:jc w:val="left"/>
-                              <w:textDirection w:val="btLr"/>
-                            </w:pPr>
-                          </w:p>
-                        </w:txbxContent>
-                      </wps:txbx>
-                      <wps:bodyPr anchorCtr="0" anchor="ctr" bIns="91425" lIns="91425" spcFirstLastPara="1" rIns="91425" wrap="square" tIns="91425">
-                        <a:noAutofit/>
-                      </wps:bodyPr>
-                    </wps:wsp>
-                  </a:graphicData>
-                </a:graphic>
-              </wp:anchor>
-            </w:drawing>
-          </mc:Choice>
-          <mc:Fallback>
-            <w:drawing>
-              <wp:anchor allowOverlap="1" behindDoc="0" distB="0" distT="0" distL="114300" distR="114300" hidden="0" layoutInCell="1" locked="0" relativeHeight="0" simplePos="0">
-                <wp:simplePos x="0" y="0"/>
-                <wp:positionH relativeFrom="column">
-                  <wp:posOffset>114300</wp:posOffset>
-                </wp:positionH>
-                <wp:positionV relativeFrom="paragraph">
-                  <wp:posOffset>736600</wp:posOffset>
-                </wp:positionV>
-                <wp:extent cx="1164981" cy="521336"/>
-                <wp:effectExtent b="0" l="0" r="0" t="0"/>
-                <wp:wrapNone/>
-                <wp:docPr id="7" name="image9.png"/>
-                <a:graphic>
-                  <a:graphicData uri="http://schemas.openxmlformats.org/drawingml/2006/picture">
-                    <pic:pic>
-                      <pic:nvPicPr>
-                        <pic:cNvPr id="0" name="image9.png"/>
-                        <pic:cNvPicPr preferRelativeResize="0"/>
-                      </pic:nvPicPr>
-                      <pic:blipFill>
-                        <a:blip r:embed="rId9"/>
-                        <a:srcRect/>
-                        <a:stretch>
-                          <a:fillRect/>
-                        </a:stretch>
-                      </pic:blipFill>
-                      <pic:spPr>
-                        <a:xfrm>
-                          <a:off x="0" y="0"/>
-                          <a:ext cx="1164981" cy="521336"/>
-                        </a:xfrm>
-                        <a:prstGeom prst="rect"/>
-                        <a:ln/>
-                      </pic:spPr>
-                    </pic:pic>
-                  </a:graphicData>
-                </a:graphic>
-              </wp:anchor>
-            </w:drawing>
-          </mc:Fallback>
-        </mc:AlternateContent>
-      </w:r>
-      <w:r>
-        <mc:AlternateContent>
-          <mc:Choice Requires="wpg">
-            <w:drawing>
-              <wp:anchor allowOverlap="1" behindDoc="0" distB="0" distT="0" distL="114300" distR="114300" hidden="0" layoutInCell="1" locked="0" relativeHeight="0" simplePos="0">
-                <wp:simplePos x="0" y="0"/>
-                <wp:positionH relativeFrom="column">
-                  <wp:posOffset>2933700</wp:posOffset>
-                </wp:positionH>
-                <wp:positionV relativeFrom="paragraph">
-                  <wp:posOffset>142875</wp:posOffset>
-                </wp:positionV>
-                <wp:extent cx="1143476" cy="200025"/>
-                <wp:effectExtent b="0" l="0" r="0" t="0"/>
-                <wp:wrapNone/>
-                <wp:docPr id="9" name=""/>
-                <a:graphic>
-                  <a:graphicData uri="http://schemas.microsoft.com/office/word/2010/wordprocessingShape">
-                    <wps:wsp>
-                      <wps:cNvSpPr/>
-                      <wps:cNvPr id="10" name="Shape 10"/>
-                      <wps:spPr>
-                        <a:xfrm>
-                          <a:off x="5252948" y="3698231"/>
-                          <a:ext cx="186104" cy="163538"/>
-                        </a:xfrm>
-                        <a:prstGeom prst="rect">
-                          <a:avLst/>
-                        </a:prstGeom>
-                        <a:noFill/>
-                        <a:ln cap="flat" cmpd="sng" w="38100">
-                          <a:solidFill>
-                            <a:schemeClr val="accent6"/>
-                          </a:solidFill>
-                          <a:prstDash val="solid"/>
-                          <a:miter lim="800000"/>
-                          <a:headEnd len="sm" w="sm" type="none"/>
-                          <a:tailEnd len="sm" w="sm" type="none"/>
-                        </a:ln>
-                      </wps:spPr>
-                      <wps:txbx>
-                        <w:txbxContent>
-                          <w:p>
-                            <w:pPr>
-                              <w:spacing w:after="0" w:before="0" w:line="240"/>
-                              <w:ind w:left="0" w:right="0" w:firstLine="0"/>
-                              <w:jc w:val="left"/>
-                              <w:textDirection w:val="btLr"/>
-                            </w:pPr>
-                          </w:p>
-                        </w:txbxContent>
-                      </wps:txbx>
-                      <wps:bodyPr anchorCtr="0" anchor="ctr" bIns="91425" lIns="91425" spcFirstLastPara="1" rIns="91425" wrap="square" tIns="91425">
-                        <a:noAutofit/>
-                      </wps:bodyPr>
-                    </wps:wsp>
-                  </a:graphicData>
-                </a:graphic>
-              </wp:anchor>
-            </w:drawing>
-          </mc:Choice>
-          <mc:Fallback>
-            <w:drawing>
-              <wp:anchor allowOverlap="1" behindDoc="0" distB="0" distT="0" distL="114300" distR="114300" hidden="0" layoutInCell="1" locked="0" relativeHeight="0" simplePos="0">
-                <wp:simplePos x="0" y="0"/>
-                <wp:positionH relativeFrom="column">
-                  <wp:posOffset>2933700</wp:posOffset>
-                </wp:positionH>
-                <wp:positionV relativeFrom="paragraph">
-                  <wp:posOffset>142875</wp:posOffset>
-                </wp:positionV>
-                <wp:extent cx="1143476" cy="200025"/>
-                <wp:effectExtent b="0" l="0" r="0" t="0"/>
-                <wp:wrapNone/>
-                <wp:docPr id="9" name="image11.png"/>
-                <a:graphic>
-                  <a:graphicData uri="http://schemas.openxmlformats.org/drawingml/2006/picture">
-                    <pic:pic>
-                      <pic:nvPicPr>
-                        <pic:cNvPr id="0" name="image11.png"/>
-                        <pic:cNvPicPr preferRelativeResize="0"/>
-                      </pic:nvPicPr>
-                      <pic:blipFill>
-                        <a:blip r:embed="rId10"/>
-                        <a:srcRect/>
-                        <a:stretch>
-                          <a:fillRect/>
-                        </a:stretch>
-                      </pic:blipFill>
-                      <pic:spPr>
-                        <a:xfrm>
-                          <a:off x="0" y="0"/>
-                          <a:ext cx="1143476" cy="200025"/>
-                        </a:xfrm>
-                        <a:prstGeom prst="rect"/>
-                        <a:ln/>
-                      </pic:spPr>
-                    </pic:pic>
-                  </a:graphicData>
-                </a:graphic>
-              </wp:anchor>
-            </w:drawing>
-          </mc:Fallback>
-        </mc:AlternateContent>
-      </w:r>
-      <w:r>
-        <mc:AlternateContent>
-          <mc:Choice Requires="wpg">
-            <w:drawing>
-              <wp:anchor allowOverlap="1" behindDoc="0" distB="0" distT="0" distL="114300" distR="114300" hidden="0" layoutInCell="1" locked="0" relativeHeight="0" simplePos="0">
-                <wp:simplePos x="0" y="0"/>
-                <wp:positionH relativeFrom="column">
-                  <wp:posOffset>1485900</wp:posOffset>
-                </wp:positionH>
-                <wp:positionV relativeFrom="paragraph">
-                  <wp:posOffset>101600</wp:posOffset>
-                </wp:positionV>
-                <wp:extent cx="1179634" cy="1142561"/>
-                <wp:effectExtent b="0" l="0" r="0" t="0"/>
-                <wp:wrapNone/>
-                <wp:docPr id="3" name=""/>
-                <a:graphic>
-                  <a:graphicData uri="http://schemas.microsoft.com/office/word/2010/wordprocessingShape">
-                    <wps:wsp>
-                      <wps:cNvCnPr/>
-                      <wps:spPr>
-                        <a:xfrm>
-                          <a:off x="4775233" y="3227770"/>
-                          <a:ext cx="1141534" cy="1104461"/>
-                        </a:xfrm>
-                        <a:prstGeom prst="straightConnector1">
-                          <a:avLst/>
-                        </a:prstGeom>
-                        <a:noFill/>
-                        <a:ln cap="flat" cmpd="sng" w="38100">
-                          <a:solidFill>
-                            <a:schemeClr val="accent6"/>
-                          </a:solidFill>
-                          <a:prstDash val="solid"/>
-                          <a:miter lim="800000"/>
-                          <a:headEnd len="sm" w="sm" type="none"/>
-                          <a:tailEnd len="sm" w="sm" type="none"/>
-                        </a:ln>
-                      </wps:spPr>
-                      <wps:bodyPr anchorCtr="0" anchor="ctr" bIns="91425" lIns="91425" spcFirstLastPara="1" rIns="91425" wrap="square" tIns="91425">
-                        <a:noAutofit/>
-                      </wps:bodyPr>
-                    </wps:wsp>
-                  </a:graphicData>
-                </a:graphic>
-              </wp:anchor>
-            </w:drawing>
-          </mc:Choice>
-          <mc:Fallback>
-            <w:drawing>
-              <wp:anchor allowOverlap="1" behindDoc="0" distB="0" distT="0" distL="114300" distR="114300" hidden="0" layoutInCell="1" locked="0" relativeHeight="0" simplePos="0">
-                <wp:simplePos x="0" y="0"/>
-                <wp:positionH relativeFrom="column">
-                  <wp:posOffset>1485900</wp:posOffset>
-                </wp:positionH>
-                <wp:positionV relativeFrom="paragraph">
-                  <wp:posOffset>101600</wp:posOffset>
-                </wp:positionV>
-                <wp:extent cx="1179634" cy="1142561"/>
-                <wp:effectExtent b="0" l="0" r="0" t="0"/>
-                <wp:wrapNone/>
-                <wp:docPr id="3" name="image5.png"/>
-                <a:graphic>
-                  <a:graphicData uri="http://schemas.openxmlformats.org/drawingml/2006/picture">
-                    <pic:pic>
-                      <pic:nvPicPr>
-                        <pic:cNvPr id="0" name="image5.png"/>
-                        <pic:cNvPicPr preferRelativeResize="0"/>
-                      </pic:nvPicPr>
-                      <pic:blipFill>
-                        <a:blip r:embed="rId11"/>
-                        <a:srcRect/>
-                        <a:stretch>
-                          <a:fillRect/>
-                        </a:stretch>
-                      </pic:blipFill>
-                      <pic:spPr>
-                        <a:xfrm>
-                          <a:off x="0" y="0"/>
-                          <a:ext cx="1179634" cy="1142561"/>
-                        </a:xfrm>
-                        <a:prstGeom prst="rect"/>
-                        <a:ln/>
-                      </pic:spPr>
-                    </pic:pic>
-                  </a:graphicData>
-                </a:graphic>
-              </wp:anchor>
-            </w:drawing>
-          </mc:Fallback>
-        </mc:AlternateContent>
-      </w:r>
-      <w:r>
-        <mc:AlternateContent>
-          <mc:Choice Requires="wpg">
-            <w:drawing>
-              <wp:anchor allowOverlap="1" behindDoc="0" distB="0" distT="0" distL="114300" distR="114300" hidden="0" layoutInCell="1" locked="0" relativeHeight="0" simplePos="0">
-                <wp:simplePos x="0" y="0"/>
-                <wp:positionH relativeFrom="column">
-                  <wp:posOffset>1498600</wp:posOffset>
-                </wp:positionH>
-                <wp:positionV relativeFrom="paragraph">
-                  <wp:posOffset>139700</wp:posOffset>
-                </wp:positionV>
-                <wp:extent cx="1163027" cy="1111250"/>
-                <wp:effectExtent b="0" l="0" r="0" t="0"/>
-                <wp:wrapNone/>
-                <wp:docPr id="1" name=""/>
-                <a:graphic>
-                  <a:graphicData uri="http://schemas.microsoft.com/office/word/2010/wordprocessingShape">
-                    <wps:wsp>
-                      <wps:cNvCnPr/>
-                      <wps:spPr>
-                        <a:xfrm flipH="1" rot="10800000">
-                          <a:off x="4783537" y="3243425"/>
-                          <a:ext cx="1124927" cy="1073150"/>
-                        </a:xfrm>
-                        <a:prstGeom prst="straightConnector1">
-                          <a:avLst/>
-                        </a:prstGeom>
-                        <a:noFill/>
-                        <a:ln cap="flat" cmpd="sng" w="38100">
-                          <a:solidFill>
-                            <a:schemeClr val="accent6"/>
-                          </a:solidFill>
-                          <a:prstDash val="solid"/>
-                          <a:miter lim="800000"/>
-                          <a:headEnd len="sm" w="sm" type="none"/>
-                          <a:tailEnd len="sm" w="sm" type="none"/>
-                        </a:ln>
-                      </wps:spPr>
-                      <wps:bodyPr anchorCtr="0" anchor="ctr" bIns="91425" lIns="91425" spcFirstLastPara="1" rIns="91425" wrap="square" tIns="91425">
-                        <a:noAutofit/>
-                      </wps:bodyPr>
-                    </wps:wsp>
-                  </a:graphicData>
-                </a:graphic>
-              </wp:anchor>
-            </w:drawing>
-          </mc:Choice>
-          <mc:Fallback>
-            <w:drawing>
-              <wp:anchor allowOverlap="1" behindDoc="0" distB="0" distT="0" distL="114300" distR="114300" hidden="0" layoutInCell="1" locked="0" relativeHeight="0" simplePos="0">
-                <wp:simplePos x="0" y="0"/>
-                <wp:positionH relativeFrom="column">
-                  <wp:posOffset>1498600</wp:posOffset>
-                </wp:positionH>
-                <wp:positionV relativeFrom="paragraph">
-                  <wp:posOffset>139700</wp:posOffset>
-                </wp:positionV>
-                <wp:extent cx="1163027" cy="1111250"/>
-                <wp:effectExtent b="0" l="0" r="0" t="0"/>
-                <wp:wrapNone/>
-                <wp:docPr id="1" name="image3.png"/>
-                <a:graphic>
-                  <a:graphicData uri="http://schemas.openxmlformats.org/drawingml/2006/picture">
-                    <pic:pic>
-                      <pic:nvPicPr>
-                        <pic:cNvPr id="0" name="image3.png"/>
-                        <pic:cNvPicPr preferRelativeResize="0"/>
-                      </pic:nvPicPr>
-                      <pic:blipFill>
-                        <a:blip r:embed="rId12"/>
-                        <a:srcRect/>
-                        <a:stretch>
-                          <a:fillRect/>
-                        </a:stretch>
-                      </pic:blipFill>
-                      <pic:spPr>
-                        <a:xfrm>
-                          <a:off x="0" y="0"/>
-                          <a:ext cx="1163027" cy="1111250"/>
-                        </a:xfrm>
-                        <a:prstGeom prst="rect"/>
-                        <a:ln/>
-                      </pic:spPr>
-                    </pic:pic>
-                  </a:graphicData>
-                </a:graphic>
-              </wp:anchor>
-            </w:drawing>
-          </mc:Fallback>
-        </mc:AlternateContent>
-      </w:r>
-      <w:r>
-        <mc:AlternateContent>
-          <mc:Choice Requires="wpg">
-            <w:drawing>
-              <wp:anchor allowOverlap="1" behindDoc="0" distB="0" distT="0" distL="114300" distR="114300" hidden="0" layoutInCell="1" locked="0" relativeHeight="0" simplePos="0">
-                <wp:simplePos x="0" y="0"/>
-                <wp:positionH relativeFrom="column">
-                  <wp:posOffset>4356100</wp:posOffset>
-                </wp:positionH>
-                <wp:positionV relativeFrom="paragraph">
-                  <wp:posOffset>127000</wp:posOffset>
-                </wp:positionV>
-                <wp:extent cx="461596" cy="38100"/>
-                <wp:effectExtent b="0" l="0" r="0" t="0"/>
-                <wp:wrapNone/>
-                <wp:docPr id="4" name=""/>
-                <a:graphic>
-                  <a:graphicData uri="http://schemas.microsoft.com/office/word/2010/wordprocessingShape">
-                    <wps:wsp>
-                      <wps:cNvCnPr/>
-                      <wps:spPr>
-                        <a:xfrm>
-                          <a:off x="5115202" y="3774139"/>
-                          <a:ext cx="461596" cy="11723"/>
-                        </a:xfrm>
-                        <a:prstGeom prst="straightConnector1">
-                          <a:avLst/>
-                        </a:prstGeom>
-                        <a:noFill/>
-                        <a:ln cap="flat" cmpd="sng" w="38100">
-                          <a:solidFill>
-                            <a:schemeClr val="accent6"/>
-                          </a:solidFill>
-                          <a:prstDash val="solid"/>
-                          <a:miter lim="800000"/>
-                          <a:headEnd len="sm" w="sm" type="none"/>
-                          <a:tailEnd len="sm" w="sm" type="none"/>
-                        </a:ln>
-                      </wps:spPr>
-                      <wps:bodyPr anchorCtr="0" anchor="ctr" bIns="91425" lIns="91425" spcFirstLastPara="1" rIns="91425" wrap="square" tIns="91425">
-                        <a:noAutofit/>
-                      </wps:bodyPr>
-                    </wps:wsp>
-                  </a:graphicData>
-                </a:graphic>
-              </wp:anchor>
-            </w:drawing>
-          </mc:Choice>
-          <mc:Fallback>
-            <w:drawing>
-              <wp:anchor allowOverlap="1" behindDoc="0" distB="0" distT="0" distL="114300" distR="114300" hidden="0" layoutInCell="1" locked="0" relativeHeight="0" simplePos="0">
-                <wp:simplePos x="0" y="0"/>
-                <wp:positionH relativeFrom="column">
-                  <wp:posOffset>4356100</wp:posOffset>
-                </wp:positionH>
-                <wp:positionV relativeFrom="paragraph">
-                  <wp:posOffset>127000</wp:posOffset>
-                </wp:positionV>
-                <wp:extent cx="461596" cy="38100"/>
-                <wp:effectExtent b="0" l="0" r="0" t="0"/>
-                <wp:wrapNone/>
-                <wp:docPr id="4" name="image6.png"/>
-                <a:graphic>
-                  <a:graphicData uri="http://schemas.openxmlformats.org/drawingml/2006/picture">
-                    <pic:pic>
-                      <pic:nvPicPr>
-                        <pic:cNvPr id="0" name="image6.png"/>
-                        <pic:cNvPicPr preferRelativeResize="0"/>
-                      </pic:nvPicPr>
-                      <pic:blipFill>
-                        <a:blip r:embed="rId13"/>
-                        <a:srcRect/>
-                        <a:stretch>
-                          <a:fillRect/>
-                        </a:stretch>
-                      </pic:blipFill>
-                      <pic:spPr>
-                        <a:xfrm>
-                          <a:off x="0" y="0"/>
-                          <a:ext cx="461596" cy="38100"/>
-                        </a:xfrm>
-                        <a:prstGeom prst="rect"/>
-                        <a:ln/>
-                      </pic:spPr>
-                    </pic:pic>
-                  </a:graphicData>
-                </a:graphic>
-              </wp:anchor>
-            </w:drawing>
-          </mc:Fallback>
-        </mc:AlternateContent>
-      </w:r>
-      <w:r>
-        <mc:AlternateContent>
-          <mc:Choice Requires="wpg">
-            <w:drawing>
-              <wp:anchor allowOverlap="1" behindDoc="0" distB="0" distT="0" distL="114300" distR="114300" hidden="0" layoutInCell="1" locked="0" relativeHeight="0" simplePos="0">
-                <wp:simplePos x="0" y="0"/>
-                <wp:positionH relativeFrom="column">
-                  <wp:posOffset>4508500</wp:posOffset>
-                </wp:positionH>
-                <wp:positionV relativeFrom="paragraph">
-                  <wp:posOffset>279400</wp:posOffset>
-                </wp:positionV>
-                <wp:extent cx="461596" cy="38100"/>
-                <wp:effectExtent b="0" l="0" r="0" t="0"/>
-                <wp:wrapNone/>
-                <wp:docPr id="5" name=""/>
-                <a:graphic>
-                  <a:graphicData uri="http://schemas.microsoft.com/office/word/2010/wordprocessingShape">
-                    <wps:wsp>
-                      <wps:cNvCnPr/>
-                      <wps:spPr>
-                        <a:xfrm>
-                          <a:off x="5115202" y="3774139"/>
-                          <a:ext cx="461596" cy="11723"/>
-                        </a:xfrm>
-                        <a:prstGeom prst="straightConnector1">
-                          <a:avLst/>
-                        </a:prstGeom>
-                        <a:noFill/>
-                        <a:ln cap="flat" cmpd="sng" w="38100">
-                          <a:solidFill>
-                            <a:schemeClr val="accent6"/>
-                          </a:solidFill>
-                          <a:prstDash val="solid"/>
-                          <a:miter lim="800000"/>
-                          <a:headEnd len="sm" w="sm" type="none"/>
-                          <a:tailEnd len="sm" w="sm" type="none"/>
-                        </a:ln>
-                      </wps:spPr>
-                      <wps:bodyPr anchorCtr="0" anchor="ctr" bIns="91425" lIns="91425" spcFirstLastPara="1" rIns="91425" wrap="square" tIns="91425">
-                        <a:noAutofit/>
-                      </wps:bodyPr>
-                    </wps:wsp>
-                  </a:graphicData>
-                </a:graphic>
-              </wp:anchor>
-            </w:drawing>
-          </mc:Choice>
-          <mc:Fallback>
-            <w:drawing>
-              <wp:anchor allowOverlap="1" behindDoc="0" distB="0" distT="0" distL="114300" distR="114300" hidden="0" layoutInCell="1" locked="0" relativeHeight="0" simplePos="0">
-                <wp:simplePos x="0" y="0"/>
-                <wp:positionH relativeFrom="column">
-                  <wp:posOffset>4508500</wp:posOffset>
-                </wp:positionH>
-                <wp:positionV relativeFrom="paragraph">
-                  <wp:posOffset>279400</wp:posOffset>
-                </wp:positionV>
-                <wp:extent cx="461596" cy="38100"/>
-                <wp:effectExtent b="0" l="0" r="0" t="0"/>
-                <wp:wrapNone/>
-                <wp:docPr id="5" name="image7.png"/>
-                <a:graphic>
-                  <a:graphicData uri="http://schemas.openxmlformats.org/drawingml/2006/picture">
-                    <pic:pic>
-                      <pic:nvPicPr>
-                        <pic:cNvPr id="0" name="image7.png"/>
-                        <pic:cNvPicPr preferRelativeResize="0"/>
-                      </pic:nvPicPr>
-                      <pic:blipFill>
-                        <a:blip r:embed="rId14"/>
-                        <a:srcRect/>
-                        <a:stretch>
-                          <a:fillRect/>
-                        </a:stretch>
-                      </pic:blipFill>
-                      <pic:spPr>
-                        <a:xfrm>
-                          <a:off x="0" y="0"/>
-                          <a:ext cx="461596" cy="38100"/>
-                        </a:xfrm>
-                        <a:prstGeom prst="rect"/>
-                        <a:ln/>
-                      </pic:spPr>
-                    </pic:pic>
-                  </a:graphicData>
-                </a:graphic>
-              </wp:anchor>
-            </w:drawing>
-          </mc:Fallback>
-        </mc:AlternateContent>
-      </w:r>
-      <w:r>
-        <mc:AlternateContent>
-          <mc:Choice Requires="wpg">
-            <w:drawing>
-              <wp:anchor allowOverlap="1" behindDoc="0" distB="0" distT="0" distL="114300" distR="114300" hidden="0" layoutInCell="1" locked="0" relativeHeight="0" simplePos="0">
-                <wp:simplePos x="0" y="0"/>
-                <wp:positionH relativeFrom="column">
-                  <wp:posOffset>4826000</wp:posOffset>
-                </wp:positionH>
-                <wp:positionV relativeFrom="paragraph">
-                  <wp:posOffset>571500</wp:posOffset>
-                </wp:positionV>
-                <wp:extent cx="461596" cy="38100"/>
-                <wp:effectExtent b="0" l="0" r="0" t="0"/>
-                <wp:wrapNone/>
-                <wp:docPr id="6" name=""/>
-                <a:graphic>
-                  <a:graphicData uri="http://schemas.microsoft.com/office/word/2010/wordprocessingShape">
-                    <wps:wsp>
-                      <wps:cNvCnPr/>
-                      <wps:spPr>
-                        <a:xfrm>
-                          <a:off x="5115202" y="3774139"/>
-                          <a:ext cx="461596" cy="11723"/>
-                        </a:xfrm>
-                        <a:prstGeom prst="straightConnector1">
-                          <a:avLst/>
-                        </a:prstGeom>
-                        <a:noFill/>
-                        <a:ln cap="flat" cmpd="sng" w="38100">
-                          <a:solidFill>
-                            <a:schemeClr val="accent6"/>
-                          </a:solidFill>
-                          <a:prstDash val="solid"/>
-                          <a:miter lim="800000"/>
-                          <a:headEnd len="sm" w="sm" type="none"/>
-                          <a:tailEnd len="sm" w="sm" type="none"/>
-                        </a:ln>
-                      </wps:spPr>
-                      <wps:bodyPr anchorCtr="0" anchor="ctr" bIns="91425" lIns="91425" spcFirstLastPara="1" rIns="91425" wrap="square" tIns="91425">
-                        <a:noAutofit/>
-                      </wps:bodyPr>
-                    </wps:wsp>
-                  </a:graphicData>
-                </a:graphic>
-              </wp:anchor>
-            </w:drawing>
-          </mc:Choice>
-          <mc:Fallback>
-            <w:drawing>
-              <wp:anchor allowOverlap="1" behindDoc="0" distB="0" distT="0" distL="114300" distR="114300" hidden="0" layoutInCell="1" locked="0" relativeHeight="0" simplePos="0">
-                <wp:simplePos x="0" y="0"/>
-                <wp:positionH relativeFrom="column">
-                  <wp:posOffset>4826000</wp:posOffset>
-                </wp:positionH>
-                <wp:positionV relativeFrom="paragraph">
-                  <wp:posOffset>571500</wp:posOffset>
-                </wp:positionV>
-                <wp:extent cx="461596" cy="38100"/>
-                <wp:effectExtent b="0" l="0" r="0" t="0"/>
-                <wp:wrapNone/>
-                <wp:docPr id="6" name="image8.png"/>
-                <a:graphic>
-                  <a:graphicData uri="http://schemas.openxmlformats.org/drawingml/2006/picture">
-                    <pic:pic>
-                      <pic:nvPicPr>
-                        <pic:cNvPr id="0" name="image8.png"/>
-                        <pic:cNvPicPr preferRelativeResize="0"/>
-                      </pic:nvPicPr>
-                      <pic:blipFill>
-                        <a:blip r:embed="rId15"/>
-                        <a:srcRect/>
-                        <a:stretch>
-                          <a:fillRect/>
-                        </a:stretch>
-                      </pic:blipFill>
-                      <pic:spPr>
-                        <a:xfrm>
-                          <a:off x="0" y="0"/>
-                          <a:ext cx="461596" cy="38100"/>
-                        </a:xfrm>
-                        <a:prstGeom prst="rect"/>
-                        <a:ln/>
-                      </pic:spPr>
-                    </pic:pic>
-                  </a:graphicData>
-                </a:graphic>
-              </wp:anchor>
-            </w:drawing>
-          </mc:Fallback>
-        </mc:AlternateContent>
-      </w:r>
-      <w:r>
-        <mc:AlternateContent>
-          <mc:Choice Requires="wpg">
-            <w:drawing>
-              <wp:anchor allowOverlap="1" behindDoc="0" distB="0" distT="0" distL="114300" distR="114300" hidden="0" layoutInCell="1" locked="0" relativeHeight="0" simplePos="0">
-                <wp:simplePos x="0" y="0"/>
-                <wp:positionH relativeFrom="column">
-                  <wp:posOffset>4660900</wp:posOffset>
-                </wp:positionH>
-                <wp:positionV relativeFrom="paragraph">
-                  <wp:posOffset>889000</wp:posOffset>
-                </wp:positionV>
-                <wp:extent cx="461596" cy="38100"/>
-                <wp:effectExtent b="0" l="0" r="0" t="0"/>
-                <wp:wrapNone/>
-                <wp:docPr id="8" name=""/>
-                <a:graphic>
-                  <a:graphicData uri="http://schemas.microsoft.com/office/word/2010/wordprocessingShape">
-                    <wps:wsp>
-                      <wps:cNvCnPr/>
-                      <wps:spPr>
-                        <a:xfrm>
-                          <a:off x="5115202" y="3774139"/>
-                          <a:ext cx="461596" cy="11723"/>
-                        </a:xfrm>
-                        <a:prstGeom prst="straightConnector1">
-                          <a:avLst/>
-                        </a:prstGeom>
-                        <a:noFill/>
-                        <a:ln cap="flat" cmpd="sng" w="38100">
-                          <a:solidFill>
-                            <a:schemeClr val="accent6"/>
-                          </a:solidFill>
-                          <a:prstDash val="solid"/>
-                          <a:miter lim="800000"/>
-                          <a:headEnd len="sm" w="sm" type="none"/>
-                          <a:tailEnd len="sm" w="sm" type="none"/>
-                        </a:ln>
-                      </wps:spPr>
-                      <wps:bodyPr anchorCtr="0" anchor="ctr" bIns="91425" lIns="91425" spcFirstLastPara="1" rIns="91425" wrap="square" tIns="91425">
-                        <a:noAutofit/>
-                      </wps:bodyPr>
-                    </wps:wsp>
-                  </a:graphicData>
-                </a:graphic>
-              </wp:anchor>
-            </w:drawing>
-          </mc:Choice>
-          <mc:Fallback>
-            <w:drawing>
-              <wp:anchor allowOverlap="1" behindDoc="0" distB="0" distT="0" distL="114300" distR="114300" hidden="0" layoutInCell="1" locked="0" relativeHeight="0" simplePos="0">
-                <wp:simplePos x="0" y="0"/>
-                <wp:positionH relativeFrom="column">
-                  <wp:posOffset>4660900</wp:posOffset>
-                </wp:positionH>
-                <wp:positionV relativeFrom="paragraph">
-                  <wp:posOffset>889000</wp:posOffset>
-                </wp:positionV>
-                <wp:extent cx="461596" cy="38100"/>
-                <wp:effectExtent b="0" l="0" r="0" t="0"/>
-                <wp:wrapNone/>
-                <wp:docPr id="8" name="image10.png"/>
-                <a:graphic>
-                  <a:graphicData uri="http://schemas.openxmlformats.org/drawingml/2006/picture">
-                    <pic:pic>
-                      <pic:nvPicPr>
-                        <pic:cNvPr id="0" name="image10.png"/>
-                        <pic:cNvPicPr preferRelativeResize="0"/>
-                      </pic:nvPicPr>
-                      <pic:blipFill>
-                        <a:blip r:embed="rId16"/>
-                        <a:srcRect/>
-                        <a:stretch>
-                          <a:fillRect/>
-                        </a:stretch>
-                      </pic:blipFill>
-                      <pic:spPr>
-                        <a:xfrm>
-                          <a:off x="0" y="0"/>
-                          <a:ext cx="461596" cy="38100"/>
-                        </a:xfrm>
-                        <a:prstGeom prst="rect"/>
-                        <a:ln/>
-                      </pic:spPr>
-                    </pic:pic>
-                  </a:graphicData>
-                </a:graphic>
-              </wp:anchor>
-            </w:drawing>
-          </mc:Fallback>
-        </mc:AlternateContent>
-      </w:r>
-    </w:p>
-    <w:p>
-      <w:pPr>
-        <w:rPr/>
-      </w:pPr>
-      <w:r>
         <w:rPr>
           <w:b w:val="1"/>
-          <w:rtl w:val="0"/>
-        </w:rPr>
-        <w:t xml:space="preserve">Patrón 1: </w:t>
-      </w:r>
-      <w:r>
-        <w:rPr>
-          <w:rtl w:val="0"/>
-        </w:rPr>
-        <w:t xml:space="preserve">Haremos un triángulo teniendo en cuenta las filas y luego replicaremos ese código de manera decreciente.</w:t>
-      </w:r>
-    </w:p>
-    <w:p>
-      <w:pPr>
+        </w:rPr>
+      </w:pPr>
+      <w:r>
         <w:rPr>
           <w:b w:val="1"/>
-        </w:rPr>
-      </w:pPr>
-      <w:r>
-        <w:rPr>
-          <w:b w:val="1"/>
-          <w:rtl w:val="0"/>
-        </w:rPr>
-        <w:t xml:space="preserve">Código:</w:t>
+          <w:rtl w:val="0"/>
+        </w:rPr>
+        <w:t xml:space="preserve">Código para el primer patrón:</w:t>
       </w:r>
     </w:p>
     <w:tbl>
@@ -2267,6 +1004,7 @@
           <w:tcPr/>
           <w:p>
             <w:pPr>
+              <w:spacing w:after="0" w:line="240" w:lineRule="auto"/>
               <w:rPr/>
             </w:pPr>
             <w:r>
@@ -2278,6 +1016,7 @@
           </w:p>
           <w:p>
             <w:pPr>
+              <w:spacing w:after="0" w:line="240" w:lineRule="auto"/>
               <w:rPr/>
             </w:pPr>
             <w:r>
@@ -2289,6 +1028,7 @@
           </w:p>
           <w:p>
             <w:pPr>
+              <w:spacing w:after="0" w:line="240" w:lineRule="auto"/>
               <w:rPr/>
             </w:pPr>
             <w:r>
@@ -2300,6 +1040,7 @@
           </w:p>
           <w:p>
             <w:pPr>
+              <w:spacing w:after="0" w:line="240" w:lineRule="auto"/>
               <w:rPr/>
             </w:pPr>
             <w:r>
@@ -2311,6 +1052,7 @@
           </w:p>
           <w:p>
             <w:pPr>
+              <w:spacing w:after="0" w:line="240" w:lineRule="auto"/>
               <w:rPr/>
             </w:pPr>
             <w:r>
@@ -2322,6 +1064,7 @@
           </w:p>
           <w:p>
             <w:pPr>
+              <w:spacing w:after="0" w:line="240" w:lineRule="auto"/>
               <w:rPr/>
             </w:pPr>
             <w:r>
@@ -2333,6 +1076,7 @@
           </w:p>
           <w:p>
             <w:pPr>
+              <w:spacing w:after="0" w:line="240" w:lineRule="auto"/>
               <w:rPr/>
             </w:pPr>
             <w:r>
@@ -2344,6 +1088,7 @@
           </w:p>
           <w:p>
             <w:pPr>
+              <w:spacing w:after="0" w:line="240" w:lineRule="auto"/>
               <w:rPr/>
             </w:pPr>
             <w:r>
@@ -2355,6 +1100,7 @@
           </w:p>
           <w:p>
             <w:pPr>
+              <w:spacing w:after="0" w:line="240" w:lineRule="auto"/>
               <w:rPr/>
             </w:pPr>
             <w:r>
@@ -2366,6 +1112,7 @@
           </w:p>
           <w:p>
             <w:pPr>
+              <w:spacing w:after="0" w:line="240" w:lineRule="auto"/>
               <w:rPr/>
             </w:pPr>
             <w:r>
@@ -2377,6 +1124,7 @@
           </w:p>
           <w:p>
             <w:pPr>
+              <w:spacing w:after="0" w:line="240" w:lineRule="auto"/>
               <w:rPr/>
             </w:pPr>
             <w:r>
@@ -2388,6 +1136,7 @@
           </w:p>
           <w:p>
             <w:pPr>
+              <w:spacing w:after="0" w:line="240" w:lineRule="auto"/>
               <w:rPr/>
             </w:pPr>
             <w:r>
@@ -2399,6 +1148,7 @@
           </w:p>
           <w:p>
             <w:pPr>
+              <w:spacing w:after="0" w:line="240" w:lineRule="auto"/>
               <w:rPr/>
             </w:pPr>
             <w:r>
@@ -2410,6 +1160,7 @@
           </w:p>
           <w:p>
             <w:pPr>
+              <w:spacing w:after="0" w:line="240" w:lineRule="auto"/>
               <w:rPr/>
             </w:pPr>
             <w:r>
@@ -2421,6 +1172,7 @@
           </w:p>
           <w:p>
             <w:pPr>
+              <w:spacing w:after="0" w:line="240" w:lineRule="auto"/>
               <w:rPr/>
             </w:pPr>
             <w:r>
@@ -2432,6 +1184,7 @@
           </w:p>
           <w:p>
             <w:pPr>
+              <w:spacing w:after="0" w:line="240" w:lineRule="auto"/>
               <w:rPr/>
             </w:pPr>
             <w:r>
@@ -2443,6 +1196,7 @@
           </w:p>
           <w:p>
             <w:pPr>
+              <w:spacing w:after="0" w:line="240" w:lineRule="auto"/>
               <w:rPr/>
             </w:pPr>
             <w:r>
@@ -2454,6 +1208,7 @@
           </w:p>
           <w:p>
             <w:pPr>
+              <w:spacing w:after="0" w:line="240" w:lineRule="auto"/>
               <w:rPr/>
             </w:pPr>
             <w:r>
@@ -2465,6 +1220,7 @@
           </w:p>
           <w:p>
             <w:pPr>
+              <w:spacing w:after="0" w:line="240" w:lineRule="auto"/>
               <w:rPr/>
             </w:pPr>
             <w:r>
@@ -2476,6 +1232,7 @@
           </w:p>
           <w:p>
             <w:pPr>
+              <w:spacing w:after="0" w:line="240" w:lineRule="auto"/>
               <w:rPr/>
             </w:pPr>
             <w:r>
@@ -2487,6 +1244,7 @@
           </w:p>
           <w:p>
             <w:pPr>
+              <w:spacing w:after="0" w:line="240" w:lineRule="auto"/>
               <w:rPr/>
             </w:pPr>
             <w:r>
@@ -2498,6 +1256,7 @@
           </w:p>
           <w:p>
             <w:pPr>
+              <w:spacing w:after="0" w:line="240" w:lineRule="auto"/>
               <w:rPr/>
             </w:pPr>
             <w:r>
@@ -2509,6 +1268,7 @@
           </w:p>
           <w:p>
             <w:pPr>
+              <w:spacing w:after="0" w:line="240" w:lineRule="auto"/>
               <w:rPr/>
             </w:pPr>
             <w:r>
@@ -2520,6 +1280,7 @@
           </w:p>
           <w:p>
             <w:pPr>
+              <w:spacing w:after="0" w:line="240" w:lineRule="auto"/>
               <w:rPr/>
             </w:pPr>
             <w:r>
@@ -2531,6 +1292,7 @@
           </w:p>
           <w:p>
             <w:pPr>
+              <w:spacing w:after="0" w:line="240" w:lineRule="auto"/>
               <w:rPr/>
             </w:pPr>
             <w:r>
@@ -2542,6 +1304,7 @@
           </w:p>
           <w:p>
             <w:pPr>
+              <w:spacing w:after="0" w:line="240" w:lineRule="auto"/>
               <w:rPr/>
             </w:pPr>
             <w:r>
@@ -2553,6 +1316,7 @@
           </w:p>
           <w:p>
             <w:pPr>
+              <w:spacing w:after="0" w:line="240" w:lineRule="auto"/>
               <w:rPr/>
             </w:pPr>
             <w:r>
@@ -2564,6 +1328,7 @@
           </w:p>
           <w:p>
             <w:pPr>
+              <w:spacing w:after="0" w:line="240" w:lineRule="auto"/>
               <w:rPr/>
             </w:pPr>
             <w:r>
@@ -2575,6 +1340,7 @@
           </w:p>
           <w:p>
             <w:pPr>
+              <w:spacing w:after="0" w:line="240" w:lineRule="auto"/>
               <w:rPr/>
             </w:pPr>
             <w:r>
@@ -2586,6 +1352,7 @@
           </w:p>
           <w:p>
             <w:pPr>
+              <w:spacing w:after="0" w:line="240" w:lineRule="auto"/>
               <w:rPr/>
             </w:pPr>
             <w:r>
@@ -2597,6 +1364,7 @@
           </w:p>
           <w:p>
             <w:pPr>
+              <w:spacing w:after="0" w:line="240" w:lineRule="auto"/>
               <w:rPr/>
             </w:pPr>
             <w:r>
@@ -2608,6 +1376,7 @@
           </w:p>
           <w:p>
             <w:pPr>
+              <w:spacing w:after="0" w:line="240" w:lineRule="auto"/>
               <w:rPr/>
             </w:pPr>
             <w:r>
@@ -2619,6 +1388,7 @@
           </w:p>
           <w:p>
             <w:pPr>
+              <w:spacing w:after="0" w:line="240" w:lineRule="auto"/>
               <w:rPr/>
             </w:pPr>
             <w:r>
@@ -2630,6 +1400,7 @@
           </w:p>
           <w:p>
             <w:pPr>
+              <w:spacing w:after="0" w:line="240" w:lineRule="auto"/>
               <w:rPr/>
             </w:pPr>
             <w:r>
@@ -2641,6 +1412,7 @@
           </w:p>
           <w:p>
             <w:pPr>
+              <w:spacing w:after="0" w:line="240" w:lineRule="auto"/>
               <w:rPr/>
             </w:pPr>
             <w:r>
@@ -2652,6 +1424,7 @@
           </w:p>
           <w:p>
             <w:pPr>
+              <w:spacing w:after="0" w:line="240" w:lineRule="auto"/>
               <w:rPr/>
             </w:pPr>
             <w:r>
@@ -2663,6 +1436,7 @@
           </w:p>
           <w:p>
             <w:pPr>
+              <w:spacing w:after="0" w:line="240" w:lineRule="auto"/>
               <w:rPr/>
             </w:pPr>
             <w:r>
@@ -2674,6 +1448,7 @@
           </w:p>
           <w:p>
             <w:pPr>
+              <w:spacing w:after="0" w:line="240" w:lineRule="auto"/>
               <w:rPr/>
             </w:pPr>
             <w:r>
@@ -2685,6 +1460,7 @@
           </w:p>
           <w:p>
             <w:pPr>
+              <w:spacing w:after="0" w:line="240" w:lineRule="auto"/>
               <w:rPr/>
             </w:pPr>
             <w:r>
@@ -2696,6 +1472,7 @@
           </w:p>
           <w:p>
             <w:pPr>
+              <w:spacing w:after="0" w:line="240" w:lineRule="auto"/>
               <w:rPr/>
             </w:pPr>
             <w:r>
@@ -2707,6 +1484,7 @@
           </w:p>
           <w:p>
             <w:pPr>
+              <w:spacing w:after="0" w:line="240" w:lineRule="auto"/>
               <w:rPr/>
             </w:pPr>
             <w:r>
@@ -2718,6 +1496,7 @@
           </w:p>
           <w:p>
             <w:pPr>
+              <w:spacing w:after="0" w:line="240" w:lineRule="auto"/>
               <w:rPr/>
             </w:pPr>
             <w:r>
@@ -2729,6 +1508,7 @@
           </w:p>
           <w:p>
             <w:pPr>
+              <w:spacing w:after="0" w:line="240" w:lineRule="auto"/>
               <w:rPr/>
             </w:pPr>
             <w:r>
@@ -2749,40 +1529,10 @@
       </w:pPr>
       <w:r>
         <w:rPr>
-          <w:rtl w:val="0"/>
-        </w:rPr>
-      </w:r>
-    </w:p>
-    <w:p>
-      <w:pPr>
-        <w:rPr/>
-      </w:pPr>
-      <w:r>
-        <w:rPr>
           <w:b w:val="1"/>
           <w:rtl w:val="0"/>
         </w:rPr>
-        <w:t xml:space="preserve">Patrón 2: </w:t>
-      </w:r>
-      <w:r>
-        <w:rPr>
-          <w:rtl w:val="0"/>
-        </w:rPr>
-        <w:t xml:space="preserve">Analizamos la figura por los extremos, a medida que va iterando la función vamos desplazando la posición de los leds encendidos unos a la izquierda(restando) y otros a la derecha(sumando).</w:t>
-      </w:r>
-    </w:p>
-    <w:p>
-      <w:pPr>
-        <w:rPr>
-          <w:b w:val="1"/>
-        </w:rPr>
-      </w:pPr>
-      <w:r>
-        <w:rPr>
-          <w:b w:val="1"/>
-          <w:rtl w:val="0"/>
-        </w:rPr>
-        <w:t xml:space="preserve">Código:</w:t>
+        <w:t xml:space="preserve">Código para el segundo patrón:</w:t>
       </w:r>
     </w:p>
     <w:tbl>
@@ -2818,6 +1568,7 @@
           <w:tcPr/>
           <w:p>
             <w:pPr>
+              <w:spacing w:after="0" w:line="240" w:lineRule="auto"/>
               <w:rPr/>
             </w:pPr>
             <w:r>
@@ -2829,6 +1580,7 @@
           </w:p>
           <w:p>
             <w:pPr>
+              <w:spacing w:after="0" w:line="240" w:lineRule="auto"/>
               <w:rPr/>
             </w:pPr>
             <w:r>
@@ -2840,6 +1592,7 @@
           </w:p>
           <w:p>
             <w:pPr>
+              <w:spacing w:after="0" w:line="240" w:lineRule="auto"/>
               <w:rPr/>
             </w:pPr>
             <w:r>
@@ -2851,6 +1604,7 @@
           </w:p>
           <w:p>
             <w:pPr>
+              <w:spacing w:after="0" w:line="240" w:lineRule="auto"/>
               <w:rPr/>
             </w:pPr>
             <w:r>
@@ -2862,6 +1616,7 @@
           </w:p>
           <w:p>
             <w:pPr>
+              <w:spacing w:after="0" w:line="240" w:lineRule="auto"/>
               <w:rPr/>
             </w:pPr>
             <w:r>
@@ -2873,6 +1628,7 @@
           </w:p>
           <w:p>
             <w:pPr>
+              <w:spacing w:after="0" w:line="240" w:lineRule="auto"/>
               <w:rPr/>
             </w:pPr>
             <w:r>
@@ -2884,6 +1640,7 @@
           </w:p>
           <w:p>
             <w:pPr>
+              <w:spacing w:after="0" w:line="240" w:lineRule="auto"/>
               <w:rPr/>
             </w:pPr>
             <w:r>
@@ -2895,6 +1652,7 @@
           </w:p>
           <w:p>
             <w:pPr>
+              <w:spacing w:after="0" w:line="240" w:lineRule="auto"/>
               <w:rPr/>
             </w:pPr>
             <w:r>
@@ -2906,6 +1664,7 @@
           </w:p>
           <w:p>
             <w:pPr>
+              <w:spacing w:after="0" w:line="240" w:lineRule="auto"/>
               <w:rPr/>
             </w:pPr>
             <w:r>
@@ -2917,6 +1676,7 @@
           </w:p>
           <w:p>
             <w:pPr>
+              <w:spacing w:after="0" w:line="240" w:lineRule="auto"/>
               <w:rPr/>
             </w:pPr>
             <w:r>
@@ -2928,6 +1688,7 @@
           </w:p>
           <w:p>
             <w:pPr>
+              <w:spacing w:after="0" w:line="240" w:lineRule="auto"/>
               <w:rPr/>
             </w:pPr>
             <w:r>
@@ -2939,6 +1700,7 @@
           </w:p>
           <w:p>
             <w:pPr>
+              <w:spacing w:after="0" w:line="240" w:lineRule="auto"/>
               <w:rPr/>
             </w:pPr>
             <w:r>
@@ -2950,6 +1712,7 @@
           </w:p>
           <w:p>
             <w:pPr>
+              <w:spacing w:after="0" w:line="240" w:lineRule="auto"/>
               <w:rPr/>
             </w:pPr>
             <w:r>
@@ -2961,6 +1724,7 @@
           </w:p>
           <w:p>
             <w:pPr>
+              <w:spacing w:after="0" w:line="240" w:lineRule="auto"/>
               <w:rPr/>
             </w:pPr>
             <w:r>
@@ -2972,6 +1736,7 @@
           </w:p>
           <w:p>
             <w:pPr>
+              <w:spacing w:after="0" w:line="240" w:lineRule="auto"/>
               <w:rPr/>
             </w:pPr>
             <w:r>
@@ -2983,6 +1748,7 @@
           </w:p>
           <w:p>
             <w:pPr>
+              <w:spacing w:after="0" w:line="240" w:lineRule="auto"/>
               <w:rPr/>
             </w:pPr>
             <w:r>
@@ -2994,6 +1760,7 @@
           </w:p>
           <w:p>
             <w:pPr>
+              <w:spacing w:after="0" w:line="240" w:lineRule="auto"/>
               <w:rPr/>
             </w:pPr>
             <w:r>
@@ -3005,6 +1772,7 @@
           </w:p>
           <w:p>
             <w:pPr>
+              <w:spacing w:after="0" w:line="240" w:lineRule="auto"/>
               <w:rPr/>
             </w:pPr>
             <w:r>
@@ -3016,6 +1784,7 @@
           </w:p>
           <w:p>
             <w:pPr>
+              <w:spacing w:after="0" w:line="240" w:lineRule="auto"/>
               <w:rPr/>
             </w:pPr>
             <w:r>
@@ -3027,6 +1796,7 @@
           </w:p>
           <w:p>
             <w:pPr>
+              <w:spacing w:after="0" w:line="240" w:lineRule="auto"/>
               <w:rPr/>
             </w:pPr>
             <w:r>
@@ -3038,6 +1808,7 @@
           </w:p>
           <w:p>
             <w:pPr>
+              <w:spacing w:after="0" w:line="240" w:lineRule="auto"/>
               <w:rPr/>
             </w:pPr>
             <w:r>
@@ -3049,6 +1820,7 @@
           </w:p>
           <w:p>
             <w:pPr>
+              <w:spacing w:after="0" w:line="240" w:lineRule="auto"/>
               <w:rPr/>
             </w:pPr>
             <w:r>
@@ -3060,6 +1832,7 @@
           </w:p>
           <w:p>
             <w:pPr>
+              <w:spacing w:after="0" w:line="240" w:lineRule="auto"/>
               <w:rPr/>
             </w:pPr>
             <w:r>
@@ -3071,6 +1844,7 @@
           </w:p>
           <w:p>
             <w:pPr>
+              <w:spacing w:after="0" w:line="240" w:lineRule="auto"/>
               <w:rPr/>
             </w:pPr>
             <w:r>
@@ -3082,6 +1856,7 @@
           </w:p>
           <w:p>
             <w:pPr>
+              <w:spacing w:after="0" w:line="240" w:lineRule="auto"/>
               <w:rPr/>
             </w:pPr>
             <w:r>
@@ -3093,6 +1868,7 @@
           </w:p>
           <w:p>
             <w:pPr>
+              <w:spacing w:after="0" w:line="240" w:lineRule="auto"/>
               <w:rPr/>
             </w:pPr>
             <w:r>
@@ -3113,6 +1889,32 @@
         <w:rPr>
           <w:rtl w:val="0"/>
         </w:rPr>
+      </w:r>
+    </w:p>
+    <w:p>
+      <w:pPr>
+        <w:rPr>
+          <w:b w:val="1"/>
+        </w:rPr>
+      </w:pPr>
+      <w:r>
+        <w:rPr>
+          <w:rtl w:val="0"/>
+        </w:rPr>
+      </w:r>
+    </w:p>
+    <w:p>
+      <w:pPr>
+        <w:rPr>
+          <w:b w:val="1"/>
+        </w:rPr>
+      </w:pPr>
+      <w:r>
+        <w:rPr>
+          <w:b w:val="1"/>
+          <w:rtl w:val="0"/>
+        </w:rPr>
+        <w:t xml:space="preserve">Código para el tercer patrón:</w:t>
       </w:r>
     </w:p>
     <w:p>
@@ -3127,21 +1929,8 @@
       </w:pPr>
       <w:r>
         <w:rPr>
-          <w:b w:val="1"/>
-          <w:rtl w:val="0"/>
-        </w:rPr>
-        <w:t xml:space="preserve">Patrón 3: </w:t>
-      </w:r>
-      <w:r>
-        <w:rPr>
-          <w:rFonts w:ascii="Roboto" w:cs="Roboto" w:eastAsia="Roboto" w:hAnsi="Roboto"/>
-          <w:color w:val="202124"/>
-          <w:sz w:val="20"/>
-          <w:szCs w:val="20"/>
-          <w:highlight w:val="white"/>
-          <w:rtl w:val="0"/>
-        </w:rPr>
-        <w:t xml:space="preserve">Haremos que cada cuadrado de 2x2 de la matriz de LEDs se encienda secuencialmente, dejando entre cada cuadrado una columna de 2x1 sin encender.</w:t>
+          <w:rtl w:val="0"/>
+        </w:rPr>
       </w:r>
     </w:p>
     <w:tbl>
@@ -4125,6 +2914,7 @@
           </w:p>
           <w:p>
             <w:pPr>
+              <w:spacing w:after="0" w:line="240" w:lineRule="auto"/>
               <w:rPr>
                 <w:rFonts w:ascii="Roboto" w:cs="Roboto" w:eastAsia="Roboto" w:hAnsi="Roboto"/>
                 <w:color w:val="202124"/>
@@ -4175,6 +2965,13 @@
         </w:rPr>
       </w:pPr>
       <w:r>
+        <w:rPr>
+          <w:rtl w:val="0"/>
+        </w:rPr>
+      </w:r>
+    </w:p>
+    <w:p>
+      <w:pPr>
         <w:rPr>
           <w:rFonts w:ascii="Roboto" w:cs="Roboto" w:eastAsia="Roboto" w:hAnsi="Roboto"/>
           <w:b w:val="1"/>
@@ -4182,24 +2979,9 @@
           <w:sz w:val="20"/>
           <w:szCs w:val="20"/>
           <w:highlight w:val="white"/>
-          <w:rtl w:val="0"/>
-        </w:rPr>
-        <w:t xml:space="preserve">Patrón 4:</w:t>
-      </w:r>
-      <w:r>
-        <w:rPr>
-          <w:rFonts w:ascii="Roboto" w:cs="Roboto" w:eastAsia="Roboto" w:hAnsi="Roboto"/>
-          <w:color w:val="202124"/>
-          <w:sz w:val="20"/>
-          <w:szCs w:val="20"/>
-          <w:highlight w:val="white"/>
-          <w:rtl w:val="0"/>
-        </w:rPr>
-        <w:t xml:space="preserve"> Encendemos 4 leds en el primer extremo y lo vamos desplazando a la derecha hasta la cuarta iteración, repetimos el patrón tal cual en la quinta y de la sexta a la octava desplazamos los leds encendidos a la izquierda</w:t>
-      </w:r>
-    </w:p>
-    <w:p>
-      <w:pPr>
+        </w:rPr>
+      </w:pPr>
+      <w:r>
         <w:rPr>
           <w:rFonts w:ascii="Roboto" w:cs="Roboto" w:eastAsia="Roboto" w:hAnsi="Roboto"/>
           <w:b w:val="1"/>
@@ -4207,19 +2989,9 @@
           <w:sz w:val="20"/>
           <w:szCs w:val="20"/>
           <w:highlight w:val="white"/>
-        </w:rPr>
-      </w:pPr>
-      <w:r>
-        <w:rPr>
-          <w:rFonts w:ascii="Roboto" w:cs="Roboto" w:eastAsia="Roboto" w:hAnsi="Roboto"/>
-          <w:b w:val="1"/>
-          <w:color w:val="202124"/>
-          <w:sz w:val="20"/>
-          <w:szCs w:val="20"/>
-          <w:highlight w:val="white"/>
-          <w:rtl w:val="0"/>
-        </w:rPr>
-        <w:t xml:space="preserve">Código:</w:t>
+          <w:rtl w:val="0"/>
+        </w:rPr>
+        <w:t xml:space="preserve">Código para el cuarto patrón:</w:t>
       </w:r>
     </w:p>
     <w:tbl>
@@ -4255,6 +3027,7 @@
           <w:tcPr/>
           <w:p>
             <w:pPr>
+              <w:spacing w:after="0" w:line="240" w:lineRule="auto"/>
               <w:rPr>
                 <w:rFonts w:ascii="Roboto" w:cs="Roboto" w:eastAsia="Roboto" w:hAnsi="Roboto"/>
                 <w:color w:val="202124"/>
@@ -4277,6 +3050,7 @@
           </w:p>
           <w:p>
             <w:pPr>
+              <w:spacing w:after="0" w:line="240" w:lineRule="auto"/>
               <w:rPr>
                 <w:rFonts w:ascii="Roboto" w:cs="Roboto" w:eastAsia="Roboto" w:hAnsi="Roboto"/>
                 <w:color w:val="202124"/>
@@ -4299,6 +3073,7 @@
           </w:p>
           <w:p>
             <w:pPr>
+              <w:spacing w:after="0" w:line="240" w:lineRule="auto"/>
               <w:rPr>
                 <w:rFonts w:ascii="Roboto" w:cs="Roboto" w:eastAsia="Roboto" w:hAnsi="Roboto"/>
                 <w:color w:val="202124"/>
@@ -4321,6 +3096,7 @@
           </w:p>
           <w:p>
             <w:pPr>
+              <w:spacing w:after="0" w:line="240" w:lineRule="auto"/>
               <w:rPr>
                 <w:rFonts w:ascii="Roboto" w:cs="Roboto" w:eastAsia="Roboto" w:hAnsi="Roboto"/>
                 <w:color w:val="202124"/>
@@ -4343,6 +3119,7 @@
           </w:p>
           <w:p>
             <w:pPr>
+              <w:spacing w:after="0" w:line="240" w:lineRule="auto"/>
               <w:rPr>
                 <w:rFonts w:ascii="Roboto" w:cs="Roboto" w:eastAsia="Roboto" w:hAnsi="Roboto"/>
                 <w:color w:val="202124"/>
@@ -4365,6 +3142,7 @@
           </w:p>
           <w:p>
             <w:pPr>
+              <w:spacing w:after="0" w:line="240" w:lineRule="auto"/>
               <w:rPr>
                 <w:rFonts w:ascii="Roboto" w:cs="Roboto" w:eastAsia="Roboto" w:hAnsi="Roboto"/>
                 <w:color w:val="202124"/>
@@ -4387,6 +3165,7 @@
           </w:p>
           <w:p>
             <w:pPr>
+              <w:spacing w:after="0" w:line="240" w:lineRule="auto"/>
               <w:rPr>
                 <w:rFonts w:ascii="Roboto" w:cs="Roboto" w:eastAsia="Roboto" w:hAnsi="Roboto"/>
                 <w:color w:val="202124"/>
@@ -4409,6 +3188,7 @@
           </w:p>
           <w:p>
             <w:pPr>
+              <w:spacing w:after="0" w:line="240" w:lineRule="auto"/>
               <w:rPr>
                 <w:rFonts w:ascii="Roboto" w:cs="Roboto" w:eastAsia="Roboto" w:hAnsi="Roboto"/>
                 <w:color w:val="202124"/>
@@ -4431,6 +3211,7 @@
           </w:p>
           <w:p>
             <w:pPr>
+              <w:spacing w:after="0" w:line="240" w:lineRule="auto"/>
               <w:rPr>
                 <w:rFonts w:ascii="Roboto" w:cs="Roboto" w:eastAsia="Roboto" w:hAnsi="Roboto"/>
                 <w:color w:val="202124"/>
@@ -4453,6 +3234,7 @@
           </w:p>
           <w:p>
             <w:pPr>
+              <w:spacing w:after="0" w:line="240" w:lineRule="auto"/>
               <w:rPr>
                 <w:rFonts w:ascii="Roboto" w:cs="Roboto" w:eastAsia="Roboto" w:hAnsi="Roboto"/>
                 <w:color w:val="202124"/>
@@ -4475,6 +3257,7 @@
           </w:p>
           <w:p>
             <w:pPr>
+              <w:spacing w:after="0" w:line="240" w:lineRule="auto"/>
               <w:rPr>
                 <w:rFonts w:ascii="Roboto" w:cs="Roboto" w:eastAsia="Roboto" w:hAnsi="Roboto"/>
                 <w:color w:val="202124"/>
@@ -4497,6 +3280,7 @@
           </w:p>
           <w:p>
             <w:pPr>
+              <w:spacing w:after="0" w:line="240" w:lineRule="auto"/>
               <w:rPr>
                 <w:rFonts w:ascii="Roboto" w:cs="Roboto" w:eastAsia="Roboto" w:hAnsi="Roboto"/>
                 <w:color w:val="202124"/>
@@ -4519,6 +3303,7 @@
           </w:p>
           <w:p>
             <w:pPr>
+              <w:spacing w:after="0" w:line="240" w:lineRule="auto"/>
               <w:rPr>
                 <w:rFonts w:ascii="Roboto" w:cs="Roboto" w:eastAsia="Roboto" w:hAnsi="Roboto"/>
                 <w:color w:val="202124"/>
@@ -4541,6 +3326,7 @@
           </w:p>
           <w:p>
             <w:pPr>
+              <w:spacing w:after="0" w:line="240" w:lineRule="auto"/>
               <w:rPr>
                 <w:rFonts w:ascii="Roboto" w:cs="Roboto" w:eastAsia="Roboto" w:hAnsi="Roboto"/>
                 <w:color w:val="202124"/>
@@ -4563,6 +3349,7 @@
           </w:p>
           <w:p>
             <w:pPr>
+              <w:spacing w:after="0" w:line="240" w:lineRule="auto"/>
               <w:rPr>
                 <w:rFonts w:ascii="Roboto" w:cs="Roboto" w:eastAsia="Roboto" w:hAnsi="Roboto"/>
                 <w:color w:val="202124"/>
@@ -4585,6 +3372,7 @@
           </w:p>
           <w:p>
             <w:pPr>
+              <w:spacing w:after="0" w:line="240" w:lineRule="auto"/>
               <w:rPr>
                 <w:rFonts w:ascii="Roboto" w:cs="Roboto" w:eastAsia="Roboto" w:hAnsi="Roboto"/>
                 <w:color w:val="202124"/>
@@ -4607,6 +3395,7 @@
           </w:p>
           <w:p>
             <w:pPr>
+              <w:spacing w:after="0" w:line="240" w:lineRule="auto"/>
               <w:rPr>
                 <w:rFonts w:ascii="Roboto" w:cs="Roboto" w:eastAsia="Roboto" w:hAnsi="Roboto"/>
                 <w:color w:val="202124"/>
@@ -4629,22 +3418,24 @@
           </w:p>
           <w:p>
             <w:pPr>
-              <w:rPr>
-                <w:rFonts w:ascii="Roboto" w:cs="Roboto" w:eastAsia="Roboto" w:hAnsi="Roboto"/>
-                <w:color w:val="202124"/>
-                <w:sz w:val="20"/>
-                <w:szCs w:val="20"/>
-                <w:highlight w:val="white"/>
-              </w:rPr>
-            </w:pPr>
-            <w:r>
-              <w:rPr>
-                <w:rtl w:val="0"/>
-              </w:rPr>
-            </w:r>
-          </w:p>
-          <w:p>
-            <w:pPr>
+              <w:spacing w:after="0" w:line="240" w:lineRule="auto"/>
+              <w:rPr>
+                <w:rFonts w:ascii="Roboto" w:cs="Roboto" w:eastAsia="Roboto" w:hAnsi="Roboto"/>
+                <w:color w:val="202124"/>
+                <w:sz w:val="20"/>
+                <w:szCs w:val="20"/>
+                <w:highlight w:val="white"/>
+              </w:rPr>
+            </w:pPr>
+            <w:r>
+              <w:rPr>
+                <w:rtl w:val="0"/>
+              </w:rPr>
+            </w:r>
+          </w:p>
+          <w:p>
+            <w:pPr>
+              <w:spacing w:after="0" w:line="240" w:lineRule="auto"/>
               <w:rPr>
                 <w:rFonts w:ascii="Roboto" w:cs="Roboto" w:eastAsia="Roboto" w:hAnsi="Roboto"/>
                 <w:color w:val="202124"/>
@@ -4667,6 +3458,7 @@
           </w:p>
           <w:p>
             <w:pPr>
+              <w:spacing w:after="0" w:line="240" w:lineRule="auto"/>
               <w:rPr>
                 <w:rFonts w:ascii="Roboto" w:cs="Roboto" w:eastAsia="Roboto" w:hAnsi="Roboto"/>
                 <w:color w:val="202124"/>
@@ -4689,6 +3481,7 @@
           </w:p>
           <w:p>
             <w:pPr>
+              <w:spacing w:after="0" w:line="240" w:lineRule="auto"/>
               <w:rPr>
                 <w:rFonts w:ascii="Roboto" w:cs="Roboto" w:eastAsia="Roboto" w:hAnsi="Roboto"/>
                 <w:color w:val="202124"/>
@@ -4711,6 +3504,7 @@
           </w:p>
           <w:p>
             <w:pPr>
+              <w:spacing w:after="0" w:line="240" w:lineRule="auto"/>
               <w:rPr>
                 <w:rFonts w:ascii="Roboto" w:cs="Roboto" w:eastAsia="Roboto" w:hAnsi="Roboto"/>
                 <w:color w:val="202124"/>
@@ -4733,6 +3527,7 @@
           </w:p>
           <w:p>
             <w:pPr>
+              <w:spacing w:after="0" w:line="240" w:lineRule="auto"/>
               <w:rPr>
                 <w:rFonts w:ascii="Roboto" w:cs="Roboto" w:eastAsia="Roboto" w:hAnsi="Roboto"/>
                 <w:color w:val="202124"/>
@@ -4755,6 +3550,7 @@
           </w:p>
           <w:p>
             <w:pPr>
+              <w:spacing w:after="0" w:line="240" w:lineRule="auto"/>
               <w:rPr>
                 <w:rFonts w:ascii="Roboto" w:cs="Roboto" w:eastAsia="Roboto" w:hAnsi="Roboto"/>
                 <w:color w:val="202124"/>
@@ -4777,6 +3573,7 @@
           </w:p>
           <w:p>
             <w:pPr>
+              <w:spacing w:after="0" w:line="240" w:lineRule="auto"/>
               <w:rPr>
                 <w:rFonts w:ascii="Roboto" w:cs="Roboto" w:eastAsia="Roboto" w:hAnsi="Roboto"/>
                 <w:color w:val="202124"/>
@@ -4799,6 +3596,7 @@
           </w:p>
           <w:p>
             <w:pPr>
+              <w:spacing w:after="0" w:line="240" w:lineRule="auto"/>
               <w:rPr>
                 <w:rFonts w:ascii="Roboto" w:cs="Roboto" w:eastAsia="Roboto" w:hAnsi="Roboto"/>
                 <w:color w:val="202124"/>
@@ -4821,6 +3619,7 @@
           </w:p>
           <w:p>
             <w:pPr>
+              <w:spacing w:after="0" w:line="240" w:lineRule="auto"/>
               <w:rPr>
                 <w:rFonts w:ascii="Roboto" w:cs="Roboto" w:eastAsia="Roboto" w:hAnsi="Roboto"/>
                 <w:color w:val="202124"/>
@@ -4843,6 +3642,7 @@
           </w:p>
           <w:p>
             <w:pPr>
+              <w:spacing w:after="0" w:line="240" w:lineRule="auto"/>
               <w:rPr>
                 <w:rFonts w:ascii="Roboto" w:cs="Roboto" w:eastAsia="Roboto" w:hAnsi="Roboto"/>
                 <w:color w:val="202124"/>
@@ -4865,6 +3665,7 @@
           </w:p>
           <w:p>
             <w:pPr>
+              <w:spacing w:after="0" w:line="240" w:lineRule="auto"/>
               <w:rPr>
                 <w:rFonts w:ascii="Roboto" w:cs="Roboto" w:eastAsia="Roboto" w:hAnsi="Roboto"/>
                 <w:color w:val="202124"/>
@@ -4887,6 +3688,7 @@
           </w:p>
           <w:p>
             <w:pPr>
+              <w:spacing w:after="0" w:line="240" w:lineRule="auto"/>
               <w:rPr>
                 <w:rFonts w:ascii="Roboto" w:cs="Roboto" w:eastAsia="Roboto" w:hAnsi="Roboto"/>
                 <w:color w:val="202124"/>
@@ -4909,6 +3711,7 @@
           </w:p>
           <w:p>
             <w:pPr>
+              <w:spacing w:after="0" w:line="240" w:lineRule="auto"/>
               <w:rPr>
                 <w:rFonts w:ascii="Roboto" w:cs="Roboto" w:eastAsia="Roboto" w:hAnsi="Roboto"/>
                 <w:color w:val="202124"/>
@@ -4931,6 +3734,7 @@
           </w:p>
           <w:p>
             <w:pPr>
+              <w:spacing w:after="0" w:line="240" w:lineRule="auto"/>
               <w:rPr>
                 <w:rFonts w:ascii="Roboto" w:cs="Roboto" w:eastAsia="Roboto" w:hAnsi="Roboto"/>
                 <w:color w:val="202124"/>
@@ -4953,6 +3757,7 @@
           </w:p>
           <w:p>
             <w:pPr>
+              <w:spacing w:after="0" w:line="240" w:lineRule="auto"/>
               <w:rPr>
                 <w:rFonts w:ascii="Roboto" w:cs="Roboto" w:eastAsia="Roboto" w:hAnsi="Roboto"/>
                 <w:color w:val="202124"/>
@@ -4975,22 +3780,24 @@
           </w:p>
           <w:p>
             <w:pPr>
-              <w:rPr>
-                <w:rFonts w:ascii="Roboto" w:cs="Roboto" w:eastAsia="Roboto" w:hAnsi="Roboto"/>
-                <w:color w:val="202124"/>
-                <w:sz w:val="20"/>
-                <w:szCs w:val="20"/>
-                <w:highlight w:val="white"/>
-              </w:rPr>
-            </w:pPr>
-            <w:r>
-              <w:rPr>
-                <w:rtl w:val="0"/>
-              </w:rPr>
-            </w:r>
-          </w:p>
-          <w:p>
-            <w:pPr>
+              <w:spacing w:after="0" w:line="240" w:lineRule="auto"/>
+              <w:rPr>
+                <w:rFonts w:ascii="Roboto" w:cs="Roboto" w:eastAsia="Roboto" w:hAnsi="Roboto"/>
+                <w:color w:val="202124"/>
+                <w:sz w:val="20"/>
+                <w:szCs w:val="20"/>
+                <w:highlight w:val="white"/>
+              </w:rPr>
+            </w:pPr>
+            <w:r>
+              <w:rPr>
+                <w:rtl w:val="0"/>
+              </w:rPr>
+            </w:r>
+          </w:p>
+          <w:p>
+            <w:pPr>
+              <w:spacing w:after="0" w:line="240" w:lineRule="auto"/>
               <w:rPr>
                 <w:rFonts w:ascii="Roboto" w:cs="Roboto" w:eastAsia="Roboto" w:hAnsi="Roboto"/>
                 <w:color w:val="202124"/>
@@ -5013,6 +3820,7 @@
           </w:p>
           <w:p>
             <w:pPr>
+              <w:spacing w:after="0" w:line="240" w:lineRule="auto"/>
               <w:rPr>
                 <w:rFonts w:ascii="Roboto" w:cs="Roboto" w:eastAsia="Roboto" w:hAnsi="Roboto"/>
                 <w:color w:val="202124"/>
@@ -5035,6 +3843,7 @@
           </w:p>
           <w:p>
             <w:pPr>
+              <w:spacing w:after="0" w:line="240" w:lineRule="auto"/>
               <w:rPr>
                 <w:rFonts w:ascii="Roboto" w:cs="Roboto" w:eastAsia="Roboto" w:hAnsi="Roboto"/>
                 <w:color w:val="202124"/>
@@ -5057,6 +3866,7 @@
           </w:p>
           <w:p>
             <w:pPr>
+              <w:spacing w:after="0" w:line="240" w:lineRule="auto"/>
               <w:rPr>
                 <w:rFonts w:ascii="Roboto" w:cs="Roboto" w:eastAsia="Roboto" w:hAnsi="Roboto"/>
                 <w:color w:val="202124"/>
@@ -5079,6 +3889,7 @@
           </w:p>
           <w:p>
             <w:pPr>
+              <w:spacing w:after="0" w:line="240" w:lineRule="auto"/>
               <w:rPr>
                 <w:rFonts w:ascii="Roboto" w:cs="Roboto" w:eastAsia="Roboto" w:hAnsi="Roboto"/>
                 <w:color w:val="202124"/>
@@ -5101,6 +3912,7 @@
           </w:p>
           <w:p>
             <w:pPr>
+              <w:spacing w:after="0" w:line="240" w:lineRule="auto"/>
               <w:rPr>
                 <w:rFonts w:ascii="Roboto" w:cs="Roboto" w:eastAsia="Roboto" w:hAnsi="Roboto"/>
                 <w:color w:val="202124"/>
@@ -5123,6 +3935,7 @@
           </w:p>
           <w:p>
             <w:pPr>
+              <w:spacing w:after="0" w:line="240" w:lineRule="auto"/>
               <w:rPr>
                 <w:rFonts w:ascii="Roboto" w:cs="Roboto" w:eastAsia="Roboto" w:hAnsi="Roboto"/>
                 <w:color w:val="202124"/>
@@ -5145,6 +3958,7 @@
           </w:p>
           <w:p>
             <w:pPr>
+              <w:spacing w:after="0" w:line="240" w:lineRule="auto"/>
               <w:rPr>
                 <w:rFonts w:ascii="Roboto" w:cs="Roboto" w:eastAsia="Roboto" w:hAnsi="Roboto"/>
                 <w:color w:val="202124"/>
@@ -5167,6 +3981,7 @@
           </w:p>
           <w:p>
             <w:pPr>
+              <w:spacing w:after="0" w:line="240" w:lineRule="auto"/>
               <w:rPr>
                 <w:rFonts w:ascii="Roboto" w:cs="Roboto" w:eastAsia="Roboto" w:hAnsi="Roboto"/>
                 <w:color w:val="202124"/>
@@ -5192,13 +4007,722 @@
     </w:tbl>
     <w:p>
       <w:pPr>
-        <w:rPr>
-          <w:rFonts w:ascii="Roboto" w:cs="Roboto" w:eastAsia="Roboto" w:hAnsi="Roboto"/>
-          <w:color w:val="202124"/>
-          <w:sz w:val="20"/>
-          <w:szCs w:val="20"/>
-          <w:highlight w:val="white"/>
-        </w:rPr>
+        <w:keepNext w:val="0"/>
+        <w:keepLines w:val="0"/>
+        <w:pageBreakBefore w:val="0"/>
+        <w:widowControl w:val="1"/>
+        <w:pBdr>
+          <w:top w:space="0" w:sz="0" w:val="nil"/>
+          <w:left w:space="0" w:sz="0" w:val="nil"/>
+          <w:bottom w:space="0" w:sz="0" w:val="nil"/>
+          <w:right w:space="0" w:sz="0" w:val="nil"/>
+          <w:between w:space="0" w:sz="0" w:val="nil"/>
+        </w:pBdr>
+        <w:shd w:fill="auto" w:val="clear"/>
+        <w:spacing w:after="0" w:before="0" w:line="259" w:lineRule="auto"/>
+        <w:ind w:right="0"/>
+        <w:jc w:val="left"/>
+        <w:rPr/>
+      </w:pPr>
+      <w:r>
+        <w:rPr>
+          <w:rtl w:val="0"/>
+        </w:rPr>
+      </w:r>
+    </w:p>
+    <w:p>
+      <w:pPr>
+        <w:keepNext w:val="0"/>
+        <w:keepLines w:val="0"/>
+        <w:pageBreakBefore w:val="0"/>
+        <w:widowControl w:val="1"/>
+        <w:numPr>
+          <w:ilvl w:val="0"/>
+          <w:numId w:val="2"/>
+        </w:numPr>
+        <w:pBdr>
+          <w:top w:space="0" w:sz="0" w:val="nil"/>
+          <w:left w:space="0" w:sz="0" w:val="nil"/>
+          <w:bottom w:space="0" w:sz="0" w:val="nil"/>
+          <w:right w:space="0" w:sz="0" w:val="nil"/>
+          <w:between w:space="0" w:sz="0" w:val="nil"/>
+        </w:pBdr>
+        <w:shd w:fill="auto" w:val="clear"/>
+        <w:spacing w:after="0" w:before="0" w:line="259" w:lineRule="auto"/>
+        <w:ind w:left="720" w:right="0" w:hanging="360"/>
+        <w:jc w:val="left"/>
+        <w:rPr>
+          <w:rFonts w:ascii="Calibri" w:cs="Calibri" w:eastAsia="Calibri" w:hAnsi="Calibri"/>
+          <w:b w:val="1"/>
+          <w:i w:val="1"/>
+          <w:smallCaps w:val="0"/>
+          <w:strike w:val="0"/>
+          <w:color w:val="000000"/>
+          <w:sz w:val="22"/>
+          <w:szCs w:val="22"/>
+          <w:u w:val="none"/>
+          <w:shd w:fill="auto" w:val="clear"/>
+          <w:vertAlign w:val="baseline"/>
+        </w:rPr>
+      </w:pPr>
+      <w:r>
+        <w:rPr>
+          <w:rFonts w:ascii="Calibri" w:cs="Calibri" w:eastAsia="Calibri" w:hAnsi="Calibri"/>
+          <w:b w:val="1"/>
+          <w:i w:val="1"/>
+          <w:smallCaps w:val="0"/>
+          <w:strike w:val="0"/>
+          <w:color w:val="000000"/>
+          <w:sz w:val="22"/>
+          <w:szCs w:val="22"/>
+          <w:u w:val="none"/>
+          <w:shd w:fill="auto" w:val="clear"/>
+          <w:vertAlign w:val="baseline"/>
+          <w:rtl w:val="0"/>
+        </w:rPr>
+        <w:t xml:space="preserve">Problemas de desarrollo que afrontó</w:t>
+      </w:r>
+      <w:r>
+        <w:rPr>
+          <w:rtl w:val="0"/>
+        </w:rPr>
+      </w:r>
+    </w:p>
+    <w:p>
+      <w:pPr>
+        <w:keepNext w:val="0"/>
+        <w:keepLines w:val="0"/>
+        <w:pageBreakBefore w:val="0"/>
+        <w:widowControl w:val="1"/>
+        <w:pBdr>
+          <w:top w:space="0" w:sz="0" w:val="nil"/>
+          <w:left w:space="0" w:sz="0" w:val="nil"/>
+          <w:bottom w:space="0" w:sz="0" w:val="nil"/>
+          <w:right w:space="0" w:sz="0" w:val="nil"/>
+          <w:between w:space="0" w:sz="0" w:val="nil"/>
+        </w:pBdr>
+        <w:shd w:fill="auto" w:val="clear"/>
+        <w:spacing w:after="0" w:before="0" w:line="259" w:lineRule="auto"/>
+        <w:ind w:left="0" w:right="0" w:firstLine="0"/>
+        <w:jc w:val="left"/>
+        <w:rPr>
+          <w:b w:val="1"/>
+          <w:i w:val="1"/>
+        </w:rPr>
+      </w:pPr>
+      <w:r>
+        <w:rPr>
+          <w:rtl w:val="0"/>
+        </w:rPr>
+      </w:r>
+    </w:p>
+    <w:p>
+      <w:pPr>
+        <w:keepNext w:val="0"/>
+        <w:keepLines w:val="0"/>
+        <w:pageBreakBefore w:val="0"/>
+        <w:widowControl w:val="1"/>
+        <w:pBdr>
+          <w:top w:space="0" w:sz="0" w:val="nil"/>
+          <w:left w:space="0" w:sz="0" w:val="nil"/>
+          <w:bottom w:space="0" w:sz="0" w:val="nil"/>
+          <w:right w:space="0" w:sz="0" w:val="nil"/>
+          <w:between w:space="0" w:sz="0" w:val="nil"/>
+        </w:pBdr>
+        <w:shd w:fill="auto" w:val="clear"/>
+        <w:spacing w:after="0" w:before="0" w:line="259" w:lineRule="auto"/>
+        <w:ind w:right="0"/>
+        <w:jc w:val="left"/>
+        <w:rPr/>
+      </w:pPr>
+      <w:r>
+        <w:rPr>
+          <w:rtl w:val="0"/>
+        </w:rPr>
+        <w:tab/>
+        <w:t xml:space="preserve">La primera piedra con la que tropezamos durante el desarrollo del trabajo fue el aprender a manejar adecuadamente el sistema de Arduino y del integrado 74HC595. El tener en cuenta el funcionamiento de las entradas seriales y salidas en paralelo, el cómo recibir y tratar esa información para lograr el resultado deseado y el cómo extrapolar lo que ya sabíamos a esta aplicación,  y los demás aspectos electrónicos involucrados (como programar los voltajes que soportan los leds).</w:t>
+      </w:r>
+    </w:p>
+    <w:p>
+      <w:pPr>
+        <w:keepNext w:val="0"/>
+        <w:keepLines w:val="0"/>
+        <w:pageBreakBefore w:val="0"/>
+        <w:widowControl w:val="1"/>
+        <w:pBdr>
+          <w:top w:space="0" w:sz="0" w:val="nil"/>
+          <w:left w:space="0" w:sz="0" w:val="nil"/>
+          <w:bottom w:space="0" w:sz="0" w:val="nil"/>
+          <w:right w:space="0" w:sz="0" w:val="nil"/>
+          <w:between w:space="0" w:sz="0" w:val="nil"/>
+        </w:pBdr>
+        <w:shd w:fill="auto" w:val="clear"/>
+        <w:spacing w:after="0" w:before="0" w:line="259" w:lineRule="auto"/>
+        <w:ind w:right="0"/>
+        <w:jc w:val="left"/>
+        <w:rPr/>
+      </w:pPr>
+      <w:r>
+        <w:rPr>
+          <w:rtl w:val="0"/>
+        </w:rPr>
+      </w:r>
+    </w:p>
+    <w:p>
+      <w:pPr>
+        <w:rPr/>
+      </w:pPr>
+      <w:r>
+        <w:rPr>
+          <w:rtl w:val="0"/>
+        </w:rPr>
+        <w:t xml:space="preserve">Preguntas formuladas en el proceso:</w:t>
+      </w:r>
+    </w:p>
+    <w:p>
+      <w:pPr>
+        <w:numPr>
+          <w:ilvl w:val="0"/>
+          <w:numId w:val="3"/>
+        </w:numPr>
+        <w:spacing w:after="0" w:lineRule="auto"/>
+        <w:ind w:left="720" w:hanging="360"/>
+      </w:pPr>
+      <w:r>
+        <w:rPr>
+          <w:rtl w:val="0"/>
+        </w:rPr>
+        <w:t xml:space="preserve">¿Qué ventajas tiene la memoria dinámica ante el stack? </w:t>
+      </w:r>
+    </w:p>
+    <w:p>
+      <w:pPr>
+        <w:numPr>
+          <w:ilvl w:val="0"/>
+          <w:numId w:val="3"/>
+        </w:numPr>
+        <w:spacing w:after="0" w:lineRule="auto"/>
+        <w:ind w:left="720" w:hanging="360"/>
+      </w:pPr>
+      <w:r>
+        <w:rPr>
+          <w:rtl w:val="0"/>
+        </w:rPr>
+        <w:t xml:space="preserve">¿Para qué su usa el Git-ignore?</w:t>
+      </w:r>
+    </w:p>
+    <w:p>
+      <w:pPr>
+        <w:numPr>
+          <w:ilvl w:val="0"/>
+          <w:numId w:val="3"/>
+        </w:numPr>
+        <w:ind w:left="720" w:hanging="360"/>
+      </w:pPr>
+      <w:r>
+        <w:rPr>
+          <w:rtl w:val="0"/>
+        </w:rPr>
+        <w:t xml:space="preserve">¿Cuál es el formato de entrada de los datos para los LED’S?</w:t>
+      </w:r>
+    </w:p>
+    <w:p>
+      <w:pPr>
+        <w:numPr>
+          <w:ilvl w:val="0"/>
+          <w:numId w:val="3"/>
+        </w:numPr>
+        <w:ind w:left="720" w:hanging="360"/>
+        <w:rPr>
+          <w:u w:val="none"/>
+        </w:rPr>
+      </w:pPr>
+      <w:r>
+        <w:rPr>
+          <w:rtl w:val="0"/>
+        </w:rPr>
+        <w:t xml:space="preserve">¿Cómo usar correctamente el integrado 74HC595?</w:t>
+      </w:r>
+    </w:p>
+    <w:p>
+      <w:pPr>
+        <w:ind w:left="0" w:firstLine="0"/>
+        <w:rPr/>
+      </w:pPr>
+      <w:r>
+        <w:rPr>
+          <w:rtl w:val="0"/>
+        </w:rPr>
+      </w:r>
+    </w:p>
+    <w:p>
+      <w:pPr>
+        <w:rPr/>
+      </w:pPr>
+      <w:r>
+        <w:rPr>
+          <w:rtl w:val="0"/>
+        </w:rPr>
+        <w:t xml:space="preserve">Acuerdos:</w:t>
+      </w:r>
+    </w:p>
+    <w:p>
+      <w:pPr>
+        <w:numPr>
+          <w:ilvl w:val="0"/>
+          <w:numId w:val="1"/>
+        </w:numPr>
+        <w:spacing w:after="0" w:lineRule="auto"/>
+        <w:ind w:left="720" w:hanging="360"/>
+      </w:pPr>
+      <w:r>
+        <w:rPr>
+          <w:rtl w:val="0"/>
+        </w:rPr>
+        <w:t xml:space="preserve">Trabajar de 08:00 -09:00 am y de 08:00 pm-12:00 am en el archivo todos los días</w:t>
+      </w:r>
+    </w:p>
+    <w:p>
+      <w:pPr>
+        <w:numPr>
+          <w:ilvl w:val="0"/>
+          <w:numId w:val="1"/>
+        </w:numPr>
+        <w:spacing w:after="0" w:lineRule="auto"/>
+        <w:ind w:left="720" w:hanging="360"/>
+      </w:pPr>
+      <w:r>
+        <w:rPr>
+          <w:rtl w:val="0"/>
+        </w:rPr>
+        <w:t xml:space="preserve">Subir el segundo commit a las 11:50 pm todos los días</w:t>
+      </w:r>
+    </w:p>
+    <w:p>
+      <w:pPr>
+        <w:numPr>
+          <w:ilvl w:val="0"/>
+          <w:numId w:val="1"/>
+        </w:numPr>
+        <w:ind w:left="720" w:hanging="360"/>
+      </w:pPr>
+      <w:r>
+        <w:rPr>
+          <w:rtl w:val="0"/>
+        </w:rPr>
+        <w:t xml:space="preserve">Realizaremos el vídeo el viernes 22 de septiembre. </w:t>
+      </w:r>
+    </w:p>
+    <w:p>
+      <w:pPr>
+        <w:keepNext w:val="0"/>
+        <w:keepLines w:val="0"/>
+        <w:pageBreakBefore w:val="0"/>
+        <w:widowControl w:val="1"/>
+        <w:pBdr>
+          <w:top w:space="0" w:sz="0" w:val="nil"/>
+          <w:left w:space="0" w:sz="0" w:val="nil"/>
+          <w:bottom w:space="0" w:sz="0" w:val="nil"/>
+          <w:right w:space="0" w:sz="0" w:val="nil"/>
+          <w:between w:space="0" w:sz="0" w:val="nil"/>
+        </w:pBdr>
+        <w:shd w:fill="auto" w:val="clear"/>
+        <w:spacing w:after="0" w:before="0" w:line="259" w:lineRule="auto"/>
+        <w:ind w:right="0"/>
+        <w:jc w:val="left"/>
+        <w:rPr/>
+      </w:pPr>
+      <w:r>
+        <w:rPr>
+          <w:rtl w:val="0"/>
+        </w:rPr>
+      </w:r>
+    </w:p>
+    <w:p>
+      <w:pPr>
+        <w:keepNext w:val="0"/>
+        <w:keepLines w:val="0"/>
+        <w:pageBreakBefore w:val="0"/>
+        <w:widowControl w:val="1"/>
+        <w:pBdr>
+          <w:top w:space="0" w:sz="0" w:val="nil"/>
+          <w:left w:space="0" w:sz="0" w:val="nil"/>
+          <w:bottom w:space="0" w:sz="0" w:val="nil"/>
+          <w:right w:space="0" w:sz="0" w:val="nil"/>
+          <w:between w:space="0" w:sz="0" w:val="nil"/>
+        </w:pBdr>
+        <w:shd w:fill="auto" w:val="clear"/>
+        <w:spacing w:after="0" w:before="0" w:line="259" w:lineRule="auto"/>
+        <w:ind w:right="0"/>
+        <w:jc w:val="left"/>
+        <w:rPr/>
+      </w:pPr>
+      <w:r>
+        <w:rPr>
+          <w:rtl w:val="0"/>
+        </w:rPr>
+        <w:tab/>
+      </w:r>
+    </w:p>
+    <w:p>
+      <w:pPr>
+        <w:keepNext w:val="0"/>
+        <w:keepLines w:val="0"/>
+        <w:pageBreakBefore w:val="0"/>
+        <w:widowControl w:val="1"/>
+        <w:numPr>
+          <w:ilvl w:val="0"/>
+          <w:numId w:val="2"/>
+        </w:numPr>
+        <w:pBdr>
+          <w:top w:space="0" w:sz="0" w:val="nil"/>
+          <w:left w:space="0" w:sz="0" w:val="nil"/>
+          <w:bottom w:space="0" w:sz="0" w:val="nil"/>
+          <w:right w:space="0" w:sz="0" w:val="nil"/>
+          <w:between w:space="0" w:sz="0" w:val="nil"/>
+        </w:pBdr>
+        <w:shd w:fill="auto" w:val="clear"/>
+        <w:spacing w:after="160" w:before="0" w:line="259" w:lineRule="auto"/>
+        <w:ind w:left="720" w:right="0" w:hanging="360"/>
+        <w:jc w:val="left"/>
+        <w:rPr>
+          <w:rFonts w:ascii="Calibri" w:cs="Calibri" w:eastAsia="Calibri" w:hAnsi="Calibri"/>
+          <w:b w:val="1"/>
+          <w:i w:val="1"/>
+          <w:smallCaps w:val="0"/>
+          <w:strike w:val="0"/>
+          <w:color w:val="000000"/>
+          <w:sz w:val="22"/>
+          <w:szCs w:val="22"/>
+          <w:u w:val="none"/>
+          <w:shd w:fill="auto" w:val="clear"/>
+          <w:vertAlign w:val="baseline"/>
+        </w:rPr>
+      </w:pPr>
+      <w:r>
+        <w:rPr>
+          <w:rFonts w:ascii="Calibri" w:cs="Calibri" w:eastAsia="Calibri" w:hAnsi="Calibri"/>
+          <w:b w:val="1"/>
+          <w:i w:val="1"/>
+          <w:smallCaps w:val="0"/>
+          <w:strike w:val="0"/>
+          <w:color w:val="000000"/>
+          <w:sz w:val="22"/>
+          <w:szCs w:val="22"/>
+          <w:u w:val="none"/>
+          <w:shd w:fill="auto" w:val="clear"/>
+          <w:vertAlign w:val="baseline"/>
+          <w:rtl w:val="0"/>
+        </w:rPr>
+        <w:t xml:space="preserve">Evolución de la solución y consideraciones a tener en cuenta en la implementación.</w:t>
+      </w:r>
+      <w:r>
+        <w:rPr>
+          <w:rtl w:val="0"/>
+        </w:rPr>
+      </w:r>
+    </w:p>
+    <w:p>
+      <w:pPr>
+        <w:rPr/>
+      </w:pPr>
+      <w:r>
+        <w:rPr>
+          <w:rtl w:val="0"/>
+        </w:rPr>
+        <w:tab/>
+        <w:t xml:space="preserve">Vamos a utilizar un Arduino y un integrado electrónico conocido como 74HC595, que nos va a permitir generar datos en paralelo a partir de datos en serie. De esta forma, podemo generar ocho salidas con sólo tres pines digitales del Arduino. No obstante, dado el tamaño de la matriz, se debe recurrir a una definición electrónica de la información y también a la concatenación de otro 74HC595 al anterior (cosa que es posible por un lujo del mismo 74HC595). De esta manera, podríamos manejar prácticamente de forma simultánea a cada led en la matriz, facilitando los problemas de impresión consecutiva y de imagen a mostrar. </w:t>
+      </w:r>
+    </w:p>
+    <w:p>
+      <w:pPr>
+        <w:keepNext w:val="0"/>
+        <w:keepLines w:val="0"/>
+        <w:pageBreakBefore w:val="0"/>
+        <w:widowControl w:val="1"/>
+        <w:pBdr>
+          <w:top w:space="0" w:sz="0" w:val="nil"/>
+          <w:left w:space="0" w:sz="0" w:val="nil"/>
+          <w:bottom w:space="0" w:sz="0" w:val="nil"/>
+          <w:right w:space="0" w:sz="0" w:val="nil"/>
+          <w:between w:space="0" w:sz="0" w:val="nil"/>
+        </w:pBdr>
+        <w:shd w:fill="auto" w:val="clear"/>
+        <w:spacing w:after="160" w:before="0" w:line="259" w:lineRule="auto"/>
+        <w:ind w:left="0" w:right="0" w:firstLine="0"/>
+        <w:jc w:val="left"/>
+        <w:rPr>
+          <w:rFonts w:ascii="Calibri" w:cs="Calibri" w:eastAsia="Calibri" w:hAnsi="Calibri"/>
+          <w:b w:val="0"/>
+          <w:i w:val="0"/>
+          <w:smallCaps w:val="0"/>
+          <w:strike w:val="0"/>
+          <w:color w:val="000000"/>
+          <w:sz w:val="22"/>
+          <w:szCs w:val="22"/>
+          <w:u w:val="none"/>
+          <w:shd w:fill="auto" w:val="clear"/>
+          <w:vertAlign w:val="baseline"/>
+        </w:rPr>
+      </w:pPr>
+      <w:r>
+        <w:rPr>
+          <w:rtl w:val="0"/>
+        </w:rPr>
+      </w:r>
+    </w:p>
+    <w:p>
+      <w:pPr>
+        <w:rPr/>
+      </w:pPr>
+      <w:r>
+        <w:rPr>
+          <w:rtl w:val="0"/>
+        </w:rPr>
+        <w:t xml:space="preserve">Enlace al proyecto en tinkercard: </w:t>
+      </w:r>
+      <w:hyperlink r:id="rId10">
+        <w:r>
+          <w:rPr>
+            <w:color w:val="0563c1"/>
+            <w:u w:val="single"/>
+            <w:rtl w:val="0"/>
+          </w:rPr>
+          <w:t xml:space="preserve">https://www.tinkercad.com/things/81HGCE5FQIT?sharecode=mrxWwzQoLmXpCdjmZE6az5yd21304jRjNfOSm302SNQ</w:t>
+        </w:r>
+      </w:hyperlink>
+      <w:r>
+        <w:rPr>
+          <w:rtl w:val="0"/>
+        </w:rPr>
+      </w:r>
+    </w:p>
+    <w:p>
+      <w:pPr>
+        <w:rPr/>
+      </w:pPr>
+      <w:r>
+        <w:rPr>
+          <w:rtl w:val="0"/>
+        </w:rPr>
+        <w:t xml:space="preserve">Cosas por hacer:</w:t>
+      </w:r>
+    </w:p>
+    <w:p>
+      <w:pPr>
+        <w:keepNext w:val="0"/>
+        <w:keepLines w:val="0"/>
+        <w:pageBreakBefore w:val="0"/>
+        <w:widowControl w:val="1"/>
+        <w:numPr>
+          <w:ilvl w:val="0"/>
+          <w:numId w:val="4"/>
+        </w:numPr>
+        <w:pBdr>
+          <w:top w:space="0" w:sz="0" w:val="nil"/>
+          <w:left w:space="0" w:sz="0" w:val="nil"/>
+          <w:bottom w:space="0" w:sz="0" w:val="nil"/>
+          <w:right w:space="0" w:sz="0" w:val="nil"/>
+          <w:between w:space="0" w:sz="0" w:val="nil"/>
+        </w:pBdr>
+        <w:shd w:fill="auto" w:val="clear"/>
+        <w:spacing w:after="0" w:before="0" w:line="259" w:lineRule="auto"/>
+        <w:ind w:left="720" w:right="0" w:hanging="360"/>
+        <w:jc w:val="left"/>
+        <w:rPr>
+          <w:rFonts w:ascii="Calibri" w:cs="Calibri" w:eastAsia="Calibri" w:hAnsi="Calibri"/>
+          <w:b w:val="0"/>
+          <w:i w:val="0"/>
+          <w:smallCaps w:val="0"/>
+          <w:strike w:val="0"/>
+          <w:color w:val="000000"/>
+          <w:sz w:val="22"/>
+          <w:szCs w:val="22"/>
+          <w:u w:val="none"/>
+          <w:shd w:fill="auto" w:val="clear"/>
+          <w:vertAlign w:val="baseline"/>
+        </w:rPr>
+      </w:pPr>
+      <w:r>
+        <w:rPr>
+          <w:rFonts w:ascii="Calibri" w:cs="Calibri" w:eastAsia="Calibri" w:hAnsi="Calibri"/>
+          <w:b w:val="0"/>
+          <w:i w:val="0"/>
+          <w:smallCaps w:val="0"/>
+          <w:strike w:val="0"/>
+          <w:color w:val="000000"/>
+          <w:sz w:val="22"/>
+          <w:szCs w:val="22"/>
+          <w:u w:val="none"/>
+          <w:shd w:fill="auto" w:val="clear"/>
+          <w:vertAlign w:val="baseline"/>
+          <w:rtl w:val="0"/>
+        </w:rPr>
+        <w:t xml:space="preserve">Creación de la matriz de LEDS</w:t>
+      </w:r>
+    </w:p>
+    <w:p>
+      <w:pPr>
+        <w:keepNext w:val="0"/>
+        <w:keepLines w:val="0"/>
+        <w:pageBreakBefore w:val="0"/>
+        <w:widowControl w:val="1"/>
+        <w:numPr>
+          <w:ilvl w:val="0"/>
+          <w:numId w:val="4"/>
+        </w:numPr>
+        <w:pBdr>
+          <w:top w:space="0" w:sz="0" w:val="nil"/>
+          <w:left w:space="0" w:sz="0" w:val="nil"/>
+          <w:bottom w:space="0" w:sz="0" w:val="nil"/>
+          <w:right w:space="0" w:sz="0" w:val="nil"/>
+          <w:between w:space="0" w:sz="0" w:val="nil"/>
+        </w:pBdr>
+        <w:shd w:fill="auto" w:val="clear"/>
+        <w:spacing w:after="0" w:before="0" w:line="259" w:lineRule="auto"/>
+        <w:ind w:left="720" w:right="0" w:hanging="360"/>
+        <w:jc w:val="left"/>
+        <w:rPr>
+          <w:rFonts w:ascii="Calibri" w:cs="Calibri" w:eastAsia="Calibri" w:hAnsi="Calibri"/>
+          <w:b w:val="0"/>
+          <w:i w:val="0"/>
+          <w:smallCaps w:val="0"/>
+          <w:strike w:val="0"/>
+          <w:color w:val="000000"/>
+          <w:sz w:val="22"/>
+          <w:szCs w:val="22"/>
+          <w:u w:val="none"/>
+          <w:shd w:fill="auto" w:val="clear"/>
+          <w:vertAlign w:val="baseline"/>
+        </w:rPr>
+      </w:pPr>
+      <w:r>
+        <w:rPr>
+          <w:rFonts w:ascii="Calibri" w:cs="Calibri" w:eastAsia="Calibri" w:hAnsi="Calibri"/>
+          <w:b w:val="0"/>
+          <w:i w:val="0"/>
+          <w:smallCaps w:val="0"/>
+          <w:strike w:val="0"/>
+          <w:color w:val="000000"/>
+          <w:sz w:val="22"/>
+          <w:szCs w:val="22"/>
+          <w:u w:val="none"/>
+          <w:shd w:fill="auto" w:val="clear"/>
+          <w:vertAlign w:val="baseline"/>
+          <w:rtl w:val="0"/>
+        </w:rPr>
+        <w:t xml:space="preserve">Creación de la función verificación que encienda y apague los 64 LEDS cada cierto tiempo</w:t>
+      </w:r>
+    </w:p>
+    <w:p>
+      <w:pPr>
+        <w:keepNext w:val="0"/>
+        <w:keepLines w:val="0"/>
+        <w:pageBreakBefore w:val="0"/>
+        <w:widowControl w:val="1"/>
+        <w:numPr>
+          <w:ilvl w:val="0"/>
+          <w:numId w:val="4"/>
+        </w:numPr>
+        <w:pBdr>
+          <w:top w:space="0" w:sz="0" w:val="nil"/>
+          <w:left w:space="0" w:sz="0" w:val="nil"/>
+          <w:bottom w:space="0" w:sz="0" w:val="nil"/>
+          <w:right w:space="0" w:sz="0" w:val="nil"/>
+          <w:between w:space="0" w:sz="0" w:val="nil"/>
+        </w:pBdr>
+        <w:shd w:fill="auto" w:val="clear"/>
+        <w:spacing w:after="0" w:before="0" w:line="259" w:lineRule="auto"/>
+        <w:ind w:left="720" w:right="0" w:hanging="360"/>
+        <w:jc w:val="left"/>
+        <w:rPr>
+          <w:rFonts w:ascii="Calibri" w:cs="Calibri" w:eastAsia="Calibri" w:hAnsi="Calibri"/>
+          <w:b w:val="0"/>
+          <w:i w:val="0"/>
+          <w:smallCaps w:val="0"/>
+          <w:strike w:val="0"/>
+          <w:color w:val="000000"/>
+          <w:sz w:val="22"/>
+          <w:szCs w:val="22"/>
+          <w:u w:val="none"/>
+          <w:shd w:fill="auto" w:val="clear"/>
+          <w:vertAlign w:val="baseline"/>
+        </w:rPr>
+      </w:pPr>
+      <w:r>
+        <w:rPr>
+          <w:rFonts w:ascii="Calibri" w:cs="Calibri" w:eastAsia="Calibri" w:hAnsi="Calibri"/>
+          <w:b w:val="0"/>
+          <w:i w:val="0"/>
+          <w:smallCaps w:val="0"/>
+          <w:strike w:val="0"/>
+          <w:color w:val="000000"/>
+          <w:sz w:val="22"/>
+          <w:szCs w:val="22"/>
+          <w:u w:val="none"/>
+          <w:shd w:fill="auto" w:val="clear"/>
+          <w:vertAlign w:val="baseline"/>
+          <w:rtl w:val="0"/>
+        </w:rPr>
+        <w:t xml:space="preserve">Creación de la función imagen que recibe ordenes e imprime una figura indicada</w:t>
+      </w:r>
+    </w:p>
+    <w:p>
+      <w:pPr>
+        <w:keepNext w:val="0"/>
+        <w:keepLines w:val="0"/>
+        <w:pageBreakBefore w:val="0"/>
+        <w:widowControl w:val="1"/>
+        <w:numPr>
+          <w:ilvl w:val="0"/>
+          <w:numId w:val="4"/>
+        </w:numPr>
+        <w:pBdr>
+          <w:top w:space="0" w:sz="0" w:val="nil"/>
+          <w:left w:space="0" w:sz="0" w:val="nil"/>
+          <w:bottom w:space="0" w:sz="0" w:val="nil"/>
+          <w:right w:space="0" w:sz="0" w:val="nil"/>
+          <w:between w:space="0" w:sz="0" w:val="nil"/>
+        </w:pBdr>
+        <w:shd w:fill="auto" w:val="clear"/>
+        <w:spacing w:after="0" w:before="0" w:line="259" w:lineRule="auto"/>
+        <w:ind w:left="720" w:right="0" w:hanging="360"/>
+        <w:jc w:val="left"/>
+        <w:rPr>
+          <w:rFonts w:ascii="Calibri" w:cs="Calibri" w:eastAsia="Calibri" w:hAnsi="Calibri"/>
+          <w:b w:val="0"/>
+          <w:i w:val="0"/>
+          <w:smallCaps w:val="0"/>
+          <w:strike w:val="0"/>
+          <w:color w:val="000000"/>
+          <w:sz w:val="22"/>
+          <w:szCs w:val="22"/>
+          <w:u w:val="none"/>
+          <w:shd w:fill="auto" w:val="clear"/>
+          <w:vertAlign w:val="baseline"/>
+        </w:rPr>
+      </w:pPr>
+      <w:r>
+        <w:rPr>
+          <w:rFonts w:ascii="Calibri" w:cs="Calibri" w:eastAsia="Calibri" w:hAnsi="Calibri"/>
+          <w:b w:val="0"/>
+          <w:i w:val="0"/>
+          <w:smallCaps w:val="0"/>
+          <w:strike w:val="0"/>
+          <w:color w:val="000000"/>
+          <w:sz w:val="22"/>
+          <w:szCs w:val="22"/>
+          <w:u w:val="none"/>
+          <w:shd w:fill="auto" w:val="clear"/>
+          <w:vertAlign w:val="baseline"/>
+          <w:rtl w:val="0"/>
+        </w:rPr>
+        <w:t xml:space="preserve">Imprimir los patrones</w:t>
+      </w:r>
+    </w:p>
+    <w:p>
+      <w:pPr>
+        <w:rPr/>
       </w:pPr>
       <w:r>
         <w:rPr>
@@ -5278,7 +4802,7 @@
           <wp:inline distB="0" distT="0" distL="0" distR="0">
             <wp:extent cx="5612130" cy="5566410"/>
             <wp:effectExtent b="0" l="0" r="0" t="0"/>
-            <wp:docPr id="11" name="image1.jpg"/>
+            <wp:docPr id="5" name="image1.jpg"/>
             <a:graphic>
               <a:graphicData uri="http://schemas.openxmlformats.org/drawingml/2006/picture">
                 <pic:pic>
@@ -5287,7 +4811,7 @@
                     <pic:cNvPicPr preferRelativeResize="0"/>
                   </pic:nvPicPr>
                   <pic:blipFill>
-                    <a:blip r:embed="rId17"/>
+                    <a:blip r:embed="rId11"/>
                     <a:srcRect b="0" l="0" r="0" t="0"/>
                     <a:stretch>
                       <a:fillRect/>

</xml_diff>

<commit_message>
Entrega de avance de desarrollo
</commit_message>
<xml_diff>
--- a/INFORME PARCIAL INFORMÁTICA 2.docx
+++ b/INFORME PARCIAL INFORMÁTICA 2.docx
@@ -51,7 +51,7 @@
         <w:widowControl w:val="1"/>
         <w:numPr>
           <w:ilvl w:val="0"/>
-          <w:numId w:val="3"/>
+          <w:numId w:val="4"/>
         </w:numPr>
         <w:pBdr>
           <w:top w:space="0" w:sz="0" w:val="nil"/>
@@ -167,7 +167,7 @@
         <w:widowControl w:val="1"/>
         <w:numPr>
           <w:ilvl w:val="0"/>
-          <w:numId w:val="3"/>
+          <w:numId w:val="4"/>
         </w:numPr>
         <w:pBdr>
           <w:top w:space="0" w:sz="0" w:val="nil"/>
@@ -277,7 +277,7 @@
           <wp:inline distB="114300" distT="114300" distL="114300" distR="114300">
             <wp:extent cx="1438275" cy="1495425"/>
             <wp:effectExtent b="0" l="0" r="0" t="0"/>
-            <wp:docPr id="1" name="image1.png"/>
+            <wp:docPr id="2" name="image1.png"/>
             <a:graphic>
               <a:graphicData uri="http://schemas.openxmlformats.org/drawingml/2006/picture">
                 <pic:pic>
@@ -341,12 +341,12 @@
           <wp:inline distB="114300" distT="114300" distL="114300" distR="114300">
             <wp:extent cx="1438275" cy="1495425"/>
             <wp:effectExtent b="0" l="0" r="0" t="0"/>
-            <wp:docPr id="3" name="image2.png"/>
+            <wp:docPr id="4" name="image4.png"/>
             <a:graphic>
               <a:graphicData uri="http://schemas.openxmlformats.org/drawingml/2006/picture">
                 <pic:pic>
                   <pic:nvPicPr>
-                    <pic:cNvPr id="0" name="image2.png"/>
+                    <pic:cNvPr id="0" name="image4.png"/>
                     <pic:cNvPicPr preferRelativeResize="0"/>
                   </pic:nvPicPr>
                   <pic:blipFill>
@@ -422,12 +422,12 @@
           <wp:inline distB="114300" distT="114300" distL="114300" distR="114300">
             <wp:extent cx="1438275" cy="1495425"/>
             <wp:effectExtent b="0" l="0" r="0" t="0"/>
-            <wp:docPr id="2" name="image4.png"/>
+            <wp:docPr id="3" name="image2.png"/>
             <a:graphic>
               <a:graphicData uri="http://schemas.openxmlformats.org/drawingml/2006/picture">
                 <pic:pic>
                   <pic:nvPicPr>
-                    <pic:cNvPr id="0" name="image4.png"/>
+                    <pic:cNvPr id="0" name="image2.png"/>
                     <pic:cNvPicPr preferRelativeResize="0"/>
                   </pic:nvPicPr>
                   <pic:blipFill>
@@ -508,7 +508,7 @@
           <wp:inline distB="114300" distT="114300" distL="114300" distR="114300">
             <wp:extent cx="1438275" cy="1495425"/>
             <wp:effectExtent b="0" l="0" r="0" t="0"/>
-            <wp:docPr id="5" name="image5.png"/>
+            <wp:docPr id="6" name="image5.png"/>
             <a:graphic>
               <a:graphicData uri="http://schemas.openxmlformats.org/drawingml/2006/picture">
                 <pic:pic>
@@ -614,7 +614,7 @@
         <w:widowControl w:val="1"/>
         <w:numPr>
           <w:ilvl w:val="0"/>
-          <w:numId w:val="3"/>
+          <w:numId w:val="4"/>
         </w:numPr>
         <w:pBdr>
           <w:top w:space="0" w:sz="0" w:val="nil"/>
@@ -4020,7 +4020,7 @@
         <w:widowControl w:val="1"/>
         <w:numPr>
           <w:ilvl w:val="0"/>
-          <w:numId w:val="3"/>
+          <w:numId w:val="4"/>
         </w:numPr>
         <w:pBdr>
           <w:top w:space="0" w:sz="0" w:val="nil"/>
@@ -4145,162 +4145,6 @@
     </w:p>
     <w:p>
       <w:pPr>
-        <w:rPr/>
-      </w:pPr>
-      <w:r>
-        <w:rPr>
-          <w:rtl w:val="0"/>
-        </w:rPr>
-        <w:t xml:space="preserve">Preguntas formuladas en el proceso:</w:t>
-      </w:r>
-    </w:p>
-    <w:p>
-      <w:pPr>
-        <w:numPr>
-          <w:ilvl w:val="0"/>
-          <w:numId w:val="4"/>
-        </w:numPr>
-        <w:spacing w:after="0" w:lineRule="auto"/>
-        <w:ind w:left="720" w:hanging="360"/>
-        <w:rPr/>
-      </w:pPr>
-      <w:r>
-        <w:rPr>
-          <w:rtl w:val="0"/>
-        </w:rPr>
-        <w:t xml:space="preserve">¿Qué ventajas tiene la memoria dinámica ante el stack? </w:t>
-      </w:r>
-    </w:p>
-    <w:p>
-      <w:pPr>
-        <w:numPr>
-          <w:ilvl w:val="0"/>
-          <w:numId w:val="4"/>
-        </w:numPr>
-        <w:spacing w:after="0" w:lineRule="auto"/>
-        <w:ind w:left="720" w:hanging="360"/>
-        <w:rPr/>
-      </w:pPr>
-      <w:r>
-        <w:rPr>
-          <w:rtl w:val="0"/>
-        </w:rPr>
-        <w:t xml:space="preserve">¿Para qué su usa el Git-ignore?</w:t>
-      </w:r>
-    </w:p>
-    <w:p>
-      <w:pPr>
-        <w:numPr>
-          <w:ilvl w:val="0"/>
-          <w:numId w:val="4"/>
-        </w:numPr>
-        <w:ind w:left="720" w:hanging="360"/>
-        <w:rPr/>
-      </w:pPr>
-      <w:r>
-        <w:rPr>
-          <w:rtl w:val="0"/>
-        </w:rPr>
-        <w:t xml:space="preserve">¿Cuál es el formato de entrada de los datos para los LED’S?</w:t>
-      </w:r>
-    </w:p>
-    <w:p>
-      <w:pPr>
-        <w:numPr>
-          <w:ilvl w:val="0"/>
-          <w:numId w:val="4"/>
-        </w:numPr>
-        <w:ind w:left="720" w:hanging="360"/>
-        <w:rPr>
-          <w:u w:val="none"/>
-        </w:rPr>
-      </w:pPr>
-      <w:r>
-        <w:rPr>
-          <w:rtl w:val="0"/>
-        </w:rPr>
-        <w:t xml:space="preserve">¿Cómo usar correctamente el integrado 74HC595?</w:t>
-      </w:r>
-      <w:r>
-        <w:rPr>
-          <w:rtl w:val="0"/>
-        </w:rPr>
-      </w:r>
-    </w:p>
-    <w:p>
-      <w:pPr>
-        <w:ind w:left="0" w:firstLine="0"/>
-        <w:rPr/>
-      </w:pPr>
-      <w:r>
-        <w:rPr>
-          <w:rtl w:val="0"/>
-        </w:rPr>
-      </w:r>
-    </w:p>
-    <w:p>
-      <w:pPr>
-        <w:rPr/>
-      </w:pPr>
-      <w:r>
-        <w:rPr>
-          <w:rtl w:val="0"/>
-        </w:rPr>
-        <w:t xml:space="preserve">Acuerdos:</w:t>
-      </w:r>
-    </w:p>
-    <w:p>
-      <w:pPr>
-        <w:numPr>
-          <w:ilvl w:val="0"/>
-          <w:numId w:val="2"/>
-        </w:numPr>
-        <w:spacing w:after="0" w:lineRule="auto"/>
-        <w:ind w:left="720" w:hanging="360"/>
-        <w:rPr/>
-      </w:pPr>
-      <w:r>
-        <w:rPr>
-          <w:rtl w:val="0"/>
-        </w:rPr>
-        <w:t xml:space="preserve">Trabajar de 08:00 -09:00 am y de 08:00 pm-12:00 am en el archivo todos los días</w:t>
-      </w:r>
-    </w:p>
-    <w:p>
-      <w:pPr>
-        <w:numPr>
-          <w:ilvl w:val="0"/>
-          <w:numId w:val="2"/>
-        </w:numPr>
-        <w:spacing w:after="0" w:lineRule="auto"/>
-        <w:ind w:left="720" w:hanging="360"/>
-        <w:rPr/>
-      </w:pPr>
-      <w:r>
-        <w:rPr>
-          <w:rtl w:val="0"/>
-        </w:rPr>
-        <w:t xml:space="preserve">Subir el segundo commit a las 11:50 pm todos los días</w:t>
-      </w:r>
-    </w:p>
-    <w:p>
-      <w:pPr>
-        <w:numPr>
-          <w:ilvl w:val="0"/>
-          <w:numId w:val="2"/>
-        </w:numPr>
-        <w:ind w:left="720" w:hanging="360"/>
-        <w:rPr/>
-      </w:pPr>
-      <w:r>
-        <w:rPr>
-          <w:rtl w:val="0"/>
-        </w:rPr>
-        <w:t xml:space="preserve">Realizaremos el vídeo el viernes 22 de septiembre. </w:t>
-      </w:r>
-    </w:p>
-    <w:p>
-      <w:pPr>
         <w:keepNext w:val="0"/>
         <w:keepLines w:val="0"/>
         <w:pageBreakBefore w:val="0"/>
@@ -4322,6 +4166,8 @@
         <w:rPr>
           <w:rtl w:val="0"/>
         </w:rPr>
+        <w:tab/>
+        <w:t xml:space="preserve">En el procedimiento de ensamblaje, a nuestro primer intento, tanto los integrados como los leds sufrieron una sobrecarga y se quemaron. Luego aumentamos el valor de las resistencias aplicadas a cada led y los integrados no se quemaron ni los leds (a excepción de algunos debido a un led tenía mal puesta una conexión). </w:t>
       </w:r>
     </w:p>
     <w:p>
@@ -4347,6 +4193,310 @@
         <w:rPr>
           <w:rtl w:val="0"/>
         </w:rPr>
+      </w:r>
+    </w:p>
+    <w:p>
+      <w:pPr>
+        <w:keepNext w:val="0"/>
+        <w:keepLines w:val="0"/>
+        <w:pageBreakBefore w:val="0"/>
+        <w:widowControl w:val="1"/>
+        <w:pBdr>
+          <w:top w:space="0" w:sz="0" w:val="nil"/>
+          <w:left w:space="0" w:sz="0" w:val="nil"/>
+          <w:bottom w:space="0" w:sz="0" w:val="nil"/>
+          <w:right w:space="0" w:sz="0" w:val="nil"/>
+          <w:between w:space="0" w:sz="0" w:val="nil"/>
+        </w:pBdr>
+        <w:shd w:fill="auto" w:val="clear"/>
+        <w:spacing w:after="0" w:before="0" w:line="259" w:lineRule="auto"/>
+        <w:ind w:right="0"/>
+        <w:jc w:val="left"/>
+        <w:rPr/>
+      </w:pPr>
+      <w:r>
+        <w:rPr/>
+        <w:drawing>
+          <wp:inline distB="114300" distT="114300" distL="114300" distR="114300">
+            <wp:extent cx="5612130" cy="2501900"/>
+            <wp:effectExtent b="0" l="0" r="0" t="0"/>
+            <wp:docPr id="1" name="image6.png"/>
+            <a:graphic>
+              <a:graphicData uri="http://schemas.openxmlformats.org/drawingml/2006/picture">
+                <pic:pic>
+                  <pic:nvPicPr>
+                    <pic:cNvPr id="0" name="image6.png"/>
+                    <pic:cNvPicPr preferRelativeResize="0"/>
+                  </pic:nvPicPr>
+                  <pic:blipFill>
+                    <a:blip r:embed="rId10"/>
+                    <a:srcRect b="0" l="0" r="0" t="0"/>
+                    <a:stretch>
+                      <a:fillRect/>
+                    </a:stretch>
+                  </pic:blipFill>
+                  <pic:spPr>
+                    <a:xfrm>
+                      <a:off x="0" y="0"/>
+                      <a:ext cx="5612130" cy="2501900"/>
+                    </a:xfrm>
+                    <a:prstGeom prst="rect"/>
+                    <a:ln/>
+                  </pic:spPr>
+                </pic:pic>
+              </a:graphicData>
+            </a:graphic>
+          </wp:inline>
+        </w:drawing>
+      </w:r>
+      <w:r>
+        <w:rPr>
+          <w:rtl w:val="0"/>
+        </w:rPr>
+      </w:r>
+    </w:p>
+    <w:p>
+      <w:pPr>
+        <w:keepNext w:val="0"/>
+        <w:keepLines w:val="0"/>
+        <w:pageBreakBefore w:val="0"/>
+        <w:widowControl w:val="1"/>
+        <w:pBdr>
+          <w:top w:space="0" w:sz="0" w:val="nil"/>
+          <w:left w:space="0" w:sz="0" w:val="nil"/>
+          <w:bottom w:space="0" w:sz="0" w:val="nil"/>
+          <w:right w:space="0" w:sz="0" w:val="nil"/>
+          <w:between w:space="0" w:sz="0" w:val="nil"/>
+        </w:pBdr>
+        <w:shd w:fill="auto" w:val="clear"/>
+        <w:spacing w:after="0" w:before="0" w:line="259" w:lineRule="auto"/>
+        <w:ind w:right="0"/>
+        <w:jc w:val="left"/>
+        <w:rPr/>
+      </w:pPr>
+      <w:r>
+        <w:rPr>
+          <w:rtl w:val="0"/>
+        </w:rPr>
+      </w:r>
+    </w:p>
+    <w:p>
+      <w:pPr>
+        <w:rPr/>
+      </w:pPr>
+      <w:r>
+        <w:rPr>
+          <w:rtl w:val="0"/>
+        </w:rPr>
+        <w:t xml:space="preserve">Preguntas formuladas en el proceso:</w:t>
+      </w:r>
+    </w:p>
+    <w:p>
+      <w:pPr>
+        <w:numPr>
+          <w:ilvl w:val="0"/>
+          <w:numId w:val="1"/>
+        </w:numPr>
+        <w:spacing w:after="0" w:lineRule="auto"/>
+        <w:ind w:left="720" w:hanging="360"/>
+        <w:rPr/>
+      </w:pPr>
+      <w:r>
+        <w:rPr>
+          <w:rtl w:val="0"/>
+        </w:rPr>
+        <w:t xml:space="preserve">¿Qué ventajas tiene la memoria dinámica ante el stack? </w:t>
+      </w:r>
+    </w:p>
+    <w:p>
+      <w:pPr>
+        <w:numPr>
+          <w:ilvl w:val="0"/>
+          <w:numId w:val="1"/>
+        </w:numPr>
+        <w:spacing w:after="0" w:lineRule="auto"/>
+        <w:ind w:left="720" w:hanging="360"/>
+        <w:rPr/>
+      </w:pPr>
+      <w:r>
+        <w:rPr>
+          <w:rtl w:val="0"/>
+        </w:rPr>
+        <w:t xml:space="preserve">¿Para qué su usa el Git-ignore?</w:t>
+      </w:r>
+    </w:p>
+    <w:p>
+      <w:pPr>
+        <w:numPr>
+          <w:ilvl w:val="0"/>
+          <w:numId w:val="1"/>
+        </w:numPr>
+        <w:ind w:left="720" w:hanging="360"/>
+        <w:rPr/>
+      </w:pPr>
+      <w:r>
+        <w:rPr>
+          <w:rtl w:val="0"/>
+        </w:rPr>
+        <w:t xml:space="preserve">¿Cuál es el formato de entrada de los datos para los LED’S?</w:t>
+      </w:r>
+    </w:p>
+    <w:p>
+      <w:pPr>
+        <w:numPr>
+          <w:ilvl w:val="0"/>
+          <w:numId w:val="1"/>
+        </w:numPr>
+        <w:ind w:left="720" w:hanging="360"/>
+        <w:rPr>
+          <w:u w:val="none"/>
+        </w:rPr>
+      </w:pPr>
+      <w:r>
+        <w:rPr>
+          <w:rtl w:val="0"/>
+        </w:rPr>
+        <w:t xml:space="preserve">¿Cómo usar correctamente el integrado 74HC595?</w:t>
+      </w:r>
+    </w:p>
+    <w:p>
+      <w:pPr>
+        <w:numPr>
+          <w:ilvl w:val="0"/>
+          <w:numId w:val="1"/>
+        </w:numPr>
+        <w:ind w:left="720" w:hanging="360"/>
+        <w:rPr>
+          <w:u w:val="none"/>
+        </w:rPr>
+      </w:pPr>
+      <w:r>
+        <w:rPr>
+          <w:rtl w:val="0"/>
+        </w:rPr>
+        <w:t xml:space="preserve">¿Cómo calcular la resistencia para que la matriz de leds genere el mayor brillo posible?</w:t>
+      </w:r>
+    </w:p>
+    <w:p>
+      <w:pPr>
+        <w:ind w:left="0" w:firstLine="0"/>
+        <w:rPr/>
+      </w:pPr>
+      <w:r>
+        <w:rPr>
+          <w:rtl w:val="0"/>
+        </w:rPr>
+      </w:r>
+    </w:p>
+    <w:p>
+      <w:pPr>
+        <w:rPr/>
+      </w:pPr>
+      <w:r>
+        <w:rPr>
+          <w:rtl w:val="0"/>
+        </w:rPr>
+        <w:t xml:space="preserve">Acuerdos:</w:t>
+      </w:r>
+    </w:p>
+    <w:p>
+      <w:pPr>
+        <w:numPr>
+          <w:ilvl w:val="0"/>
+          <w:numId w:val="3"/>
+        </w:numPr>
+        <w:spacing w:after="0" w:lineRule="auto"/>
+        <w:ind w:left="720" w:hanging="360"/>
+        <w:rPr/>
+      </w:pPr>
+      <w:r>
+        <w:rPr>
+          <w:rtl w:val="0"/>
+        </w:rPr>
+        <w:t xml:space="preserve">Trabajar de 08:00 -09:00 am y de 08:00 pm-12:00 am en el archivo todos los días</w:t>
+      </w:r>
+    </w:p>
+    <w:p>
+      <w:pPr>
+        <w:numPr>
+          <w:ilvl w:val="0"/>
+          <w:numId w:val="3"/>
+        </w:numPr>
+        <w:spacing w:after="0" w:lineRule="auto"/>
+        <w:ind w:left="720" w:hanging="360"/>
+        <w:rPr/>
+      </w:pPr>
+      <w:r>
+        <w:rPr>
+          <w:rtl w:val="0"/>
+        </w:rPr>
+        <w:t xml:space="preserve">Subir el segundo commit a las 11:50 pm todos los días</w:t>
+      </w:r>
+    </w:p>
+    <w:p>
+      <w:pPr>
+        <w:numPr>
+          <w:ilvl w:val="0"/>
+          <w:numId w:val="3"/>
+        </w:numPr>
+        <w:ind w:left="720" w:hanging="360"/>
+        <w:rPr/>
+      </w:pPr>
+      <w:r>
+        <w:rPr>
+          <w:rtl w:val="0"/>
+        </w:rPr>
+        <w:t xml:space="preserve">Realizaremos el vídeo el viernes 22 de septiembre. </w:t>
+      </w:r>
+    </w:p>
+    <w:p>
+      <w:pPr>
+        <w:keepNext w:val="0"/>
+        <w:keepLines w:val="0"/>
+        <w:pageBreakBefore w:val="0"/>
+        <w:widowControl w:val="1"/>
+        <w:pBdr>
+          <w:top w:space="0" w:sz="0" w:val="nil"/>
+          <w:left w:space="0" w:sz="0" w:val="nil"/>
+          <w:bottom w:space="0" w:sz="0" w:val="nil"/>
+          <w:right w:space="0" w:sz="0" w:val="nil"/>
+          <w:between w:space="0" w:sz="0" w:val="nil"/>
+        </w:pBdr>
+        <w:shd w:fill="auto" w:val="clear"/>
+        <w:spacing w:after="0" w:before="0" w:line="259" w:lineRule="auto"/>
+        <w:ind w:right="0"/>
+        <w:jc w:val="left"/>
+        <w:rPr/>
+      </w:pPr>
+      <w:r>
+        <w:rPr>
+          <w:rtl w:val="0"/>
+        </w:rPr>
+      </w:r>
+    </w:p>
+    <w:p>
+      <w:pPr>
+        <w:keepNext w:val="0"/>
+        <w:keepLines w:val="0"/>
+        <w:pageBreakBefore w:val="0"/>
+        <w:widowControl w:val="1"/>
+        <w:pBdr>
+          <w:top w:space="0" w:sz="0" w:val="nil"/>
+          <w:left w:space="0" w:sz="0" w:val="nil"/>
+          <w:bottom w:space="0" w:sz="0" w:val="nil"/>
+          <w:right w:space="0" w:sz="0" w:val="nil"/>
+          <w:between w:space="0" w:sz="0" w:val="nil"/>
+        </w:pBdr>
+        <w:shd w:fill="auto" w:val="clear"/>
+        <w:spacing w:after="0" w:before="0" w:line="259" w:lineRule="auto"/>
+        <w:ind w:right="0"/>
+        <w:jc w:val="left"/>
+        <w:rPr/>
+      </w:pPr>
+      <w:r>
+        <w:rPr>
+          <w:rtl w:val="0"/>
+        </w:rPr>
         <w:tab/>
       </w:r>
     </w:p>
@@ -4358,7 +4508,7 @@
         <w:widowControl w:val="1"/>
         <w:numPr>
           <w:ilvl w:val="0"/>
-          <w:numId w:val="3"/>
+          <w:numId w:val="4"/>
         </w:numPr>
         <w:pBdr>
           <w:top w:space="0" w:sz="0" w:val="nil"/>
@@ -4471,7 +4621,7 @@
         </w:rPr>
         <w:t xml:space="preserve">Enlace al proyecto en tinkercard: </w:t>
       </w:r>
-      <w:hyperlink r:id="rId10">
+      <w:hyperlink r:id="rId11">
         <w:r>
           <w:rPr>
             <w:color w:val="0563c1"/>
@@ -4506,7 +4656,7 @@
         <w:widowControl w:val="1"/>
         <w:numPr>
           <w:ilvl w:val="0"/>
-          <w:numId w:val="1"/>
+          <w:numId w:val="2"/>
         </w:numPr>
         <w:pBdr>
           <w:top w:space="0" w:sz="0" w:val="nil"/>
@@ -4557,7 +4707,7 @@
         <w:widowControl w:val="1"/>
         <w:numPr>
           <w:ilvl w:val="0"/>
-          <w:numId w:val="1"/>
+          <w:numId w:val="2"/>
         </w:numPr>
         <w:pBdr>
           <w:top w:space="0" w:sz="0" w:val="nil"/>
@@ -4608,7 +4758,7 @@
         <w:widowControl w:val="1"/>
         <w:numPr>
           <w:ilvl w:val="0"/>
-          <w:numId w:val="1"/>
+          <w:numId w:val="2"/>
         </w:numPr>
         <w:pBdr>
           <w:top w:space="0" w:sz="0" w:val="nil"/>
@@ -4659,7 +4809,7 @@
         <w:widowControl w:val="1"/>
         <w:numPr>
           <w:ilvl w:val="0"/>
-          <w:numId w:val="1"/>
+          <w:numId w:val="2"/>
         </w:numPr>
         <w:pBdr>
           <w:top w:space="0" w:sz="0" w:val="nil"/>
@@ -4777,7 +4927,7 @@
           <wp:inline distB="0" distT="0" distL="0" distR="0">
             <wp:extent cx="5595947" cy="5553393"/>
             <wp:effectExtent b="0" l="0" r="0" t="0"/>
-            <wp:docPr id="4" name="image3.jpg"/>
+            <wp:docPr id="5" name="image3.jpg"/>
             <a:graphic>
               <a:graphicData uri="http://schemas.openxmlformats.org/drawingml/2006/picture">
                 <pic:pic>
@@ -4786,7 +4936,7 @@
                     <pic:cNvPicPr preferRelativeResize="0"/>
                   </pic:nvPicPr>
                   <pic:blipFill>
-                    <a:blip r:embed="rId11"/>
+                    <a:blip r:embed="rId12"/>
                     <a:srcRect b="0" l="0" r="0" t="0"/>
                     <a:stretch>
                       <a:fillRect/>

</xml_diff>

<commit_message>
Avance entrega final: Redefiniciones y resultados
</commit_message>
<xml_diff>
--- a/INFORME PARCIAL INFORMÁTICA 2.docx
+++ b/INFORME PARCIAL INFORMÁTICA 2.docx
@@ -277,12 +277,12 @@
           <wp:inline distB="114300" distT="114300" distL="114300" distR="114300">
             <wp:extent cx="1438275" cy="1495425"/>
             <wp:effectExtent b="0" l="0" r="0" t="0"/>
-            <wp:docPr id="2" name="image1.png"/>
+            <wp:docPr id="2" name="image4.png"/>
             <a:graphic>
               <a:graphicData uri="http://schemas.openxmlformats.org/drawingml/2006/picture">
                 <pic:pic>
                   <pic:nvPicPr>
-                    <pic:cNvPr id="0" name="image1.png"/>
+                    <pic:cNvPr id="0" name="image4.png"/>
                     <pic:cNvPicPr preferRelativeResize="0"/>
                   </pic:nvPicPr>
                   <pic:blipFill>
@@ -341,12 +341,12 @@
           <wp:inline distB="114300" distT="114300" distL="114300" distR="114300">
             <wp:extent cx="1438275" cy="1495425"/>
             <wp:effectExtent b="0" l="0" r="0" t="0"/>
-            <wp:docPr id="4" name="image4.png"/>
+            <wp:docPr id="4" name="image1.png"/>
             <a:graphic>
               <a:graphicData uri="http://schemas.openxmlformats.org/drawingml/2006/picture">
                 <pic:pic>
                   <pic:nvPicPr>
-                    <pic:cNvPr id="0" name="image4.png"/>
+                    <pic:cNvPr id="0" name="image1.png"/>
                     <pic:cNvPicPr preferRelativeResize="0"/>
                   </pic:nvPicPr>
                   <pic:blipFill>
@@ -422,12 +422,12 @@
           <wp:inline distB="114300" distT="114300" distL="114300" distR="114300">
             <wp:extent cx="1438275" cy="1495425"/>
             <wp:effectExtent b="0" l="0" r="0" t="0"/>
-            <wp:docPr id="3" name="image2.png"/>
+            <wp:docPr id="3" name="image3.png"/>
             <a:graphic>
               <a:graphicData uri="http://schemas.openxmlformats.org/drawingml/2006/picture">
                 <pic:pic>
                   <pic:nvPicPr>
-                    <pic:cNvPr id="0" name="image2.png"/>
+                    <pic:cNvPr id="0" name="image3.png"/>
                     <pic:cNvPicPr preferRelativeResize="0"/>
                   </pic:nvPicPr>
                   <pic:blipFill>
@@ -4215,17 +4215,147 @@
         <w:rPr/>
       </w:pPr>
       <w:r>
+        <w:rPr>
+          <w:rtl w:val="0"/>
+        </w:rPr>
+        <w:tab/>
+        <w:t xml:space="preserve">Luego de probar con detenimiento las propiedades y las características del integrado, nos dimos cuenta de que el generar los patrones solicitados era más sencillo y estaba más alejado de cualquier código que se nos hubiera ocurrido. Por tanto, tuvimos que adecuarnos rápidamente al tipo de dinámica que presentaba el sistema a diferencia de de la dinámica que inocentemente estábamos planteando.</w:t>
+      </w:r>
+    </w:p>
+    <w:p>
+      <w:pPr>
+        <w:keepNext w:val="0"/>
+        <w:keepLines w:val="0"/>
+        <w:pageBreakBefore w:val="0"/>
+        <w:widowControl w:val="1"/>
+        <w:pBdr>
+          <w:top w:space="0" w:sz="0" w:val="nil"/>
+          <w:left w:space="0" w:sz="0" w:val="nil"/>
+          <w:bottom w:space="0" w:sz="0" w:val="nil"/>
+          <w:right w:space="0" w:sz="0" w:val="nil"/>
+          <w:between w:space="0" w:sz="0" w:val="nil"/>
+        </w:pBdr>
+        <w:shd w:fill="auto" w:val="clear"/>
+        <w:spacing w:after="0" w:before="0" w:line="259" w:lineRule="auto"/>
+        <w:ind w:right="0"/>
+        <w:jc w:val="left"/>
+        <w:rPr/>
+      </w:pPr>
+      <w:r>
+        <w:rPr>
+          <w:rtl w:val="0"/>
+        </w:rPr>
+      </w:r>
+    </w:p>
+    <w:p>
+      <w:pPr>
+        <w:keepNext w:val="0"/>
+        <w:keepLines w:val="0"/>
+        <w:pageBreakBefore w:val="0"/>
+        <w:widowControl w:val="1"/>
+        <w:pBdr>
+          <w:top w:space="0" w:sz="0" w:val="nil"/>
+          <w:left w:space="0" w:sz="0" w:val="nil"/>
+          <w:bottom w:space="0" w:sz="0" w:val="nil"/>
+          <w:right w:space="0" w:sz="0" w:val="nil"/>
+          <w:between w:space="0" w:sz="0" w:val="nil"/>
+        </w:pBdr>
+        <w:shd w:fill="auto" w:val="clear"/>
+        <w:spacing w:after="0" w:before="0" w:line="259" w:lineRule="auto"/>
+        <w:ind w:right="0"/>
+        <w:jc w:val="left"/>
+        <w:rPr/>
+      </w:pPr>
+      <w:r>
+        <w:rPr>
+          <w:rtl w:val="0"/>
+        </w:rPr>
+        <w:tab/>
+        <w:t xml:space="preserve">Acerca de esas mismas características, aprendimos cómo funcionan a nivel de efectos ópticos las salidas en paralelo de los 74HC595, y de inmediato pudimos visualizar el tipo de patrón que nos ofrecía esta herramienta. Después de comprender mejor cómo enviar y a dónde enviar cada dato mediante el serial, nos dedicamos a re-diseñar los patrones (siendo impresiones estáticas que podían ir dentro de una función de manera que pudieran llamarse cuando fueran solicitadas por el usuario) y a pensar el modelo de funcionamiento de las entradas que el usuario debía ingresar para ver la imagen que él quisiera.</w:t>
+      </w:r>
+    </w:p>
+    <w:p>
+      <w:pPr>
+        <w:keepNext w:val="0"/>
+        <w:keepLines w:val="0"/>
+        <w:pageBreakBefore w:val="0"/>
+        <w:widowControl w:val="1"/>
+        <w:pBdr>
+          <w:top w:space="0" w:sz="0" w:val="nil"/>
+          <w:left w:space="0" w:sz="0" w:val="nil"/>
+          <w:bottom w:space="0" w:sz="0" w:val="nil"/>
+          <w:right w:space="0" w:sz="0" w:val="nil"/>
+          <w:between w:space="0" w:sz="0" w:val="nil"/>
+        </w:pBdr>
+        <w:shd w:fill="auto" w:val="clear"/>
+        <w:spacing w:after="0" w:before="0" w:line="259" w:lineRule="auto"/>
+        <w:ind w:right="0"/>
+        <w:jc w:val="left"/>
+        <w:rPr/>
+      </w:pPr>
+      <w:r>
+        <w:rPr>
+          <w:rtl w:val="0"/>
+        </w:rPr>
+        <w:t xml:space="preserve"> </w:t>
+      </w:r>
+    </w:p>
+    <w:p>
+      <w:pPr>
+        <w:keepNext w:val="0"/>
+        <w:keepLines w:val="0"/>
+        <w:pageBreakBefore w:val="0"/>
+        <w:widowControl w:val="1"/>
+        <w:pBdr>
+          <w:top w:space="0" w:sz="0" w:val="nil"/>
+          <w:left w:space="0" w:sz="0" w:val="nil"/>
+          <w:bottom w:space="0" w:sz="0" w:val="nil"/>
+          <w:right w:space="0" w:sz="0" w:val="nil"/>
+          <w:between w:space="0" w:sz="0" w:val="nil"/>
+        </w:pBdr>
+        <w:shd w:fill="auto" w:val="clear"/>
+        <w:spacing w:after="0" w:before="0" w:line="259" w:lineRule="auto"/>
+        <w:ind w:right="0"/>
+        <w:jc w:val="left"/>
+        <w:rPr/>
+      </w:pPr>
+      <w:r>
+        <w:rPr>
+          <w:rtl w:val="0"/>
+        </w:rPr>
+      </w:r>
+    </w:p>
+    <w:p>
+      <w:pPr>
+        <w:keepNext w:val="0"/>
+        <w:keepLines w:val="0"/>
+        <w:pageBreakBefore w:val="0"/>
+        <w:widowControl w:val="1"/>
+        <w:pBdr>
+          <w:top w:space="0" w:sz="0" w:val="nil"/>
+          <w:left w:space="0" w:sz="0" w:val="nil"/>
+          <w:bottom w:space="0" w:sz="0" w:val="nil"/>
+          <w:right w:space="0" w:sz="0" w:val="nil"/>
+          <w:between w:space="0" w:sz="0" w:val="nil"/>
+        </w:pBdr>
+        <w:shd w:fill="auto" w:val="clear"/>
+        <w:spacing w:after="0" w:before="0" w:line="259" w:lineRule="auto"/>
+        <w:ind w:right="0"/>
+        <w:jc w:val="left"/>
+        <w:rPr/>
+      </w:pPr>
+      <w:r>
         <w:rPr/>
         <w:drawing>
           <wp:inline distB="114300" distT="114300" distL="114300" distR="114300">
             <wp:extent cx="5612130" cy="2501900"/>
             <wp:effectExtent b="0" l="0" r="0" t="0"/>
-            <wp:docPr id="1" name="image6.png"/>
+            <wp:docPr id="1" name="image2.png"/>
             <a:graphic>
               <a:graphicData uri="http://schemas.openxmlformats.org/drawingml/2006/picture">
                 <pic:pic>
                   <pic:nvPicPr>
-                    <pic:cNvPr id="0" name="image6.png"/>
+                    <pic:cNvPr id="0" name="image2.png"/>
                     <pic:cNvPicPr preferRelativeResize="0"/>
                   </pic:nvPicPr>
                   <pic:blipFill>
@@ -4379,6 +4509,96 @@
     </w:p>
     <w:p>
       <w:pPr>
+        <w:numPr>
+          <w:ilvl w:val="0"/>
+          <w:numId w:val="1"/>
+        </w:numPr>
+        <w:ind w:left="720" w:hanging="360"/>
+        <w:rPr>
+          <w:u w:val="none"/>
+        </w:rPr>
+      </w:pPr>
+      <w:r>
+        <w:rPr>
+          <w:rtl w:val="0"/>
+        </w:rPr>
+        <w:t xml:space="preserve">¿Cómo pedirle al usuario que ingrese un dato?</w:t>
+      </w:r>
+    </w:p>
+    <w:p>
+      <w:pPr>
+        <w:numPr>
+          <w:ilvl w:val="0"/>
+          <w:numId w:val="1"/>
+        </w:numPr>
+        <w:ind w:left="720" w:hanging="360"/>
+        <w:rPr>
+          <w:u w:val="none"/>
+        </w:rPr>
+      </w:pPr>
+      <w:r>
+        <w:rPr>
+          <w:rtl w:val="0"/>
+        </w:rPr>
+        <w:t xml:space="preserve">¿Cuáles son las distintas formas de estructurar un integrado? ¿En qué afecta esto a las salidas de datos?</w:t>
+      </w:r>
+    </w:p>
+    <w:p>
+      <w:pPr>
+        <w:numPr>
+          <w:ilvl w:val="0"/>
+          <w:numId w:val="1"/>
+        </w:numPr>
+        <w:ind w:left="720" w:hanging="360"/>
+        <w:rPr>
+          <w:u w:val="none"/>
+        </w:rPr>
+      </w:pPr>
+      <w:r>
+        <w:rPr>
+          <w:rtl w:val="0"/>
+        </w:rPr>
+        <w:t xml:space="preserve">¿Cómo convertir el tiempo de duración de visualización que ingresa el usuario a las unidades que maneja el Arduino?</w:t>
+      </w:r>
+    </w:p>
+    <w:p>
+      <w:pPr>
+        <w:numPr>
+          <w:ilvl w:val="0"/>
+          <w:numId w:val="1"/>
+        </w:numPr>
+        <w:ind w:left="720" w:hanging="360"/>
+        <w:rPr>
+          <w:u w:val="none"/>
+        </w:rPr>
+      </w:pPr>
+      <w:r>
+        <w:rPr>
+          <w:rtl w:val="0"/>
+        </w:rPr>
+        <w:t xml:space="preserve">¿Cómo podemos transponer una matriz en este lenguaje de programación?</w:t>
+      </w:r>
+    </w:p>
+    <w:p>
+      <w:pPr>
+        <w:numPr>
+          <w:ilvl w:val="0"/>
+          <w:numId w:val="1"/>
+        </w:numPr>
+        <w:ind w:left="720" w:hanging="360"/>
+        <w:rPr>
+          <w:u w:val="none"/>
+        </w:rPr>
+      </w:pPr>
+      <w:r>
+        <w:rPr>
+          <w:rtl w:val="0"/>
+        </w:rPr>
+        <w:t xml:space="preserve">¿Cuál es la esencia óptica de la velocidad de la impresión de datos y cómo podemos aprovecharla?</w:t>
+      </w:r>
+    </w:p>
+    <w:p>
+      <w:pPr>
         <w:ind w:left="0" w:firstLine="0"/>
         <w:rPr/>
       </w:pPr>
@@ -4577,6 +4797,31 @@
     </w:p>
     <w:p>
       <w:pPr>
+        <w:rPr/>
+      </w:pPr>
+      <w:r>
+        <w:rPr>
+          <w:rtl w:val="0"/>
+        </w:rPr>
+        <w:tab/>
+        <w:t xml:space="preserve">Sin embargo, a manera de aclaración del concepto (ya que nos dimos cuenta de lo que la anterior propuesta no cubría y re-definimos la estrategia), lo que vamos a hacer es imprimir cada fila independientemente en la matriz (es decir, imprimiremos ocho estados de la matriz) iterando sobre un ciclo </w:t>
+      </w:r>
+      <w:r>
+        <w:rPr>
+          <w:i w:val="1"/>
+          <w:rtl w:val="0"/>
+        </w:rPr>
+        <w:t xml:space="preserve">for</w:t>
+      </w:r>
+      <w:r>
+        <w:rPr>
+          <w:rtl w:val="0"/>
+        </w:rPr>
+        <w:t xml:space="preserve"> para que la velocidad de la impresión del sistema haga lucir una imagen estática, cuando en realidad se está imprimiendo específicamente cada fila con su respectivo patrón (generado por la influencia de las columnas, ya que las filas siempre están encendidas).</w:t>
+      </w:r>
+    </w:p>
+    <w:p>
+      <w:pPr>
         <w:keepNext w:val="0"/>
         <w:keepLines w:val="0"/>
         <w:pageBreakBefore w:val="0"/>
@@ -4927,12 +5172,12 @@
           <wp:inline distB="0" distT="0" distL="0" distR="0">
             <wp:extent cx="5595947" cy="5553393"/>
             <wp:effectExtent b="0" l="0" r="0" t="0"/>
-            <wp:docPr id="5" name="image3.jpg"/>
+            <wp:docPr id="5" name="image6.jpg"/>
             <a:graphic>
               <a:graphicData uri="http://schemas.openxmlformats.org/drawingml/2006/picture">
                 <pic:pic>
                   <pic:nvPicPr>
-                    <pic:cNvPr id="0" name="image3.jpg"/>
+                    <pic:cNvPr id="0" name="image6.jpg"/>
                     <pic:cNvPicPr preferRelativeResize="0"/>
                   </pic:nvPicPr>
                   <pic:blipFill>

</xml_diff>

<commit_message>
Desarrollo del avance de la entrega final
</commit_message>
<xml_diff>
--- a/INFORME PARCIAL INFORMÁTICA 2.docx
+++ b/INFORME PARCIAL INFORMÁTICA 2.docx
@@ -30,17 +30,6 @@
           <w:rtl w:val="0"/>
         </w:rPr>
         <w:t xml:space="preserve">Participantes: David Alejandro Morón Acacio y Luisa María Bohórquez Ardila</w:t>
-      </w:r>
-    </w:p>
-    <w:p>
-      <w:pPr>
-        <w:rPr/>
-      </w:pPr>
-      <w:r>
-        <w:rPr>
-          <w:rtl w:val="0"/>
-        </w:rPr>
-        <w:t xml:space="preserve">Primeros aportes (14/09/2023)</w:t>
       </w:r>
     </w:p>
     <w:p>
@@ -51,7 +40,7 @@
         <w:widowControl w:val="1"/>
         <w:numPr>
           <w:ilvl w:val="0"/>
-          <w:numId w:val="4"/>
+          <w:numId w:val="3"/>
         </w:numPr>
         <w:pBdr>
           <w:top w:space="0" w:sz="0" w:val="nil"/>
@@ -167,7 +156,7 @@
         <w:widowControl w:val="1"/>
         <w:numPr>
           <w:ilvl w:val="0"/>
-          <w:numId w:val="4"/>
+          <w:numId w:val="3"/>
         </w:numPr>
         <w:pBdr>
           <w:top w:space="0" w:sz="0" w:val="nil"/>
@@ -277,12 +266,12 @@
           <wp:inline distB="114300" distT="114300" distL="114300" distR="114300">
             <wp:extent cx="1438275" cy="1495425"/>
             <wp:effectExtent b="0" l="0" r="0" t="0"/>
-            <wp:docPr id="2" name="image4.png"/>
+            <wp:docPr id="2" name="image1.png"/>
             <a:graphic>
               <a:graphicData uri="http://schemas.openxmlformats.org/drawingml/2006/picture">
                 <pic:pic>
                   <pic:nvPicPr>
-                    <pic:cNvPr id="0" name="image4.png"/>
+                    <pic:cNvPr id="0" name="image1.png"/>
                     <pic:cNvPicPr preferRelativeResize="0"/>
                   </pic:nvPicPr>
                   <pic:blipFill>
@@ -341,12 +330,12 @@
           <wp:inline distB="114300" distT="114300" distL="114300" distR="114300">
             <wp:extent cx="1438275" cy="1495425"/>
             <wp:effectExtent b="0" l="0" r="0" t="0"/>
-            <wp:docPr id="4" name="image1.png"/>
+            <wp:docPr id="4" name="image4.png"/>
             <a:graphic>
               <a:graphicData uri="http://schemas.openxmlformats.org/drawingml/2006/picture">
                 <pic:pic>
                   <pic:nvPicPr>
-                    <pic:cNvPr id="0" name="image1.png"/>
+                    <pic:cNvPr id="0" name="image4.png"/>
                     <pic:cNvPicPr preferRelativeResize="0"/>
                   </pic:nvPicPr>
                   <pic:blipFill>
@@ -422,12 +411,12 @@
           <wp:inline distB="114300" distT="114300" distL="114300" distR="114300">
             <wp:extent cx="1438275" cy="1495425"/>
             <wp:effectExtent b="0" l="0" r="0" t="0"/>
-            <wp:docPr id="3" name="image3.png"/>
+            <wp:docPr id="3" name="image6.png"/>
             <a:graphic>
               <a:graphicData uri="http://schemas.openxmlformats.org/drawingml/2006/picture">
                 <pic:pic>
                   <pic:nvPicPr>
-                    <pic:cNvPr id="0" name="image3.png"/>
+                    <pic:cNvPr id="0" name="image6.png"/>
                     <pic:cNvPicPr preferRelativeResize="0"/>
                   </pic:nvPicPr>
                   <pic:blipFill>
@@ -508,12 +497,12 @@
           <wp:inline distB="114300" distT="114300" distL="114300" distR="114300">
             <wp:extent cx="1438275" cy="1495425"/>
             <wp:effectExtent b="0" l="0" r="0" t="0"/>
-            <wp:docPr id="6" name="image5.png"/>
+            <wp:docPr id="6" name="image3.png"/>
             <a:graphic>
               <a:graphicData uri="http://schemas.openxmlformats.org/drawingml/2006/picture">
                 <pic:pic>
                   <pic:nvPicPr>
-                    <pic:cNvPr id="0" name="image5.png"/>
+                    <pic:cNvPr id="0" name="image3.png"/>
                     <pic:cNvPicPr preferRelativeResize="0"/>
                   </pic:nvPicPr>
                   <pic:blipFill>
@@ -608,13 +597,52 @@
     </w:p>
     <w:p>
       <w:pPr>
+        <w:jc w:val="left"/>
+        <w:rPr/>
+      </w:pPr>
+      <w:r>
+        <w:rPr>
+          <w:rtl w:val="0"/>
+        </w:rPr>
+        <w:tab/>
+        <w:t xml:space="preserve">Nótese que fueron nuestras primeras ideas sin tener el conocimiento suficiente del sistema sobre el que íbamos a trabajar. Luego de tener la claridad pertinente al respecto, concluimos que el único esquema que debemos definir es el de producir el efecto visual mediante un ciclo </w:t>
+      </w:r>
+      <w:r>
+        <w:rPr>
+          <w:i w:val="1"/>
+          <w:rtl w:val="0"/>
+        </w:rPr>
+        <w:t xml:space="preserve">for</w:t>
+      </w:r>
+      <w:r>
+        <w:rPr>
+          <w:rtl w:val="0"/>
+        </w:rPr>
+        <w:t xml:space="preserve"> al encender todas las filas y apagar cada led enviando un pulso a los leds mediante las columnas, y diseñar las figuras a partir de matrices, las cuales iterarán en el ciclo </w:t>
+      </w:r>
+      <w:r>
+        <w:rPr>
+          <w:i w:val="1"/>
+          <w:rtl w:val="0"/>
+        </w:rPr>
+        <w:t xml:space="preserve">for</w:t>
+      </w:r>
+      <w:r>
+        <w:rPr>
+          <w:rtl w:val="0"/>
+        </w:rPr>
+        <w:t xml:space="preserve">, y sus datos entrarán por el serial y saldrán en paralelo gracias al 74HC595</w:t>
+      </w:r>
+    </w:p>
+    <w:p>
+      <w:pPr>
         <w:keepNext w:val="0"/>
         <w:keepLines w:val="0"/>
         <w:pageBreakBefore w:val="0"/>
         <w:widowControl w:val="1"/>
         <w:numPr>
           <w:ilvl w:val="0"/>
-          <w:numId w:val="4"/>
+          <w:numId w:val="3"/>
         </w:numPr>
         <w:pBdr>
           <w:top w:space="0" w:sz="0" w:val="nil"/>
@@ -655,6 +683,34 @@
           <w:rtl w:val="0"/>
         </w:rPr>
         <w:t xml:space="preserve">Algoritmos implementados</w:t>
+      </w:r>
+    </w:p>
+    <w:p>
+      <w:pPr>
+        <w:keepNext w:val="0"/>
+        <w:keepLines w:val="0"/>
+        <w:pageBreakBefore w:val="0"/>
+        <w:widowControl w:val="1"/>
+        <w:pBdr>
+          <w:top w:space="0" w:sz="0" w:val="nil"/>
+          <w:left w:space="0" w:sz="0" w:val="nil"/>
+          <w:bottom w:space="0" w:sz="0" w:val="nil"/>
+          <w:right w:space="0" w:sz="0" w:val="nil"/>
+          <w:between w:space="0" w:sz="0" w:val="nil"/>
+        </w:pBdr>
+        <w:shd w:fill="auto" w:val="clear"/>
+        <w:spacing w:after="0" w:before="0" w:line="259" w:lineRule="auto"/>
+        <w:ind w:left="720" w:right="0" w:firstLine="0"/>
+        <w:jc w:val="left"/>
+        <w:rPr>
+          <w:b w:val="1"/>
+          <w:i w:val="1"/>
+        </w:rPr>
+      </w:pPr>
+      <w:r>
+        <w:rPr>
+          <w:rtl w:val="0"/>
+        </w:rPr>
       </w:r>
     </w:p>
     <w:p>
@@ -674,7 +730,41 @@
         <w:spacing w:after="0" w:before="0" w:line="259" w:lineRule="auto"/>
         <w:ind w:right="0"/>
         <w:jc w:val="left"/>
-        <w:rPr/>
+        <w:rPr>
+          <w:b w:val="1"/>
+          <w:i w:val="1"/>
+        </w:rPr>
+      </w:pPr>
+      <w:r>
+        <w:rPr>
+          <w:b w:val="1"/>
+          <w:i w:val="1"/>
+          <w:rtl w:val="0"/>
+        </w:rPr>
+        <w:t xml:space="preserve">Ideas iniciales:</w:t>
+      </w:r>
+    </w:p>
+    <w:p>
+      <w:pPr>
+        <w:keepNext w:val="0"/>
+        <w:keepLines w:val="0"/>
+        <w:pageBreakBefore w:val="0"/>
+        <w:widowControl w:val="1"/>
+        <w:pBdr>
+          <w:top w:space="0" w:sz="0" w:val="nil"/>
+          <w:left w:space="0" w:sz="0" w:val="nil"/>
+          <w:bottom w:space="0" w:sz="0" w:val="nil"/>
+          <w:right w:space="0" w:sz="0" w:val="nil"/>
+          <w:between w:space="0" w:sz="0" w:val="nil"/>
+        </w:pBdr>
+        <w:shd w:fill="auto" w:val="clear"/>
+        <w:spacing w:after="0" w:before="0" w:line="259" w:lineRule="auto"/>
+        <w:ind w:right="0"/>
+        <w:jc w:val="left"/>
+        <w:rPr>
+          <w:b w:val="1"/>
+          <w:i w:val="1"/>
+        </w:rPr>
       </w:pPr>
       <w:r>
         <w:rPr>
@@ -4018,9 +4108,1226 @@
         <w:keepLines w:val="0"/>
         <w:pageBreakBefore w:val="0"/>
         <w:widowControl w:val="1"/>
+        <w:pBdr>
+          <w:top w:space="0" w:sz="0" w:val="nil"/>
+          <w:left w:space="0" w:sz="0" w:val="nil"/>
+          <w:bottom w:space="0" w:sz="0" w:val="nil"/>
+          <w:right w:space="0" w:sz="0" w:val="nil"/>
+          <w:between w:space="0" w:sz="0" w:val="nil"/>
+        </w:pBdr>
+        <w:shd w:fill="auto" w:val="clear"/>
+        <w:spacing w:after="0" w:before="0" w:line="259" w:lineRule="auto"/>
+        <w:ind w:left="0" w:right="0" w:firstLine="0"/>
+        <w:jc w:val="left"/>
+        <w:rPr>
+          <w:b w:val="1"/>
+          <w:i w:val="1"/>
+        </w:rPr>
+      </w:pPr>
+      <w:r>
+        <w:rPr>
+          <w:rtl w:val="0"/>
+        </w:rPr>
+      </w:r>
+    </w:p>
+    <w:p>
+      <w:pPr>
+        <w:keepNext w:val="0"/>
+        <w:keepLines w:val="0"/>
+        <w:pageBreakBefore w:val="0"/>
+        <w:widowControl w:val="1"/>
+        <w:pBdr>
+          <w:top w:space="0" w:sz="0" w:val="nil"/>
+          <w:left w:space="0" w:sz="0" w:val="nil"/>
+          <w:bottom w:space="0" w:sz="0" w:val="nil"/>
+          <w:right w:space="0" w:sz="0" w:val="nil"/>
+          <w:between w:space="0" w:sz="0" w:val="nil"/>
+        </w:pBdr>
+        <w:shd w:fill="auto" w:val="clear"/>
+        <w:spacing w:after="0" w:before="0" w:line="259" w:lineRule="auto"/>
+        <w:ind w:left="0" w:right="0" w:firstLine="0"/>
+        <w:jc w:val="left"/>
+        <w:rPr/>
+      </w:pPr>
+      <w:r>
+        <w:rPr>
+          <w:b w:val="1"/>
+          <w:i w:val="1"/>
+          <w:rtl w:val="0"/>
+        </w:rPr>
+        <w:t xml:space="preserve">Ideas definitivas</w:t>
+      </w:r>
+      <w:r>
+        <w:rPr>
+          <w:rtl w:val="0"/>
+        </w:rPr>
+      </w:r>
+    </w:p>
+    <w:p>
+      <w:pPr>
+        <w:keepNext w:val="0"/>
+        <w:keepLines w:val="0"/>
+        <w:pageBreakBefore w:val="0"/>
+        <w:widowControl w:val="1"/>
+        <w:pBdr>
+          <w:top w:space="0" w:sz="0" w:val="nil"/>
+          <w:left w:space="0" w:sz="0" w:val="nil"/>
+          <w:bottom w:space="0" w:sz="0" w:val="nil"/>
+          <w:right w:space="0" w:sz="0" w:val="nil"/>
+          <w:between w:space="0" w:sz="0" w:val="nil"/>
+        </w:pBdr>
+        <w:shd w:fill="auto" w:val="clear"/>
+        <w:spacing w:after="0" w:before="0" w:line="259" w:lineRule="auto"/>
+        <w:ind w:left="0" w:right="0" w:firstLine="0"/>
+        <w:jc w:val="left"/>
+        <w:rPr/>
+      </w:pPr>
+      <w:r>
+        <w:rPr>
+          <w:rtl w:val="0"/>
+        </w:rPr>
+      </w:r>
+    </w:p>
+    <w:p>
+      <w:pPr>
+        <w:keepNext w:val="0"/>
+        <w:keepLines w:val="0"/>
+        <w:pageBreakBefore w:val="0"/>
+        <w:widowControl w:val="1"/>
+        <w:pBdr>
+          <w:top w:space="0" w:sz="0" w:val="nil"/>
+          <w:left w:space="0" w:sz="0" w:val="nil"/>
+          <w:bottom w:space="0" w:sz="0" w:val="nil"/>
+          <w:right w:space="0" w:sz="0" w:val="nil"/>
+          <w:between w:space="0" w:sz="0" w:val="nil"/>
+        </w:pBdr>
+        <w:shd w:fill="auto" w:val="clear"/>
+        <w:spacing w:after="0" w:before="0" w:line="259" w:lineRule="auto"/>
+        <w:ind w:left="0" w:right="0" w:firstLine="0"/>
+        <w:jc w:val="left"/>
+        <w:rPr/>
+      </w:pPr>
+      <w:r>
+        <w:rPr>
+          <w:rtl w:val="0"/>
+        </w:rPr>
+      </w:r>
+    </w:p>
+    <w:tbl>
+      <w:tblPr>
+        <w:tblStyle w:val="Table6"/>
+        <w:tblW w:w="8838.0" w:type="dxa"/>
+        <w:jc w:val="left"/>
+        <w:tblBorders>
+          <w:top w:color="000000" w:space="0" w:sz="8" w:val="single"/>
+          <w:left w:color="000000" w:space="0" w:sz="8" w:val="single"/>
+          <w:bottom w:color="000000" w:space="0" w:sz="8" w:val="single"/>
+          <w:right w:color="000000" w:space="0" w:sz="8" w:val="single"/>
+          <w:insideH w:color="000000" w:space="0" w:sz="8" w:val="single"/>
+          <w:insideV w:color="000000" w:space="0" w:sz="8" w:val="single"/>
+        </w:tblBorders>
+        <w:tblLayout w:type="fixed"/>
+        <w:tblLook w:val="0600"/>
+      </w:tblPr>
+      <w:tblGrid>
+        <w:gridCol w:w="8838"/>
+        <w:tblGridChange w:id="0">
+          <w:tblGrid>
+            <w:gridCol w:w="8838"/>
+          </w:tblGrid>
+        </w:tblGridChange>
+      </w:tblGrid>
+      <w:tr>
+        <w:trPr>
+          <w:cantSplit w:val="0"/>
+          <w:tblHeader w:val="0"/>
+        </w:trPr>
+        <w:tc>
+          <w:tcPr>
+            <w:shd w:fill="auto" w:val="clear"/>
+            <w:tcMar>
+              <w:top w:w="100.0" w:type="dxa"/>
+              <w:left w:w="100.0" w:type="dxa"/>
+              <w:bottom w:w="100.0" w:type="dxa"/>
+              <w:right w:w="100.0" w:type="dxa"/>
+            </w:tcMar>
+            <w:vAlign w:val="top"/>
+          </w:tcPr>
+          <w:p>
+            <w:pPr>
+              <w:keepNext w:val="0"/>
+              <w:keepLines w:val="0"/>
+              <w:pageBreakBefore w:val="0"/>
+              <w:widowControl w:val="0"/>
+              <w:pBdr>
+                <w:top w:space="0" w:sz="0" w:val="nil"/>
+                <w:left w:space="0" w:sz="0" w:val="nil"/>
+                <w:bottom w:space="0" w:sz="0" w:val="nil"/>
+                <w:right w:space="0" w:sz="0" w:val="nil"/>
+                <w:between w:space="0" w:sz="0" w:val="nil"/>
+              </w:pBdr>
+              <w:shd w:fill="auto" w:val="clear"/>
+              <w:spacing w:after="0" w:before="0" w:line="240" w:lineRule="auto"/>
+              <w:ind w:left="0" w:right="0" w:firstLine="0"/>
+              <w:jc w:val="left"/>
+              <w:rPr/>
+            </w:pPr>
+            <w:r>
+              <w:rPr>
+                <w:rtl w:val="0"/>
+              </w:rPr>
+              <w:t xml:space="preserve">//Definir nuestro setup </w:t>
+            </w:r>
+          </w:p>
+          <w:p>
+            <w:pPr>
+              <w:keepNext w:val="0"/>
+              <w:keepLines w:val="0"/>
+              <w:pageBreakBefore w:val="0"/>
+              <w:widowControl w:val="0"/>
+              <w:pBdr>
+                <w:top w:space="0" w:sz="0" w:val="nil"/>
+                <w:left w:space="0" w:sz="0" w:val="nil"/>
+                <w:bottom w:space="0" w:sz="0" w:val="nil"/>
+                <w:right w:space="0" w:sz="0" w:val="nil"/>
+                <w:between w:space="0" w:sz="0" w:val="nil"/>
+              </w:pBdr>
+              <w:shd w:fill="auto" w:val="clear"/>
+              <w:spacing w:after="0" w:before="0" w:line="240" w:lineRule="auto"/>
+              <w:ind w:left="0" w:right="0" w:firstLine="0"/>
+              <w:jc w:val="left"/>
+              <w:rPr/>
+            </w:pPr>
+            <w:r>
+              <w:rPr>
+                <w:rtl w:val="0"/>
+              </w:rPr>
+              <w:t xml:space="preserve">void setup()</w:t>
+            </w:r>
+          </w:p>
+          <w:p>
+            <w:pPr>
+              <w:keepNext w:val="0"/>
+              <w:keepLines w:val="0"/>
+              <w:pageBreakBefore w:val="0"/>
+              <w:widowControl w:val="0"/>
+              <w:pBdr>
+                <w:top w:space="0" w:sz="0" w:val="nil"/>
+                <w:left w:space="0" w:sz="0" w:val="nil"/>
+                <w:bottom w:space="0" w:sz="0" w:val="nil"/>
+                <w:right w:space="0" w:sz="0" w:val="nil"/>
+                <w:between w:space="0" w:sz="0" w:val="nil"/>
+              </w:pBdr>
+              <w:shd w:fill="auto" w:val="clear"/>
+              <w:spacing w:after="0" w:before="0" w:line="240" w:lineRule="auto"/>
+              <w:ind w:left="0" w:right="0" w:firstLine="0"/>
+              <w:jc w:val="left"/>
+              <w:rPr/>
+            </w:pPr>
+            <w:r>
+              <w:rPr>
+                <w:rtl w:val="0"/>
+              </w:rPr>
+              <w:t xml:space="preserve">{</w:t>
+            </w:r>
+          </w:p>
+          <w:p>
+            <w:pPr>
+              <w:keepNext w:val="0"/>
+              <w:keepLines w:val="0"/>
+              <w:pageBreakBefore w:val="0"/>
+              <w:widowControl w:val="0"/>
+              <w:pBdr>
+                <w:top w:space="0" w:sz="0" w:val="nil"/>
+                <w:left w:space="0" w:sz="0" w:val="nil"/>
+                <w:bottom w:space="0" w:sz="0" w:val="nil"/>
+                <w:right w:space="0" w:sz="0" w:val="nil"/>
+                <w:between w:space="0" w:sz="0" w:val="nil"/>
+              </w:pBdr>
+              <w:shd w:fill="auto" w:val="clear"/>
+              <w:spacing w:after="0" w:before="0" w:line="240" w:lineRule="auto"/>
+              <w:ind w:left="0" w:right="0" w:firstLine="0"/>
+              <w:jc w:val="left"/>
+              <w:rPr/>
+            </w:pPr>
+            <w:r>
+              <w:rPr>
+                <w:rtl w:val="0"/>
+              </w:rPr>
+              <w:t xml:space="preserve">  Serial.begin(9600);</w:t>
+            </w:r>
+          </w:p>
+          <w:p>
+            <w:pPr>
+              <w:keepNext w:val="0"/>
+              <w:keepLines w:val="0"/>
+              <w:pageBreakBefore w:val="0"/>
+              <w:widowControl w:val="0"/>
+              <w:pBdr>
+                <w:top w:space="0" w:sz="0" w:val="nil"/>
+                <w:left w:space="0" w:sz="0" w:val="nil"/>
+                <w:bottom w:space="0" w:sz="0" w:val="nil"/>
+                <w:right w:space="0" w:sz="0" w:val="nil"/>
+                <w:between w:space="0" w:sz="0" w:val="nil"/>
+              </w:pBdr>
+              <w:shd w:fill="auto" w:val="clear"/>
+              <w:spacing w:after="0" w:before="0" w:line="240" w:lineRule="auto"/>
+              <w:ind w:left="0" w:right="0" w:firstLine="0"/>
+              <w:jc w:val="left"/>
+              <w:rPr/>
+            </w:pPr>
+            <w:r>
+              <w:rPr>
+                <w:rtl w:val="0"/>
+              </w:rPr>
+              <w:t xml:space="preserve">  // 74HC595</w:t>
+            </w:r>
+          </w:p>
+          <w:p>
+            <w:pPr>
+              <w:keepNext w:val="0"/>
+              <w:keepLines w:val="0"/>
+              <w:pageBreakBefore w:val="0"/>
+              <w:widowControl w:val="0"/>
+              <w:pBdr>
+                <w:top w:space="0" w:sz="0" w:val="nil"/>
+                <w:left w:space="0" w:sz="0" w:val="nil"/>
+                <w:bottom w:space="0" w:sz="0" w:val="nil"/>
+                <w:right w:space="0" w:sz="0" w:val="nil"/>
+                <w:between w:space="0" w:sz="0" w:val="nil"/>
+              </w:pBdr>
+              <w:shd w:fill="auto" w:val="clear"/>
+              <w:spacing w:after="0" w:before="0" w:line="240" w:lineRule="auto"/>
+              <w:ind w:left="0" w:right="0" w:firstLine="0"/>
+              <w:jc w:val="left"/>
+              <w:rPr/>
+            </w:pPr>
+            <w:r>
+              <w:rPr>
+                <w:rtl w:val="0"/>
+              </w:rPr>
+              <w:t xml:space="preserve">  pinMode(data, OUTPUT); // data</w:t>
+            </w:r>
+          </w:p>
+          <w:p>
+            <w:pPr>
+              <w:keepNext w:val="0"/>
+              <w:keepLines w:val="0"/>
+              <w:pageBreakBefore w:val="0"/>
+              <w:widowControl w:val="0"/>
+              <w:pBdr>
+                <w:top w:space="0" w:sz="0" w:val="nil"/>
+                <w:left w:space="0" w:sz="0" w:val="nil"/>
+                <w:bottom w:space="0" w:sz="0" w:val="nil"/>
+                <w:right w:space="0" w:sz="0" w:val="nil"/>
+                <w:between w:space="0" w:sz="0" w:val="nil"/>
+              </w:pBdr>
+              <w:shd w:fill="auto" w:val="clear"/>
+              <w:spacing w:after="0" w:before="0" w:line="240" w:lineRule="auto"/>
+              <w:ind w:left="0" w:right="0" w:firstLine="0"/>
+              <w:jc w:val="left"/>
+              <w:rPr/>
+            </w:pPr>
+            <w:r>
+              <w:rPr>
+                <w:rtl w:val="0"/>
+              </w:rPr>
+              <w:t xml:space="preserve">  pinMode(store, OUTPUT); // store</w:t>
+            </w:r>
+          </w:p>
+          <w:p>
+            <w:pPr>
+              <w:keepNext w:val="0"/>
+              <w:keepLines w:val="0"/>
+              <w:pageBreakBefore w:val="0"/>
+              <w:widowControl w:val="0"/>
+              <w:pBdr>
+                <w:top w:space="0" w:sz="0" w:val="nil"/>
+                <w:left w:space="0" w:sz="0" w:val="nil"/>
+                <w:bottom w:space="0" w:sz="0" w:val="nil"/>
+                <w:right w:space="0" w:sz="0" w:val="nil"/>
+                <w:between w:space="0" w:sz="0" w:val="nil"/>
+              </w:pBdr>
+              <w:shd w:fill="auto" w:val="clear"/>
+              <w:spacing w:after="0" w:before="0" w:line="240" w:lineRule="auto"/>
+              <w:ind w:left="0" w:right="0" w:firstLine="0"/>
+              <w:jc w:val="left"/>
+              <w:rPr/>
+            </w:pPr>
+            <w:r>
+              <w:rPr>
+                <w:rtl w:val="0"/>
+              </w:rPr>
+              <w:t xml:space="preserve">  pinMode(shift, OUTPUT); // shift</w:t>
+            </w:r>
+          </w:p>
+          <w:p>
+            <w:pPr>
+              <w:keepNext w:val="0"/>
+              <w:keepLines w:val="0"/>
+              <w:pageBreakBefore w:val="0"/>
+              <w:widowControl w:val="0"/>
+              <w:pBdr>
+                <w:top w:space="0" w:sz="0" w:val="nil"/>
+                <w:left w:space="0" w:sz="0" w:val="nil"/>
+                <w:bottom w:space="0" w:sz="0" w:val="nil"/>
+                <w:right w:space="0" w:sz="0" w:val="nil"/>
+                <w:between w:space="0" w:sz="0" w:val="nil"/>
+              </w:pBdr>
+              <w:shd w:fill="auto" w:val="clear"/>
+              <w:spacing w:after="0" w:before="0" w:line="240" w:lineRule="auto"/>
+              <w:ind w:left="0" w:right="0" w:firstLine="0"/>
+              <w:jc w:val="left"/>
+              <w:rPr/>
+            </w:pPr>
+            <w:r>
+              <w:rPr>
+                <w:rtl w:val="0"/>
+              </w:rPr>
+              <w:t xml:space="preserve">  </w:t>
+            </w:r>
+          </w:p>
+          <w:p>
+            <w:pPr>
+              <w:keepNext w:val="0"/>
+              <w:keepLines w:val="0"/>
+              <w:pageBreakBefore w:val="0"/>
+              <w:widowControl w:val="0"/>
+              <w:pBdr>
+                <w:top w:space="0" w:sz="0" w:val="nil"/>
+                <w:left w:space="0" w:sz="0" w:val="nil"/>
+                <w:bottom w:space="0" w:sz="0" w:val="nil"/>
+                <w:right w:space="0" w:sz="0" w:val="nil"/>
+                <w:between w:space="0" w:sz="0" w:val="nil"/>
+              </w:pBdr>
+              <w:shd w:fill="auto" w:val="clear"/>
+              <w:spacing w:after="0" w:before="0" w:line="240" w:lineRule="auto"/>
+              <w:ind w:left="0" w:right="0" w:firstLine="0"/>
+              <w:jc w:val="left"/>
+              <w:rPr/>
+            </w:pPr>
+            <w:r>
+              <w:rPr>
+                <w:rtl w:val="0"/>
+              </w:rPr>
+              <w:t xml:space="preserve">}</w:t>
+            </w:r>
+          </w:p>
+          <w:p>
+            <w:pPr>
+              <w:keepNext w:val="0"/>
+              <w:keepLines w:val="0"/>
+              <w:pageBreakBefore w:val="0"/>
+              <w:widowControl w:val="0"/>
+              <w:pBdr>
+                <w:top w:space="0" w:sz="0" w:val="nil"/>
+                <w:left w:space="0" w:sz="0" w:val="nil"/>
+                <w:bottom w:space="0" w:sz="0" w:val="nil"/>
+                <w:right w:space="0" w:sz="0" w:val="nil"/>
+                <w:between w:space="0" w:sz="0" w:val="nil"/>
+              </w:pBdr>
+              <w:shd w:fill="auto" w:val="clear"/>
+              <w:spacing w:after="0" w:before="0" w:line="240" w:lineRule="auto"/>
+              <w:ind w:left="0" w:right="0" w:firstLine="0"/>
+              <w:jc w:val="left"/>
+              <w:rPr/>
+            </w:pPr>
+            <w:r>
+              <w:rPr>
+                <w:rtl w:val="0"/>
+              </w:rPr>
+              <w:t xml:space="preserve">//Algoritmo para los patrones(donde definimos con los componentes que se apagan y agregados el ciclo que maneja cuántas veces va a uimprimirse la figura y el ciclo que imprime la figura como tal)</w:t>
+            </w:r>
+          </w:p>
+          <w:p>
+            <w:pPr>
+              <w:keepNext w:val="0"/>
+              <w:keepLines w:val="0"/>
+              <w:pageBreakBefore w:val="0"/>
+              <w:widowControl w:val="0"/>
+              <w:pBdr>
+                <w:top w:space="0" w:sz="0" w:val="nil"/>
+                <w:left w:space="0" w:sz="0" w:val="nil"/>
+                <w:bottom w:space="0" w:sz="0" w:val="nil"/>
+                <w:right w:space="0" w:sz="0" w:val="nil"/>
+                <w:between w:space="0" w:sz="0" w:val="nil"/>
+              </w:pBdr>
+              <w:shd w:fill="auto" w:val="clear"/>
+              <w:spacing w:after="0" w:before="0" w:line="240" w:lineRule="auto"/>
+              <w:ind w:left="0" w:right="0" w:firstLine="0"/>
+              <w:jc w:val="left"/>
+              <w:rPr/>
+            </w:pPr>
+            <w:r>
+              <w:rPr>
+                <w:rtl w:val="0"/>
+              </w:rPr>
+              <w:t xml:space="preserve">void patron1()</w:t>
+            </w:r>
+          </w:p>
+          <w:p>
+            <w:pPr>
+              <w:keepNext w:val="0"/>
+              <w:keepLines w:val="0"/>
+              <w:pageBreakBefore w:val="0"/>
+              <w:widowControl w:val="0"/>
+              <w:pBdr>
+                <w:top w:space="0" w:sz="0" w:val="nil"/>
+                <w:left w:space="0" w:sz="0" w:val="nil"/>
+                <w:bottom w:space="0" w:sz="0" w:val="nil"/>
+                <w:right w:space="0" w:sz="0" w:val="nil"/>
+                <w:between w:space="0" w:sz="0" w:val="nil"/>
+              </w:pBdr>
+              <w:shd w:fill="auto" w:val="clear"/>
+              <w:spacing w:after="0" w:before="0" w:line="240" w:lineRule="auto"/>
+              <w:ind w:left="0" w:right="0" w:firstLine="0"/>
+              <w:jc w:val="left"/>
+              <w:rPr/>
+            </w:pPr>
+            <w:r>
+              <w:rPr>
+                <w:rtl w:val="0"/>
+              </w:rPr>
+              <w:t xml:space="preserve">{</w:t>
+            </w:r>
+          </w:p>
+          <w:p>
+            <w:pPr>
+              <w:keepNext w:val="0"/>
+              <w:keepLines w:val="0"/>
+              <w:pageBreakBefore w:val="0"/>
+              <w:widowControl w:val="0"/>
+              <w:pBdr>
+                <w:top w:space="0" w:sz="0" w:val="nil"/>
+                <w:left w:space="0" w:sz="0" w:val="nil"/>
+                <w:bottom w:space="0" w:sz="0" w:val="nil"/>
+                <w:right w:space="0" w:sz="0" w:val="nil"/>
+                <w:between w:space="0" w:sz="0" w:val="nil"/>
+              </w:pBdr>
+              <w:shd w:fill="auto" w:val="clear"/>
+              <w:spacing w:after="0" w:before="0" w:line="240" w:lineRule="auto"/>
+              <w:ind w:left="0" w:right="0" w:firstLine="0"/>
+              <w:jc w:val="left"/>
+              <w:rPr/>
+            </w:pPr>
+            <w:r>
+              <w:rPr>
+                <w:rtl w:val="0"/>
+              </w:rPr>
+              <w:t xml:space="preserve">  int columna[8] = {B11100111,</w:t>
+            </w:r>
+          </w:p>
+          <w:p>
+            <w:pPr>
+              <w:keepNext w:val="0"/>
+              <w:keepLines w:val="0"/>
+              <w:pageBreakBefore w:val="0"/>
+              <w:widowControl w:val="0"/>
+              <w:pBdr>
+                <w:top w:space="0" w:sz="0" w:val="nil"/>
+                <w:left w:space="0" w:sz="0" w:val="nil"/>
+                <w:bottom w:space="0" w:sz="0" w:val="nil"/>
+                <w:right w:space="0" w:sz="0" w:val="nil"/>
+                <w:between w:space="0" w:sz="0" w:val="nil"/>
+              </w:pBdr>
+              <w:shd w:fill="auto" w:val="clear"/>
+              <w:spacing w:after="0" w:before="0" w:line="240" w:lineRule="auto"/>
+              <w:ind w:left="0" w:right="0" w:firstLine="0"/>
+              <w:jc w:val="left"/>
+              <w:rPr/>
+            </w:pPr>
+            <w:r>
+              <w:rPr>
+                <w:rtl w:val="0"/>
+              </w:rPr>
+              <w:t xml:space="preserve">                    B11000011,</w:t>
+            </w:r>
+          </w:p>
+          <w:p>
+            <w:pPr>
+              <w:keepNext w:val="0"/>
+              <w:keepLines w:val="0"/>
+              <w:pageBreakBefore w:val="0"/>
+              <w:widowControl w:val="0"/>
+              <w:pBdr>
+                <w:top w:space="0" w:sz="0" w:val="nil"/>
+                <w:left w:space="0" w:sz="0" w:val="nil"/>
+                <w:bottom w:space="0" w:sz="0" w:val="nil"/>
+                <w:right w:space="0" w:sz="0" w:val="nil"/>
+                <w:between w:space="0" w:sz="0" w:val="nil"/>
+              </w:pBdr>
+              <w:shd w:fill="auto" w:val="clear"/>
+              <w:spacing w:after="0" w:before="0" w:line="240" w:lineRule="auto"/>
+              <w:ind w:left="0" w:right="0" w:firstLine="0"/>
+              <w:jc w:val="left"/>
+              <w:rPr/>
+            </w:pPr>
+            <w:r>
+              <w:rPr>
+                <w:rtl w:val="0"/>
+              </w:rPr>
+              <w:t xml:space="preserve">                    B10000001,</w:t>
+            </w:r>
+          </w:p>
+          <w:p>
+            <w:pPr>
+              <w:keepNext w:val="0"/>
+              <w:keepLines w:val="0"/>
+              <w:pageBreakBefore w:val="0"/>
+              <w:widowControl w:val="0"/>
+              <w:pBdr>
+                <w:top w:space="0" w:sz="0" w:val="nil"/>
+                <w:left w:space="0" w:sz="0" w:val="nil"/>
+                <w:bottom w:space="0" w:sz="0" w:val="nil"/>
+                <w:right w:space="0" w:sz="0" w:val="nil"/>
+                <w:between w:space="0" w:sz="0" w:val="nil"/>
+              </w:pBdr>
+              <w:shd w:fill="auto" w:val="clear"/>
+              <w:spacing w:after="0" w:before="0" w:line="240" w:lineRule="auto"/>
+              <w:ind w:left="0" w:right="0" w:firstLine="0"/>
+              <w:jc w:val="left"/>
+              <w:rPr/>
+            </w:pPr>
+            <w:r>
+              <w:rPr>
+                <w:rtl w:val="0"/>
+              </w:rPr>
+              <w:t xml:space="preserve">                    B00000000,</w:t>
+            </w:r>
+          </w:p>
+          <w:p>
+            <w:pPr>
+              <w:keepNext w:val="0"/>
+              <w:keepLines w:val="0"/>
+              <w:pageBreakBefore w:val="0"/>
+              <w:widowControl w:val="0"/>
+              <w:pBdr>
+                <w:top w:space="0" w:sz="0" w:val="nil"/>
+                <w:left w:space="0" w:sz="0" w:val="nil"/>
+                <w:bottom w:space="0" w:sz="0" w:val="nil"/>
+                <w:right w:space="0" w:sz="0" w:val="nil"/>
+                <w:between w:space="0" w:sz="0" w:val="nil"/>
+              </w:pBdr>
+              <w:shd w:fill="auto" w:val="clear"/>
+              <w:spacing w:after="0" w:before="0" w:line="240" w:lineRule="auto"/>
+              <w:ind w:left="0" w:right="0" w:firstLine="0"/>
+              <w:jc w:val="left"/>
+              <w:rPr/>
+            </w:pPr>
+            <w:r>
+              <w:rPr>
+                <w:rtl w:val="0"/>
+              </w:rPr>
+              <w:t xml:space="preserve">                    B00000000,</w:t>
+            </w:r>
+          </w:p>
+          <w:p>
+            <w:pPr>
+              <w:keepNext w:val="0"/>
+              <w:keepLines w:val="0"/>
+              <w:pageBreakBefore w:val="0"/>
+              <w:widowControl w:val="0"/>
+              <w:pBdr>
+                <w:top w:space="0" w:sz="0" w:val="nil"/>
+                <w:left w:space="0" w:sz="0" w:val="nil"/>
+                <w:bottom w:space="0" w:sz="0" w:val="nil"/>
+                <w:right w:space="0" w:sz="0" w:val="nil"/>
+                <w:between w:space="0" w:sz="0" w:val="nil"/>
+              </w:pBdr>
+              <w:shd w:fill="auto" w:val="clear"/>
+              <w:spacing w:after="0" w:before="0" w:line="240" w:lineRule="auto"/>
+              <w:ind w:left="0" w:right="0" w:firstLine="0"/>
+              <w:jc w:val="left"/>
+              <w:rPr/>
+            </w:pPr>
+            <w:r>
+              <w:rPr>
+                <w:rtl w:val="0"/>
+              </w:rPr>
+              <w:t xml:space="preserve">                    B10000001,</w:t>
+            </w:r>
+          </w:p>
+          <w:p>
+            <w:pPr>
+              <w:keepNext w:val="0"/>
+              <w:keepLines w:val="0"/>
+              <w:pageBreakBefore w:val="0"/>
+              <w:widowControl w:val="0"/>
+              <w:pBdr>
+                <w:top w:space="0" w:sz="0" w:val="nil"/>
+                <w:left w:space="0" w:sz="0" w:val="nil"/>
+                <w:bottom w:space="0" w:sz="0" w:val="nil"/>
+                <w:right w:space="0" w:sz="0" w:val="nil"/>
+                <w:between w:space="0" w:sz="0" w:val="nil"/>
+              </w:pBdr>
+              <w:shd w:fill="auto" w:val="clear"/>
+              <w:spacing w:after="0" w:before="0" w:line="240" w:lineRule="auto"/>
+              <w:ind w:left="0" w:right="0" w:firstLine="0"/>
+              <w:jc w:val="left"/>
+              <w:rPr/>
+            </w:pPr>
+            <w:r>
+              <w:rPr>
+                <w:rtl w:val="0"/>
+              </w:rPr>
+              <w:t xml:space="preserve">                    B11000011,</w:t>
+            </w:r>
+          </w:p>
+          <w:p>
+            <w:pPr>
+              <w:keepNext w:val="0"/>
+              <w:keepLines w:val="0"/>
+              <w:pageBreakBefore w:val="0"/>
+              <w:widowControl w:val="0"/>
+              <w:pBdr>
+                <w:top w:space="0" w:sz="0" w:val="nil"/>
+                <w:left w:space="0" w:sz="0" w:val="nil"/>
+                <w:bottom w:space="0" w:sz="0" w:val="nil"/>
+                <w:right w:space="0" w:sz="0" w:val="nil"/>
+                <w:between w:space="0" w:sz="0" w:val="nil"/>
+              </w:pBdr>
+              <w:shd w:fill="auto" w:val="clear"/>
+              <w:spacing w:after="0" w:before="0" w:line="240" w:lineRule="auto"/>
+              <w:ind w:left="0" w:right="0" w:firstLine="0"/>
+              <w:jc w:val="left"/>
+              <w:rPr/>
+            </w:pPr>
+            <w:r>
+              <w:rPr>
+                <w:rtl w:val="0"/>
+              </w:rPr>
+              <w:t xml:space="preserve">                    B11100111};</w:t>
+            </w:r>
+          </w:p>
+          <w:p>
+            <w:pPr>
+              <w:keepNext w:val="0"/>
+              <w:keepLines w:val="0"/>
+              <w:pageBreakBefore w:val="0"/>
+              <w:widowControl w:val="0"/>
+              <w:pBdr>
+                <w:top w:space="0" w:sz="0" w:val="nil"/>
+                <w:left w:space="0" w:sz="0" w:val="nil"/>
+                <w:bottom w:space="0" w:sz="0" w:val="nil"/>
+                <w:right w:space="0" w:sz="0" w:val="nil"/>
+                <w:between w:space="0" w:sz="0" w:val="nil"/>
+              </w:pBdr>
+              <w:shd w:fill="auto" w:val="clear"/>
+              <w:spacing w:after="0" w:before="0" w:line="240" w:lineRule="auto"/>
+              <w:ind w:left="0" w:right="0" w:firstLine="0"/>
+              <w:jc w:val="left"/>
+              <w:rPr/>
+            </w:pPr>
+            <w:r>
+              <w:rPr>
+                <w:rtl w:val="0"/>
+              </w:rPr>
+              <w:t xml:space="preserve">                    </w:t>
+            </w:r>
+          </w:p>
+          <w:p>
+            <w:pPr>
+              <w:keepNext w:val="0"/>
+              <w:keepLines w:val="0"/>
+              <w:pageBreakBefore w:val="0"/>
+              <w:widowControl w:val="0"/>
+              <w:pBdr>
+                <w:top w:space="0" w:sz="0" w:val="nil"/>
+                <w:left w:space="0" w:sz="0" w:val="nil"/>
+                <w:bottom w:space="0" w:sz="0" w:val="nil"/>
+                <w:right w:space="0" w:sz="0" w:val="nil"/>
+                <w:between w:space="0" w:sz="0" w:val="nil"/>
+              </w:pBdr>
+              <w:shd w:fill="auto" w:val="clear"/>
+              <w:spacing w:after="0" w:before="0" w:line="240" w:lineRule="auto"/>
+              <w:ind w:left="0" w:right="0" w:firstLine="0"/>
+              <w:jc w:val="left"/>
+              <w:rPr/>
+            </w:pPr>
+            <w:r>
+              <w:rPr>
+                <w:rtl w:val="0"/>
+              </w:rPr>
+              <w:t xml:space="preserve">  for(k = 0; k&lt;=50; k++)</w:t>
+            </w:r>
+          </w:p>
+          <w:p>
+            <w:pPr>
+              <w:keepNext w:val="0"/>
+              <w:keepLines w:val="0"/>
+              <w:pageBreakBefore w:val="0"/>
+              <w:widowControl w:val="0"/>
+              <w:pBdr>
+                <w:top w:space="0" w:sz="0" w:val="nil"/>
+                <w:left w:space="0" w:sz="0" w:val="nil"/>
+                <w:bottom w:space="0" w:sz="0" w:val="nil"/>
+                <w:right w:space="0" w:sz="0" w:val="nil"/>
+                <w:between w:space="0" w:sz="0" w:val="nil"/>
+              </w:pBdr>
+              <w:shd w:fill="auto" w:val="clear"/>
+              <w:spacing w:after="0" w:before="0" w:line="240" w:lineRule="auto"/>
+              <w:ind w:left="0" w:right="0" w:firstLine="0"/>
+              <w:jc w:val="left"/>
+              <w:rPr/>
+            </w:pPr>
+            <w:r>
+              <w:rPr>
+                <w:rtl w:val="0"/>
+              </w:rPr>
+              <w:t xml:space="preserve">  {</w:t>
+            </w:r>
+          </w:p>
+          <w:p>
+            <w:pPr>
+              <w:keepNext w:val="0"/>
+              <w:keepLines w:val="0"/>
+              <w:pageBreakBefore w:val="0"/>
+              <w:widowControl w:val="0"/>
+              <w:pBdr>
+                <w:top w:space="0" w:sz="0" w:val="nil"/>
+                <w:left w:space="0" w:sz="0" w:val="nil"/>
+                <w:bottom w:space="0" w:sz="0" w:val="nil"/>
+                <w:right w:space="0" w:sz="0" w:val="nil"/>
+                <w:between w:space="0" w:sz="0" w:val="nil"/>
+              </w:pBdr>
+              <w:shd w:fill="auto" w:val="clear"/>
+              <w:spacing w:after="0" w:before="0" w:line="240" w:lineRule="auto"/>
+              <w:ind w:left="0" w:right="0" w:firstLine="0"/>
+              <w:jc w:val="left"/>
+              <w:rPr/>
+            </w:pPr>
+            <w:r>
+              <w:rPr>
+                <w:rtl w:val="0"/>
+              </w:rPr>
+              <w:t xml:space="preserve">   for(int i = 0; i &lt; 8; i++)</w:t>
+            </w:r>
+          </w:p>
+          <w:p>
+            <w:pPr>
+              <w:keepNext w:val="0"/>
+              <w:keepLines w:val="0"/>
+              <w:pageBreakBefore w:val="0"/>
+              <w:widowControl w:val="0"/>
+              <w:pBdr>
+                <w:top w:space="0" w:sz="0" w:val="nil"/>
+                <w:left w:space="0" w:sz="0" w:val="nil"/>
+                <w:bottom w:space="0" w:sz="0" w:val="nil"/>
+                <w:right w:space="0" w:sz="0" w:val="nil"/>
+                <w:between w:space="0" w:sz="0" w:val="nil"/>
+              </w:pBdr>
+              <w:shd w:fill="auto" w:val="clear"/>
+              <w:spacing w:after="0" w:before="0" w:line="240" w:lineRule="auto"/>
+              <w:ind w:left="0" w:right="0" w:firstLine="0"/>
+              <w:jc w:val="left"/>
+              <w:rPr/>
+            </w:pPr>
+            <w:r>
+              <w:rPr>
+                <w:rtl w:val="0"/>
+              </w:rPr>
+              <w:t xml:space="preserve">   {</w:t>
+            </w:r>
+          </w:p>
+          <w:p>
+            <w:pPr>
+              <w:keepNext w:val="0"/>
+              <w:keepLines w:val="0"/>
+              <w:pageBreakBefore w:val="0"/>
+              <w:widowControl w:val="0"/>
+              <w:pBdr>
+                <w:top w:space="0" w:sz="0" w:val="nil"/>
+                <w:left w:space="0" w:sz="0" w:val="nil"/>
+                <w:bottom w:space="0" w:sz="0" w:val="nil"/>
+                <w:right w:space="0" w:sz="0" w:val="nil"/>
+                <w:between w:space="0" w:sz="0" w:val="nil"/>
+              </w:pBdr>
+              <w:shd w:fill="auto" w:val="clear"/>
+              <w:spacing w:after="0" w:before="0" w:line="240" w:lineRule="auto"/>
+              <w:ind w:left="0" w:right="0" w:firstLine="0"/>
+              <w:jc w:val="left"/>
+              <w:rPr/>
+            </w:pPr>
+            <w:r>
+              <w:rPr>
+                <w:rtl w:val="0"/>
+              </w:rPr>
+              <w:t xml:space="preserve">    digitalWrite(store, LOW);</w:t>
+            </w:r>
+          </w:p>
+          <w:p>
+            <w:pPr>
+              <w:keepNext w:val="0"/>
+              <w:keepLines w:val="0"/>
+              <w:pageBreakBefore w:val="0"/>
+              <w:widowControl w:val="0"/>
+              <w:pBdr>
+                <w:top w:space="0" w:sz="0" w:val="nil"/>
+                <w:left w:space="0" w:sz="0" w:val="nil"/>
+                <w:bottom w:space="0" w:sz="0" w:val="nil"/>
+                <w:right w:space="0" w:sz="0" w:val="nil"/>
+                <w:between w:space="0" w:sz="0" w:val="nil"/>
+              </w:pBdr>
+              <w:shd w:fill="auto" w:val="clear"/>
+              <w:spacing w:after="0" w:before="0" w:line="240" w:lineRule="auto"/>
+              <w:ind w:left="0" w:right="0" w:firstLine="0"/>
+              <w:jc w:val="left"/>
+              <w:rPr/>
+            </w:pPr>
+            <w:r>
+              <w:rPr>
+                <w:rtl w:val="0"/>
+              </w:rPr>
+              <w:t xml:space="preserve">    shiftOut(data, shift, LSBFIRST, fila[i]);</w:t>
+            </w:r>
+          </w:p>
+          <w:p>
+            <w:pPr>
+              <w:keepNext w:val="0"/>
+              <w:keepLines w:val="0"/>
+              <w:pageBreakBefore w:val="0"/>
+              <w:widowControl w:val="0"/>
+              <w:pBdr>
+                <w:top w:space="0" w:sz="0" w:val="nil"/>
+                <w:left w:space="0" w:sz="0" w:val="nil"/>
+                <w:bottom w:space="0" w:sz="0" w:val="nil"/>
+                <w:right w:space="0" w:sz="0" w:val="nil"/>
+                <w:between w:space="0" w:sz="0" w:val="nil"/>
+              </w:pBdr>
+              <w:shd w:fill="auto" w:val="clear"/>
+              <w:spacing w:after="0" w:before="0" w:line="240" w:lineRule="auto"/>
+              <w:ind w:left="0" w:right="0" w:firstLine="0"/>
+              <w:jc w:val="left"/>
+              <w:rPr/>
+            </w:pPr>
+            <w:r>
+              <w:rPr>
+                <w:rtl w:val="0"/>
+              </w:rPr>
+              <w:t xml:space="preserve">    shiftOut(data, shift, LSBFIRST, columna[j]);</w:t>
+            </w:r>
+          </w:p>
+          <w:p>
+            <w:pPr>
+              <w:keepNext w:val="0"/>
+              <w:keepLines w:val="0"/>
+              <w:pageBreakBefore w:val="0"/>
+              <w:widowControl w:val="0"/>
+              <w:pBdr>
+                <w:top w:space="0" w:sz="0" w:val="nil"/>
+                <w:left w:space="0" w:sz="0" w:val="nil"/>
+                <w:bottom w:space="0" w:sz="0" w:val="nil"/>
+                <w:right w:space="0" w:sz="0" w:val="nil"/>
+                <w:between w:space="0" w:sz="0" w:val="nil"/>
+              </w:pBdr>
+              <w:shd w:fill="auto" w:val="clear"/>
+              <w:spacing w:after="0" w:before="0" w:line="240" w:lineRule="auto"/>
+              <w:ind w:left="0" w:right="0" w:firstLine="0"/>
+              <w:jc w:val="left"/>
+              <w:rPr/>
+            </w:pPr>
+            <w:r>
+              <w:rPr>
+                <w:rtl w:val="0"/>
+              </w:rPr>
+              <w:t xml:space="preserve">    digitalWrite(store, HIGH);</w:t>
+            </w:r>
+          </w:p>
+          <w:p>
+            <w:pPr>
+              <w:keepNext w:val="0"/>
+              <w:keepLines w:val="0"/>
+              <w:pageBreakBefore w:val="0"/>
+              <w:widowControl w:val="0"/>
+              <w:pBdr>
+                <w:top w:space="0" w:sz="0" w:val="nil"/>
+                <w:left w:space="0" w:sz="0" w:val="nil"/>
+                <w:bottom w:space="0" w:sz="0" w:val="nil"/>
+                <w:right w:space="0" w:sz="0" w:val="nil"/>
+                <w:between w:space="0" w:sz="0" w:val="nil"/>
+              </w:pBdr>
+              <w:shd w:fill="auto" w:val="clear"/>
+              <w:spacing w:after="0" w:before="0" w:line="240" w:lineRule="auto"/>
+              <w:ind w:left="0" w:right="0" w:firstLine="0"/>
+              <w:jc w:val="left"/>
+              <w:rPr/>
+            </w:pPr>
+            <w:r>
+              <w:rPr>
+                <w:rtl w:val="0"/>
+              </w:rPr>
+              <w:t xml:space="preserve">    j++;</w:t>
+            </w:r>
+          </w:p>
+          <w:p>
+            <w:pPr>
+              <w:keepNext w:val="0"/>
+              <w:keepLines w:val="0"/>
+              <w:pageBreakBefore w:val="0"/>
+              <w:widowControl w:val="0"/>
+              <w:pBdr>
+                <w:top w:space="0" w:sz="0" w:val="nil"/>
+                <w:left w:space="0" w:sz="0" w:val="nil"/>
+                <w:bottom w:space="0" w:sz="0" w:val="nil"/>
+                <w:right w:space="0" w:sz="0" w:val="nil"/>
+                <w:between w:space="0" w:sz="0" w:val="nil"/>
+              </w:pBdr>
+              <w:shd w:fill="auto" w:val="clear"/>
+              <w:spacing w:after="0" w:before="0" w:line="240" w:lineRule="auto"/>
+              <w:ind w:left="0" w:right="0" w:firstLine="0"/>
+              <w:jc w:val="left"/>
+              <w:rPr/>
+            </w:pPr>
+            <w:r>
+              <w:rPr>
+                <w:rtl w:val="0"/>
+              </w:rPr>
+              <w:t xml:space="preserve">    delay(0);</w:t>
+            </w:r>
+          </w:p>
+          <w:p>
+            <w:pPr>
+              <w:keepNext w:val="0"/>
+              <w:keepLines w:val="0"/>
+              <w:pageBreakBefore w:val="0"/>
+              <w:widowControl w:val="0"/>
+              <w:pBdr>
+                <w:top w:space="0" w:sz="0" w:val="nil"/>
+                <w:left w:space="0" w:sz="0" w:val="nil"/>
+                <w:bottom w:space="0" w:sz="0" w:val="nil"/>
+                <w:right w:space="0" w:sz="0" w:val="nil"/>
+                <w:between w:space="0" w:sz="0" w:val="nil"/>
+              </w:pBdr>
+              <w:shd w:fill="auto" w:val="clear"/>
+              <w:spacing w:after="0" w:before="0" w:line="240" w:lineRule="auto"/>
+              <w:ind w:left="0" w:right="0" w:firstLine="0"/>
+              <w:jc w:val="left"/>
+              <w:rPr/>
+            </w:pPr>
+            <w:r>
+              <w:rPr>
+                <w:rtl w:val="0"/>
+              </w:rPr>
+              <w:t xml:space="preserve">   }</w:t>
+            </w:r>
+          </w:p>
+          <w:p>
+            <w:pPr>
+              <w:keepNext w:val="0"/>
+              <w:keepLines w:val="0"/>
+              <w:pageBreakBefore w:val="0"/>
+              <w:widowControl w:val="0"/>
+              <w:pBdr>
+                <w:top w:space="0" w:sz="0" w:val="nil"/>
+                <w:left w:space="0" w:sz="0" w:val="nil"/>
+                <w:bottom w:space="0" w:sz="0" w:val="nil"/>
+                <w:right w:space="0" w:sz="0" w:val="nil"/>
+                <w:between w:space="0" w:sz="0" w:val="nil"/>
+              </w:pBdr>
+              <w:shd w:fill="auto" w:val="clear"/>
+              <w:spacing w:after="0" w:before="0" w:line="240" w:lineRule="auto"/>
+              <w:ind w:left="0" w:right="0" w:firstLine="0"/>
+              <w:jc w:val="left"/>
+              <w:rPr/>
+            </w:pPr>
+            <w:r>
+              <w:rPr>
+                <w:rtl w:val="0"/>
+              </w:rPr>
+              <w:t xml:space="preserve">   j = 0;</w:t>
+            </w:r>
+          </w:p>
+          <w:p>
+            <w:pPr>
+              <w:keepNext w:val="0"/>
+              <w:keepLines w:val="0"/>
+              <w:pageBreakBefore w:val="0"/>
+              <w:widowControl w:val="0"/>
+              <w:pBdr>
+                <w:top w:space="0" w:sz="0" w:val="nil"/>
+                <w:left w:space="0" w:sz="0" w:val="nil"/>
+                <w:bottom w:space="0" w:sz="0" w:val="nil"/>
+                <w:right w:space="0" w:sz="0" w:val="nil"/>
+                <w:between w:space="0" w:sz="0" w:val="nil"/>
+              </w:pBdr>
+              <w:shd w:fill="auto" w:val="clear"/>
+              <w:spacing w:after="0" w:before="0" w:line="240" w:lineRule="auto"/>
+              <w:ind w:left="0" w:right="0" w:firstLine="0"/>
+              <w:jc w:val="left"/>
+              <w:rPr/>
+            </w:pPr>
+            <w:r>
+              <w:rPr>
+                <w:rtl w:val="0"/>
+              </w:rPr>
+              <w:t xml:space="preserve">  }</w:t>
+            </w:r>
+          </w:p>
+          <w:p>
+            <w:pPr>
+              <w:keepNext w:val="0"/>
+              <w:keepLines w:val="0"/>
+              <w:pageBreakBefore w:val="0"/>
+              <w:widowControl w:val="0"/>
+              <w:pBdr>
+                <w:top w:space="0" w:sz="0" w:val="nil"/>
+                <w:left w:space="0" w:sz="0" w:val="nil"/>
+                <w:bottom w:space="0" w:sz="0" w:val="nil"/>
+                <w:right w:space="0" w:sz="0" w:val="nil"/>
+                <w:between w:space="0" w:sz="0" w:val="nil"/>
+              </w:pBdr>
+              <w:shd w:fill="auto" w:val="clear"/>
+              <w:spacing w:after="0" w:before="0" w:line="240" w:lineRule="auto"/>
+              <w:ind w:left="0" w:right="0" w:firstLine="0"/>
+              <w:jc w:val="left"/>
+              <w:rPr/>
+            </w:pPr>
+            <w:r>
+              <w:rPr>
+                <w:rtl w:val="0"/>
+              </w:rPr>
+            </w:r>
+          </w:p>
+          <w:p>
+            <w:pPr>
+              <w:keepNext w:val="0"/>
+              <w:keepLines w:val="0"/>
+              <w:pageBreakBefore w:val="0"/>
+              <w:widowControl w:val="0"/>
+              <w:pBdr>
+                <w:top w:space="0" w:sz="0" w:val="nil"/>
+                <w:left w:space="0" w:sz="0" w:val="nil"/>
+                <w:bottom w:space="0" w:sz="0" w:val="nil"/>
+                <w:right w:space="0" w:sz="0" w:val="nil"/>
+                <w:between w:space="0" w:sz="0" w:val="nil"/>
+              </w:pBdr>
+              <w:shd w:fill="auto" w:val="clear"/>
+              <w:spacing w:after="0" w:before="0" w:line="240" w:lineRule="auto"/>
+              <w:ind w:left="0" w:right="0" w:firstLine="0"/>
+              <w:jc w:val="left"/>
+              <w:rPr/>
+            </w:pPr>
+            <w:r>
+              <w:rPr>
+                <w:rtl w:val="0"/>
+              </w:rPr>
+            </w:r>
+          </w:p>
+        </w:tc>
+      </w:tr>
+    </w:tbl>
+    <w:p>
+      <w:pPr>
+        <w:keepNext w:val="0"/>
+        <w:keepLines w:val="0"/>
+        <w:pageBreakBefore w:val="0"/>
+        <w:widowControl w:val="1"/>
+        <w:pBdr>
+          <w:top w:space="0" w:sz="0" w:val="nil"/>
+          <w:left w:space="0" w:sz="0" w:val="nil"/>
+          <w:bottom w:space="0" w:sz="0" w:val="nil"/>
+          <w:right w:space="0" w:sz="0" w:val="nil"/>
+          <w:between w:space="0" w:sz="0" w:val="nil"/>
+        </w:pBdr>
+        <w:shd w:fill="auto" w:val="clear"/>
+        <w:spacing w:after="0" w:before="0" w:line="259" w:lineRule="auto"/>
+        <w:ind w:left="0" w:right="0" w:firstLine="0"/>
+        <w:jc w:val="left"/>
+        <w:rPr/>
+      </w:pPr>
+      <w:r>
+        <w:rPr>
+          <w:rtl w:val="0"/>
+        </w:rPr>
+      </w:r>
+    </w:p>
+    <w:p>
+      <w:pPr>
+        <w:keepNext w:val="0"/>
+        <w:keepLines w:val="0"/>
+        <w:pageBreakBefore w:val="0"/>
+        <w:widowControl w:val="1"/>
+        <w:pBdr>
+          <w:top w:space="0" w:sz="0" w:val="nil"/>
+          <w:left w:space="0" w:sz="0" w:val="nil"/>
+          <w:bottom w:space="0" w:sz="0" w:val="nil"/>
+          <w:right w:space="0" w:sz="0" w:val="nil"/>
+          <w:between w:space="0" w:sz="0" w:val="nil"/>
+        </w:pBdr>
+        <w:shd w:fill="auto" w:val="clear"/>
+        <w:spacing w:after="0" w:before="0" w:line="259" w:lineRule="auto"/>
+        <w:ind w:left="0" w:right="0" w:firstLine="0"/>
+        <w:jc w:val="left"/>
+        <w:rPr/>
+      </w:pPr>
+      <w:r>
+        <w:rPr>
+          <w:rtl w:val="0"/>
+        </w:rPr>
+      </w:r>
+    </w:p>
+    <w:p>
+      <w:pPr>
+        <w:keepNext w:val="0"/>
+        <w:keepLines w:val="0"/>
+        <w:pageBreakBefore w:val="0"/>
+        <w:widowControl w:val="1"/>
+        <w:pBdr>
+          <w:top w:space="0" w:sz="0" w:val="nil"/>
+          <w:left w:space="0" w:sz="0" w:val="nil"/>
+          <w:bottom w:space="0" w:sz="0" w:val="nil"/>
+          <w:right w:space="0" w:sz="0" w:val="nil"/>
+          <w:between w:space="0" w:sz="0" w:val="nil"/>
+        </w:pBdr>
+        <w:shd w:fill="auto" w:val="clear"/>
+        <w:spacing w:after="0" w:before="0" w:line="259" w:lineRule="auto"/>
+        <w:ind w:left="0" w:right="0" w:firstLine="0"/>
+        <w:jc w:val="left"/>
+        <w:rPr/>
+      </w:pPr>
+      <w:r>
+        <w:rPr>
+          <w:rtl w:val="0"/>
+        </w:rPr>
+      </w:r>
+    </w:p>
+    <w:p>
+      <w:pPr>
+        <w:keepNext w:val="0"/>
+        <w:keepLines w:val="0"/>
+        <w:pageBreakBefore w:val="0"/>
+        <w:widowControl w:val="1"/>
+        <w:pBdr>
+          <w:top w:space="0" w:sz="0" w:val="nil"/>
+          <w:left w:space="0" w:sz="0" w:val="nil"/>
+          <w:bottom w:space="0" w:sz="0" w:val="nil"/>
+          <w:right w:space="0" w:sz="0" w:val="nil"/>
+          <w:between w:space="0" w:sz="0" w:val="nil"/>
+        </w:pBdr>
+        <w:shd w:fill="auto" w:val="clear"/>
+        <w:spacing w:after="0" w:before="0" w:line="259" w:lineRule="auto"/>
+        <w:ind w:left="0" w:right="0" w:firstLine="0"/>
+        <w:jc w:val="left"/>
+        <w:rPr>
+          <w:b w:val="1"/>
+          <w:i w:val="1"/>
+        </w:rPr>
+      </w:pPr>
+      <w:r>
+        <w:rPr>
+          <w:rtl w:val="0"/>
+        </w:rPr>
+      </w:r>
+    </w:p>
+    <w:p>
+      <w:pPr>
+        <w:keepNext w:val="0"/>
+        <w:keepLines w:val="0"/>
+        <w:pageBreakBefore w:val="0"/>
+        <w:widowControl w:val="1"/>
         <w:numPr>
           <w:ilvl w:val="0"/>
-          <w:numId w:val="4"/>
+          <w:numId w:val="3"/>
         </w:numPr>
         <w:pBdr>
           <w:top w:space="0" w:sz="0" w:val="nil"/>
@@ -4350,12 +5657,12 @@
           <wp:inline distB="114300" distT="114300" distL="114300" distR="114300">
             <wp:extent cx="5612130" cy="2501900"/>
             <wp:effectExtent b="0" l="0" r="0" t="0"/>
-            <wp:docPr id="1" name="image2.png"/>
+            <wp:docPr id="1" name="image5.png"/>
             <a:graphic>
               <a:graphicData uri="http://schemas.openxmlformats.org/drawingml/2006/picture">
                 <pic:pic>
                   <pic:nvPicPr>
-                    <pic:cNvPr id="0" name="image2.png"/>
+                    <pic:cNvPr id="0" name="image5.png"/>
                     <pic:cNvPicPr preferRelativeResize="0"/>
                   </pic:nvPicPr>
                   <pic:blipFill>
@@ -4412,261 +5719,14 @@
     </w:p>
     <w:p>
       <w:pPr>
+        <w:spacing w:after="0" w:lineRule="auto"/>
         <w:rPr/>
       </w:pPr>
       <w:r>
         <w:rPr>
           <w:rtl w:val="0"/>
         </w:rPr>
-        <w:t xml:space="preserve">Preguntas formuladas en el proceso:</w:t>
-      </w:r>
-    </w:p>
-    <w:p>
-      <w:pPr>
-        <w:numPr>
-          <w:ilvl w:val="0"/>
-          <w:numId w:val="1"/>
-        </w:numPr>
-        <w:spacing w:after="0" w:lineRule="auto"/>
-        <w:ind w:left="720" w:hanging="360"/>
-        <w:rPr/>
-      </w:pPr>
-      <w:r>
-        <w:rPr>
-          <w:rtl w:val="0"/>
-        </w:rPr>
-        <w:t xml:space="preserve">¿Qué ventajas tiene la memoria dinámica ante el stack? </w:t>
-      </w:r>
-    </w:p>
-    <w:p>
-      <w:pPr>
-        <w:numPr>
-          <w:ilvl w:val="0"/>
-          <w:numId w:val="1"/>
-        </w:numPr>
-        <w:spacing w:after="0" w:lineRule="auto"/>
-        <w:ind w:left="720" w:hanging="360"/>
-        <w:rPr/>
-      </w:pPr>
-      <w:r>
-        <w:rPr>
-          <w:rtl w:val="0"/>
-        </w:rPr>
-        <w:t xml:space="preserve">¿Para qué su usa el Git-ignore?</w:t>
-      </w:r>
-    </w:p>
-    <w:p>
-      <w:pPr>
-        <w:numPr>
-          <w:ilvl w:val="0"/>
-          <w:numId w:val="1"/>
-        </w:numPr>
-        <w:ind w:left="720" w:hanging="360"/>
-        <w:rPr/>
-      </w:pPr>
-      <w:r>
-        <w:rPr>
-          <w:rtl w:val="0"/>
-        </w:rPr>
-        <w:t xml:space="preserve">¿Cuál es el formato de entrada de los datos para los LED’S?</w:t>
-      </w:r>
-    </w:p>
-    <w:p>
-      <w:pPr>
-        <w:numPr>
-          <w:ilvl w:val="0"/>
-          <w:numId w:val="1"/>
-        </w:numPr>
-        <w:ind w:left="720" w:hanging="360"/>
-        <w:rPr>
-          <w:u w:val="none"/>
-        </w:rPr>
-      </w:pPr>
-      <w:r>
-        <w:rPr>
-          <w:rtl w:val="0"/>
-        </w:rPr>
-        <w:t xml:space="preserve">¿Cómo usar correctamente el integrado 74HC595?</w:t>
-      </w:r>
-    </w:p>
-    <w:p>
-      <w:pPr>
-        <w:numPr>
-          <w:ilvl w:val="0"/>
-          <w:numId w:val="1"/>
-        </w:numPr>
-        <w:ind w:left="720" w:hanging="360"/>
-        <w:rPr>
-          <w:u w:val="none"/>
-        </w:rPr>
-      </w:pPr>
-      <w:r>
-        <w:rPr>
-          <w:rtl w:val="0"/>
-        </w:rPr>
-        <w:t xml:space="preserve">¿Cómo calcular la resistencia para que la matriz de leds genere el mayor brillo posible?</w:t>
-      </w:r>
-    </w:p>
-    <w:p>
-      <w:pPr>
-        <w:numPr>
-          <w:ilvl w:val="0"/>
-          <w:numId w:val="1"/>
-        </w:numPr>
-        <w:ind w:left="720" w:hanging="360"/>
-        <w:rPr>
-          <w:u w:val="none"/>
-        </w:rPr>
-      </w:pPr>
-      <w:r>
-        <w:rPr>
-          <w:rtl w:val="0"/>
-        </w:rPr>
-        <w:t xml:space="preserve">¿Cómo pedirle al usuario que ingrese un dato?</w:t>
-      </w:r>
-    </w:p>
-    <w:p>
-      <w:pPr>
-        <w:numPr>
-          <w:ilvl w:val="0"/>
-          <w:numId w:val="1"/>
-        </w:numPr>
-        <w:ind w:left="720" w:hanging="360"/>
-        <w:rPr>
-          <w:u w:val="none"/>
-        </w:rPr>
-      </w:pPr>
-      <w:r>
-        <w:rPr>
-          <w:rtl w:val="0"/>
-        </w:rPr>
-        <w:t xml:space="preserve">¿Cuáles son las distintas formas de estructurar un integrado? ¿En qué afecta esto a las salidas de datos?</w:t>
-      </w:r>
-    </w:p>
-    <w:p>
-      <w:pPr>
-        <w:numPr>
-          <w:ilvl w:val="0"/>
-          <w:numId w:val="1"/>
-        </w:numPr>
-        <w:ind w:left="720" w:hanging="360"/>
-        <w:rPr>
-          <w:u w:val="none"/>
-        </w:rPr>
-      </w:pPr>
-      <w:r>
-        <w:rPr>
-          <w:rtl w:val="0"/>
-        </w:rPr>
-        <w:t xml:space="preserve">¿Cómo convertir el tiempo de duración de visualización que ingresa el usuario a las unidades que maneja el Arduino?</w:t>
-      </w:r>
-    </w:p>
-    <w:p>
-      <w:pPr>
-        <w:numPr>
-          <w:ilvl w:val="0"/>
-          <w:numId w:val="1"/>
-        </w:numPr>
-        <w:ind w:left="720" w:hanging="360"/>
-        <w:rPr>
-          <w:u w:val="none"/>
-        </w:rPr>
-      </w:pPr>
-      <w:r>
-        <w:rPr>
-          <w:rtl w:val="0"/>
-        </w:rPr>
-        <w:t xml:space="preserve">¿Cómo podemos transponer una matriz en este lenguaje de programación?</w:t>
-      </w:r>
-    </w:p>
-    <w:p>
-      <w:pPr>
-        <w:numPr>
-          <w:ilvl w:val="0"/>
-          <w:numId w:val="1"/>
-        </w:numPr>
-        <w:ind w:left="720" w:hanging="360"/>
-        <w:rPr>
-          <w:u w:val="none"/>
-        </w:rPr>
-      </w:pPr>
-      <w:r>
-        <w:rPr>
-          <w:rtl w:val="0"/>
-        </w:rPr>
-        <w:t xml:space="preserve">¿Cuál es la esencia óptica de la velocidad de la impresión de datos y cómo podemos aprovecharla?</w:t>
-      </w:r>
-    </w:p>
-    <w:p>
-      <w:pPr>
-        <w:ind w:left="0" w:firstLine="0"/>
-        <w:rPr/>
-      </w:pPr>
-      <w:r>
-        <w:rPr>
-          <w:rtl w:val="0"/>
-        </w:rPr>
-      </w:r>
-    </w:p>
-    <w:p>
-      <w:pPr>
-        <w:rPr/>
-      </w:pPr>
-      <w:r>
-        <w:rPr>
-          <w:rtl w:val="0"/>
-        </w:rPr>
-        <w:t xml:space="preserve">Acuerdos:</w:t>
-      </w:r>
-    </w:p>
-    <w:p>
-      <w:pPr>
-        <w:numPr>
-          <w:ilvl w:val="0"/>
-          <w:numId w:val="3"/>
-        </w:numPr>
-        <w:spacing w:after="0" w:lineRule="auto"/>
-        <w:ind w:left="720" w:hanging="360"/>
-        <w:rPr/>
-      </w:pPr>
-      <w:r>
-        <w:rPr>
-          <w:rtl w:val="0"/>
-        </w:rPr>
-        <w:t xml:space="preserve">Trabajar de 08:00 -09:00 am y de 08:00 pm-12:00 am en el archivo todos los días</w:t>
-      </w:r>
-    </w:p>
-    <w:p>
-      <w:pPr>
-        <w:numPr>
-          <w:ilvl w:val="0"/>
-          <w:numId w:val="3"/>
-        </w:numPr>
-        <w:spacing w:after="0" w:lineRule="auto"/>
-        <w:ind w:left="720" w:hanging="360"/>
-        <w:rPr/>
-      </w:pPr>
-      <w:r>
-        <w:rPr>
-          <w:rtl w:val="0"/>
-        </w:rPr>
-        <w:t xml:space="preserve">Subir el segundo commit a las 11:50 pm todos los días</w:t>
-      </w:r>
-    </w:p>
-    <w:p>
-      <w:pPr>
-        <w:numPr>
-          <w:ilvl w:val="0"/>
-          <w:numId w:val="3"/>
-        </w:numPr>
-        <w:ind w:left="720" w:hanging="360"/>
-        <w:rPr/>
-      </w:pPr>
-      <w:r>
-        <w:rPr>
-          <w:rtl w:val="0"/>
-        </w:rPr>
-        <w:t xml:space="preserve">Realizaremos el vídeo el viernes 22 de septiembre. </w:t>
+        <w:t xml:space="preserve">Nos enfrentamos al problema de orden de conexión entre las salidas (estaban encendiendo al revés y tuvimos que recablear el sistema), pero al final logramos el orden que buscábamos recurriendo al concepto base de paso de energía y conseguimos no quemar ninguna parte del cableado. Luego afrontamos los problemas de recepción de información a través del Arduino, y después de conseguir sortearlos, llegamos al resultado que planeábamos.</w:t>
       </w:r>
     </w:p>
     <w:p>
@@ -4717,6 +5777,333 @@
         <w:rPr>
           <w:rtl w:val="0"/>
         </w:rPr>
+      </w:r>
+    </w:p>
+    <w:p>
+      <w:pPr>
+        <w:rPr/>
+      </w:pPr>
+      <w:r>
+        <w:rPr>
+          <w:rtl w:val="0"/>
+        </w:rPr>
+        <w:t xml:space="preserve">Preguntas formuladas en el proceso:</w:t>
+      </w:r>
+    </w:p>
+    <w:p>
+      <w:pPr>
+        <w:numPr>
+          <w:ilvl w:val="0"/>
+          <w:numId w:val="1"/>
+        </w:numPr>
+        <w:spacing w:after="0" w:lineRule="auto"/>
+        <w:ind w:left="720" w:hanging="360"/>
+        <w:rPr/>
+      </w:pPr>
+      <w:r>
+        <w:rPr>
+          <w:rtl w:val="0"/>
+        </w:rPr>
+        <w:t xml:space="preserve">¿Qué ventajas tiene la memoria dinámica ante el stack? </w:t>
+      </w:r>
+    </w:p>
+    <w:p>
+      <w:pPr>
+        <w:numPr>
+          <w:ilvl w:val="0"/>
+          <w:numId w:val="1"/>
+        </w:numPr>
+        <w:spacing w:after="0" w:lineRule="auto"/>
+        <w:ind w:left="720" w:hanging="360"/>
+        <w:rPr/>
+      </w:pPr>
+      <w:r>
+        <w:rPr>
+          <w:rtl w:val="0"/>
+        </w:rPr>
+        <w:t xml:space="preserve">¿Para qué su usa el Git-ignore?</w:t>
+      </w:r>
+    </w:p>
+    <w:p>
+      <w:pPr>
+        <w:numPr>
+          <w:ilvl w:val="0"/>
+          <w:numId w:val="1"/>
+        </w:numPr>
+        <w:ind w:left="720" w:hanging="360"/>
+        <w:rPr/>
+      </w:pPr>
+      <w:r>
+        <w:rPr>
+          <w:rtl w:val="0"/>
+        </w:rPr>
+        <w:t xml:space="preserve">¿Cuál es el formato de entrada de los datos para los LED’S?</w:t>
+      </w:r>
+    </w:p>
+    <w:p>
+      <w:pPr>
+        <w:numPr>
+          <w:ilvl w:val="0"/>
+          <w:numId w:val="1"/>
+        </w:numPr>
+        <w:ind w:left="720" w:hanging="360"/>
+        <w:rPr>
+          <w:u w:val="none"/>
+        </w:rPr>
+      </w:pPr>
+      <w:r>
+        <w:rPr>
+          <w:rtl w:val="0"/>
+        </w:rPr>
+        <w:t xml:space="preserve">¿Cómo usar correctamente el integrado 74HC595?</w:t>
+      </w:r>
+    </w:p>
+    <w:p>
+      <w:pPr>
+        <w:numPr>
+          <w:ilvl w:val="0"/>
+          <w:numId w:val="1"/>
+        </w:numPr>
+        <w:ind w:left="720" w:hanging="360"/>
+        <w:rPr>
+          <w:u w:val="none"/>
+        </w:rPr>
+      </w:pPr>
+      <w:r>
+        <w:rPr>
+          <w:rtl w:val="0"/>
+        </w:rPr>
+        <w:t xml:space="preserve">¿Cómo calcular la resistencia para que la matriz de leds genere el mayor brillo posible?</w:t>
+      </w:r>
+    </w:p>
+    <w:p>
+      <w:pPr>
+        <w:numPr>
+          <w:ilvl w:val="0"/>
+          <w:numId w:val="1"/>
+        </w:numPr>
+        <w:ind w:left="720" w:hanging="360"/>
+        <w:rPr>
+          <w:u w:val="none"/>
+        </w:rPr>
+      </w:pPr>
+      <w:r>
+        <w:rPr>
+          <w:rtl w:val="0"/>
+        </w:rPr>
+        <w:t xml:space="preserve">¿Cómo pedirle al usuario que ingrese un dato?</w:t>
+      </w:r>
+    </w:p>
+    <w:p>
+      <w:pPr>
+        <w:numPr>
+          <w:ilvl w:val="0"/>
+          <w:numId w:val="1"/>
+        </w:numPr>
+        <w:ind w:left="720" w:hanging="360"/>
+        <w:rPr>
+          <w:u w:val="none"/>
+        </w:rPr>
+      </w:pPr>
+      <w:r>
+        <w:rPr>
+          <w:rtl w:val="0"/>
+        </w:rPr>
+        <w:t xml:space="preserve">¿Cuáles son las distintas formas de estructurar un integrado? ¿En qué afecta esto a las salidas de datos?</w:t>
+      </w:r>
+    </w:p>
+    <w:p>
+      <w:pPr>
+        <w:numPr>
+          <w:ilvl w:val="0"/>
+          <w:numId w:val="1"/>
+        </w:numPr>
+        <w:ind w:left="720" w:hanging="360"/>
+        <w:rPr>
+          <w:u w:val="none"/>
+        </w:rPr>
+      </w:pPr>
+      <w:r>
+        <w:rPr>
+          <w:rtl w:val="0"/>
+        </w:rPr>
+        <w:t xml:space="preserve">¿Cómo convertir el tiempo de duración de visualización que ingresa el usuario a las unidades que maneja el Arduino?</w:t>
+      </w:r>
+    </w:p>
+    <w:p>
+      <w:pPr>
+        <w:numPr>
+          <w:ilvl w:val="0"/>
+          <w:numId w:val="1"/>
+        </w:numPr>
+        <w:ind w:left="720" w:hanging="360"/>
+        <w:rPr>
+          <w:u w:val="none"/>
+        </w:rPr>
+      </w:pPr>
+      <w:r>
+        <w:rPr>
+          <w:rtl w:val="0"/>
+        </w:rPr>
+        <w:t xml:space="preserve">¿Cómo podemos transponer una matriz en este lenguaje de programación?</w:t>
+      </w:r>
+    </w:p>
+    <w:p>
+      <w:pPr>
+        <w:numPr>
+          <w:ilvl w:val="0"/>
+          <w:numId w:val="1"/>
+        </w:numPr>
+        <w:ind w:left="720" w:hanging="360"/>
+        <w:rPr>
+          <w:u w:val="none"/>
+        </w:rPr>
+      </w:pPr>
+      <w:r>
+        <w:rPr>
+          <w:rtl w:val="0"/>
+        </w:rPr>
+        <w:t xml:space="preserve">¿Cuál es la esencia óptica de la velocidad de la impresión de datos y cómo podemos aprovecharla?</w:t>
+      </w:r>
+    </w:p>
+    <w:p>
+      <w:pPr>
+        <w:numPr>
+          <w:ilvl w:val="0"/>
+          <w:numId w:val="1"/>
+        </w:numPr>
+        <w:ind w:left="720" w:hanging="360"/>
+        <w:rPr>
+          <w:u w:val="none"/>
+        </w:rPr>
+      </w:pPr>
+      <w:r>
+        <w:rPr>
+          <w:rtl w:val="0"/>
+        </w:rPr>
+        <w:t xml:space="preserve">¿Cuál es la influencia del orden de conexión los ánodos y de los cátodos?</w:t>
+      </w:r>
+    </w:p>
+    <w:p>
+      <w:pPr>
+        <w:ind w:left="0" w:firstLine="0"/>
+        <w:rPr/>
+      </w:pPr>
+      <w:r>
+        <w:rPr>
+          <w:rtl w:val="0"/>
+        </w:rPr>
+      </w:r>
+    </w:p>
+    <w:p>
+      <w:pPr>
+        <w:rPr/>
+      </w:pPr>
+      <w:r>
+        <w:rPr>
+          <w:rtl w:val="0"/>
+        </w:rPr>
+        <w:t xml:space="preserve">Acuerdos:</w:t>
+      </w:r>
+    </w:p>
+    <w:p>
+      <w:pPr>
+        <w:numPr>
+          <w:ilvl w:val="0"/>
+          <w:numId w:val="2"/>
+        </w:numPr>
+        <w:spacing w:after="0" w:lineRule="auto"/>
+        <w:ind w:left="720" w:hanging="360"/>
+        <w:rPr/>
+      </w:pPr>
+      <w:r>
+        <w:rPr>
+          <w:rtl w:val="0"/>
+        </w:rPr>
+        <w:t xml:space="preserve">Trabajar de 08:00 -09:00 am y de 08:00 pm-12:00 am en el archivo todos los días</w:t>
+      </w:r>
+    </w:p>
+    <w:p>
+      <w:pPr>
+        <w:numPr>
+          <w:ilvl w:val="0"/>
+          <w:numId w:val="2"/>
+        </w:numPr>
+        <w:spacing w:after="0" w:lineRule="auto"/>
+        <w:ind w:left="720" w:hanging="360"/>
+        <w:rPr/>
+      </w:pPr>
+      <w:r>
+        <w:rPr>
+          <w:rtl w:val="0"/>
+        </w:rPr>
+        <w:t xml:space="preserve">Subir el segundo commit a las 11:50 pm todos los días</w:t>
+      </w:r>
+    </w:p>
+    <w:p>
+      <w:pPr>
+        <w:numPr>
+          <w:ilvl w:val="0"/>
+          <w:numId w:val="2"/>
+        </w:numPr>
+        <w:ind w:left="720" w:hanging="360"/>
+        <w:rPr/>
+      </w:pPr>
+      <w:r>
+        <w:rPr>
+          <w:rtl w:val="0"/>
+        </w:rPr>
+        <w:t xml:space="preserve">Realizaremos el vídeo el viernes 22 de septiembre. </w:t>
+      </w:r>
+    </w:p>
+    <w:p>
+      <w:pPr>
+        <w:keepNext w:val="0"/>
+        <w:keepLines w:val="0"/>
+        <w:pageBreakBefore w:val="0"/>
+        <w:widowControl w:val="1"/>
+        <w:pBdr>
+          <w:top w:space="0" w:sz="0" w:val="nil"/>
+          <w:left w:space="0" w:sz="0" w:val="nil"/>
+          <w:bottom w:space="0" w:sz="0" w:val="nil"/>
+          <w:right w:space="0" w:sz="0" w:val="nil"/>
+          <w:between w:space="0" w:sz="0" w:val="nil"/>
+        </w:pBdr>
+        <w:shd w:fill="auto" w:val="clear"/>
+        <w:spacing w:after="0" w:before="0" w:line="259" w:lineRule="auto"/>
+        <w:ind w:right="0"/>
+        <w:jc w:val="left"/>
+        <w:rPr/>
+      </w:pPr>
+      <w:r>
+        <w:rPr>
+          <w:rtl w:val="0"/>
+        </w:rPr>
+      </w:r>
+    </w:p>
+    <w:p>
+      <w:pPr>
+        <w:keepNext w:val="0"/>
+        <w:keepLines w:val="0"/>
+        <w:pageBreakBefore w:val="0"/>
+        <w:widowControl w:val="1"/>
+        <w:pBdr>
+          <w:top w:space="0" w:sz="0" w:val="nil"/>
+          <w:left w:space="0" w:sz="0" w:val="nil"/>
+          <w:bottom w:space="0" w:sz="0" w:val="nil"/>
+          <w:right w:space="0" w:sz="0" w:val="nil"/>
+          <w:between w:space="0" w:sz="0" w:val="nil"/>
+        </w:pBdr>
+        <w:shd w:fill="auto" w:val="clear"/>
+        <w:spacing w:after="0" w:before="0" w:line="259" w:lineRule="auto"/>
+        <w:ind w:right="0"/>
+        <w:jc w:val="left"/>
+        <w:rPr/>
+      </w:pPr>
+      <w:r>
+        <w:rPr>
+          <w:rtl w:val="0"/>
+        </w:rPr>
         <w:tab/>
       </w:r>
     </w:p>
@@ -4728,7 +6115,7 @@
         <w:widowControl w:val="1"/>
         <w:numPr>
           <w:ilvl w:val="0"/>
-          <w:numId w:val="4"/>
+          <w:numId w:val="3"/>
         </w:numPr>
         <w:pBdr>
           <w:top w:space="0" w:sz="0" w:val="nil"/>
@@ -4804,7 +6191,7 @@
           <w:rtl w:val="0"/>
         </w:rPr>
         <w:tab/>
-        <w:t xml:space="preserve">Sin embargo, a manera de aclaración del concepto (ya que nos dimos cuenta de lo que la anterior propuesta no cubría y re-definimos la estrategia), lo que vamos a hacer es imprimir cada fila independientemente en la matriz (es decir, imprimiremos ocho estados de la matriz) iterando sobre un ciclo </w:t>
+        <w:t xml:space="preserve">Sin embargo, a manera de aclaración del concepto (ya que nos dimos cuenta de lo que la anterior propuesta no cubría nuestra necesidad y re-definimos la estrategia), lo que vamos a hacer es imprimir cada fila independientemente en la matriz (es decir, imprimiremos ocho estados de la matriz) iterando sobre un ciclo </w:t>
       </w:r>
       <w:r>
         <w:rPr>
@@ -4817,26 +6204,12 @@
         <w:rPr>
           <w:rtl w:val="0"/>
         </w:rPr>
-        <w:t xml:space="preserve"> para que la velocidad de la impresión del sistema haga lucir una imagen estática, cuando en realidad se está imprimiendo específicamente cada fila con su respectivo patrón (generado por la influencia de las columnas, ya que las filas siempre están encendidas).</w:t>
-      </w:r>
-    </w:p>
-    <w:p>
-      <w:pPr>
-        <w:keepNext w:val="0"/>
-        <w:keepLines w:val="0"/>
-        <w:pageBreakBefore w:val="0"/>
-        <w:widowControl w:val="1"/>
-        <w:pBdr>
-          <w:top w:space="0" w:sz="0" w:val="nil"/>
-          <w:left w:space="0" w:sz="0" w:val="nil"/>
-          <w:bottom w:space="0" w:sz="0" w:val="nil"/>
-          <w:right w:space="0" w:sz="0" w:val="nil"/>
-          <w:between w:space="0" w:sz="0" w:val="nil"/>
-        </w:pBdr>
-        <w:shd w:fill="auto" w:val="clear"/>
-        <w:spacing w:after="160" w:before="0" w:line="259" w:lineRule="auto"/>
-        <w:ind w:left="0" w:right="0" w:firstLine="0"/>
-        <w:jc w:val="left"/>
+        <w:t xml:space="preserve"> para que la velocidad de la impresión del sistema haga lucir una imagen estática, cuando en realidad se está imprimiendo específicamente cada fila con su respectivo patrón (generado por la influencia de las columnas, que apagan los leds encendidos según se pida, ya que las filas siempre están encendidas).</w:t>
+      </w:r>
+    </w:p>
+    <w:p>
+      <w:pPr>
+        <w:ind w:firstLine="720"/>
         <w:rPr>
           <w:rFonts w:ascii="Calibri" w:cs="Calibri" w:eastAsia="Calibri" w:hAnsi="Calibri"/>
           <w:b w:val="0"/>
@@ -4854,6 +6227,12 @@
         <w:rPr>
           <w:rtl w:val="0"/>
         </w:rPr>
+        <w:t xml:space="preserve">Para la función de ingresar una imagen por el usuario,</w:t>
+      </w:r>
+      <w:r>
+        <w:rPr>
+          <w:rtl w:val="0"/>
+        </w:rPr>
       </w:r>
     </w:p>
     <w:p>
@@ -4866,235 +6245,25 @@
         </w:rPr>
         <w:t xml:space="preserve">Enlace al proyecto en tinkercard: </w:t>
       </w:r>
+    </w:p>
+    <w:p>
+      <w:pPr>
+        <w:rPr/>
+      </w:pPr>
       <w:hyperlink r:id="rId11">
         <w:r>
           <w:rPr>
-            <w:color w:val="0563c1"/>
+            <w:color w:val="1155cc"/>
             <w:u w:val="single"/>
             <w:rtl w:val="0"/>
           </w:rPr>
-          <w:t xml:space="preserve">https://www.tinkercad.com/things/81HGCE5FQIT?sharecode=mrxWwzQoLmXpCdjmZE6az5yd21304jRjNfOSm302SNQ</w:t>
+          <w:t xml:space="preserve">https://www.tinkercad.com/things/1w0ZK0hDbvN-copy-of-copy-of-copy-of-ideas-iniciales/editel</w:t>
         </w:r>
       </w:hyperlink>
       <w:r>
         <w:rPr>
           <w:rtl w:val="0"/>
         </w:rPr>
-      </w:r>
-    </w:p>
-    <w:p>
-      <w:pPr>
-        <w:rPr/>
-      </w:pPr>
-      <w:r>
-        <w:rPr>
-          <w:rtl w:val="0"/>
-        </w:rPr>
-        <w:t xml:space="preserve">Cosas por hacer:</w:t>
-      </w:r>
-    </w:p>
-    <w:p>
-      <w:pPr>
-        <w:keepNext w:val="0"/>
-        <w:keepLines w:val="0"/>
-        <w:pageBreakBefore w:val="0"/>
-        <w:widowControl w:val="1"/>
-        <w:numPr>
-          <w:ilvl w:val="0"/>
-          <w:numId w:val="2"/>
-        </w:numPr>
-        <w:pBdr>
-          <w:top w:space="0" w:sz="0" w:val="nil"/>
-          <w:left w:space="0" w:sz="0" w:val="nil"/>
-          <w:bottom w:space="0" w:sz="0" w:val="nil"/>
-          <w:right w:space="0" w:sz="0" w:val="nil"/>
-          <w:between w:space="0" w:sz="0" w:val="nil"/>
-        </w:pBdr>
-        <w:shd w:fill="auto" w:val="clear"/>
-        <w:spacing w:after="0" w:before="0" w:line="259" w:lineRule="auto"/>
-        <w:ind w:left="720" w:right="0" w:hanging="360"/>
-        <w:jc w:val="left"/>
-        <w:rPr>
-          <w:rFonts w:ascii="Calibri" w:cs="Calibri" w:eastAsia="Calibri" w:hAnsi="Calibri"/>
-          <w:b w:val="0"/>
-          <w:i w:val="0"/>
-          <w:smallCaps w:val="0"/>
-          <w:strike w:val="0"/>
-          <w:color w:val="000000"/>
-          <w:sz w:val="22"/>
-          <w:szCs w:val="22"/>
-          <w:u w:val="none"/>
-          <w:shd w:fill="auto" w:val="clear"/>
-        </w:rPr>
-      </w:pPr>
-      <w:r>
-        <w:rPr>
-          <w:rFonts w:ascii="Calibri" w:cs="Calibri" w:eastAsia="Calibri" w:hAnsi="Calibri"/>
-          <w:b w:val="0"/>
-          <w:i w:val="0"/>
-          <w:smallCaps w:val="0"/>
-          <w:strike w:val="0"/>
-          <w:color w:val="000000"/>
-          <w:sz w:val="22"/>
-          <w:szCs w:val="22"/>
-          <w:u w:val="none"/>
-          <w:shd w:fill="auto" w:val="clear"/>
-          <w:rtl w:val="0"/>
-        </w:rPr>
-        <w:t xml:space="preserve">Creación de la matriz de LEDS</w:t>
-      </w:r>
-    </w:p>
-    <w:p>
-      <w:pPr>
-        <w:keepNext w:val="0"/>
-        <w:keepLines w:val="0"/>
-        <w:pageBreakBefore w:val="0"/>
-        <w:widowControl w:val="1"/>
-        <w:numPr>
-          <w:ilvl w:val="0"/>
-          <w:numId w:val="2"/>
-        </w:numPr>
-        <w:pBdr>
-          <w:top w:space="0" w:sz="0" w:val="nil"/>
-          <w:left w:space="0" w:sz="0" w:val="nil"/>
-          <w:bottom w:space="0" w:sz="0" w:val="nil"/>
-          <w:right w:space="0" w:sz="0" w:val="nil"/>
-          <w:between w:space="0" w:sz="0" w:val="nil"/>
-        </w:pBdr>
-        <w:shd w:fill="auto" w:val="clear"/>
-        <w:spacing w:after="0" w:before="0" w:line="259" w:lineRule="auto"/>
-        <w:ind w:left="720" w:right="0" w:hanging="360"/>
-        <w:jc w:val="left"/>
-        <w:rPr>
-          <w:rFonts w:ascii="Calibri" w:cs="Calibri" w:eastAsia="Calibri" w:hAnsi="Calibri"/>
-          <w:b w:val="0"/>
-          <w:i w:val="0"/>
-          <w:smallCaps w:val="0"/>
-          <w:strike w:val="0"/>
-          <w:color w:val="000000"/>
-          <w:sz w:val="22"/>
-          <w:szCs w:val="22"/>
-          <w:u w:val="none"/>
-          <w:shd w:fill="auto" w:val="clear"/>
-        </w:rPr>
-      </w:pPr>
-      <w:r>
-        <w:rPr>
-          <w:rFonts w:ascii="Calibri" w:cs="Calibri" w:eastAsia="Calibri" w:hAnsi="Calibri"/>
-          <w:b w:val="0"/>
-          <w:i w:val="0"/>
-          <w:smallCaps w:val="0"/>
-          <w:strike w:val="0"/>
-          <w:color w:val="000000"/>
-          <w:sz w:val="22"/>
-          <w:szCs w:val="22"/>
-          <w:u w:val="none"/>
-          <w:shd w:fill="auto" w:val="clear"/>
-          <w:rtl w:val="0"/>
-        </w:rPr>
-        <w:t xml:space="preserve">Creación de la función verificación que encienda y apague los 64 LEDS cada cierto tiempo</w:t>
-      </w:r>
-    </w:p>
-    <w:p>
-      <w:pPr>
-        <w:keepNext w:val="0"/>
-        <w:keepLines w:val="0"/>
-        <w:pageBreakBefore w:val="0"/>
-        <w:widowControl w:val="1"/>
-        <w:numPr>
-          <w:ilvl w:val="0"/>
-          <w:numId w:val="2"/>
-        </w:numPr>
-        <w:pBdr>
-          <w:top w:space="0" w:sz="0" w:val="nil"/>
-          <w:left w:space="0" w:sz="0" w:val="nil"/>
-          <w:bottom w:space="0" w:sz="0" w:val="nil"/>
-          <w:right w:space="0" w:sz="0" w:val="nil"/>
-          <w:between w:space="0" w:sz="0" w:val="nil"/>
-        </w:pBdr>
-        <w:shd w:fill="auto" w:val="clear"/>
-        <w:spacing w:after="0" w:before="0" w:line="259" w:lineRule="auto"/>
-        <w:ind w:left="720" w:right="0" w:hanging="360"/>
-        <w:jc w:val="left"/>
-        <w:rPr>
-          <w:rFonts w:ascii="Calibri" w:cs="Calibri" w:eastAsia="Calibri" w:hAnsi="Calibri"/>
-          <w:b w:val="0"/>
-          <w:i w:val="0"/>
-          <w:smallCaps w:val="0"/>
-          <w:strike w:val="0"/>
-          <w:color w:val="000000"/>
-          <w:sz w:val="22"/>
-          <w:szCs w:val="22"/>
-          <w:u w:val="none"/>
-          <w:shd w:fill="auto" w:val="clear"/>
-        </w:rPr>
-      </w:pPr>
-      <w:r>
-        <w:rPr>
-          <w:rFonts w:ascii="Calibri" w:cs="Calibri" w:eastAsia="Calibri" w:hAnsi="Calibri"/>
-          <w:b w:val="0"/>
-          <w:i w:val="0"/>
-          <w:smallCaps w:val="0"/>
-          <w:strike w:val="0"/>
-          <w:color w:val="000000"/>
-          <w:sz w:val="22"/>
-          <w:szCs w:val="22"/>
-          <w:u w:val="none"/>
-          <w:shd w:fill="auto" w:val="clear"/>
-          <w:rtl w:val="0"/>
-        </w:rPr>
-        <w:t xml:space="preserve">Creación de la función imagen que recibe ordenes e imprime una figura indicada</w:t>
-      </w:r>
-    </w:p>
-    <w:p>
-      <w:pPr>
-        <w:keepNext w:val="0"/>
-        <w:keepLines w:val="0"/>
-        <w:pageBreakBefore w:val="0"/>
-        <w:widowControl w:val="1"/>
-        <w:numPr>
-          <w:ilvl w:val="0"/>
-          <w:numId w:val="2"/>
-        </w:numPr>
-        <w:pBdr>
-          <w:top w:space="0" w:sz="0" w:val="nil"/>
-          <w:left w:space="0" w:sz="0" w:val="nil"/>
-          <w:bottom w:space="0" w:sz="0" w:val="nil"/>
-          <w:right w:space="0" w:sz="0" w:val="nil"/>
-          <w:between w:space="0" w:sz="0" w:val="nil"/>
-        </w:pBdr>
-        <w:shd w:fill="auto" w:val="clear"/>
-        <w:spacing w:after="0" w:before="0" w:line="259" w:lineRule="auto"/>
-        <w:ind w:left="720" w:right="0" w:hanging="360"/>
-        <w:jc w:val="left"/>
-        <w:rPr>
-          <w:rFonts w:ascii="Calibri" w:cs="Calibri" w:eastAsia="Calibri" w:hAnsi="Calibri"/>
-          <w:b w:val="0"/>
-          <w:i w:val="0"/>
-          <w:smallCaps w:val="0"/>
-          <w:strike w:val="0"/>
-          <w:color w:val="000000"/>
-          <w:sz w:val="22"/>
-          <w:szCs w:val="22"/>
-          <w:u w:val="none"/>
-          <w:shd w:fill="auto" w:val="clear"/>
-        </w:rPr>
-      </w:pPr>
-      <w:r>
-        <w:rPr>
-          <w:rFonts w:ascii="Calibri" w:cs="Calibri" w:eastAsia="Calibri" w:hAnsi="Calibri"/>
-          <w:b w:val="0"/>
-          <w:i w:val="0"/>
-          <w:smallCaps w:val="0"/>
-          <w:strike w:val="0"/>
-          <w:color w:val="000000"/>
-          <w:sz w:val="22"/>
-          <w:szCs w:val="22"/>
-          <w:u w:val="none"/>
-          <w:shd w:fill="auto" w:val="clear"/>
-          <w:rtl w:val="0"/>
-        </w:rPr>
-        <w:t xml:space="preserve">Imprimir los patrones</w:t>
       </w:r>
     </w:p>
     <w:p>
@@ -5172,12 +6341,12 @@
           <wp:inline distB="0" distT="0" distL="0" distR="0">
             <wp:extent cx="5595947" cy="5553393"/>
             <wp:effectExtent b="0" l="0" r="0" t="0"/>
-            <wp:docPr id="5" name="image6.jpg"/>
+            <wp:docPr id="5" name="image2.jpg"/>
             <a:graphic>
               <a:graphicData uri="http://schemas.openxmlformats.org/drawingml/2006/picture">
                 <pic:pic>
                   <pic:nvPicPr>
-                    <pic:cNvPr id="0" name="image6.jpg"/>
+                    <pic:cNvPr id="0" name="image2.jpg"/>
                     <pic:cNvPicPr preferRelativeResize="0"/>
                   </pic:nvPicPr>
                   <pic:blipFill>
@@ -5504,98 +6673,6 @@
       <w:rPr/>
     </w:lvl>
   </w:abstractNum>
-  <w:abstractNum w:abstractNumId="4">
-    <w:lvl w:ilvl="0">
-      <w:start w:val="1"/>
-      <w:numFmt w:val="decimal"/>
-      <w:lvlText w:val="%1."/>
-      <w:lvlJc w:val="left"/>
-      <w:pPr>
-        <w:ind w:left="720" w:hanging="360"/>
-      </w:pPr>
-      <w:rPr/>
-    </w:lvl>
-    <w:lvl w:ilvl="1">
-      <w:start w:val="1"/>
-      <w:numFmt w:val="lowerLetter"/>
-      <w:lvlText w:val="%2."/>
-      <w:lvlJc w:val="left"/>
-      <w:pPr>
-        <w:ind w:left="1440" w:hanging="360"/>
-      </w:pPr>
-      <w:rPr/>
-    </w:lvl>
-    <w:lvl w:ilvl="2">
-      <w:start w:val="1"/>
-      <w:numFmt w:val="lowerRoman"/>
-      <w:lvlText w:val="%3."/>
-      <w:lvlJc w:val="right"/>
-      <w:pPr>
-        <w:ind w:left="2160" w:hanging="180"/>
-      </w:pPr>
-      <w:rPr/>
-    </w:lvl>
-    <w:lvl w:ilvl="3">
-      <w:start w:val="1"/>
-      <w:numFmt w:val="decimal"/>
-      <w:lvlText w:val="%4."/>
-      <w:lvlJc w:val="left"/>
-      <w:pPr>
-        <w:ind w:left="2880" w:hanging="360"/>
-      </w:pPr>
-      <w:rPr/>
-    </w:lvl>
-    <w:lvl w:ilvl="4">
-      <w:start w:val="1"/>
-      <w:numFmt w:val="lowerLetter"/>
-      <w:lvlText w:val="%5."/>
-      <w:lvlJc w:val="left"/>
-      <w:pPr>
-        <w:ind w:left="3600" w:hanging="360"/>
-      </w:pPr>
-      <w:rPr/>
-    </w:lvl>
-    <w:lvl w:ilvl="5">
-      <w:start w:val="1"/>
-      <w:numFmt w:val="lowerRoman"/>
-      <w:lvlText w:val="%6."/>
-      <w:lvlJc w:val="right"/>
-      <w:pPr>
-        <w:ind w:left="4320" w:hanging="180"/>
-      </w:pPr>
-      <w:rPr/>
-    </w:lvl>
-    <w:lvl w:ilvl="6">
-      <w:start w:val="1"/>
-      <w:numFmt w:val="decimal"/>
-      <w:lvlText w:val="%7."/>
-      <w:lvlJc w:val="left"/>
-      <w:pPr>
-        <w:ind w:left="5040" w:hanging="360"/>
-      </w:pPr>
-      <w:rPr/>
-    </w:lvl>
-    <w:lvl w:ilvl="7">
-      <w:start w:val="1"/>
-      <w:numFmt w:val="lowerLetter"/>
-      <w:lvlText w:val="%8."/>
-      <w:lvlJc w:val="left"/>
-      <w:pPr>
-        <w:ind w:left="5760" w:hanging="360"/>
-      </w:pPr>
-      <w:rPr/>
-    </w:lvl>
-    <w:lvl w:ilvl="8">
-      <w:start w:val="1"/>
-      <w:numFmt w:val="lowerRoman"/>
-      <w:lvlText w:val="%9."/>
-      <w:lvlJc w:val="right"/>
-      <w:pPr>
-        <w:ind w:left="6480" w:hanging="180"/>
-      </w:pPr>
-      <w:rPr/>
-    </w:lvl>
-  </w:abstractNum>
   <w:num w:numId="1">
     <w:abstractNumId w:val="1"/>
   </w:num>
@@ -5604,9 +6681,6 @@
   </w:num>
   <w:num w:numId="3">
     <w:abstractNumId w:val="3"/>
-  </w:num>
-  <w:num w:numId="4">
-    <w:abstractNumId w:val="4"/>
   </w:num>
 </w:numbering>
 </file>
@@ -5841,6 +6915,19 @@
         <w:left w:w="108.0" w:type="dxa"/>
         <w:bottom w:w="0.0" w:type="dxa"/>
         <w:right w:w="108.0" w:type="dxa"/>
+      </w:tblCellMar>
+    </w:tblPr>
+  </w:style>
+  <w:style w:type="table" w:styleId="Table6">
+    <w:basedOn w:val="TableNormal"/>
+    <w:tblPr>
+      <w:tblStyleRowBandSize w:val="1"/>
+      <w:tblStyleColBandSize w:val="1"/>
+      <w:tblCellMar>
+        <w:top w:w="100.0" w:type="dxa"/>
+        <w:left w:w="100.0" w:type="dxa"/>
+        <w:bottom w:w="100.0" w:type="dxa"/>
+        <w:right w:w="100.0" w:type="dxa"/>
       </w:tblCellMar>
     </w:tblPr>
   </w:style>

</xml_diff>

<commit_message>
Informe final de desarrollo
</commit_message>
<xml_diff>
--- a/INFORME PARCIAL INFORMÁTICA 2.docx
+++ b/INFORME PARCIAL INFORMÁTICA 2.docx
@@ -40,7 +40,7 @@
         <w:widowControl w:val="1"/>
         <w:numPr>
           <w:ilvl w:val="0"/>
-          <w:numId w:val="3"/>
+          <w:numId w:val="2"/>
         </w:numPr>
         <w:pBdr>
           <w:top w:space="0" w:sz="0" w:val="nil"/>
@@ -156,7 +156,7 @@
         <w:widowControl w:val="1"/>
         <w:numPr>
           <w:ilvl w:val="0"/>
-          <w:numId w:val="3"/>
+          <w:numId w:val="2"/>
         </w:numPr>
         <w:pBdr>
           <w:top w:space="0" w:sz="0" w:val="nil"/>
@@ -266,12 +266,12 @@
           <wp:inline distB="114300" distT="114300" distL="114300" distR="114300">
             <wp:extent cx="1438275" cy="1495425"/>
             <wp:effectExtent b="0" l="0" r="0" t="0"/>
-            <wp:docPr id="2" name="image1.png"/>
+            <wp:docPr id="1" name="image3.png"/>
             <a:graphic>
               <a:graphicData uri="http://schemas.openxmlformats.org/drawingml/2006/picture">
                 <pic:pic>
                   <pic:nvPicPr>
-                    <pic:cNvPr id="0" name="image1.png"/>
+                    <pic:cNvPr id="0" name="image3.png"/>
                     <pic:cNvPicPr preferRelativeResize="0"/>
                   </pic:nvPicPr>
                   <pic:blipFill>
@@ -330,12 +330,12 @@
           <wp:inline distB="114300" distT="114300" distL="114300" distR="114300">
             <wp:extent cx="1438275" cy="1495425"/>
             <wp:effectExtent b="0" l="0" r="0" t="0"/>
-            <wp:docPr id="4" name="image4.png"/>
+            <wp:docPr id="3" name="image1.png"/>
             <a:graphic>
               <a:graphicData uri="http://schemas.openxmlformats.org/drawingml/2006/picture">
                 <pic:pic>
                   <pic:nvPicPr>
-                    <pic:cNvPr id="0" name="image4.png"/>
+                    <pic:cNvPr id="0" name="image1.png"/>
                     <pic:cNvPicPr preferRelativeResize="0"/>
                   </pic:nvPicPr>
                   <pic:blipFill>
@@ -411,12 +411,12 @@
           <wp:inline distB="114300" distT="114300" distL="114300" distR="114300">
             <wp:extent cx="1438275" cy="1495425"/>
             <wp:effectExtent b="0" l="0" r="0" t="0"/>
-            <wp:docPr id="3" name="image6.png"/>
+            <wp:docPr id="2" name="image4.png"/>
             <a:graphic>
               <a:graphicData uri="http://schemas.openxmlformats.org/drawingml/2006/picture">
                 <pic:pic>
                   <pic:nvPicPr>
-                    <pic:cNvPr id="0" name="image6.png"/>
+                    <pic:cNvPr id="0" name="image4.png"/>
                     <pic:cNvPicPr preferRelativeResize="0"/>
                   </pic:nvPicPr>
                   <pic:blipFill>
@@ -497,12 +497,12 @@
           <wp:inline distB="114300" distT="114300" distL="114300" distR="114300">
             <wp:extent cx="1438275" cy="1495425"/>
             <wp:effectExtent b="0" l="0" r="0" t="0"/>
-            <wp:docPr id="6" name="image3.png"/>
+            <wp:docPr id="5" name="image2.png"/>
             <a:graphic>
               <a:graphicData uri="http://schemas.openxmlformats.org/drawingml/2006/picture">
                 <pic:pic>
                   <pic:nvPicPr>
-                    <pic:cNvPr id="0" name="image3.png"/>
+                    <pic:cNvPr id="0" name="image2.png"/>
                     <pic:cNvPicPr preferRelativeResize="0"/>
                   </pic:nvPicPr>
                   <pic:blipFill>
@@ -642,7 +642,7 @@
         <w:widowControl w:val="1"/>
         <w:numPr>
           <w:ilvl w:val="0"/>
-          <w:numId w:val="3"/>
+          <w:numId w:val="2"/>
         </w:numPr>
         <w:pBdr>
           <w:top w:space="0" w:sz="0" w:val="nil"/>
@@ -4257,7 +4257,6 @@
             <w:pPr>
               <w:keepNext w:val="0"/>
               <w:keepLines w:val="0"/>
-              <w:pageBreakBefore w:val="0"/>
               <w:widowControl w:val="0"/>
               <w:pBdr>
                 <w:top w:space="0" w:sz="0" w:val="nil"/>
@@ -4283,7 +4282,6 @@
             <w:pPr>
               <w:keepNext w:val="0"/>
               <w:keepLines w:val="0"/>
-              <w:pageBreakBefore w:val="0"/>
               <w:widowControl w:val="0"/>
               <w:pBdr>
                 <w:top w:space="0" w:sz="0" w:val="nil"/>
@@ -4309,7 +4307,6 @@
             <w:pPr>
               <w:keepNext w:val="0"/>
               <w:keepLines w:val="0"/>
-              <w:pageBreakBefore w:val="0"/>
               <w:widowControl w:val="0"/>
               <w:pBdr>
                 <w:top w:space="0" w:sz="0" w:val="nil"/>
@@ -4335,7 +4332,6 @@
             <w:pPr>
               <w:keepNext w:val="0"/>
               <w:keepLines w:val="0"/>
-              <w:pageBreakBefore w:val="0"/>
               <w:widowControl w:val="0"/>
               <w:pBdr>
                 <w:top w:space="0" w:sz="0" w:val="nil"/>
@@ -4361,7 +4357,6 @@
             <w:pPr>
               <w:keepNext w:val="0"/>
               <w:keepLines w:val="0"/>
-              <w:pageBreakBefore w:val="0"/>
               <w:widowControl w:val="0"/>
               <w:pBdr>
                 <w:top w:space="0" w:sz="0" w:val="nil"/>
@@ -4387,7 +4382,6 @@
             <w:pPr>
               <w:keepNext w:val="0"/>
               <w:keepLines w:val="0"/>
-              <w:pageBreakBefore w:val="0"/>
               <w:widowControl w:val="0"/>
               <w:pBdr>
                 <w:top w:space="0" w:sz="0" w:val="nil"/>
@@ -4413,7 +4407,6 @@
             <w:pPr>
               <w:keepNext w:val="0"/>
               <w:keepLines w:val="0"/>
-              <w:pageBreakBefore w:val="0"/>
               <w:widowControl w:val="0"/>
               <w:pBdr>
                 <w:top w:space="0" w:sz="0" w:val="nil"/>
@@ -4439,7 +4432,6 @@
             <w:pPr>
               <w:keepNext w:val="0"/>
               <w:keepLines w:val="0"/>
-              <w:pageBreakBefore w:val="0"/>
               <w:widowControl w:val="0"/>
               <w:pBdr>
                 <w:top w:space="0" w:sz="0" w:val="nil"/>
@@ -4465,7 +4457,6 @@
             <w:pPr>
               <w:keepNext w:val="0"/>
               <w:keepLines w:val="0"/>
-              <w:pageBreakBefore w:val="0"/>
               <w:widowControl w:val="0"/>
               <w:pBdr>
                 <w:top w:space="0" w:sz="0" w:val="nil"/>
@@ -4491,7 +4482,6 @@
             <w:pPr>
               <w:keepNext w:val="0"/>
               <w:keepLines w:val="0"/>
-              <w:pageBreakBefore w:val="0"/>
               <w:widowControl w:val="0"/>
               <w:pBdr>
                 <w:top w:space="0" w:sz="0" w:val="nil"/>
@@ -4517,7 +4507,6 @@
             <w:pPr>
               <w:keepNext w:val="0"/>
               <w:keepLines w:val="0"/>
-              <w:pageBreakBefore w:val="0"/>
               <w:widowControl w:val="0"/>
               <w:pBdr>
                 <w:top w:space="0" w:sz="0" w:val="nil"/>
@@ -4536,14 +4525,13 @@
               <w:rPr>
                 <w:rtl w:val="0"/>
               </w:rPr>
-              <w:t xml:space="preserve">//Algoritmo para los patrones(donde definimos con los componentes que se apagan y agregados el ciclo que maneja cuántas veces va a uimprimirse la figura y el ciclo que imprime la figura como tal)</w:t>
+              <w:t xml:space="preserve">//Algoritmo para los patrones(donde definimos con los componentes que se apagan y agregados el ciclo que maneja la cantidad de tiempo que va a imprimirse la figura y el ciclo que imprime la figura como tal)</w:t>
             </w:r>
           </w:p>
           <w:p>
             <w:pPr>
               <w:keepNext w:val="0"/>
               <w:keepLines w:val="0"/>
-              <w:pageBreakBefore w:val="0"/>
               <w:widowControl w:val="0"/>
               <w:pBdr>
                 <w:top w:space="0" w:sz="0" w:val="nil"/>
@@ -4569,7 +4557,6 @@
             <w:pPr>
               <w:keepNext w:val="0"/>
               <w:keepLines w:val="0"/>
-              <w:pageBreakBefore w:val="0"/>
               <w:widowControl w:val="0"/>
               <w:pBdr>
                 <w:top w:space="0" w:sz="0" w:val="nil"/>
@@ -4595,7 +4582,6 @@
             <w:pPr>
               <w:keepNext w:val="0"/>
               <w:keepLines w:val="0"/>
-              <w:pageBreakBefore w:val="0"/>
               <w:widowControl w:val="0"/>
               <w:pBdr>
                 <w:top w:space="0" w:sz="0" w:val="nil"/>
@@ -4621,7 +4607,6 @@
             <w:pPr>
               <w:keepNext w:val="0"/>
               <w:keepLines w:val="0"/>
-              <w:pageBreakBefore w:val="0"/>
               <w:widowControl w:val="0"/>
               <w:pBdr>
                 <w:top w:space="0" w:sz="0" w:val="nil"/>
@@ -4647,7 +4632,6 @@
             <w:pPr>
               <w:keepNext w:val="0"/>
               <w:keepLines w:val="0"/>
-              <w:pageBreakBefore w:val="0"/>
               <w:widowControl w:val="0"/>
               <w:pBdr>
                 <w:top w:space="0" w:sz="0" w:val="nil"/>
@@ -4673,7 +4657,6 @@
             <w:pPr>
               <w:keepNext w:val="0"/>
               <w:keepLines w:val="0"/>
-              <w:pageBreakBefore w:val="0"/>
               <w:widowControl w:val="0"/>
               <w:pBdr>
                 <w:top w:space="0" w:sz="0" w:val="nil"/>
@@ -4699,7 +4682,6 @@
             <w:pPr>
               <w:keepNext w:val="0"/>
               <w:keepLines w:val="0"/>
-              <w:pageBreakBefore w:val="0"/>
               <w:widowControl w:val="0"/>
               <w:pBdr>
                 <w:top w:space="0" w:sz="0" w:val="nil"/>
@@ -4725,7 +4707,6 @@
             <w:pPr>
               <w:keepNext w:val="0"/>
               <w:keepLines w:val="0"/>
-              <w:pageBreakBefore w:val="0"/>
               <w:widowControl w:val="0"/>
               <w:pBdr>
                 <w:top w:space="0" w:sz="0" w:val="nil"/>
@@ -4751,7 +4732,6 @@
             <w:pPr>
               <w:keepNext w:val="0"/>
               <w:keepLines w:val="0"/>
-              <w:pageBreakBefore w:val="0"/>
               <w:widowControl w:val="0"/>
               <w:pBdr>
                 <w:top w:space="0" w:sz="0" w:val="nil"/>
@@ -4777,7 +4757,6 @@
             <w:pPr>
               <w:keepNext w:val="0"/>
               <w:keepLines w:val="0"/>
-              <w:pageBreakBefore w:val="0"/>
               <w:widowControl w:val="0"/>
               <w:pBdr>
                 <w:top w:space="0" w:sz="0" w:val="nil"/>
@@ -4803,7 +4782,6 @@
             <w:pPr>
               <w:keepNext w:val="0"/>
               <w:keepLines w:val="0"/>
-              <w:pageBreakBefore w:val="0"/>
               <w:widowControl w:val="0"/>
               <w:pBdr>
                 <w:top w:space="0" w:sz="0" w:val="nil"/>
@@ -4829,7 +4807,6 @@
             <w:pPr>
               <w:keepNext w:val="0"/>
               <w:keepLines w:val="0"/>
-              <w:pageBreakBefore w:val="0"/>
               <w:widowControl w:val="0"/>
               <w:pBdr>
                 <w:top w:space="0" w:sz="0" w:val="nil"/>
@@ -4848,14 +4825,13 @@
               <w:rPr>
                 <w:rtl w:val="0"/>
               </w:rPr>
-              <w:t xml:space="preserve">  for(k = 0; k&lt;=50; k++)</w:t>
+              <w:t xml:space="preserve">  while(tiempo_transcurrido &lt;= tiempo_parámetro</w:t>
             </w:r>
           </w:p>
           <w:p>
             <w:pPr>
               <w:keepNext w:val="0"/>
               <w:keepLines w:val="0"/>
-              <w:pageBreakBefore w:val="0"/>
               <w:widowControl w:val="0"/>
               <w:pBdr>
                 <w:top w:space="0" w:sz="0" w:val="nil"/>
@@ -4881,7 +4857,6 @@
             <w:pPr>
               <w:keepNext w:val="0"/>
               <w:keepLines w:val="0"/>
-              <w:pageBreakBefore w:val="0"/>
               <w:widowControl w:val="0"/>
               <w:pBdr>
                 <w:top w:space="0" w:sz="0" w:val="nil"/>
@@ -4907,7 +4882,6 @@
             <w:pPr>
               <w:keepNext w:val="0"/>
               <w:keepLines w:val="0"/>
-              <w:pageBreakBefore w:val="0"/>
               <w:widowControl w:val="0"/>
               <w:pBdr>
                 <w:top w:space="0" w:sz="0" w:val="nil"/>
@@ -4933,7 +4907,6 @@
             <w:pPr>
               <w:keepNext w:val="0"/>
               <w:keepLines w:val="0"/>
-              <w:pageBreakBefore w:val="0"/>
               <w:widowControl w:val="0"/>
               <w:pBdr>
                 <w:top w:space="0" w:sz="0" w:val="nil"/>
@@ -4959,7 +4932,6 @@
             <w:pPr>
               <w:keepNext w:val="0"/>
               <w:keepLines w:val="0"/>
-              <w:pageBreakBefore w:val="0"/>
               <w:widowControl w:val="0"/>
               <w:pBdr>
                 <w:top w:space="0" w:sz="0" w:val="nil"/>
@@ -4985,7 +4957,6 @@
             <w:pPr>
               <w:keepNext w:val="0"/>
               <w:keepLines w:val="0"/>
-              <w:pageBreakBefore w:val="0"/>
               <w:widowControl w:val="0"/>
               <w:pBdr>
                 <w:top w:space="0" w:sz="0" w:val="nil"/>
@@ -5011,7 +4982,6 @@
             <w:pPr>
               <w:keepNext w:val="0"/>
               <w:keepLines w:val="0"/>
-              <w:pageBreakBefore w:val="0"/>
               <w:widowControl w:val="0"/>
               <w:pBdr>
                 <w:top w:space="0" w:sz="0" w:val="nil"/>
@@ -5037,7 +5007,6 @@
             <w:pPr>
               <w:keepNext w:val="0"/>
               <w:keepLines w:val="0"/>
-              <w:pageBreakBefore w:val="0"/>
               <w:widowControl w:val="0"/>
               <w:pBdr>
                 <w:top w:space="0" w:sz="0" w:val="nil"/>
@@ -5063,7 +5032,6 @@
             <w:pPr>
               <w:keepNext w:val="0"/>
               <w:keepLines w:val="0"/>
-              <w:pageBreakBefore w:val="0"/>
               <w:widowControl w:val="0"/>
               <w:pBdr>
                 <w:top w:space="0" w:sz="0" w:val="nil"/>
@@ -5082,14 +5050,13 @@
               <w:rPr>
                 <w:rtl w:val="0"/>
               </w:rPr>
-              <w:t xml:space="preserve">    delay(0);</w:t>
+              <w:t xml:space="preserve">   }</w:t>
             </w:r>
           </w:p>
           <w:p>
             <w:pPr>
               <w:keepNext w:val="0"/>
               <w:keepLines w:val="0"/>
-              <w:pageBreakBefore w:val="0"/>
               <w:widowControl w:val="0"/>
               <w:pBdr>
                 <w:top w:space="0" w:sz="0" w:val="nil"/>
@@ -5108,14 +5075,13 @@
               <w:rPr>
                 <w:rtl w:val="0"/>
               </w:rPr>
-              <w:t xml:space="preserve">   }</w:t>
+              <w:t xml:space="preserve">   j = 0;</w:t>
             </w:r>
           </w:p>
           <w:p>
             <w:pPr>
               <w:keepNext w:val="0"/>
               <w:keepLines w:val="0"/>
-              <w:pageBreakBefore w:val="0"/>
               <w:widowControl w:val="0"/>
               <w:pBdr>
                 <w:top w:space="0" w:sz="0" w:val="nil"/>
@@ -5134,14 +5100,13 @@
               <w:rPr>
                 <w:rtl w:val="0"/>
               </w:rPr>
-              <w:t xml:space="preserve">   j = 0;</w:t>
+              <w:t xml:space="preserve">  }</w:t>
             </w:r>
           </w:p>
           <w:p>
             <w:pPr>
               <w:keepNext w:val="0"/>
               <w:keepLines w:val="0"/>
-              <w:pageBreakBefore w:val="0"/>
               <w:widowControl w:val="0"/>
               <w:pBdr>
                 <w:top w:space="0" w:sz="0" w:val="nil"/>
@@ -5160,39 +5125,12 @@
               <w:rPr>
                 <w:rtl w:val="0"/>
               </w:rPr>
-              <w:t xml:space="preserve">  }</w:t>
             </w:r>
           </w:p>
           <w:p>
             <w:pPr>
               <w:keepNext w:val="0"/>
               <w:keepLines w:val="0"/>
-              <w:pageBreakBefore w:val="0"/>
-              <w:widowControl w:val="0"/>
-              <w:pBdr>
-                <w:top w:space="0" w:sz="0" w:val="nil"/>
-                <w:left w:space="0" w:sz="0" w:val="nil"/>
-                <w:bottom w:space="0" w:sz="0" w:val="nil"/>
-                <w:right w:space="0" w:sz="0" w:val="nil"/>
-                <w:between w:space="0" w:sz="0" w:val="nil"/>
-              </w:pBdr>
-              <w:shd w:fill="auto" w:val="clear"/>
-              <w:spacing w:after="0" w:before="0" w:line="240" w:lineRule="auto"/>
-              <w:ind w:left="0" w:right="0" w:firstLine="0"/>
-              <w:jc w:val="left"/>
-              <w:rPr/>
-            </w:pPr>
-            <w:r>
-              <w:rPr>
-                <w:rtl w:val="0"/>
-              </w:rPr>
-            </w:r>
-          </w:p>
-          <w:p>
-            <w:pPr>
-              <w:keepNext w:val="0"/>
-              <w:keepLines w:val="0"/>
-              <w:pageBreakBefore w:val="0"/>
               <w:widowControl w:val="0"/>
               <w:pBdr>
                 <w:top w:space="0" w:sz="0" w:val="nil"/>
@@ -5264,6 +5202,7 @@
         <w:rPr>
           <w:rtl w:val="0"/>
         </w:rPr>
+        <w:t xml:space="preserve">Siendo esta nuestra idea a implementar, sólo resta diseñar los patrones a generar y ponerlos en la secuencia que pide la función publik(), teniendo en cuenta los tiempos de apagado y encendido entre los intervalos (entre otras cosas que exije la naturaleza del código, como las validaciones de entrada y el procesamiento de los datos.</w:t>
       </w:r>
     </w:p>
     <w:p>
@@ -5327,7 +5266,7 @@
         <w:widowControl w:val="1"/>
         <w:numPr>
           <w:ilvl w:val="0"/>
-          <w:numId w:val="3"/>
+          <w:numId w:val="2"/>
         </w:numPr>
         <w:pBdr>
           <w:top w:space="0" w:sz="0" w:val="nil"/>
@@ -5657,7 +5596,7 @@
           <wp:inline distB="114300" distT="114300" distL="114300" distR="114300">
             <wp:extent cx="5612130" cy="2501900"/>
             <wp:effectExtent b="0" l="0" r="0" t="0"/>
-            <wp:docPr id="1" name="image5.png"/>
+            <wp:docPr id="4" name="image5.png"/>
             <a:graphic>
               <a:graphicData uri="http://schemas.openxmlformats.org/drawingml/2006/picture">
                 <pic:pic>
@@ -5731,6 +5670,51 @@
     </w:p>
     <w:p>
       <w:pPr>
+        <w:spacing w:after="0" w:lineRule="auto"/>
+        <w:rPr/>
+      </w:pPr>
+      <w:r>
+        <w:rPr>
+          <w:rtl w:val="0"/>
+        </w:rPr>
+      </w:r>
+    </w:p>
+    <w:p>
+      <w:pPr>
+        <w:spacing w:after="0" w:lineRule="auto"/>
+        <w:rPr/>
+      </w:pPr>
+      <w:r>
+        <w:rPr>
+          <w:rtl w:val="0"/>
+        </w:rPr>
+      </w:r>
+    </w:p>
+    <w:p>
+      <w:pPr>
+        <w:spacing w:after="0" w:lineRule="auto"/>
+        <w:rPr/>
+      </w:pPr>
+      <w:r>
+        <w:rPr>
+          <w:rtl w:val="0"/>
+        </w:rPr>
+      </w:r>
+    </w:p>
+    <w:p>
+      <w:pPr>
+        <w:spacing w:after="0" w:lineRule="auto"/>
+        <w:rPr/>
+      </w:pPr>
+      <w:r>
+        <w:rPr>
+          <w:rtl w:val="0"/>
+        </w:rPr>
+        <w:t xml:space="preserve">Después de lograr que las salidas funcionaran como lo esperado, nos dedicamos al problema de ingresar los valores para que la matriz encendiera como lo pidiera el usuario. Luego de mucho investigar el cómo el sistema recibe por el monitor un dato, vimos la manera de procesar un dato después de pedirlo al usuario (cómo hacer la conversión de variables tipo Char a Int y cómo hacer las validaciones, por ejemplo) para usarlo en el sistema y que se imprimiera como entrara. Hecho esto, nos dedicamos a encapsular el código en las funciones posibles y a reorganizar el diseño del código para hacer las pruebas finales y ultimar los detalles que hicieran falta para entregar.</w:t>
+      </w:r>
+    </w:p>
+    <w:p>
+      <w:pPr>
         <w:keepNext w:val="0"/>
         <w:keepLines w:val="0"/>
         <w:pageBreakBefore w:val="0"/>
@@ -5857,6 +5841,11 @@
         </w:rPr>
         <w:t xml:space="preserve">¿Cómo usar correctamente el integrado 74HC595?</w:t>
       </w:r>
+      <w:r>
+        <w:rPr>
+          <w:rtl w:val="0"/>
+        </w:rPr>
+      </w:r>
     </w:p>
     <w:p>
       <w:pPr>
@@ -5875,6 +5864,11 @@
         </w:rPr>
         <w:t xml:space="preserve">¿Cómo calcular la resistencia para que la matriz de leds genere el mayor brillo posible?</w:t>
       </w:r>
+      <w:r>
+        <w:rPr>
+          <w:rtl w:val="0"/>
+        </w:rPr>
+      </w:r>
     </w:p>
     <w:p>
       <w:pPr>
@@ -5893,6 +5887,11 @@
         </w:rPr>
         <w:t xml:space="preserve">¿Cómo pedirle al usuario que ingrese un dato?</w:t>
       </w:r>
+      <w:r>
+        <w:rPr>
+          <w:rtl w:val="0"/>
+        </w:rPr>
+      </w:r>
     </w:p>
     <w:p>
       <w:pPr>
@@ -5911,6 +5910,11 @@
         </w:rPr>
         <w:t xml:space="preserve">¿Cuáles son las distintas formas de estructurar un integrado? ¿En qué afecta esto a las salidas de datos?</w:t>
       </w:r>
+      <w:r>
+        <w:rPr>
+          <w:rtl w:val="0"/>
+        </w:rPr>
+      </w:r>
     </w:p>
     <w:p>
       <w:pPr>
@@ -5929,6 +5933,11 @@
         </w:rPr>
         <w:t xml:space="preserve">¿Cómo convertir el tiempo de duración de visualización que ingresa el usuario a las unidades que maneja el Arduino?</w:t>
       </w:r>
+      <w:r>
+        <w:rPr>
+          <w:rtl w:val="0"/>
+        </w:rPr>
+      </w:r>
     </w:p>
     <w:p>
       <w:pPr>
@@ -5947,6 +5956,11 @@
         </w:rPr>
         <w:t xml:space="preserve">¿Cómo podemos transponer una matriz en este lenguaje de programación?</w:t>
       </w:r>
+      <w:r>
+        <w:rPr>
+          <w:rtl w:val="0"/>
+        </w:rPr>
+      </w:r>
     </w:p>
     <w:p>
       <w:pPr>
@@ -5965,6 +5979,11 @@
         </w:rPr>
         <w:t xml:space="preserve">¿Cuál es la esencia óptica de la velocidad de la impresión de datos y cómo podemos aprovecharla?</w:t>
       </w:r>
+      <w:r>
+        <w:rPr>
+          <w:rtl w:val="0"/>
+        </w:rPr>
+      </w:r>
     </w:p>
     <w:p>
       <w:pPr>
@@ -5986,74 +6005,20 @@
     </w:p>
     <w:p>
       <w:pPr>
-        <w:ind w:left="0" w:firstLine="0"/>
-        <w:rPr/>
-      </w:pPr>
-      <w:r>
-        <w:rPr>
-          <w:rtl w:val="0"/>
-        </w:rPr>
-      </w:r>
-    </w:p>
-    <w:p>
-      <w:pPr>
-        <w:rPr/>
-      </w:pPr>
-      <w:r>
-        <w:rPr>
-          <w:rtl w:val="0"/>
-        </w:rPr>
-        <w:t xml:space="preserve">Acuerdos:</w:t>
-      </w:r>
-    </w:p>
-    <w:p>
-      <w:pPr>
         <w:numPr>
           <w:ilvl w:val="0"/>
-          <w:numId w:val="2"/>
-        </w:numPr>
-        <w:spacing w:after="0" w:lineRule="auto"/>
-        <w:ind w:left="720" w:hanging="360"/>
-        <w:rPr/>
-      </w:pPr>
-      <w:r>
-        <w:rPr>
-          <w:rtl w:val="0"/>
-        </w:rPr>
-        <w:t xml:space="preserve">Trabajar de 08:00 -09:00 am y de 08:00 pm-12:00 am en el archivo todos los días</w:t>
-      </w:r>
-    </w:p>
-    <w:p>
-      <w:pPr>
-        <w:numPr>
-          <w:ilvl w:val="0"/>
-          <w:numId w:val="2"/>
-        </w:numPr>
-        <w:spacing w:after="0" w:lineRule="auto"/>
-        <w:ind w:left="720" w:hanging="360"/>
-        <w:rPr/>
-      </w:pPr>
-      <w:r>
-        <w:rPr>
-          <w:rtl w:val="0"/>
-        </w:rPr>
-        <w:t xml:space="preserve">Subir el segundo commit a las 11:50 pm todos los días</w:t>
-      </w:r>
-    </w:p>
-    <w:p>
-      <w:pPr>
-        <w:numPr>
-          <w:ilvl w:val="0"/>
-          <w:numId w:val="2"/>
+          <w:numId w:val="1"/>
         </w:numPr>
         <w:ind w:left="720" w:hanging="360"/>
-        <w:rPr/>
-      </w:pPr>
-      <w:r>
-        <w:rPr>
-          <w:rtl w:val="0"/>
-        </w:rPr>
-        <w:t xml:space="preserve">Realizaremos el vídeo el viernes 22 de septiembre. </w:t>
+        <w:rPr>
+          <w:u w:val="none"/>
+        </w:rPr>
+      </w:pPr>
+      <w:r>
+        <w:rPr>
+          <w:rtl w:val="0"/>
+        </w:rPr>
+        <w:t xml:space="preserve">¿Cómo funcionan los prints y los inputs en el monitor serial?</w:t>
       </w:r>
     </w:p>
     <w:p>
@@ -6079,31 +6044,6 @@
         <w:rPr>
           <w:rtl w:val="0"/>
         </w:rPr>
-      </w:r>
-    </w:p>
-    <w:p>
-      <w:pPr>
-        <w:keepNext w:val="0"/>
-        <w:keepLines w:val="0"/>
-        <w:pageBreakBefore w:val="0"/>
-        <w:widowControl w:val="1"/>
-        <w:pBdr>
-          <w:top w:space="0" w:sz="0" w:val="nil"/>
-          <w:left w:space="0" w:sz="0" w:val="nil"/>
-          <w:bottom w:space="0" w:sz="0" w:val="nil"/>
-          <w:right w:space="0" w:sz="0" w:val="nil"/>
-          <w:between w:space="0" w:sz="0" w:val="nil"/>
-        </w:pBdr>
-        <w:shd w:fill="auto" w:val="clear"/>
-        <w:spacing w:after="0" w:before="0" w:line="259" w:lineRule="auto"/>
-        <w:ind w:right="0"/>
-        <w:jc w:val="left"/>
-        <w:rPr/>
-      </w:pPr>
-      <w:r>
-        <w:rPr>
-          <w:rtl w:val="0"/>
-        </w:rPr>
         <w:tab/>
       </w:r>
     </w:p>
@@ -6115,7 +6055,7 @@
         <w:widowControl w:val="1"/>
         <w:numPr>
           <w:ilvl w:val="0"/>
-          <w:numId w:val="3"/>
+          <w:numId w:val="2"/>
         </w:numPr>
         <w:pBdr>
           <w:top w:space="0" w:sz="0" w:val="nil"/>
@@ -6210,25 +6150,20 @@
     <w:p>
       <w:pPr>
         <w:ind w:firstLine="720"/>
-        <w:rPr>
-          <w:rFonts w:ascii="Calibri" w:cs="Calibri" w:eastAsia="Calibri" w:hAnsi="Calibri"/>
-          <w:b w:val="0"/>
-          <w:i w:val="0"/>
-          <w:smallCaps w:val="0"/>
-          <w:strike w:val="0"/>
-          <w:color w:val="000000"/>
-          <w:sz w:val="22"/>
-          <w:szCs w:val="22"/>
-          <w:u w:val="none"/>
-          <w:shd w:fill="auto" w:val="clear"/>
-        </w:rPr>
-      </w:pPr>
-      <w:r>
-        <w:rPr>
-          <w:rtl w:val="0"/>
-        </w:rPr>
-        <w:t xml:space="preserve">Para la función de ingresar una imagen por el usuario,</w:t>
-      </w:r>
+        <w:rPr/>
+      </w:pPr>
+      <w:r>
+        <w:rPr>
+          <w:rtl w:val="0"/>
+        </w:rPr>
+        <w:t xml:space="preserve">Para la función de ingresar una imagen por el usuario logramos recibir de una forma cómoda para el usuario los bits que van a apagar/encender cada fila como él lo precise, pidiendo entonces ocho veces los datos para generar toda la matriz (pidiendo que ingrese la información con la convención de 0 para encendido y 1 para apagado). Después de eso, se guarda el arreglo que será enviado al integrado para generar la figura. Para verificar que la matriz de leds esté encendida, podemos generar una matriz (con base a punteros y memoria dinámica) que nos garantice que la matriz se encienda. Para los patrones, proporcionamos las formas de las figuras para imprimirlos en secuencia (nótese que se pueden generar con código, el cual dejamos evidenciado en la parte superior del documento, pero no los ingresamos al proyecto en pro de disminuir la carga que puede presentar la máquina). Posteriormente, organizamos los tiempos de los menús y la interfaz para el usuario, y nuestro proyecto queda listo para ser usado.</w:t>
+      </w:r>
+    </w:p>
+    <w:p>
+      <w:pPr>
+        <w:ind w:firstLine="720"/>
+        <w:rPr/>
+      </w:pPr>
       <w:r>
         <w:rPr>
           <w:rtl w:val="0"/>
@@ -6257,118 +6192,14 @@
             <w:u w:val="single"/>
             <w:rtl w:val="0"/>
           </w:rPr>
-          <w:t xml:space="preserve">https://www.tinkercad.com/things/1w0ZK0hDbvN-copy-of-copy-of-copy-of-ideas-iniciales/editel</w:t>
+          <w:t xml:space="preserve">https://www.tinkercad.com/things/anEjLFuSUSK</w:t>
         </w:r>
       </w:hyperlink>
       <w:r>
         <w:rPr>
           <w:rtl w:val="0"/>
         </w:rPr>
-      </w:r>
-    </w:p>
-    <w:p>
-      <w:pPr>
-        <w:rPr/>
-      </w:pPr>
-      <w:r>
-        <w:rPr>
-          <w:rtl w:val="0"/>
-        </w:rPr>
-      </w:r>
-    </w:p>
-    <w:p>
-      <w:pPr>
-        <w:rPr>
-          <w:rFonts w:ascii="Roboto" w:cs="Roboto" w:eastAsia="Roboto" w:hAnsi="Roboto"/>
-          <w:b w:val="1"/>
-          <w:color w:val="202124"/>
-          <w:sz w:val="20"/>
-          <w:szCs w:val="20"/>
-          <w:highlight w:val="white"/>
-        </w:rPr>
-      </w:pPr>
-      <w:r>
-        <w:rPr>
-          <w:rFonts w:ascii="Roboto" w:cs="Roboto" w:eastAsia="Roboto" w:hAnsi="Roboto"/>
-          <w:b w:val="1"/>
-          <w:color w:val="202124"/>
-          <w:sz w:val="20"/>
-          <w:szCs w:val="20"/>
-          <w:highlight w:val="white"/>
-          <w:rtl w:val="0"/>
-        </w:rPr>
-        <w:t xml:space="preserve">Análisis en papel</w:t>
-      </w:r>
-    </w:p>
-    <w:p>
-      <w:pPr>
-        <w:rPr>
-          <w:rFonts w:ascii="Roboto" w:cs="Roboto" w:eastAsia="Roboto" w:hAnsi="Roboto"/>
-          <w:b w:val="1"/>
-          <w:color w:val="202124"/>
-          <w:sz w:val="20"/>
-          <w:szCs w:val="20"/>
-          <w:highlight w:val="white"/>
-        </w:rPr>
-      </w:pPr>
-      <w:r>
-        <w:rPr>
-          <w:rFonts w:ascii="Roboto" w:cs="Roboto" w:eastAsia="Roboto" w:hAnsi="Roboto"/>
-          <w:b w:val="1"/>
-          <w:color w:val="202124"/>
-          <w:sz w:val="20"/>
-          <w:szCs w:val="20"/>
-          <w:highlight w:val="white"/>
-          <w:rtl w:val="0"/>
-        </w:rPr>
-        <w:t xml:space="preserve">Ejercicios 1 y 4</w:t>
-      </w:r>
-    </w:p>
-    <w:p>
-      <w:pPr>
-        <w:rPr>
-          <w:rFonts w:ascii="Roboto" w:cs="Roboto" w:eastAsia="Roboto" w:hAnsi="Roboto"/>
-          <w:b w:val="1"/>
-          <w:color w:val="202124"/>
-          <w:sz w:val="20"/>
-          <w:szCs w:val="20"/>
-          <w:highlight w:val="white"/>
-        </w:rPr>
-      </w:pPr>
-      <w:r>
-        <w:rPr/>
-        <w:drawing>
-          <wp:inline distB="0" distT="0" distL="0" distR="0">
-            <wp:extent cx="5595947" cy="5553393"/>
-            <wp:effectExtent b="0" l="0" r="0" t="0"/>
-            <wp:docPr id="5" name="image2.jpg"/>
-            <a:graphic>
-              <a:graphicData uri="http://schemas.openxmlformats.org/drawingml/2006/picture">
-                <pic:pic>
-                  <pic:nvPicPr>
-                    <pic:cNvPr id="0" name="image2.jpg"/>
-                    <pic:cNvPicPr preferRelativeResize="0"/>
-                  </pic:nvPicPr>
-                  <pic:blipFill>
-                    <a:blip r:embed="rId12"/>
-                    <a:srcRect b="0" l="0" r="0" t="0"/>
-                    <a:stretch>
-                      <a:fillRect/>
-                    </a:stretch>
-                  </pic:blipFill>
-                  <pic:spPr>
-                    <a:xfrm>
-                      <a:off x="0" y="0"/>
-                      <a:ext cx="5595947" cy="5553393"/>
-                    </a:xfrm>
-                    <a:prstGeom prst="rect"/>
-                    <a:ln/>
-                  </pic:spPr>
-                </pic:pic>
-              </a:graphicData>
-            </a:graphic>
-          </wp:inline>
-        </w:drawing>
+        <w:t xml:space="preserve"> </w:t>
       </w:r>
       <w:r>
         <w:rPr>
@@ -6581,106 +6412,11 @@
       <w:rPr/>
     </w:lvl>
   </w:abstractNum>
-  <w:abstractNum w:abstractNumId="3">
-    <w:lvl w:ilvl="0">
-      <w:start w:val="1"/>
-      <w:numFmt w:val="decimal"/>
-      <w:lvlText w:val="%1."/>
-      <w:lvlJc w:val="left"/>
-      <w:pPr>
-        <w:ind w:left="720" w:hanging="360"/>
-      </w:pPr>
-      <w:rPr/>
-    </w:lvl>
-    <w:lvl w:ilvl="1">
-      <w:start w:val="1"/>
-      <w:numFmt w:val="lowerLetter"/>
-      <w:lvlText w:val="%2."/>
-      <w:lvlJc w:val="left"/>
-      <w:pPr>
-        <w:ind w:left="1440" w:hanging="360"/>
-      </w:pPr>
-      <w:rPr/>
-    </w:lvl>
-    <w:lvl w:ilvl="2">
-      <w:start w:val="1"/>
-      <w:numFmt w:val="lowerRoman"/>
-      <w:lvlText w:val="%3."/>
-      <w:lvlJc w:val="right"/>
-      <w:pPr>
-        <w:ind w:left="2160" w:hanging="180"/>
-      </w:pPr>
-      <w:rPr/>
-    </w:lvl>
-    <w:lvl w:ilvl="3">
-      <w:start w:val="1"/>
-      <w:numFmt w:val="decimal"/>
-      <w:lvlText w:val="%4."/>
-      <w:lvlJc w:val="left"/>
-      <w:pPr>
-        <w:ind w:left="2880" w:hanging="360"/>
-      </w:pPr>
-      <w:rPr/>
-    </w:lvl>
-    <w:lvl w:ilvl="4">
-      <w:start w:val="1"/>
-      <w:numFmt w:val="lowerLetter"/>
-      <w:lvlText w:val="%5."/>
-      <w:lvlJc w:val="left"/>
-      <w:pPr>
-        <w:ind w:left="3600" w:hanging="360"/>
-      </w:pPr>
-      <w:rPr/>
-    </w:lvl>
-    <w:lvl w:ilvl="5">
-      <w:start w:val="1"/>
-      <w:numFmt w:val="lowerRoman"/>
-      <w:lvlText w:val="%6."/>
-      <w:lvlJc w:val="right"/>
-      <w:pPr>
-        <w:ind w:left="4320" w:hanging="180"/>
-      </w:pPr>
-      <w:rPr/>
-    </w:lvl>
-    <w:lvl w:ilvl="6">
-      <w:start w:val="1"/>
-      <w:numFmt w:val="decimal"/>
-      <w:lvlText w:val="%7."/>
-      <w:lvlJc w:val="left"/>
-      <w:pPr>
-        <w:ind w:left="5040" w:hanging="360"/>
-      </w:pPr>
-      <w:rPr/>
-    </w:lvl>
-    <w:lvl w:ilvl="7">
-      <w:start w:val="1"/>
-      <w:numFmt w:val="lowerLetter"/>
-      <w:lvlText w:val="%8."/>
-      <w:lvlJc w:val="left"/>
-      <w:pPr>
-        <w:ind w:left="5760" w:hanging="360"/>
-      </w:pPr>
-      <w:rPr/>
-    </w:lvl>
-    <w:lvl w:ilvl="8">
-      <w:start w:val="1"/>
-      <w:numFmt w:val="lowerRoman"/>
-      <w:lvlText w:val="%9."/>
-      <w:lvlJc w:val="right"/>
-      <w:pPr>
-        <w:ind w:left="6480" w:hanging="180"/>
-      </w:pPr>
-      <w:rPr/>
-    </w:lvl>
-  </w:abstractNum>
   <w:num w:numId="1">
     <w:abstractNumId w:val="1"/>
   </w:num>
   <w:num w:numId="2">
     <w:abstractNumId w:val="2"/>
-  </w:num>
-  <w:num w:numId="3">
-    <w:abstractNumId w:val="3"/>
   </w:num>
 </w:numbering>
 </file>
@@ -6847,10 +6583,10 @@
       <w:tblStyleRowBandSize w:val="1"/>
       <w:tblStyleColBandSize w:val="1"/>
       <w:tblCellMar>
-        <w:top w:w="0.0" w:type="dxa"/>
-        <w:left w:w="108.0" w:type="dxa"/>
-        <w:bottom w:w="0.0" w:type="dxa"/>
-        <w:right w:w="108.0" w:type="dxa"/>
+        <w:top w:w="100.0" w:type="dxa"/>
+        <w:left w:w="100.0" w:type="dxa"/>
+        <w:bottom w:w="100.0" w:type="dxa"/>
+        <w:right w:w="100.0" w:type="dxa"/>
       </w:tblCellMar>
     </w:tblPr>
   </w:style>
@@ -6863,10 +6599,10 @@
       <w:tblStyleRowBandSize w:val="1"/>
       <w:tblStyleColBandSize w:val="1"/>
       <w:tblCellMar>
-        <w:top w:w="0.0" w:type="dxa"/>
-        <w:left w:w="108.0" w:type="dxa"/>
-        <w:bottom w:w="0.0" w:type="dxa"/>
-        <w:right w:w="108.0" w:type="dxa"/>
+        <w:top w:w="100.0" w:type="dxa"/>
+        <w:left w:w="100.0" w:type="dxa"/>
+        <w:bottom w:w="100.0" w:type="dxa"/>
+        <w:right w:w="100.0" w:type="dxa"/>
       </w:tblCellMar>
     </w:tblPr>
   </w:style>
@@ -6879,10 +6615,10 @@
       <w:tblStyleRowBandSize w:val="1"/>
       <w:tblStyleColBandSize w:val="1"/>
       <w:tblCellMar>
-        <w:top w:w="0.0" w:type="dxa"/>
-        <w:left w:w="108.0" w:type="dxa"/>
-        <w:bottom w:w="0.0" w:type="dxa"/>
-        <w:right w:w="108.0" w:type="dxa"/>
+        <w:top w:w="100.0" w:type="dxa"/>
+        <w:left w:w="100.0" w:type="dxa"/>
+        <w:bottom w:w="100.0" w:type="dxa"/>
+        <w:right w:w="100.0" w:type="dxa"/>
       </w:tblCellMar>
     </w:tblPr>
   </w:style>
@@ -6895,10 +6631,10 @@
       <w:tblStyleRowBandSize w:val="1"/>
       <w:tblStyleColBandSize w:val="1"/>
       <w:tblCellMar>
-        <w:top w:w="0.0" w:type="dxa"/>
-        <w:left w:w="108.0" w:type="dxa"/>
-        <w:bottom w:w="0.0" w:type="dxa"/>
-        <w:right w:w="108.0" w:type="dxa"/>
+        <w:top w:w="100.0" w:type="dxa"/>
+        <w:left w:w="100.0" w:type="dxa"/>
+        <w:bottom w:w="100.0" w:type="dxa"/>
+        <w:right w:w="100.0" w:type="dxa"/>
       </w:tblCellMar>
     </w:tblPr>
   </w:style>
@@ -6911,15 +6647,18 @@
       <w:tblStyleRowBandSize w:val="1"/>
       <w:tblStyleColBandSize w:val="1"/>
       <w:tblCellMar>
-        <w:top w:w="0.0" w:type="dxa"/>
-        <w:left w:w="108.0" w:type="dxa"/>
-        <w:bottom w:w="0.0" w:type="dxa"/>
-        <w:right w:w="108.0" w:type="dxa"/>
+        <w:top w:w="100.0" w:type="dxa"/>
+        <w:left w:w="100.0" w:type="dxa"/>
+        <w:bottom w:w="100.0" w:type="dxa"/>
+        <w:right w:w="100.0" w:type="dxa"/>
       </w:tblCellMar>
     </w:tblPr>
   </w:style>
   <w:style w:type="table" w:styleId="Table6">
     <w:basedOn w:val="TableNormal"/>
+    <w:pPr>
+      <w:spacing w:after="0" w:line="240" w:lineRule="auto"/>
+    </w:pPr>
     <w:tblPr>
       <w:tblStyleRowBandSize w:val="1"/>
       <w:tblStyleColBandSize w:val="1"/>

</xml_diff>